<commit_message>
Changed Use Case Diagram and added using special ability as well as Switch role to the take turn use cases.
</commit_message>
<xml_diff>
--- a/Use Case/Take Turn.docx
+++ b/Use Case/Take Turn.docx
@@ -570,27 +570,67 @@
           <w:szCs w:val="24"/>
           <w:lang w:val="en-CA"/>
         </w:rPr>
-        <w:t>2a. If the game is a saved game, step 4 is executed.</w:t>
-      </w:r>
-    </w:p>
-    <w:p>
-      <w:pPr>
-        <w:jc w:val="left"/>
-        <w:rPr>
-          <w:rFonts w:ascii="Calibri" w:hAnsi="Calibri" w:cs="Calibri"/>
-          <w:sz w:val="24"/>
-          <w:szCs w:val="24"/>
-          <w:lang w:val="en-CA"/>
-        </w:rPr>
-      </w:pPr>
-      <w:r>
-        <w:rPr>
-          <w:rFonts w:ascii="Calibri" w:hAnsi="Calibri" w:cs="Calibri"/>
-          <w:sz w:val="24"/>
-          <w:szCs w:val="24"/>
-          <w:lang w:val="en-CA"/>
-        </w:rPr>
-        <w:t>2b. If the player is not able to join, create, or load the game, repeat step 2.</w:t>
+        <w:t xml:space="preserve">2a. </w:t>
+      </w:r>
+      <w:proofErr w:type="gramStart"/>
+      <w:r>
+        <w:rPr>
+          <w:rFonts w:ascii="Calibri" w:hAnsi="Calibri" w:cs="Calibri"/>
+          <w:sz w:val="24"/>
+          <w:szCs w:val="24"/>
+          <w:lang w:val="en-CA"/>
+        </w:rPr>
+        <w:t>If</w:t>
+      </w:r>
+      <w:proofErr w:type="gramEnd"/>
+      <w:r>
+        <w:rPr>
+          <w:rFonts w:ascii="Calibri" w:hAnsi="Calibri" w:cs="Calibri"/>
+          <w:sz w:val="24"/>
+          <w:szCs w:val="24"/>
+          <w:lang w:val="en-CA"/>
+        </w:rPr>
+        <w:t xml:space="preserve"> the game is a saved game, step 4 is executed.</w:t>
+      </w:r>
+    </w:p>
+    <w:p>
+      <w:pPr>
+        <w:jc w:val="left"/>
+        <w:rPr>
+          <w:rFonts w:ascii="Calibri" w:hAnsi="Calibri" w:cs="Calibri"/>
+          <w:sz w:val="24"/>
+          <w:szCs w:val="24"/>
+          <w:lang w:val="en-CA"/>
+        </w:rPr>
+      </w:pPr>
+      <w:r>
+        <w:rPr>
+          <w:rFonts w:ascii="Calibri" w:hAnsi="Calibri" w:cs="Calibri"/>
+          <w:sz w:val="24"/>
+          <w:szCs w:val="24"/>
+          <w:lang w:val="en-CA"/>
+        </w:rPr>
+        <w:t xml:space="preserve">2b. </w:t>
+      </w:r>
+      <w:proofErr w:type="gramStart"/>
+      <w:r>
+        <w:rPr>
+          <w:rFonts w:ascii="Calibri" w:hAnsi="Calibri" w:cs="Calibri"/>
+          <w:sz w:val="24"/>
+          <w:szCs w:val="24"/>
+          <w:lang w:val="en-CA"/>
+        </w:rPr>
+        <w:t>If</w:t>
+      </w:r>
+      <w:proofErr w:type="gramEnd"/>
+      <w:r>
+        <w:rPr>
+          <w:rFonts w:ascii="Calibri" w:hAnsi="Calibri" w:cs="Calibri"/>
+          <w:sz w:val="24"/>
+          <w:szCs w:val="24"/>
+          <w:lang w:val="en-CA"/>
+        </w:rPr>
+        <w:t xml:space="preserve"> the player is not able to join, create, or load the game, repeat step 2.</w:t>
       </w:r>
     </w:p>
     <w:p>
@@ -639,19 +679,28 @@
           <w:szCs w:val="24"/>
           <w:lang w:val="en-CA"/>
         </w:rPr>
-        <w:t xml:space="preserve">4a. If enough players want to continue to get a perfect win, the game continues. </w:t>
-      </w:r>
-    </w:p>
-    <w:p>
-      <w:pPr>
-        <w:jc w:val="left"/>
-        <w:rPr>
-          <w:rFonts w:ascii="Calibri" w:hAnsi="Calibri" w:cs="Calibri"/>
-          <w:sz w:val="24"/>
-          <w:szCs w:val="24"/>
-          <w:lang w:val="en-CA"/>
-        </w:rPr>
-      </w:pPr>
+        <w:t xml:space="preserve">4a. </w:t>
+      </w:r>
+      <w:proofErr w:type="gramStart"/>
+      <w:r>
+        <w:rPr>
+          <w:rFonts w:ascii="Calibri" w:hAnsi="Calibri" w:cs="Calibri"/>
+          <w:sz w:val="24"/>
+          <w:szCs w:val="24"/>
+          <w:lang w:val="en-CA"/>
+        </w:rPr>
+        <w:t>If</w:t>
+      </w:r>
+      <w:proofErr w:type="gramEnd"/>
+      <w:r>
+        <w:rPr>
+          <w:rFonts w:ascii="Calibri" w:hAnsi="Calibri" w:cs="Calibri"/>
+          <w:sz w:val="24"/>
+          <w:szCs w:val="24"/>
+          <w:lang w:val="en-CA"/>
+        </w:rPr>
+        <w:t xml:space="preserve"> enough players want to continue to get a perfect win, the game continues.</w:t>
+      </w:r>
     </w:p>
     <w:p>
       <w:pPr>
@@ -663,6 +712,7 @@
           <w:szCs w:val="28"/>
         </w:rPr>
       </w:pPr>
+      <w:proofErr w:type="spellStart"/>
       <w:r>
         <w:rPr>
           <w:rFonts w:ascii="Calibri" w:hAnsi="Calibri" w:cs="Calibri"/>
@@ -672,6 +722,7 @@
         </w:rPr>
         <w:t>JoinExistingGame</w:t>
       </w:r>
+      <w:proofErr w:type="spellEnd"/>
     </w:p>
     <w:p>
       <w:pPr>
@@ -691,6 +742,7 @@
         </w:rPr>
         <w:t xml:space="preserve">Use Case: </w:t>
       </w:r>
+      <w:proofErr w:type="spellStart"/>
       <w:r>
         <w:rPr>
           <w:rFonts w:ascii="Calibri" w:hAnsi="Calibri" w:cs="Calibri"/>
@@ -699,6 +751,7 @@
         </w:rPr>
         <w:t>JoinExistingGame</w:t>
       </w:r>
+      <w:proofErr w:type="spellEnd"/>
     </w:p>
     <w:p>
       <w:pPr>
@@ -724,8 +777,18 @@
           <w:sz w:val="24"/>
           <w:szCs w:val="24"/>
         </w:rPr>
-        <w:t xml:space="preserve"> FlashPoint</w:t>
-      </w:r>
+        <w:t xml:space="preserve"> </w:t>
+      </w:r>
+      <w:proofErr w:type="spellStart"/>
+      <w:r>
+        <w:rPr>
+          <w:rFonts w:ascii="Calibri" w:hAnsi="Calibri" w:cs="Calibri"/>
+          <w:sz w:val="24"/>
+          <w:szCs w:val="24"/>
+        </w:rPr>
+        <w:t>FlashPoint</w:t>
+      </w:r>
+      <w:proofErr w:type="spellEnd"/>
     </w:p>
     <w:p>
       <w:pPr>
@@ -751,8 +814,18 @@
           <w:sz w:val="24"/>
           <w:szCs w:val="24"/>
         </w:rPr>
-        <w:t xml:space="preserve"> Subfunction</w:t>
-      </w:r>
+        <w:t xml:space="preserve"> </w:t>
+      </w:r>
+      <w:proofErr w:type="spellStart"/>
+      <w:r>
+        <w:rPr>
+          <w:rFonts w:ascii="Calibri" w:hAnsi="Calibri" w:cs="Calibri"/>
+          <w:sz w:val="24"/>
+          <w:szCs w:val="24"/>
+        </w:rPr>
+        <w:t>Subfunction</w:t>
+      </w:r>
+      <w:proofErr w:type="spellEnd"/>
     </w:p>
     <w:p>
       <w:pPr>
@@ -1032,7 +1105,25 @@
           <w:sz w:val="24"/>
           <w:szCs w:val="24"/>
         </w:rPr>
-        <w:t>4a. If server owner exits the lobby, player exits as well. Use case end in failure.</w:t>
+        <w:t xml:space="preserve">4a. </w:t>
+      </w:r>
+      <w:proofErr w:type="gramStart"/>
+      <w:r>
+        <w:rPr>
+          <w:rFonts w:ascii="Calibri" w:hAnsi="Calibri" w:cs="Calibri"/>
+          <w:sz w:val="24"/>
+          <w:szCs w:val="24"/>
+        </w:rPr>
+        <w:t>If</w:t>
+      </w:r>
+      <w:proofErr w:type="gramEnd"/>
+      <w:r>
+        <w:rPr>
+          <w:rFonts w:ascii="Calibri" w:hAnsi="Calibri" w:cs="Calibri"/>
+          <w:sz w:val="24"/>
+          <w:szCs w:val="24"/>
+        </w:rPr>
+        <w:t xml:space="preserve"> server owner exits the lobby, player exits as well. Use case end in failure.</w:t>
       </w:r>
     </w:p>
     <w:p>
@@ -1062,26 +1153,26 @@
           <w:sz w:val="28"/>
           <w:szCs w:val="28"/>
         </w:rPr>
+        <w:t>Load Game</w:t>
+      </w:r>
+    </w:p>
+    <w:p>
+      <w:pPr>
+        <w:jc w:val="left"/>
+        <w:rPr>
+          <w:rFonts w:ascii="Calibri" w:hAnsi="Calibri" w:cs="Calibri"/>
+          <w:sz w:val="24"/>
+          <w:szCs w:val="24"/>
+        </w:rPr>
+      </w:pPr>
+      <w:r>
+        <w:rPr>
+          <w:rFonts w:ascii="Calibri" w:hAnsi="Calibri" w:cs="Calibri"/>
+          <w:b/>
+          <w:sz w:val="24"/>
+          <w:szCs w:val="24"/>
+        </w:rPr>
         <w:lastRenderedPageBreak/>
-        <w:t>Load Game</w:t>
-      </w:r>
-    </w:p>
-    <w:p>
-      <w:pPr>
-        <w:jc w:val="left"/>
-        <w:rPr>
-          <w:rFonts w:ascii="Calibri" w:hAnsi="Calibri" w:cs="Calibri"/>
-          <w:sz w:val="24"/>
-          <w:szCs w:val="24"/>
-        </w:rPr>
-      </w:pPr>
-      <w:r>
-        <w:rPr>
-          <w:rFonts w:ascii="Calibri" w:hAnsi="Calibri" w:cs="Calibri"/>
-          <w:b/>
-          <w:sz w:val="24"/>
-          <w:szCs w:val="24"/>
-        </w:rPr>
         <w:t>Use Case:</w:t>
       </w:r>
       <w:r>
@@ -1144,8 +1235,18 @@
           <w:sz w:val="24"/>
           <w:szCs w:val="24"/>
         </w:rPr>
-        <w:t xml:space="preserve"> subfunction</w:t>
-      </w:r>
+        <w:t xml:space="preserve"> </w:t>
+      </w:r>
+      <w:proofErr w:type="spellStart"/>
+      <w:r>
+        <w:rPr>
+          <w:rFonts w:ascii="Calibri" w:hAnsi="Calibri" w:cs="Calibri"/>
+          <w:sz w:val="24"/>
+          <w:szCs w:val="24"/>
+        </w:rPr>
+        <w:t>subfunction</w:t>
+      </w:r>
+      <w:proofErr w:type="spellEnd"/>
     </w:p>
     <w:p>
       <w:pPr>
@@ -1398,7 +1499,25 @@
           <w:sz w:val="24"/>
           <w:szCs w:val="24"/>
         </w:rPr>
-        <w:t>2a. The saved game file is damaged; use case ends in failure.</w:t>
+        <w:t xml:space="preserve">2a. </w:t>
+      </w:r>
+      <w:proofErr w:type="gramStart"/>
+      <w:r>
+        <w:rPr>
+          <w:rFonts w:ascii="Calibri" w:hAnsi="Calibri" w:cs="Calibri"/>
+          <w:sz w:val="24"/>
+          <w:szCs w:val="24"/>
+        </w:rPr>
+        <w:t>The</w:t>
+      </w:r>
+      <w:proofErr w:type="gramEnd"/>
+      <w:r>
+        <w:rPr>
+          <w:rFonts w:ascii="Calibri" w:hAnsi="Calibri" w:cs="Calibri"/>
+          <w:sz w:val="24"/>
+          <w:szCs w:val="24"/>
+        </w:rPr>
+        <w:t xml:space="preserve"> saved game file is damaged; use case ends in failure.</w:t>
       </w:r>
     </w:p>
     <w:p>
@@ -1432,15 +1551,33 @@
           <w:sz w:val="24"/>
           <w:szCs w:val="24"/>
         </w:rPr>
-        <w:t>-5)</w:t>
-      </w:r>
-      <w:r>
-        <w:rPr>
-          <w:rFonts w:ascii="Calibri" w:hAnsi="Calibri" w:cs="Calibri"/>
-          <w:sz w:val="24"/>
-          <w:szCs w:val="24"/>
-        </w:rPr>
-        <w:t>a. Player change</w:t>
+        <w:t>-5</w:t>
+      </w:r>
+      <w:proofErr w:type="gramStart"/>
+      <w:r>
+        <w:rPr>
+          <w:rFonts w:ascii="Calibri" w:hAnsi="Calibri" w:cs="Calibri"/>
+          <w:sz w:val="24"/>
+          <w:szCs w:val="24"/>
+        </w:rPr>
+        <w:t>)</w:t>
+      </w:r>
+      <w:r>
+        <w:rPr>
+          <w:rFonts w:ascii="Calibri" w:hAnsi="Calibri" w:cs="Calibri"/>
+          <w:sz w:val="24"/>
+          <w:szCs w:val="24"/>
+        </w:rPr>
+        <w:t>a</w:t>
+      </w:r>
+      <w:proofErr w:type="gramEnd"/>
+      <w:r>
+        <w:rPr>
+          <w:rFonts w:ascii="Calibri" w:hAnsi="Calibri" w:cs="Calibri"/>
+          <w:sz w:val="24"/>
+          <w:szCs w:val="24"/>
+        </w:rPr>
+        <w:t>. Player change</w:t>
       </w:r>
       <w:r>
         <w:rPr>
@@ -1479,6 +1616,7 @@
           <w:szCs w:val="28"/>
         </w:rPr>
       </w:pPr>
+      <w:proofErr w:type="spellStart"/>
       <w:r>
         <w:rPr>
           <w:rFonts w:ascii="Calibri" w:hAnsi="Calibri" w:cs="Calibri"/>
@@ -1488,6 +1626,7 @@
         </w:rPr>
         <w:t>CreateNewGame</w:t>
       </w:r>
+      <w:proofErr w:type="spellEnd"/>
     </w:p>
     <w:p>
       <w:pPr>
@@ -1513,8 +1652,18 @@
           <w:sz w:val="24"/>
           <w:szCs w:val="24"/>
         </w:rPr>
-        <w:t xml:space="preserve"> CreateNewGame</w:t>
-      </w:r>
+        <w:t xml:space="preserve"> </w:t>
+      </w:r>
+      <w:proofErr w:type="spellStart"/>
+      <w:r>
+        <w:rPr>
+          <w:rFonts w:ascii="Calibri" w:hAnsi="Calibri" w:cs="Calibri"/>
+          <w:sz w:val="24"/>
+          <w:szCs w:val="24"/>
+        </w:rPr>
+        <w:t>CreateNewGame</w:t>
+      </w:r>
+      <w:proofErr w:type="spellEnd"/>
     </w:p>
     <w:p>
       <w:pPr>
@@ -1540,8 +1689,18 @@
           <w:sz w:val="24"/>
           <w:szCs w:val="24"/>
         </w:rPr>
-        <w:t xml:space="preserve"> FlashPoint</w:t>
-      </w:r>
+        <w:t xml:space="preserve"> </w:t>
+      </w:r>
+      <w:proofErr w:type="spellStart"/>
+      <w:r>
+        <w:rPr>
+          <w:rFonts w:ascii="Calibri" w:hAnsi="Calibri" w:cs="Calibri"/>
+          <w:sz w:val="24"/>
+          <w:szCs w:val="24"/>
+        </w:rPr>
+        <w:t>FlashPoint</w:t>
+      </w:r>
+      <w:proofErr w:type="spellEnd"/>
     </w:p>
     <w:p>
       <w:pPr>
@@ -1567,8 +1726,18 @@
           <w:sz w:val="24"/>
           <w:szCs w:val="24"/>
         </w:rPr>
-        <w:t xml:space="preserve"> Subfunction</w:t>
-      </w:r>
+        <w:t xml:space="preserve"> </w:t>
+      </w:r>
+      <w:proofErr w:type="spellStart"/>
+      <w:r>
+        <w:rPr>
+          <w:rFonts w:ascii="Calibri" w:hAnsi="Calibri" w:cs="Calibri"/>
+          <w:sz w:val="24"/>
+          <w:szCs w:val="24"/>
+        </w:rPr>
+        <w:t>Subfunction</w:t>
+      </w:r>
+      <w:proofErr w:type="spellEnd"/>
     </w:p>
     <w:p>
       <w:pPr>
@@ -1730,8 +1899,18 @@
           <w:szCs w:val="24"/>
         </w:rPr>
         <w:tab/>
-        <w:t>System presents details of games for players to choose. (Map, difficulties, fire etc.).</w:t>
-      </w:r>
+        <w:t xml:space="preserve">System presents details of games for players to choose. </w:t>
+      </w:r>
+      <w:proofErr w:type="gramStart"/>
+      <w:r>
+        <w:rPr>
+          <w:rFonts w:ascii="Calibri" w:hAnsi="Calibri" w:cs="Calibri"/>
+          <w:sz w:val="24"/>
+          <w:szCs w:val="24"/>
+        </w:rPr>
+        <w:t>(Map, difficulties, fire etc.).</w:t>
+      </w:r>
+      <w:proofErr w:type="gramEnd"/>
     </w:p>
     <w:p>
       <w:pPr>
@@ -1884,7 +2063,25 @@
           <w:sz w:val="24"/>
           <w:szCs w:val="24"/>
         </w:rPr>
-        <w:t xml:space="preserve">2a:  Time is limited for player to choose types. if player does not finish, system will automatically choose one mode. </w:t>
+        <w:t xml:space="preserve">2a:  Time is limited for player to choose types. </w:t>
+      </w:r>
+      <w:proofErr w:type="gramStart"/>
+      <w:r>
+        <w:rPr>
+          <w:rFonts w:ascii="Calibri" w:hAnsi="Calibri" w:cs="Calibri"/>
+          <w:sz w:val="24"/>
+          <w:szCs w:val="24"/>
+        </w:rPr>
+        <w:t>if</w:t>
+      </w:r>
+      <w:proofErr w:type="gramEnd"/>
+      <w:r>
+        <w:rPr>
+          <w:rFonts w:ascii="Calibri" w:hAnsi="Calibri" w:cs="Calibri"/>
+          <w:sz w:val="24"/>
+          <w:szCs w:val="24"/>
+        </w:rPr>
+        <w:t xml:space="preserve"> player does not finish, system will automatically choose one mode. </w:t>
       </w:r>
     </w:p>
     <w:p>
@@ -1920,7 +2117,25 @@
           <w:sz w:val="24"/>
           <w:szCs w:val="24"/>
         </w:rPr>
-        <w:t>(2-6)a : Player informs Systems that he/she wishes to cancel game creation. Use case ends in failure.</w:t>
+        <w:t>(2-6</w:t>
+      </w:r>
+      <w:proofErr w:type="gramStart"/>
+      <w:r>
+        <w:rPr>
+          <w:rFonts w:ascii="Calibri" w:hAnsi="Calibri" w:cs="Calibri"/>
+          <w:sz w:val="24"/>
+          <w:szCs w:val="24"/>
+        </w:rPr>
+        <w:t>)a</w:t>
+      </w:r>
+      <w:proofErr w:type="gramEnd"/>
+      <w:r>
+        <w:rPr>
+          <w:rFonts w:ascii="Calibri" w:hAnsi="Calibri" w:cs="Calibri"/>
+          <w:sz w:val="24"/>
+          <w:szCs w:val="24"/>
+        </w:rPr>
+        <w:t xml:space="preserve"> : Player informs Systems that he/she wishes to cancel game creation. Use case ends in failure.</w:t>
       </w:r>
     </w:p>
     <w:p>
@@ -1957,6 +2172,25 @@
           <w:szCs w:val="24"/>
         </w:rPr>
         <w:t xml:space="preserve">    </w:t>
+      </w:r>
+    </w:p>
+    <w:p>
+      <w:pPr>
+        <w:widowControl/>
+        <w:jc w:val="left"/>
+        <w:rPr>
+          <w:rFonts w:ascii="Calibri" w:hAnsi="Calibri" w:cs="Calibri"/>
+          <w:sz w:val="24"/>
+          <w:szCs w:val="24"/>
+        </w:rPr>
+      </w:pPr>
+      <w:r>
+        <w:rPr>
+          <w:rFonts w:ascii="Calibri" w:hAnsi="Calibri" w:cs="Calibri"/>
+          <w:sz w:val="24"/>
+          <w:szCs w:val="24"/>
+        </w:rPr>
+        <w:br w:type="page"/>
       </w:r>
     </w:p>
     <w:p>
@@ -2077,6 +2311,7 @@
         </w:rPr>
         <w:t xml:space="preserve">Level: </w:t>
       </w:r>
+      <w:proofErr w:type="spellStart"/>
       <w:r>
         <w:rPr>
           <w:rFonts w:ascii="Calibri" w:hAnsi="Calibri" w:cs="Calibri"/>
@@ -2086,6 +2321,7 @@
         </w:rPr>
         <w:t>Subfunction</w:t>
       </w:r>
+      <w:proofErr w:type="spellEnd"/>
     </w:p>
     <w:p>
       <w:pPr>
@@ -2241,7 +2477,27 @@
           <w:szCs w:val="24"/>
           <w:lang w:val="en-CA"/>
         </w:rPr>
-        <w:t>System places initial game objects (fire, hotspot, etc).</w:t>
+        <w:t xml:space="preserve">System places initial game objects (fire, hotspot, </w:t>
+      </w:r>
+      <w:proofErr w:type="spellStart"/>
+      <w:r>
+        <w:rPr>
+          <w:rFonts w:ascii="Calibri" w:hAnsi="Calibri" w:cs="Calibri"/>
+          <w:sz w:val="24"/>
+          <w:szCs w:val="24"/>
+          <w:lang w:val="en-CA"/>
+        </w:rPr>
+        <w:t>etc</w:t>
+      </w:r>
+      <w:proofErr w:type="spellEnd"/>
+      <w:r>
+        <w:rPr>
+          <w:rFonts w:ascii="Calibri" w:hAnsi="Calibri" w:cs="Calibri"/>
+          <w:sz w:val="24"/>
+          <w:szCs w:val="24"/>
+          <w:lang w:val="en-CA"/>
+        </w:rPr>
+        <w:t>).</w:t>
       </w:r>
     </w:p>
     <w:p>
@@ -2598,8 +2854,19 @@
           <w:szCs w:val="24"/>
           <w:lang w:val="en"/>
         </w:rPr>
-        <w:t xml:space="preserve"> subfunction</w:t>
-      </w:r>
+        <w:t xml:space="preserve"> </w:t>
+      </w:r>
+      <w:proofErr w:type="spellStart"/>
+      <w:r>
+        <w:rPr>
+          <w:rFonts w:ascii="Calibri" w:eastAsia="Kozuka Gothic Pr6N H" w:hAnsi="Calibri" w:cs="Calibri"/>
+          <w:sz w:val="24"/>
+          <w:szCs w:val="24"/>
+          <w:lang w:val="en"/>
+        </w:rPr>
+        <w:t>subfunction</w:t>
+      </w:r>
+      <w:proofErr w:type="spellEnd"/>
     </w:p>
     <w:p>
       <w:pPr>
@@ -2885,6 +3152,7 @@
           <w:lang w:val="en"/>
         </w:rPr>
       </w:pPr>
+      <w:proofErr w:type="spellStart"/>
       <w:r>
         <w:rPr>
           <w:rFonts w:ascii="Calibri" w:eastAsia="Kozuka Gothic Pr6N H" w:hAnsi="Calibri" w:cs="Calibri"/>
@@ -2895,6 +3163,7 @@
         </w:rPr>
         <w:t>TextCommunication</w:t>
       </w:r>
+      <w:proofErr w:type="spellEnd"/>
     </w:p>
     <w:p>
       <w:pPr>
@@ -2923,27 +3192,38 @@
           <w:szCs w:val="24"/>
           <w:lang w:val="en"/>
         </w:rPr>
-        <w:t xml:space="preserve"> TextCommunication</w:t>
-      </w:r>
-    </w:p>
-    <w:p>
-      <w:pPr>
-        <w:jc w:val="left"/>
+        <w:t xml:space="preserve"> </w:t>
+      </w:r>
+      <w:proofErr w:type="spellStart"/>
+      <w:r>
         <w:rPr>
           <w:rFonts w:ascii="Calibri" w:eastAsia="Kozuka Gothic Pr6N H" w:hAnsi="Calibri" w:cs="Calibri"/>
           <w:sz w:val="24"/>
           <w:szCs w:val="24"/>
           <w:lang w:val="en"/>
         </w:rPr>
-      </w:pPr>
-      <w:r>
-        <w:rPr>
-          <w:rFonts w:ascii="Calibri" w:eastAsia="Kozuka Gothic Pr6N H" w:hAnsi="Calibri" w:cs="Calibri"/>
-          <w:b/>
+        <w:t>TextCommunication</w:t>
+      </w:r>
+      <w:proofErr w:type="spellEnd"/>
+    </w:p>
+    <w:p>
+      <w:pPr>
+        <w:jc w:val="left"/>
+        <w:rPr>
+          <w:rFonts w:ascii="Calibri" w:eastAsia="Kozuka Gothic Pr6N H" w:hAnsi="Calibri" w:cs="Calibri"/>
           <w:sz w:val="24"/>
           <w:szCs w:val="24"/>
           <w:lang w:val="en"/>
         </w:rPr>
+      </w:pPr>
+      <w:r>
+        <w:rPr>
+          <w:rFonts w:ascii="Calibri" w:eastAsia="Kozuka Gothic Pr6N H" w:hAnsi="Calibri" w:cs="Calibri"/>
+          <w:b/>
+          <w:sz w:val="24"/>
+          <w:szCs w:val="24"/>
+          <w:lang w:val="en"/>
+        </w:rPr>
         <w:t>Scope:</w:t>
       </w:r>
       <w:r>
@@ -2983,8 +3263,19 @@
           <w:szCs w:val="24"/>
           <w:lang w:val="en"/>
         </w:rPr>
-        <w:t xml:space="preserve"> subfunction</w:t>
-      </w:r>
+        <w:t xml:space="preserve"> </w:t>
+      </w:r>
+      <w:proofErr w:type="spellStart"/>
+      <w:r>
+        <w:rPr>
+          <w:rFonts w:ascii="Calibri" w:eastAsia="Kozuka Gothic Pr6N H" w:hAnsi="Calibri" w:cs="Calibri"/>
+          <w:sz w:val="24"/>
+          <w:szCs w:val="24"/>
+          <w:lang w:val="en"/>
+        </w:rPr>
+        <w:t>subfunction</w:t>
+      </w:r>
+      <w:proofErr w:type="spellEnd"/>
     </w:p>
     <w:p>
       <w:pPr>
@@ -3213,6 +3504,7 @@
           <w:lang w:val="en"/>
         </w:rPr>
       </w:pPr>
+      <w:proofErr w:type="spellStart"/>
       <w:r>
         <w:rPr>
           <w:rFonts w:ascii="Calibri" w:eastAsia="Kozuka Gothic Pr6N H" w:hAnsi="Calibri" w:cs="Calibri"/>
@@ -3223,6 +3515,7 @@
         </w:rPr>
         <w:t>VoiceCommunication</w:t>
       </w:r>
+      <w:proofErr w:type="spellEnd"/>
     </w:p>
     <w:p>
       <w:pPr>
@@ -3244,6 +3537,7 @@
         </w:rPr>
         <w:t xml:space="preserve">Use case: </w:t>
       </w:r>
+      <w:proofErr w:type="spellStart"/>
       <w:r>
         <w:rPr>
           <w:rFonts w:ascii="Calibri" w:eastAsia="Kozuka Gothic Pr6N H" w:hAnsi="Calibri" w:cs="Calibri"/>
@@ -3253,6 +3547,7 @@
         </w:rPr>
         <w:t>VoiceCommunication</w:t>
       </w:r>
+      <w:proofErr w:type="spellEnd"/>
     </w:p>
     <w:p>
       <w:pPr>
@@ -3304,6 +3599,7 @@
         </w:rPr>
         <w:t xml:space="preserve">Level: </w:t>
       </w:r>
+      <w:proofErr w:type="spellStart"/>
       <w:r>
         <w:rPr>
           <w:rFonts w:ascii="Calibri" w:eastAsia="Kozuka Gothic Pr6N H" w:hAnsi="Calibri" w:cs="Calibri"/>
@@ -3313,6 +3609,7 @@
         </w:rPr>
         <w:t>subfunction</w:t>
       </w:r>
+      <w:proofErr w:type="spellEnd"/>
     </w:p>
     <w:p>
       <w:pPr>
@@ -3495,21 +3792,39 @@
           <w:szCs w:val="24"/>
           <w:lang w:val="en"/>
         </w:rPr>
-        <w:t>1a. If no recording device is detected, use case ends</w:t>
-      </w:r>
-    </w:p>
-    <w:p>
-      <w:pPr>
-        <w:jc w:val="left"/>
+        <w:t xml:space="preserve">1a. </w:t>
+      </w:r>
+      <w:proofErr w:type="gramStart"/>
+      <w:r>
         <w:rPr>
           <w:rFonts w:ascii="Calibri" w:eastAsia="Kozuka Gothic Pr6N H" w:hAnsi="Calibri" w:cs="Calibri"/>
           <w:sz w:val="24"/>
           <w:szCs w:val="24"/>
           <w:lang w:val="en"/>
         </w:rPr>
-      </w:pPr>
-      <w:bookmarkStart w:id="0" w:name="_GoBack"/>
-      <w:bookmarkEnd w:id="0"/>
+        <w:t>If</w:t>
+      </w:r>
+      <w:proofErr w:type="gramEnd"/>
+      <w:r>
+        <w:rPr>
+          <w:rFonts w:ascii="Calibri" w:eastAsia="Kozuka Gothic Pr6N H" w:hAnsi="Calibri" w:cs="Calibri"/>
+          <w:sz w:val="24"/>
+          <w:szCs w:val="24"/>
+          <w:lang w:val="en"/>
+        </w:rPr>
+        <w:t xml:space="preserve"> no recording device is detected, use case ends</w:t>
+      </w:r>
+    </w:p>
+    <w:p>
+      <w:pPr>
+        <w:jc w:val="left"/>
+        <w:rPr>
+          <w:rFonts w:ascii="Calibri" w:eastAsia="Kozuka Gothic Pr6N H" w:hAnsi="Calibri" w:cs="Calibri"/>
+          <w:sz w:val="24"/>
+          <w:szCs w:val="24"/>
+          <w:lang w:val="en"/>
+        </w:rPr>
+      </w:pPr>
     </w:p>
     <w:p>
       <w:pPr>
@@ -3620,8 +3935,19 @@
           <w:szCs w:val="24"/>
           <w:lang w:val="en-CA"/>
         </w:rPr>
-        <w:t xml:space="preserve"> Subfunction</w:t>
-      </w:r>
+        <w:t xml:space="preserve"> </w:t>
+      </w:r>
+      <w:proofErr w:type="spellStart"/>
+      <w:r>
+        <w:rPr>
+          <w:rFonts w:ascii="Calibri" w:eastAsia="Kozuka Gothic Pr6N H" w:hAnsi="Calibri" w:cs="Calibri"/>
+          <w:sz w:val="24"/>
+          <w:szCs w:val="24"/>
+          <w:lang w:val="en-CA"/>
+        </w:rPr>
+        <w:t>Subfunction</w:t>
+      </w:r>
+      <w:proofErr w:type="spellEnd"/>
     </w:p>
     <w:p>
       <w:pPr>
@@ -4048,26 +4374,7 @@
           <w:szCs w:val="24"/>
           <w:lang w:val="en-CA"/>
         </w:rPr>
-        <w:t xml:space="preserve">System performs </w:t>
-      </w:r>
-      <w:r>
-        <w:rPr>
-          <w:rFonts w:ascii="Calibri" w:hAnsi="Calibri" w:cs="Calibri"/>
-          <w:sz w:val="24"/>
-          <w:szCs w:val="24"/>
-          <w:u w:val="single"/>
-          <w:lang w:val="en-CA"/>
-        </w:rPr>
-        <w:t>advance fire</w:t>
-      </w:r>
-      <w:r>
-        <w:rPr>
-          <w:rFonts w:ascii="Calibri" w:hAnsi="Calibri" w:cs="Calibri"/>
-          <w:sz w:val="24"/>
-          <w:szCs w:val="24"/>
-          <w:lang w:val="en-CA"/>
-        </w:rPr>
-        <w:t>.</w:t>
+        <w:t>System checks the action point. System changes the Player’s action point to 4 if it exceeded 4.</w:t>
       </w:r>
     </w:p>
     <w:p>
@@ -4093,7 +4400,26 @@
           <w:szCs w:val="24"/>
           <w:lang w:val="en-CA"/>
         </w:rPr>
-        <w:t xml:space="preserve">System </w:t>
+        <w:t xml:space="preserve">System informs the end of the player’s turn and </w:t>
+      </w:r>
+      <w:r>
+        <w:rPr>
+          <w:rFonts w:ascii="Calibri" w:hAnsi="Calibri" w:cs="Calibri"/>
+          <w:i/>
+          <w:sz w:val="24"/>
+          <w:szCs w:val="24"/>
+          <w:lang w:val="en-CA"/>
+        </w:rPr>
+        <w:t xml:space="preserve">Game Manager </w:t>
+      </w:r>
+      <w:r>
+        <w:rPr>
+          <w:rFonts w:ascii="Calibri" w:hAnsi="Calibri" w:cs="Calibri"/>
+          <w:sz w:val="24"/>
+          <w:szCs w:val="24"/>
+          <w:lang w:val="en-CA"/>
+        </w:rPr>
+        <w:t xml:space="preserve">starts to </w:t>
       </w:r>
       <w:r>
         <w:rPr>
@@ -4103,60 +4429,26 @@
           <w:u w:val="single"/>
           <w:lang w:val="en-CA"/>
         </w:rPr>
-        <w:t>replenishes POI</w:t>
-      </w:r>
-      <w:r>
-        <w:rPr>
-          <w:rFonts w:ascii="Calibri" w:hAnsi="Calibri" w:cs="Calibri"/>
-          <w:sz w:val="24"/>
-          <w:szCs w:val="24"/>
-          <w:lang w:val="en-CA"/>
-        </w:rPr>
-        <w:t xml:space="preserve"> on the map.</w:t>
-      </w:r>
-    </w:p>
-    <w:p>
-      <w:pPr>
-        <w:pStyle w:val="a3"/>
-        <w:numPr>
-          <w:ilvl w:val="0"/>
-          <w:numId w:val="1"/>
-        </w:numPr>
-        <w:ind w:firstLineChars="0"/>
-        <w:jc w:val="left"/>
-        <w:rPr>
-          <w:rFonts w:ascii="Calibri" w:eastAsia="Kozuka Gothic Pr6N H" w:hAnsi="Calibri" w:cs="Calibri"/>
-          <w:sz w:val="24"/>
-          <w:szCs w:val="24"/>
-          <w:lang w:val="en-CA"/>
-        </w:rPr>
-      </w:pPr>
-      <w:r>
-        <w:rPr>
-          <w:rFonts w:ascii="Calibri" w:hAnsi="Calibri" w:cs="Calibri"/>
-          <w:sz w:val="24"/>
-          <w:szCs w:val="24"/>
-          <w:lang w:val="en-CA"/>
-        </w:rPr>
-        <w:t>System checks the action point.</w:t>
-      </w:r>
-      <w:r>
-        <w:rPr>
-          <w:rFonts w:ascii="Calibri" w:hAnsi="Calibri" w:cs="Calibri"/>
-          <w:sz w:val="24"/>
-          <w:szCs w:val="24"/>
-          <w:lang w:val="en-CA"/>
-        </w:rPr>
-        <w:t xml:space="preserve"> System changes the Player’s action point to 4 if it exceeded </w:t>
-      </w:r>
-      <w:r>
-        <w:rPr>
-          <w:rFonts w:ascii="Calibri" w:hAnsi="Calibri" w:cs="Calibri"/>
-          <w:sz w:val="24"/>
-          <w:szCs w:val="24"/>
-          <w:lang w:val="en-CA"/>
-        </w:rPr>
-        <w:t>4.</w:t>
+        <w:t>Advance Fire</w:t>
+      </w:r>
+      <w:r>
+        <w:rPr>
+          <w:rFonts w:ascii="Calibri" w:hAnsi="Calibri" w:cs="Calibri"/>
+          <w:sz w:val="24"/>
+          <w:szCs w:val="24"/>
+          <w:lang w:val="en-CA"/>
+        </w:rPr>
+        <w:t xml:space="preserve"> and </w:t>
+      </w:r>
+      <w:r>
+        <w:rPr>
+          <w:rFonts w:ascii="Calibri" w:hAnsi="Calibri" w:cs="Calibri"/>
+          <w:sz w:val="24"/>
+          <w:szCs w:val="24"/>
+          <w:u w:val="single"/>
+          <w:lang w:val="en-CA"/>
+        </w:rPr>
+        <w:t>Replenish POI</w:t>
       </w:r>
     </w:p>
     <w:p>
@@ -4198,7 +4490,27 @@
           <w:szCs w:val="24"/>
           <w:lang w:val="en-CA"/>
         </w:rPr>
-        <w:t xml:space="preserve">2a. If the </w:t>
+        <w:t xml:space="preserve">2a. </w:t>
+      </w:r>
+      <w:proofErr w:type="gramStart"/>
+      <w:r>
+        <w:rPr>
+          <w:rFonts w:ascii="Calibri" w:hAnsi="Calibri" w:cs="Calibri"/>
+          <w:sz w:val="24"/>
+          <w:szCs w:val="24"/>
+          <w:lang w:val="en-CA"/>
+        </w:rPr>
+        <w:t>If</w:t>
+      </w:r>
+      <w:proofErr w:type="gramEnd"/>
+      <w:r>
+        <w:rPr>
+          <w:rFonts w:ascii="Calibri" w:hAnsi="Calibri" w:cs="Calibri"/>
+          <w:sz w:val="24"/>
+          <w:szCs w:val="24"/>
+          <w:lang w:val="en-CA"/>
+        </w:rPr>
+        <w:t xml:space="preserve"> the </w:t>
       </w:r>
       <w:r>
         <w:rPr>
@@ -4290,7 +4602,46 @@
           <w:szCs w:val="24"/>
           <w:lang w:val="en-CA"/>
         </w:rPr>
-        <w:t>2b. If the player chooses to skip (saving his/her action point), step 5 is executed.</w:t>
+        <w:t xml:space="preserve">2b. </w:t>
+      </w:r>
+      <w:proofErr w:type="gramStart"/>
+      <w:r>
+        <w:rPr>
+          <w:rFonts w:ascii="Calibri" w:hAnsi="Calibri" w:cs="Calibri"/>
+          <w:sz w:val="24"/>
+          <w:szCs w:val="24"/>
+          <w:lang w:val="en-CA"/>
+        </w:rPr>
+        <w:t>If</w:t>
+      </w:r>
+      <w:proofErr w:type="gramEnd"/>
+      <w:r>
+        <w:rPr>
+          <w:rFonts w:ascii="Calibri" w:hAnsi="Calibri" w:cs="Calibri"/>
+          <w:sz w:val="24"/>
+          <w:szCs w:val="24"/>
+          <w:lang w:val="en-CA"/>
+        </w:rPr>
+        <w:t xml:space="preserve"> the player chooses to </w:t>
+      </w:r>
+      <w:r>
+        <w:rPr>
+          <w:rFonts w:ascii="Calibri" w:hAnsi="Calibri" w:cs="Calibri"/>
+          <w:sz w:val="24"/>
+          <w:szCs w:val="24"/>
+          <w:u w:val="single"/>
+          <w:lang w:val="en-CA"/>
+        </w:rPr>
+        <w:t>skip</w:t>
+      </w:r>
+      <w:r>
+        <w:rPr>
+          <w:rFonts w:ascii="Calibri" w:hAnsi="Calibri" w:cs="Calibri"/>
+          <w:sz w:val="24"/>
+          <w:szCs w:val="24"/>
+          <w:lang w:val="en-CA"/>
+        </w:rPr>
+        <w:t xml:space="preserve"> (saving his/her action point), step 5 is executed.</w:t>
       </w:r>
     </w:p>
     <w:p>
@@ -4319,7 +4670,27 @@
           <w:szCs w:val="24"/>
           <w:lang w:val="en-CA"/>
         </w:rPr>
-        <w:t>. If after taking action</w:t>
+        <w:t xml:space="preserve">. </w:t>
+      </w:r>
+      <w:proofErr w:type="gramStart"/>
+      <w:r>
+        <w:rPr>
+          <w:rFonts w:ascii="Calibri" w:hAnsi="Calibri" w:cs="Calibri"/>
+          <w:sz w:val="24"/>
+          <w:szCs w:val="24"/>
+          <w:lang w:val="en-CA"/>
+        </w:rPr>
+        <w:t>If</w:t>
+      </w:r>
+      <w:proofErr w:type="gramEnd"/>
+      <w:r>
+        <w:rPr>
+          <w:rFonts w:ascii="Calibri" w:hAnsi="Calibri" w:cs="Calibri"/>
+          <w:sz w:val="24"/>
+          <w:szCs w:val="24"/>
+          <w:lang w:val="en-CA"/>
+        </w:rPr>
+        <w:t xml:space="preserve"> after taking action</w:t>
       </w:r>
       <w:r>
         <w:rPr>
@@ -4366,8 +4737,9 @@
           <w:szCs w:val="24"/>
           <w:lang w:val="en-CA"/>
         </w:rPr>
-        <w:t xml:space="preserve">5a. If the advance fire causes the house to collapse, the system informs players if </w:t>
-      </w:r>
+        <w:t xml:space="preserve">6a. </w:t>
+      </w:r>
+      <w:proofErr w:type="gramStart"/>
       <w:r>
         <w:rPr>
           <w:rFonts w:ascii="Calibri" w:hAnsi="Calibri" w:cs="Calibri" w:hint="eastAsia"/>
@@ -4375,48 +4747,58 @@
           <w:szCs w:val="24"/>
           <w:lang w:val="en-CA"/>
         </w:rPr>
+        <w:t>If</w:t>
+      </w:r>
+      <w:proofErr w:type="gramEnd"/>
+      <w:r>
+        <w:rPr>
+          <w:rFonts w:ascii="Calibri" w:hAnsi="Calibri" w:cs="Calibri" w:hint="eastAsia"/>
+          <w:sz w:val="24"/>
+          <w:szCs w:val="24"/>
+          <w:lang w:val="en-CA"/>
+        </w:rPr>
+        <w:t xml:space="preserve"> there is no more POI to be replenished, skip this step.</w:t>
+      </w:r>
+    </w:p>
+    <w:p>
+      <w:pPr>
+        <w:jc w:val="left"/>
+        <w:rPr>
+          <w:rFonts w:ascii="Calibri" w:hAnsi="Calibri" w:cs="Calibri"/>
+          <w:sz w:val="24"/>
+          <w:szCs w:val="24"/>
+          <w:lang w:val="en-CA"/>
+        </w:rPr>
+      </w:pPr>
+      <w:r>
+        <w:rPr>
+          <w:rFonts w:ascii="Calibri" w:hAnsi="Calibri" w:cs="Calibri"/>
+          <w:sz w:val="24"/>
+          <w:szCs w:val="24"/>
+          <w:lang w:val="en-CA"/>
+        </w:rPr>
         <w:lastRenderedPageBreak/>
-        <w:t>they won/lose.</w:t>
-      </w:r>
-    </w:p>
-    <w:p>
-      <w:pPr>
-        <w:jc w:val="left"/>
-        <w:rPr>
-          <w:rFonts w:ascii="Calibri" w:hAnsi="Calibri" w:cs="Calibri"/>
-          <w:sz w:val="24"/>
-          <w:szCs w:val="24"/>
-          <w:lang w:val="en-CA"/>
-        </w:rPr>
-      </w:pPr>
-      <w:r>
-        <w:rPr>
-          <w:rFonts w:ascii="Calibri" w:hAnsi="Calibri" w:cs="Calibri" w:hint="eastAsia"/>
-          <w:sz w:val="24"/>
-          <w:szCs w:val="24"/>
-          <w:lang w:val="en-CA"/>
-        </w:rPr>
-        <w:t>6a. If there is no more POI to be replenished, skip this step.</w:t>
-      </w:r>
-    </w:p>
-    <w:p>
-      <w:pPr>
-        <w:jc w:val="left"/>
-        <w:rPr>
-          <w:rFonts w:ascii="Calibri" w:hAnsi="Calibri" w:cs="Calibri"/>
-          <w:sz w:val="24"/>
-          <w:szCs w:val="24"/>
-          <w:lang w:val="en-CA"/>
-        </w:rPr>
-      </w:pPr>
-      <w:r>
-        <w:rPr>
-          <w:rFonts w:ascii="Calibri" w:hAnsi="Calibri" w:cs="Calibri"/>
-          <w:sz w:val="24"/>
-          <w:szCs w:val="24"/>
-          <w:lang w:val="en-CA"/>
-        </w:rPr>
-        <w:t>6b. If there is no more POI to be replenished and no POI are on the map, the system informs players if they won/lost.</w:t>
+        <w:t xml:space="preserve">6b. </w:t>
+      </w:r>
+      <w:proofErr w:type="gramStart"/>
+      <w:r>
+        <w:rPr>
+          <w:rFonts w:ascii="Calibri" w:hAnsi="Calibri" w:cs="Calibri"/>
+          <w:sz w:val="24"/>
+          <w:szCs w:val="24"/>
+          <w:lang w:val="en-CA"/>
+        </w:rPr>
+        <w:t>If</w:t>
+      </w:r>
+      <w:proofErr w:type="gramEnd"/>
+      <w:r>
+        <w:rPr>
+          <w:rFonts w:ascii="Calibri" w:hAnsi="Calibri" w:cs="Calibri"/>
+          <w:sz w:val="24"/>
+          <w:szCs w:val="24"/>
+          <w:lang w:val="en-CA"/>
+        </w:rPr>
+        <w:t xml:space="preserve"> there is no more POI to be replenished and no POI are on the map, the system informs players if they won/lost.</w:t>
       </w:r>
     </w:p>
     <w:p>
@@ -4539,8 +4921,19 @@
           <w:szCs w:val="24"/>
           <w:lang w:val="en-CA"/>
         </w:rPr>
-        <w:t xml:space="preserve"> Subfunction</w:t>
-      </w:r>
+        <w:t xml:space="preserve"> </w:t>
+      </w:r>
+      <w:proofErr w:type="spellStart"/>
+      <w:r>
+        <w:rPr>
+          <w:rFonts w:ascii="Calibri" w:eastAsia="Kozuka Gothic Pr6N H" w:hAnsi="Calibri" w:cs="Calibri"/>
+          <w:sz w:val="24"/>
+          <w:szCs w:val="24"/>
+          <w:lang w:val="en-CA"/>
+        </w:rPr>
+        <w:t>Subfunction</w:t>
+      </w:r>
+      <w:proofErr w:type="spellEnd"/>
     </w:p>
     <w:p>
       <w:pPr>
@@ -5333,7 +5726,27 @@
           <w:lang w:val="en-CA"/>
         </w:rPr>
         <w:tab/>
-        <w:t>1a.2. The action is omitted; the use case ends in failure.</w:t>
+        <w:t xml:space="preserve">1a.2. </w:t>
+      </w:r>
+      <w:proofErr w:type="gramStart"/>
+      <w:r>
+        <w:rPr>
+          <w:rFonts w:ascii="Calibri" w:hAnsi="Calibri" w:cs="Calibri"/>
+          <w:sz w:val="24"/>
+          <w:szCs w:val="24"/>
+          <w:lang w:val="en-CA"/>
+        </w:rPr>
+        <w:t>The</w:t>
+      </w:r>
+      <w:proofErr w:type="gramEnd"/>
+      <w:r>
+        <w:rPr>
+          <w:rFonts w:ascii="Calibri" w:hAnsi="Calibri" w:cs="Calibri"/>
+          <w:sz w:val="24"/>
+          <w:szCs w:val="24"/>
+          <w:lang w:val="en-CA"/>
+        </w:rPr>
+        <w:t xml:space="preserve"> action is omitted; the use case ends in failure.</w:t>
       </w:r>
     </w:p>
     <w:p>
@@ -5433,7 +5846,27 @@
           <w:lang w:val="en-CA"/>
         </w:rPr>
         <w:tab/>
-        <w:t>1b.2. The action is omitted; the use case ends in failure.</w:t>
+        <w:t xml:space="preserve">1b.2. </w:t>
+      </w:r>
+      <w:proofErr w:type="gramStart"/>
+      <w:r>
+        <w:rPr>
+          <w:rFonts w:ascii="Calibri" w:hAnsi="Calibri" w:cs="Calibri"/>
+          <w:sz w:val="24"/>
+          <w:szCs w:val="24"/>
+          <w:lang w:val="en-CA"/>
+        </w:rPr>
+        <w:t>The</w:t>
+      </w:r>
+      <w:proofErr w:type="gramEnd"/>
+      <w:r>
+        <w:rPr>
+          <w:rFonts w:ascii="Calibri" w:hAnsi="Calibri" w:cs="Calibri"/>
+          <w:sz w:val="24"/>
+          <w:szCs w:val="24"/>
+          <w:lang w:val="en-CA"/>
+        </w:rPr>
+        <w:t xml:space="preserve"> action is omitted; the use case ends in failure.</w:t>
       </w:r>
     </w:p>
     <w:p>
@@ -5600,7 +6033,6 @@
           <w:szCs w:val="24"/>
           <w:lang w:val="en-CA"/>
         </w:rPr>
-        <w:lastRenderedPageBreak/>
         <w:t xml:space="preserve">1d. </w:t>
       </w:r>
       <w:r>
@@ -5690,6 +6122,7 @@
           <w:szCs w:val="24"/>
           <w:lang w:val="en-CA"/>
         </w:rPr>
+        <w:lastRenderedPageBreak/>
         <w:tab/>
         <w:t>1d.2. System adds the victim to the list of rescued victims.</w:t>
       </w:r>
@@ -5768,8 +6201,19 @@
           <w:szCs w:val="24"/>
           <w:lang w:val="en-CA"/>
         </w:rPr>
-        <w:t>-3)a</w:t>
-      </w:r>
+        <w:t>-3</w:t>
+      </w:r>
+      <w:proofErr w:type="gramStart"/>
+      <w:r>
+        <w:rPr>
+          <w:rFonts w:ascii="Calibri" w:hAnsi="Calibri" w:cs="Calibri"/>
+          <w:sz w:val="24"/>
+          <w:szCs w:val="24"/>
+          <w:lang w:val="en-CA"/>
+        </w:rPr>
+        <w:t>)a</w:t>
+      </w:r>
+      <w:proofErr w:type="gramEnd"/>
       <w:r>
         <w:rPr>
           <w:rFonts w:ascii="Calibri" w:hAnsi="Calibri" w:cs="Calibri"/>
@@ -5910,8 +6354,19 @@
           <w:szCs w:val="24"/>
           <w:lang w:val="en-CA"/>
         </w:rPr>
-        <w:t xml:space="preserve"> Subfunction</w:t>
-      </w:r>
+        <w:t xml:space="preserve"> </w:t>
+      </w:r>
+      <w:proofErr w:type="spellStart"/>
+      <w:r>
+        <w:rPr>
+          <w:rFonts w:ascii="Calibri" w:eastAsia="Kozuka Gothic Pr6N H" w:hAnsi="Calibri" w:cs="Calibri"/>
+          <w:sz w:val="24"/>
+          <w:szCs w:val="24"/>
+          <w:lang w:val="en-CA"/>
+        </w:rPr>
+        <w:t>Subfunction</w:t>
+      </w:r>
+      <w:proofErr w:type="spellEnd"/>
     </w:p>
     <w:p>
       <w:pPr>
@@ -5951,6 +6406,7 @@
         </w:rPr>
         <w:t xml:space="preserve">system will </w:t>
       </w:r>
+      <w:proofErr w:type="gramStart"/>
       <w:r>
         <w:rPr>
           <w:rFonts w:ascii="Calibri" w:eastAsia="Kozuka Gothic Pr6N H" w:hAnsi="Calibri" w:cs="Calibri"/>
@@ -5960,6 +6416,7 @@
         </w:rPr>
         <w:t>proceed</w:t>
       </w:r>
+      <w:proofErr w:type="gramEnd"/>
       <w:r>
         <w:rPr>
           <w:rFonts w:ascii="Calibri" w:eastAsia="Kozuka Gothic Pr6N H" w:hAnsi="Calibri" w:cs="Calibri"/>
@@ -5975,9 +6432,9 @@
         <w:jc w:val="left"/>
         <w:rPr>
           <w:rFonts w:ascii="Calibri" w:eastAsia="Kozuka Gothic Pr6N H" w:hAnsi="Calibri" w:cs="Calibri"/>
-          <w:sz w:val="24"/>
-          <w:szCs w:val="24"/>
-          <w:lang w:val="en-CA"/>
+          <w:i/>
+          <w:sz w:val="24"/>
+          <w:szCs w:val="24"/>
         </w:rPr>
       </w:pPr>
       <w:r>
@@ -6007,7 +6464,7 @@
           <w:szCs w:val="24"/>
           <w:lang w:val="en-CA"/>
         </w:rPr>
-        <w:t>System</w:t>
+        <w:t>Game Manager</w:t>
       </w:r>
     </w:p>
     <w:p>
@@ -6055,7 +6512,26 @@
           <w:szCs w:val="24"/>
           <w:lang w:val="en-CA"/>
         </w:rPr>
-        <w:t>The system randomly picks a</w:t>
+        <w:t xml:space="preserve">The </w:t>
+      </w:r>
+      <w:r>
+        <w:rPr>
+          <w:rFonts w:ascii="Calibri" w:eastAsia="Kozuka Gothic Pr6N H" w:hAnsi="Calibri" w:cs="Calibri"/>
+          <w:i/>
+          <w:sz w:val="24"/>
+          <w:szCs w:val="24"/>
+          <w:lang w:val="en-CA"/>
+        </w:rPr>
+        <w:t>Game Manager</w:t>
+      </w:r>
+      <w:r>
+        <w:rPr>
+          <w:rFonts w:ascii="Calibri" w:hAnsi="Calibri" w:cs="Calibri" w:hint="eastAsia"/>
+          <w:sz w:val="24"/>
+          <w:szCs w:val="24"/>
+          <w:lang w:val="en-CA"/>
+        </w:rPr>
+        <w:t xml:space="preserve"> randomly picks a</w:t>
       </w:r>
       <w:r>
         <w:rPr>
@@ -6068,21 +6544,12 @@
       </w:r>
       <w:r>
         <w:rPr>
-          <w:rFonts w:ascii="Calibri" w:hAnsi="Calibri" w:cs="Calibri"/>
-          <w:sz w:val="24"/>
-          <w:szCs w:val="24"/>
-          <w:lang w:val="en-CA"/>
-        </w:rPr>
-        <w:t>random</w:t>
-      </w:r>
-      <w:r>
-        <w:rPr>
           <w:rFonts w:ascii="Calibri" w:hAnsi="Calibri" w:cs="Calibri" w:hint="eastAsia"/>
           <w:sz w:val="24"/>
           <w:szCs w:val="24"/>
           <w:lang w:val="en-CA"/>
         </w:rPr>
-        <w:t xml:space="preserve"> position on map to </w:t>
+        <w:t xml:space="preserve">position on map to </w:t>
       </w:r>
       <w:r>
         <w:rPr>
@@ -6259,7 +6726,26 @@
           <w:szCs w:val="24"/>
           <w:lang w:val="en-CA"/>
         </w:rPr>
-        <w:t xml:space="preserve">The system detects if any </w:t>
+        <w:t xml:space="preserve">The </w:t>
+      </w:r>
+      <w:r>
+        <w:rPr>
+          <w:rFonts w:ascii="Calibri" w:eastAsia="Kozuka Gothic Pr6N H" w:hAnsi="Calibri" w:cs="Calibri"/>
+          <w:i/>
+          <w:sz w:val="24"/>
+          <w:szCs w:val="24"/>
+          <w:lang w:val="en-CA"/>
+        </w:rPr>
+        <w:t>Game Manager</w:t>
+      </w:r>
+      <w:r>
+        <w:rPr>
+          <w:rFonts w:ascii="Calibri" w:hAnsi="Calibri" w:cs="Calibri"/>
+          <w:sz w:val="24"/>
+          <w:szCs w:val="24"/>
+          <w:lang w:val="en-CA"/>
+        </w:rPr>
+        <w:t xml:space="preserve"> detects if any </w:t>
       </w:r>
       <w:r>
         <w:rPr>
@@ -6304,7 +6790,26 @@
           <w:szCs w:val="24"/>
           <w:lang w:val="en-CA"/>
         </w:rPr>
-        <w:t>The system detects if any POI</w:t>
+        <w:t xml:space="preserve">The </w:t>
+      </w:r>
+      <w:r>
+        <w:rPr>
+          <w:rFonts w:ascii="Calibri" w:eastAsia="Kozuka Gothic Pr6N H" w:hAnsi="Calibri" w:cs="Calibri"/>
+          <w:i/>
+          <w:sz w:val="24"/>
+          <w:szCs w:val="24"/>
+          <w:lang w:val="en-CA"/>
+        </w:rPr>
+        <w:t>Game Manager</w:t>
+      </w:r>
+      <w:r>
+        <w:rPr>
+          <w:rFonts w:ascii="Calibri" w:hAnsi="Calibri" w:cs="Calibri"/>
+          <w:sz w:val="24"/>
+          <w:szCs w:val="24"/>
+          <w:lang w:val="en-CA"/>
+        </w:rPr>
+        <w:t xml:space="preserve"> detects if any POI</w:t>
       </w:r>
       <w:r>
         <w:rPr>
@@ -6357,7 +6862,26 @@
           <w:szCs w:val="24"/>
           <w:lang w:val="en-CA"/>
         </w:rPr>
-        <w:t>The system detects the damage level of the house.</w:t>
+        <w:t xml:space="preserve">The </w:t>
+      </w:r>
+      <w:r>
+        <w:rPr>
+          <w:rFonts w:ascii="Calibri" w:eastAsia="Kozuka Gothic Pr6N H" w:hAnsi="Calibri" w:cs="Calibri"/>
+          <w:i/>
+          <w:sz w:val="24"/>
+          <w:szCs w:val="24"/>
+          <w:lang w:val="en-CA"/>
+        </w:rPr>
+        <w:t>Game Manager</w:t>
+      </w:r>
+      <w:r>
+        <w:rPr>
+          <w:rFonts w:ascii="Calibri" w:hAnsi="Calibri" w:cs="Calibri"/>
+          <w:sz w:val="24"/>
+          <w:szCs w:val="24"/>
+          <w:lang w:val="en-CA"/>
+        </w:rPr>
+        <w:t xml:space="preserve"> detects the damage level of the house.</w:t>
       </w:r>
     </w:p>
     <w:p>
@@ -6399,7 +6923,27 @@
           <w:szCs w:val="24"/>
           <w:lang w:val="en-CA"/>
         </w:rPr>
-        <w:t>1a. If the position of advanced fire has a hotspot, repeat step 1.</w:t>
+        <w:t xml:space="preserve">1a. </w:t>
+      </w:r>
+      <w:proofErr w:type="gramStart"/>
+      <w:r>
+        <w:rPr>
+          <w:rFonts w:ascii="Calibri" w:hAnsi="Calibri" w:cs="Calibri"/>
+          <w:sz w:val="24"/>
+          <w:szCs w:val="24"/>
+          <w:lang w:val="en-CA"/>
+        </w:rPr>
+        <w:t>If</w:t>
+      </w:r>
+      <w:proofErr w:type="gramEnd"/>
+      <w:r>
+        <w:rPr>
+          <w:rFonts w:ascii="Calibri" w:hAnsi="Calibri" w:cs="Calibri"/>
+          <w:sz w:val="24"/>
+          <w:szCs w:val="24"/>
+          <w:lang w:val="en-CA"/>
+        </w:rPr>
+        <w:t xml:space="preserve"> the position of advanced fire has a hotspot, repeat step 1.</w:t>
       </w:r>
     </w:p>
     <w:p>
@@ -6419,7 +6963,27 @@
           <w:szCs w:val="24"/>
           <w:lang w:val="en-CA"/>
         </w:rPr>
-        <w:t xml:space="preserve">1b. If </w:t>
+        <w:t xml:space="preserve">1b. </w:t>
+      </w:r>
+      <w:proofErr w:type="gramStart"/>
+      <w:r>
+        <w:rPr>
+          <w:rFonts w:ascii="Calibri" w:hAnsi="Calibri" w:cs="Calibri" w:hint="eastAsia"/>
+          <w:sz w:val="24"/>
+          <w:szCs w:val="24"/>
+          <w:lang w:val="en-CA"/>
+        </w:rPr>
+        <w:t>If</w:t>
+      </w:r>
+      <w:proofErr w:type="gramEnd"/>
+      <w:r>
+        <w:rPr>
+          <w:rFonts w:ascii="Calibri" w:hAnsi="Calibri" w:cs="Calibri" w:hint="eastAsia"/>
+          <w:sz w:val="24"/>
+          <w:szCs w:val="24"/>
+          <w:lang w:val="en-CA"/>
+        </w:rPr>
+        <w:t xml:space="preserve"> </w:t>
       </w:r>
       <w:r>
         <w:rPr>
@@ -6466,7 +7030,27 @@
           <w:szCs w:val="24"/>
           <w:lang w:val="en-CA"/>
         </w:rPr>
-        <w:t>1c. When fire advanced on multiple hazmat.</w:t>
+        <w:t xml:space="preserve">1c. </w:t>
+      </w:r>
+      <w:proofErr w:type="gramStart"/>
+      <w:r>
+        <w:rPr>
+          <w:rFonts w:ascii="Calibri" w:hAnsi="Calibri" w:cs="Calibri"/>
+          <w:sz w:val="24"/>
+          <w:szCs w:val="24"/>
+          <w:lang w:val="en-CA"/>
+        </w:rPr>
+        <w:t>When</w:t>
+      </w:r>
+      <w:proofErr w:type="gramEnd"/>
+      <w:r>
+        <w:rPr>
+          <w:rFonts w:ascii="Calibri" w:hAnsi="Calibri" w:cs="Calibri"/>
+          <w:sz w:val="24"/>
+          <w:szCs w:val="24"/>
+          <w:lang w:val="en-CA"/>
+        </w:rPr>
+        <w:t xml:space="preserve"> fire advanced on multiple hazmat.</w:t>
       </w:r>
     </w:p>
     <w:p>
@@ -6487,7 +7071,26 @@
           <w:lang w:val="en-CA"/>
         </w:rPr>
         <w:tab/>
-        <w:t xml:space="preserve">1c.1. The system informs </w:t>
+        <w:t xml:space="preserve">1c.1. The </w:t>
+      </w:r>
+      <w:r>
+        <w:rPr>
+          <w:rFonts w:ascii="Calibri" w:eastAsia="Kozuka Gothic Pr6N H" w:hAnsi="Calibri" w:cs="Calibri"/>
+          <w:i/>
+          <w:sz w:val="24"/>
+          <w:szCs w:val="24"/>
+          <w:lang w:val="en-CA"/>
+        </w:rPr>
+        <w:t>Game Manager</w:t>
+      </w:r>
+      <w:r>
+        <w:rPr>
+          <w:rFonts w:ascii="Calibri" w:hAnsi="Calibri" w:cs="Calibri"/>
+          <w:sz w:val="24"/>
+          <w:szCs w:val="24"/>
+          <w:lang w:val="en-CA"/>
+        </w:rPr>
+        <w:t xml:space="preserve"> informs </w:t>
       </w:r>
       <w:r>
         <w:rPr>
@@ -6567,16 +7170,35 @@
           <w:szCs w:val="24"/>
           <w:lang w:val="en-CA"/>
         </w:rPr>
-        <w:t xml:space="preserve">1c.3. System performs explosions in </w:t>
-      </w:r>
-      <w:r>
-        <w:rPr>
-          <w:rFonts w:ascii="Calibri" w:hAnsi="Calibri" w:cs="Calibri"/>
+        <w:t xml:space="preserve">1c.3. </w:t>
+      </w:r>
+      <w:r>
+        <w:rPr>
+          <w:rFonts w:ascii="Calibri" w:eastAsia="Kozuka Gothic Pr6N H" w:hAnsi="Calibri" w:cs="Calibri"/>
           <w:i/>
           <w:sz w:val="24"/>
           <w:szCs w:val="24"/>
           <w:lang w:val="en-CA"/>
         </w:rPr>
+        <w:t>Game Manager</w:t>
+      </w:r>
+      <w:r>
+        <w:rPr>
+          <w:rFonts w:ascii="Calibri" w:hAnsi="Calibri" w:cs="Calibri"/>
+          <w:sz w:val="24"/>
+          <w:szCs w:val="24"/>
+          <w:lang w:val="en-CA"/>
+        </w:rPr>
+        <w:t xml:space="preserve"> performs explosions in </w:t>
+      </w:r>
+      <w:r>
+        <w:rPr>
+          <w:rFonts w:ascii="Calibri" w:hAnsi="Calibri" w:cs="Calibri"/>
+          <w:i/>
+          <w:sz w:val="24"/>
+          <w:szCs w:val="24"/>
+          <w:lang w:val="en-CA"/>
+        </w:rPr>
         <w:t>Player</w:t>
       </w:r>
       <w:r>
@@ -6616,7 +7238,36 @@
           <w:szCs w:val="24"/>
           <w:lang w:val="en-CA"/>
         </w:rPr>
-        <w:t>1c.4. System performs explosions in random order if the player does not pick order of explosion on time; use case continues at step2.</w:t>
+        <w:t>1c.4.</w:t>
+      </w:r>
+      <w:r>
+        <w:rPr>
+          <w:rFonts w:ascii="Calibri" w:eastAsia="Kozuka Gothic Pr6N H" w:hAnsi="Calibri" w:cs="Calibri"/>
+          <w:i/>
+          <w:sz w:val="24"/>
+          <w:szCs w:val="24"/>
+          <w:lang w:val="en-CA"/>
+        </w:rPr>
+        <w:t xml:space="preserve"> </w:t>
+      </w:r>
+      <w:r>
+        <w:rPr>
+          <w:rFonts w:ascii="Calibri" w:eastAsia="Kozuka Gothic Pr6N H" w:hAnsi="Calibri" w:cs="Calibri"/>
+          <w:i/>
+          <w:sz w:val="24"/>
+          <w:szCs w:val="24"/>
+          <w:lang w:val="en-CA"/>
+        </w:rPr>
+        <w:t>Game Manager</w:t>
+      </w:r>
+      <w:r>
+        <w:rPr>
+          <w:rFonts w:ascii="Calibri" w:hAnsi="Calibri" w:cs="Calibri"/>
+          <w:sz w:val="24"/>
+          <w:szCs w:val="24"/>
+          <w:lang w:val="en-CA"/>
+        </w:rPr>
+        <w:t xml:space="preserve"> performs explosions in random order if the player does not pick order of explosion on time; use case continues at step2.</w:t>
       </w:r>
     </w:p>
     <w:p>
@@ -6645,7 +7296,27 @@
           <w:szCs w:val="24"/>
           <w:lang w:val="en-CA"/>
         </w:rPr>
-        <w:t>d. If the explosion happens near walls/doors.</w:t>
+        <w:t xml:space="preserve">d. </w:t>
+      </w:r>
+      <w:proofErr w:type="gramStart"/>
+      <w:r>
+        <w:rPr>
+          <w:rFonts w:ascii="Calibri" w:hAnsi="Calibri" w:cs="Calibri"/>
+          <w:sz w:val="24"/>
+          <w:szCs w:val="24"/>
+          <w:lang w:val="en-CA"/>
+        </w:rPr>
+        <w:t>If</w:t>
+      </w:r>
+      <w:proofErr w:type="gramEnd"/>
+      <w:r>
+        <w:rPr>
+          <w:rFonts w:ascii="Calibri" w:hAnsi="Calibri" w:cs="Calibri"/>
+          <w:sz w:val="24"/>
+          <w:szCs w:val="24"/>
+          <w:lang w:val="en-CA"/>
+        </w:rPr>
+        <w:t xml:space="preserve"> the explosion happens near walls/doors.</w:t>
       </w:r>
     </w:p>
     <w:p>
@@ -6666,7 +7337,27 @@
           <w:lang w:val="en-CA"/>
         </w:rPr>
         <w:tab/>
-        <w:t>1d.1. The wall/door is destroyed by the system.</w:t>
+        <w:t xml:space="preserve">1d.1. </w:t>
+      </w:r>
+      <w:proofErr w:type="gramStart"/>
+      <w:r>
+        <w:rPr>
+          <w:rFonts w:ascii="Calibri" w:hAnsi="Calibri" w:cs="Calibri"/>
+          <w:sz w:val="24"/>
+          <w:szCs w:val="24"/>
+          <w:lang w:val="en-CA"/>
+        </w:rPr>
+        <w:t>The</w:t>
+      </w:r>
+      <w:proofErr w:type="gramEnd"/>
+      <w:r>
+        <w:rPr>
+          <w:rFonts w:ascii="Calibri" w:hAnsi="Calibri" w:cs="Calibri"/>
+          <w:sz w:val="24"/>
+          <w:szCs w:val="24"/>
+          <w:lang w:val="en-CA"/>
+        </w:rPr>
+        <w:t xml:space="preserve"> wall/door is destroyed by the system.</w:t>
       </w:r>
     </w:p>
     <w:p>
@@ -6687,7 +7378,94 @@
           <w:szCs w:val="24"/>
           <w:lang w:val="en-CA"/>
         </w:rPr>
-        <w:t>1d.2. The system increases damage level of house; use case continues at step 2.</w:t>
+        <w:t xml:space="preserve">1d.2. The </w:t>
+      </w:r>
+      <w:r>
+        <w:rPr>
+          <w:rFonts w:ascii="Calibri" w:eastAsia="Kozuka Gothic Pr6N H" w:hAnsi="Calibri" w:cs="Calibri"/>
+          <w:i/>
+          <w:sz w:val="24"/>
+          <w:szCs w:val="24"/>
+          <w:lang w:val="en-CA"/>
+        </w:rPr>
+        <w:t>Game Manager</w:t>
+      </w:r>
+      <w:r>
+        <w:rPr>
+          <w:rFonts w:ascii="Calibri" w:hAnsi="Calibri" w:cs="Calibri"/>
+          <w:sz w:val="24"/>
+          <w:szCs w:val="24"/>
+          <w:lang w:val="en-CA"/>
+        </w:rPr>
+        <w:t xml:space="preserve"> increases damage level of house; use case continues at step 2.</w:t>
+      </w:r>
+    </w:p>
+    <w:p>
+      <w:pPr>
+        <w:jc w:val="left"/>
+        <w:rPr>
+          <w:rFonts w:ascii="Calibri" w:hAnsi="Calibri" w:cs="Calibri"/>
+          <w:sz w:val="24"/>
+          <w:szCs w:val="24"/>
+          <w:lang w:val="en-CA"/>
+        </w:rPr>
+      </w:pPr>
+      <w:r>
+        <w:rPr>
+          <w:rFonts w:ascii="Calibri" w:hAnsi="Calibri" w:cs="Calibri"/>
+          <w:sz w:val="24"/>
+          <w:szCs w:val="24"/>
+          <w:lang w:val="en-CA"/>
+        </w:rPr>
+        <w:t>1e</w:t>
+      </w:r>
+      <w:r>
+        <w:rPr>
+          <w:rFonts w:ascii="Calibri" w:hAnsi="Calibri" w:cs="Calibri" w:hint="eastAsia"/>
+          <w:sz w:val="24"/>
+          <w:szCs w:val="24"/>
+          <w:lang w:val="en-CA"/>
+        </w:rPr>
+        <w:t xml:space="preserve">. </w:t>
+      </w:r>
+      <w:proofErr w:type="gramStart"/>
+      <w:r>
+        <w:rPr>
+          <w:rFonts w:ascii="Calibri" w:hAnsi="Calibri" w:cs="Calibri" w:hint="eastAsia"/>
+          <w:sz w:val="24"/>
+          <w:szCs w:val="24"/>
+          <w:lang w:val="en-CA"/>
+        </w:rPr>
+        <w:t>If</w:t>
+      </w:r>
+      <w:proofErr w:type="gramEnd"/>
+      <w:r>
+        <w:rPr>
+          <w:rFonts w:ascii="Calibri" w:hAnsi="Calibri" w:cs="Calibri" w:hint="eastAsia"/>
+          <w:sz w:val="24"/>
+          <w:szCs w:val="24"/>
+          <w:lang w:val="en-CA"/>
+        </w:rPr>
+        <w:t xml:space="preserve"> the advance fire causes the house to collapse, the </w:t>
+      </w:r>
+      <w:r>
+        <w:rPr>
+          <w:rFonts w:ascii="Calibri" w:eastAsia="Kozuka Gothic Pr6N H" w:hAnsi="Calibri" w:cs="Calibri"/>
+          <w:i/>
+          <w:sz w:val="24"/>
+          <w:szCs w:val="24"/>
+          <w:lang w:val="en-CA"/>
+        </w:rPr>
+        <w:t>Game Manager</w:t>
+      </w:r>
+      <w:r>
+        <w:rPr>
+          <w:rFonts w:ascii="Calibri" w:hAnsi="Calibri" w:cs="Calibri" w:hint="eastAsia"/>
+          <w:sz w:val="24"/>
+          <w:szCs w:val="24"/>
+          <w:lang w:val="en-CA"/>
+        </w:rPr>
+        <w:t xml:space="preserve"> informs players if they won/lose.</w:t>
       </w:r>
     </w:p>
     <w:p>
@@ -6737,7 +7515,46 @@
           <w:lang w:val="en-CA"/>
         </w:rPr>
         <w:tab/>
-        <w:t>2a.1. The system asks the player to choose a valid location to respawn.</w:t>
+        <w:t xml:space="preserve">2a.1. The </w:t>
+      </w:r>
+      <w:r>
+        <w:rPr>
+          <w:rFonts w:ascii="Calibri" w:eastAsia="Kozuka Gothic Pr6N H" w:hAnsi="Calibri" w:cs="Calibri"/>
+          <w:i/>
+          <w:sz w:val="24"/>
+          <w:szCs w:val="24"/>
+          <w:lang w:val="en-CA"/>
+        </w:rPr>
+        <w:t>Game Manager</w:t>
+      </w:r>
+      <w:r>
+        <w:rPr>
+          <w:rFonts w:ascii="Calibri" w:hAnsi="Calibri" w:cs="Calibri"/>
+          <w:sz w:val="24"/>
+          <w:szCs w:val="24"/>
+          <w:lang w:val="en-CA"/>
+        </w:rPr>
+        <w:t xml:space="preserve"> asks the player to choose a valid location to </w:t>
+      </w:r>
+      <w:proofErr w:type="spellStart"/>
+      <w:r>
+        <w:rPr>
+          <w:rFonts w:ascii="Calibri" w:hAnsi="Calibri" w:cs="Calibri"/>
+          <w:sz w:val="24"/>
+          <w:szCs w:val="24"/>
+          <w:lang w:val="en-CA"/>
+        </w:rPr>
+        <w:t>respawn</w:t>
+      </w:r>
+      <w:proofErr w:type="spellEnd"/>
+      <w:r>
+        <w:rPr>
+          <w:rFonts w:ascii="Calibri" w:hAnsi="Calibri" w:cs="Calibri"/>
+          <w:sz w:val="24"/>
+          <w:szCs w:val="24"/>
+          <w:lang w:val="en-CA"/>
+        </w:rPr>
+        <w:t>.</w:t>
       </w:r>
     </w:p>
     <w:p>
@@ -6758,7 +7575,36 @@
           <w:szCs w:val="24"/>
           <w:lang w:val="en-CA"/>
         </w:rPr>
-        <w:t>2a.2. The system respawn</w:t>
+        <w:t xml:space="preserve">2a.2. The </w:t>
+      </w:r>
+      <w:r>
+        <w:rPr>
+          <w:rFonts w:ascii="Calibri" w:eastAsia="Kozuka Gothic Pr6N H" w:hAnsi="Calibri" w:cs="Calibri"/>
+          <w:i/>
+          <w:sz w:val="24"/>
+          <w:szCs w:val="24"/>
+          <w:lang w:val="en-CA"/>
+        </w:rPr>
+        <w:t>Game Manager</w:t>
+      </w:r>
+      <w:r>
+        <w:rPr>
+          <w:rFonts w:ascii="Calibri" w:hAnsi="Calibri" w:cs="Calibri"/>
+          <w:sz w:val="24"/>
+          <w:szCs w:val="24"/>
+          <w:lang w:val="en-CA"/>
+        </w:rPr>
+        <w:t xml:space="preserve"> </w:t>
+      </w:r>
+      <w:proofErr w:type="spellStart"/>
+      <w:r>
+        <w:rPr>
+          <w:rFonts w:ascii="Calibri" w:hAnsi="Calibri" w:cs="Calibri"/>
+          <w:sz w:val="24"/>
+          <w:szCs w:val="24"/>
+          <w:lang w:val="en-CA"/>
+        </w:rPr>
+        <w:t>respawn</w:t>
       </w:r>
       <w:r>
         <w:rPr>
@@ -6769,26 +7615,36 @@
         </w:rPr>
         <w:t>s</w:t>
       </w:r>
-      <w:r>
-        <w:rPr>
-          <w:rFonts w:ascii="Calibri" w:hAnsi="Calibri" w:cs="Calibri"/>
-          <w:sz w:val="24"/>
-          <w:szCs w:val="24"/>
-          <w:lang w:val="en-CA"/>
-        </w:rPr>
-        <w:t xml:space="preserve"> the player on the location they choose/ on a random valid location if the player does not choose location to respawn in a given time; use case continues at step 3.</w:t>
-      </w:r>
-    </w:p>
-    <w:p>
-      <w:pPr>
-        <w:jc w:val="left"/>
-        <w:rPr>
-          <w:rFonts w:ascii="Calibri" w:hAnsi="Calibri" w:cs="Calibri"/>
-          <w:sz w:val="24"/>
-          <w:szCs w:val="24"/>
-          <w:lang w:val="en-CA"/>
-        </w:rPr>
-      </w:pPr>
+      <w:proofErr w:type="spellEnd"/>
+      <w:r>
+        <w:rPr>
+          <w:rFonts w:ascii="Calibri" w:hAnsi="Calibri" w:cs="Calibri"/>
+          <w:sz w:val="24"/>
+          <w:szCs w:val="24"/>
+          <w:lang w:val="en-CA"/>
+        </w:rPr>
+        <w:t xml:space="preserve"> the player on the location they choose/ on a random valid location if the player does not choose location to </w:t>
+      </w:r>
+      <w:proofErr w:type="spellStart"/>
+      <w:r>
+        <w:rPr>
+          <w:rFonts w:ascii="Calibri" w:hAnsi="Calibri" w:cs="Calibri"/>
+          <w:sz w:val="24"/>
+          <w:szCs w:val="24"/>
+          <w:lang w:val="en-CA"/>
+        </w:rPr>
+        <w:t>respawn</w:t>
+      </w:r>
+      <w:proofErr w:type="spellEnd"/>
+      <w:r>
+        <w:rPr>
+          <w:rFonts w:ascii="Calibri" w:hAnsi="Calibri" w:cs="Calibri"/>
+          <w:sz w:val="24"/>
+          <w:szCs w:val="24"/>
+          <w:lang w:val="en-CA"/>
+        </w:rPr>
+        <w:t xml:space="preserve"> in a </w:t>
+      </w:r>
       <w:r>
         <w:rPr>
           <w:rFonts w:ascii="Calibri" w:hAnsi="Calibri" w:cs="Calibri"/>
@@ -6797,6 +7653,26 @@
           <w:lang w:val="en-CA"/>
         </w:rPr>
         <w:lastRenderedPageBreak/>
+        <w:t>given time; use case continues at step 3.</w:t>
+      </w:r>
+    </w:p>
+    <w:p>
+      <w:pPr>
+        <w:jc w:val="left"/>
+        <w:rPr>
+          <w:rFonts w:ascii="Calibri" w:hAnsi="Calibri" w:cs="Calibri"/>
+          <w:sz w:val="24"/>
+          <w:szCs w:val="24"/>
+          <w:lang w:val="en-CA"/>
+        </w:rPr>
+      </w:pPr>
+      <w:r>
+        <w:rPr>
+          <w:rFonts w:ascii="Calibri" w:hAnsi="Calibri" w:cs="Calibri"/>
+          <w:sz w:val="24"/>
+          <w:szCs w:val="24"/>
+          <w:lang w:val="en-CA"/>
+        </w:rPr>
         <w:t>3a.</w:t>
       </w:r>
       <w:r>
@@ -6827,7 +7703,26 @@
           <w:szCs w:val="24"/>
           <w:lang w:val="en-CA"/>
         </w:rPr>
-        <w:t>3a.1. System detects a victim involved in the fire, and removing the victim will fail the rescue operation.</w:t>
+        <w:t xml:space="preserve">3a.1. </w:t>
+      </w:r>
+      <w:r>
+        <w:rPr>
+          <w:rFonts w:ascii="Calibri" w:eastAsia="Kozuka Gothic Pr6N H" w:hAnsi="Calibri" w:cs="Calibri"/>
+          <w:i/>
+          <w:sz w:val="24"/>
+          <w:szCs w:val="24"/>
+          <w:lang w:val="en-CA"/>
+        </w:rPr>
+        <w:t>Game Manager</w:t>
+      </w:r>
+      <w:r>
+        <w:rPr>
+          <w:rFonts w:ascii="Calibri" w:hAnsi="Calibri" w:cs="Calibri"/>
+          <w:sz w:val="24"/>
+          <w:szCs w:val="24"/>
+          <w:lang w:val="en-CA"/>
+        </w:rPr>
+        <w:t xml:space="preserve"> detects a victim involved in the fire, and removing the victim will fail the rescue operation.</w:t>
       </w:r>
     </w:p>
     <w:p>
@@ -6848,27 +7743,66 @@
           <w:szCs w:val="24"/>
           <w:lang w:val="en-CA"/>
         </w:rPr>
-        <w:t>3a.2. System informs players they lost the game; use case ends in success (game over).</w:t>
-      </w:r>
-    </w:p>
-    <w:p>
-      <w:pPr>
-        <w:jc w:val="left"/>
-        <w:rPr>
-          <w:rFonts w:ascii="Calibri" w:hAnsi="Calibri" w:cs="Calibri"/>
-          <w:sz w:val="24"/>
-          <w:szCs w:val="24"/>
-          <w:lang w:val="en-CA"/>
-        </w:rPr>
-      </w:pPr>
-      <w:r>
-        <w:rPr>
-          <w:rFonts w:ascii="Calibri" w:hAnsi="Calibri" w:cs="Calibri"/>
-          <w:sz w:val="24"/>
-          <w:szCs w:val="24"/>
-          <w:lang w:val="en-CA"/>
-        </w:rPr>
-        <w:t>4a. The house is destroyed due to too much damage taken.</w:t>
+        <w:t xml:space="preserve">3a.2. </w:t>
+      </w:r>
+      <w:r>
+        <w:rPr>
+          <w:rFonts w:ascii="Calibri" w:eastAsia="Kozuka Gothic Pr6N H" w:hAnsi="Calibri" w:cs="Calibri"/>
+          <w:i/>
+          <w:sz w:val="24"/>
+          <w:szCs w:val="24"/>
+          <w:lang w:val="en-CA"/>
+        </w:rPr>
+        <w:t>Game Manager</w:t>
+      </w:r>
+      <w:r>
+        <w:rPr>
+          <w:rFonts w:ascii="Calibri" w:hAnsi="Calibri" w:cs="Calibri"/>
+          <w:sz w:val="24"/>
+          <w:szCs w:val="24"/>
+          <w:lang w:val="en-CA"/>
+        </w:rPr>
+        <w:t xml:space="preserve"> informs players they lost the game; use case ends in success (game over).</w:t>
+      </w:r>
+    </w:p>
+    <w:p>
+      <w:pPr>
+        <w:jc w:val="left"/>
+        <w:rPr>
+          <w:rFonts w:ascii="Calibri" w:hAnsi="Calibri" w:cs="Calibri"/>
+          <w:sz w:val="24"/>
+          <w:szCs w:val="24"/>
+          <w:lang w:val="en-CA"/>
+        </w:rPr>
+      </w:pPr>
+      <w:r>
+        <w:rPr>
+          <w:rFonts w:ascii="Calibri" w:hAnsi="Calibri" w:cs="Calibri"/>
+          <w:sz w:val="24"/>
+          <w:szCs w:val="24"/>
+          <w:lang w:val="en-CA"/>
+        </w:rPr>
+        <w:t xml:space="preserve">4a. </w:t>
+      </w:r>
+      <w:proofErr w:type="gramStart"/>
+      <w:r>
+        <w:rPr>
+          <w:rFonts w:ascii="Calibri" w:hAnsi="Calibri" w:cs="Calibri"/>
+          <w:sz w:val="24"/>
+          <w:szCs w:val="24"/>
+          <w:lang w:val="en-CA"/>
+        </w:rPr>
+        <w:t>The</w:t>
+      </w:r>
+      <w:proofErr w:type="gramEnd"/>
+      <w:r>
+        <w:rPr>
+          <w:rFonts w:ascii="Calibri" w:hAnsi="Calibri" w:cs="Calibri"/>
+          <w:sz w:val="24"/>
+          <w:szCs w:val="24"/>
+          <w:lang w:val="en-CA"/>
+        </w:rPr>
+        <w:t xml:space="preserve"> house is destroyed due to too much damage taken.</w:t>
       </w:r>
     </w:p>
     <w:p>
@@ -6889,7 +7823,26 @@
           <w:lang w:val="en-CA"/>
         </w:rPr>
         <w:tab/>
-        <w:t>4a.1. System detects the level of damage is above maximum.</w:t>
+        <w:t xml:space="preserve">4a.1. </w:t>
+      </w:r>
+      <w:r>
+        <w:rPr>
+          <w:rFonts w:ascii="Calibri" w:eastAsia="Kozuka Gothic Pr6N H" w:hAnsi="Calibri" w:cs="Calibri"/>
+          <w:i/>
+          <w:sz w:val="24"/>
+          <w:szCs w:val="24"/>
+          <w:lang w:val="en-CA"/>
+        </w:rPr>
+        <w:t>Game Manager</w:t>
+      </w:r>
+      <w:r>
+        <w:rPr>
+          <w:rFonts w:ascii="Calibri" w:hAnsi="Calibri" w:cs="Calibri"/>
+          <w:sz w:val="24"/>
+          <w:szCs w:val="24"/>
+          <w:lang w:val="en-CA"/>
+        </w:rPr>
+        <w:t xml:space="preserve"> detects the level of damage is above maximum.</w:t>
       </w:r>
     </w:p>
     <w:p>
@@ -6910,7 +7863,26 @@
           <w:szCs w:val="24"/>
           <w:lang w:val="en-CA"/>
         </w:rPr>
-        <w:t xml:space="preserve">4a.2. System informs players </w:t>
+        <w:t xml:space="preserve">4a.2. </w:t>
+      </w:r>
+      <w:r>
+        <w:rPr>
+          <w:rFonts w:ascii="Calibri" w:eastAsia="Kozuka Gothic Pr6N H" w:hAnsi="Calibri" w:cs="Calibri"/>
+          <w:i/>
+          <w:sz w:val="24"/>
+          <w:szCs w:val="24"/>
+          <w:lang w:val="en-CA"/>
+        </w:rPr>
+        <w:t>Game Manager</w:t>
+      </w:r>
+      <w:r>
+        <w:rPr>
+          <w:rFonts w:ascii="Calibri" w:hAnsi="Calibri" w:cs="Calibri"/>
+          <w:sz w:val="24"/>
+          <w:szCs w:val="24"/>
+          <w:lang w:val="en-CA"/>
+        </w:rPr>
+        <w:t xml:space="preserve"> informs players </w:t>
       </w:r>
       <w:r>
         <w:rPr>
@@ -7069,8 +8041,19 @@
           <w:szCs w:val="24"/>
           <w:lang w:val="en-CA"/>
         </w:rPr>
-        <w:t xml:space="preserve"> Subfunction</w:t>
-      </w:r>
+        <w:t xml:space="preserve"> </w:t>
+      </w:r>
+      <w:proofErr w:type="spellStart"/>
+      <w:r>
+        <w:rPr>
+          <w:rFonts w:ascii="Calibri" w:eastAsia="Kozuka Gothic Pr6N H" w:hAnsi="Calibri" w:cs="Calibri"/>
+          <w:sz w:val="24"/>
+          <w:szCs w:val="24"/>
+          <w:lang w:val="en-CA"/>
+        </w:rPr>
+        <w:t>Subfunction</w:t>
+      </w:r>
+      <w:proofErr w:type="spellEnd"/>
     </w:p>
     <w:p>
       <w:pPr>
@@ -7099,7 +8082,46 @@
           <w:szCs w:val="24"/>
           <w:lang w:val="en-CA"/>
         </w:rPr>
-        <w:t>The system will proceed the game by replenishing POI.</w:t>
+        <w:t xml:space="preserve">The </w:t>
+      </w:r>
+      <w:r>
+        <w:rPr>
+          <w:rFonts w:ascii="Calibri" w:eastAsia="Kozuka Gothic Pr6N H" w:hAnsi="Calibri" w:cs="Calibri"/>
+          <w:i/>
+          <w:sz w:val="24"/>
+          <w:szCs w:val="24"/>
+          <w:lang w:val="en-CA"/>
+        </w:rPr>
+        <w:t>Game Manager</w:t>
+      </w:r>
+      <w:r>
+        <w:rPr>
+          <w:rFonts w:ascii="Calibri" w:eastAsia="Kozuka Gothic Pr6N H" w:hAnsi="Calibri" w:cs="Calibri"/>
+          <w:sz w:val="24"/>
+          <w:szCs w:val="24"/>
+          <w:lang w:val="en-CA"/>
+        </w:rPr>
+        <w:t xml:space="preserve"> will </w:t>
+      </w:r>
+      <w:proofErr w:type="gramStart"/>
+      <w:r>
+        <w:rPr>
+          <w:rFonts w:ascii="Calibri" w:eastAsia="Kozuka Gothic Pr6N H" w:hAnsi="Calibri" w:cs="Calibri"/>
+          <w:sz w:val="24"/>
+          <w:szCs w:val="24"/>
+          <w:lang w:val="en-CA"/>
+        </w:rPr>
+        <w:t>proceed</w:t>
+      </w:r>
+      <w:proofErr w:type="gramEnd"/>
+      <w:r>
+        <w:rPr>
+          <w:rFonts w:ascii="Calibri" w:eastAsia="Kozuka Gothic Pr6N H" w:hAnsi="Calibri" w:cs="Calibri"/>
+          <w:sz w:val="24"/>
+          <w:szCs w:val="24"/>
+          <w:lang w:val="en-CA"/>
+        </w:rPr>
+        <w:t xml:space="preserve"> the game by replenishing POI.</w:t>
       </w:r>
     </w:p>
     <w:p>
@@ -7139,7 +8161,7 @@
           <w:szCs w:val="24"/>
           <w:lang w:val="en-CA"/>
         </w:rPr>
-        <w:t>System</w:t>
+        <w:t>Game Manager</w:t>
       </w:r>
     </w:p>
     <w:p>
@@ -7181,12 +8203,22 @@
       </w:pPr>
       <w:r>
         <w:rPr>
+          <w:rFonts w:ascii="Calibri" w:eastAsia="Kozuka Gothic Pr6N H" w:hAnsi="Calibri" w:cs="Calibri"/>
+          <w:i/>
+          <w:sz w:val="24"/>
+          <w:szCs w:val="24"/>
+          <w:lang w:val="en-CA"/>
+        </w:rPr>
+        <w:t>Game Manager</w:t>
+      </w:r>
+      <w:r>
+        <w:rPr>
           <w:rFonts w:ascii="Calibri" w:hAnsi="Calibri" w:cs="Calibri" w:hint="eastAsia"/>
           <w:sz w:val="24"/>
           <w:szCs w:val="24"/>
           <w:lang w:val="en-CA"/>
         </w:rPr>
-        <w:t>System randomly generates a position for placing the POI.</w:t>
+        <w:t xml:space="preserve"> randomly generates a position for placing the POI.</w:t>
       </w:r>
     </w:p>
     <w:p>
@@ -7207,12 +8239,22 @@
       </w:pPr>
       <w:r>
         <w:rPr>
-          <w:rFonts w:ascii="Calibri" w:hAnsi="Calibri" w:cs="Calibri"/>
-          <w:sz w:val="24"/>
-          <w:szCs w:val="24"/>
-          <w:lang w:val="en-CA"/>
-        </w:rPr>
-        <w:t>System places the POI to the location.</w:t>
+          <w:rFonts w:ascii="Calibri" w:eastAsia="Kozuka Gothic Pr6N H" w:hAnsi="Calibri" w:cs="Calibri"/>
+          <w:i/>
+          <w:sz w:val="24"/>
+          <w:szCs w:val="24"/>
+          <w:lang w:val="en-CA"/>
+        </w:rPr>
+        <w:t>Game Manager</w:t>
+      </w:r>
+      <w:r>
+        <w:rPr>
+          <w:rFonts w:ascii="Calibri" w:hAnsi="Calibri" w:cs="Calibri"/>
+          <w:sz w:val="24"/>
+          <w:szCs w:val="24"/>
+          <w:lang w:val="en-CA"/>
+        </w:rPr>
+        <w:t xml:space="preserve"> places the POI to the location.</w:t>
       </w:r>
     </w:p>
     <w:p>
@@ -7233,12 +8275,22 @@
       </w:pPr>
       <w:r>
         <w:rPr>
-          <w:rFonts w:ascii="Calibri" w:hAnsi="Calibri" w:cs="Calibri"/>
-          <w:sz w:val="24"/>
-          <w:szCs w:val="24"/>
-          <w:lang w:val="en-CA"/>
-        </w:rPr>
-        <w:t xml:space="preserve">System informs all players the updated map and POI status (list of POI not yet put into the </w:t>
+          <w:rFonts w:ascii="Calibri" w:eastAsia="Kozuka Gothic Pr6N H" w:hAnsi="Calibri" w:cs="Calibri"/>
+          <w:i/>
+          <w:sz w:val="24"/>
+          <w:szCs w:val="24"/>
+          <w:lang w:val="en-CA"/>
+        </w:rPr>
+        <w:t>Game Manager</w:t>
+      </w:r>
+      <w:r>
+        <w:rPr>
+          <w:rFonts w:ascii="Calibri" w:hAnsi="Calibri" w:cs="Calibri"/>
+          <w:sz w:val="24"/>
+          <w:szCs w:val="24"/>
+          <w:lang w:val="en-CA"/>
+        </w:rPr>
+        <w:t xml:space="preserve"> informs all players the updated map and POI status (list of POI not yet put into the </w:t>
       </w:r>
       <w:r>
         <w:rPr>
@@ -7307,7 +8359,27 @@
           <w:szCs w:val="24"/>
           <w:lang w:val="en-CA"/>
         </w:rPr>
-        <w:t xml:space="preserve">a. If the </w:t>
+        <w:t xml:space="preserve">a. </w:t>
+      </w:r>
+      <w:proofErr w:type="gramStart"/>
+      <w:r>
+        <w:rPr>
+          <w:rFonts w:ascii="Calibri" w:hAnsi="Calibri" w:cs="Calibri"/>
+          <w:sz w:val="24"/>
+          <w:szCs w:val="24"/>
+          <w:lang w:val="en-CA"/>
+        </w:rPr>
+        <w:t>If</w:t>
+      </w:r>
+      <w:proofErr w:type="gramEnd"/>
+      <w:r>
+        <w:rPr>
+          <w:rFonts w:ascii="Calibri" w:hAnsi="Calibri" w:cs="Calibri"/>
+          <w:sz w:val="24"/>
+          <w:szCs w:val="24"/>
+          <w:lang w:val="en-CA"/>
+        </w:rPr>
+        <w:t xml:space="preserve"> the </w:t>
       </w:r>
       <w:r>
         <w:rPr>
@@ -7492,6 +8564,1650 @@
         <w:tab/>
         <w:t>2a.3. System updates the list of POI.</w:t>
       </w:r>
+    </w:p>
+    <w:p>
+      <w:pPr>
+        <w:jc w:val="left"/>
+        <w:rPr>
+          <w:rFonts w:ascii="Calibri" w:hAnsi="Calibri" w:cs="Calibri"/>
+          <w:sz w:val="24"/>
+          <w:szCs w:val="24"/>
+          <w:lang w:val="en-CA"/>
+        </w:rPr>
+      </w:pPr>
+      <w:r>
+        <w:rPr>
+          <w:rFonts w:ascii="Calibri" w:hAnsi="Calibri" w:cs="Calibri"/>
+          <w:sz w:val="24"/>
+          <w:szCs w:val="24"/>
+          <w:lang w:val="en-CA"/>
+        </w:rPr>
+        <w:t xml:space="preserve">2b. </w:t>
+      </w:r>
+      <w:proofErr w:type="gramStart"/>
+      <w:r>
+        <w:rPr>
+          <w:rFonts w:ascii="Calibri" w:hAnsi="Calibri" w:cs="Calibri"/>
+          <w:sz w:val="24"/>
+          <w:szCs w:val="24"/>
+          <w:lang w:val="en-CA"/>
+        </w:rPr>
+        <w:t>There</w:t>
+      </w:r>
+      <w:proofErr w:type="gramEnd"/>
+      <w:r>
+        <w:rPr>
+          <w:rFonts w:ascii="Calibri" w:hAnsi="Calibri" w:cs="Calibri"/>
+          <w:sz w:val="24"/>
+          <w:szCs w:val="24"/>
+          <w:lang w:val="en-CA"/>
+        </w:rPr>
+        <w:t xml:space="preserve"> are no more POI to be placed.</w:t>
+      </w:r>
+    </w:p>
+    <w:p>
+      <w:pPr>
+        <w:ind w:left="420"/>
+        <w:jc w:val="left"/>
+        <w:rPr>
+          <w:rFonts w:ascii="Calibri" w:eastAsia="Kozuka Gothic Pr6N H" w:hAnsi="Calibri" w:cs="Calibri"/>
+          <w:i/>
+          <w:sz w:val="24"/>
+          <w:szCs w:val="24"/>
+          <w:lang w:val="en-CA"/>
+        </w:rPr>
+      </w:pPr>
+      <w:r>
+        <w:rPr>
+          <w:rFonts w:ascii="Calibri" w:hAnsi="Calibri" w:cs="Calibri"/>
+          <w:sz w:val="24"/>
+          <w:szCs w:val="24"/>
+          <w:lang w:val="en-CA"/>
+        </w:rPr>
+        <w:t xml:space="preserve">2a.1. </w:t>
+      </w:r>
+      <w:r>
+        <w:rPr>
+          <w:rFonts w:ascii="Calibri" w:eastAsia="Kozuka Gothic Pr6N H" w:hAnsi="Calibri" w:cs="Calibri"/>
+          <w:i/>
+          <w:sz w:val="24"/>
+          <w:szCs w:val="24"/>
+          <w:lang w:val="en-CA"/>
+        </w:rPr>
+        <w:t>Game Manager checks if there are POI that are not yet placed onto the map.</w:t>
+      </w:r>
+    </w:p>
+    <w:p>
+      <w:pPr>
+        <w:ind w:left="420"/>
+        <w:jc w:val="left"/>
+        <w:rPr>
+          <w:rFonts w:ascii="Calibri" w:eastAsia="Kozuka Gothic Pr6N H" w:hAnsi="Calibri" w:cs="Calibri"/>
+          <w:i/>
+          <w:sz w:val="24"/>
+          <w:szCs w:val="24"/>
+          <w:lang w:val="en-CA"/>
+        </w:rPr>
+      </w:pPr>
+      <w:r>
+        <w:rPr>
+          <w:rFonts w:ascii="Calibri" w:eastAsia="Kozuka Gothic Pr6N H" w:hAnsi="Calibri" w:cs="Calibri"/>
+          <w:i/>
+          <w:sz w:val="24"/>
+          <w:szCs w:val="24"/>
+          <w:lang w:val="en-CA"/>
+        </w:rPr>
+        <w:t xml:space="preserve">2a.2. </w:t>
+      </w:r>
+      <w:proofErr w:type="gramStart"/>
+      <w:r>
+        <w:rPr>
+          <w:rFonts w:ascii="Calibri" w:eastAsia="Kozuka Gothic Pr6N H" w:hAnsi="Calibri" w:cs="Calibri"/>
+          <w:i/>
+          <w:sz w:val="24"/>
+          <w:szCs w:val="24"/>
+          <w:lang w:val="en-CA"/>
+        </w:rPr>
+        <w:t>When</w:t>
+      </w:r>
+      <w:proofErr w:type="gramEnd"/>
+      <w:r>
+        <w:rPr>
+          <w:rFonts w:ascii="Calibri" w:eastAsia="Kozuka Gothic Pr6N H" w:hAnsi="Calibri" w:cs="Calibri"/>
+          <w:i/>
+          <w:sz w:val="24"/>
+          <w:szCs w:val="24"/>
+          <w:lang w:val="en-CA"/>
+        </w:rPr>
+        <w:t xml:space="preserve"> no remaining POI detected, Game Manager checks for existing POI on map.</w:t>
+      </w:r>
+    </w:p>
+    <w:p>
+      <w:pPr>
+        <w:ind w:left="420"/>
+        <w:jc w:val="left"/>
+        <w:rPr>
+          <w:rFonts w:ascii="Calibri" w:eastAsia="Kozuka Gothic Pr6N H" w:hAnsi="Calibri" w:cs="Calibri"/>
+          <w:i/>
+          <w:sz w:val="24"/>
+          <w:szCs w:val="24"/>
+          <w:lang w:val="en-CA"/>
+        </w:rPr>
+      </w:pPr>
+      <w:r>
+        <w:rPr>
+          <w:rFonts w:ascii="Calibri" w:eastAsia="Kozuka Gothic Pr6N H" w:hAnsi="Calibri" w:cs="Calibri"/>
+          <w:i/>
+          <w:sz w:val="24"/>
+          <w:szCs w:val="24"/>
+          <w:lang w:val="en-CA"/>
+        </w:rPr>
+        <w:t xml:space="preserve">2a.3. </w:t>
+      </w:r>
+      <w:proofErr w:type="gramStart"/>
+      <w:r>
+        <w:rPr>
+          <w:rFonts w:ascii="Calibri" w:eastAsia="Kozuka Gothic Pr6N H" w:hAnsi="Calibri" w:cs="Calibri"/>
+          <w:i/>
+          <w:sz w:val="24"/>
+          <w:szCs w:val="24"/>
+          <w:lang w:val="en-CA"/>
+        </w:rPr>
+        <w:t>When</w:t>
+      </w:r>
+      <w:proofErr w:type="gramEnd"/>
+      <w:r>
+        <w:rPr>
+          <w:rFonts w:ascii="Calibri" w:eastAsia="Kozuka Gothic Pr6N H" w:hAnsi="Calibri" w:cs="Calibri"/>
+          <w:i/>
+          <w:sz w:val="24"/>
+          <w:szCs w:val="24"/>
+          <w:lang w:val="en-CA"/>
+        </w:rPr>
+        <w:t xml:space="preserve"> no POI on map, Game Manager informs system to end game.</w:t>
+      </w:r>
+    </w:p>
+    <w:p>
+      <w:pPr>
+        <w:ind w:left="420"/>
+        <w:jc w:val="left"/>
+        <w:rPr>
+          <w:rFonts w:ascii="Calibri" w:hAnsi="Calibri" w:cs="Calibri"/>
+          <w:sz w:val="24"/>
+          <w:szCs w:val="24"/>
+          <w:lang w:val="en-CA"/>
+        </w:rPr>
+      </w:pPr>
+      <w:r>
+        <w:rPr>
+          <w:rFonts w:ascii="Calibri" w:eastAsia="Kozuka Gothic Pr6N H" w:hAnsi="Calibri" w:cs="Calibri"/>
+          <w:i/>
+          <w:sz w:val="24"/>
+          <w:szCs w:val="24"/>
+          <w:lang w:val="en-CA"/>
+        </w:rPr>
+        <w:t>2a.4. System presents all players if they win/lose.</w:t>
+      </w:r>
+    </w:p>
+    <w:p>
+      <w:pPr>
+        <w:jc w:val="left"/>
+        <w:rPr>
+          <w:rFonts w:ascii="Calibri" w:hAnsi="Calibri" w:cs="Calibri"/>
+          <w:sz w:val="24"/>
+          <w:szCs w:val="24"/>
+          <w:lang w:val="en-CA"/>
+        </w:rPr>
+      </w:pPr>
+    </w:p>
+    <w:p>
+      <w:pPr>
+        <w:jc w:val="left"/>
+        <w:rPr>
+          <w:rFonts w:ascii="Calibri" w:hAnsi="Calibri" w:cs="Calibri"/>
+          <w:b/>
+          <w:sz w:val="28"/>
+          <w:szCs w:val="28"/>
+          <w:lang w:val="en-CA"/>
+        </w:rPr>
+      </w:pPr>
+      <w:r>
+        <w:rPr>
+          <w:rFonts w:ascii="Calibri" w:hAnsi="Calibri" w:cs="Calibri"/>
+          <w:b/>
+          <w:sz w:val="28"/>
+          <w:szCs w:val="28"/>
+          <w:lang w:val="en-CA"/>
+        </w:rPr>
+        <w:t>Switch Role</w:t>
+      </w:r>
+    </w:p>
+    <w:p>
+      <w:pPr>
+        <w:jc w:val="left"/>
+        <w:rPr>
+          <w:rFonts w:ascii="Calibri" w:eastAsia="Kozuka Gothic Pr6N H" w:hAnsi="Calibri" w:cs="Calibri"/>
+          <w:sz w:val="24"/>
+          <w:szCs w:val="24"/>
+          <w:lang w:val="en-CA"/>
+        </w:rPr>
+      </w:pPr>
+      <w:r>
+        <w:rPr>
+          <w:rFonts w:ascii="Calibri" w:eastAsia="Kozuka Gothic Pr6N H" w:hAnsi="Calibri" w:cs="Calibri"/>
+          <w:b/>
+          <w:sz w:val="24"/>
+          <w:szCs w:val="24"/>
+          <w:lang w:val="en-CA"/>
+        </w:rPr>
+        <w:t>Use Case:</w:t>
+      </w:r>
+      <w:r>
+        <w:rPr>
+          <w:rFonts w:ascii="Calibri" w:eastAsia="Kozuka Gothic Pr6N H" w:hAnsi="Calibri" w:cs="Calibri"/>
+          <w:sz w:val="24"/>
+          <w:szCs w:val="24"/>
+          <w:lang w:val="en-CA"/>
+        </w:rPr>
+        <w:t xml:space="preserve"> Switch Role</w:t>
+      </w:r>
+    </w:p>
+    <w:p>
+      <w:pPr>
+        <w:jc w:val="left"/>
+        <w:rPr>
+          <w:rFonts w:ascii="Calibri" w:eastAsia="Kozuka Gothic Pr6N H" w:hAnsi="Calibri" w:cs="Calibri"/>
+          <w:sz w:val="24"/>
+          <w:szCs w:val="24"/>
+          <w:lang w:val="en-CA"/>
+        </w:rPr>
+      </w:pPr>
+      <w:r>
+        <w:rPr>
+          <w:rFonts w:ascii="Calibri" w:eastAsia="Kozuka Gothic Pr6N H" w:hAnsi="Calibri" w:cs="Calibri"/>
+          <w:b/>
+          <w:sz w:val="24"/>
+          <w:szCs w:val="24"/>
+          <w:lang w:val="en-CA"/>
+        </w:rPr>
+        <w:t>Scope:</w:t>
+      </w:r>
+      <w:r>
+        <w:rPr>
+          <w:rFonts w:ascii="Calibri" w:eastAsia="Kozuka Gothic Pr6N H" w:hAnsi="Calibri" w:cs="Calibri"/>
+          <w:sz w:val="24"/>
+          <w:szCs w:val="24"/>
+          <w:lang w:val="en-CA"/>
+        </w:rPr>
+        <w:t xml:space="preserve"> Flash Point</w:t>
+      </w:r>
+    </w:p>
+    <w:p>
+      <w:pPr>
+        <w:jc w:val="left"/>
+        <w:rPr>
+          <w:rFonts w:ascii="Calibri" w:eastAsia="Kozuka Gothic Pr6N H" w:hAnsi="Calibri" w:cs="Calibri"/>
+          <w:sz w:val="24"/>
+          <w:szCs w:val="24"/>
+          <w:lang w:val="en-CA"/>
+        </w:rPr>
+      </w:pPr>
+      <w:r>
+        <w:rPr>
+          <w:rFonts w:ascii="Calibri" w:eastAsia="Kozuka Gothic Pr6N H" w:hAnsi="Calibri" w:cs="Calibri"/>
+          <w:b/>
+          <w:sz w:val="24"/>
+          <w:szCs w:val="24"/>
+          <w:lang w:val="en-CA"/>
+        </w:rPr>
+        <w:t>Level:</w:t>
+      </w:r>
+      <w:r>
+        <w:rPr>
+          <w:rFonts w:ascii="Calibri" w:eastAsia="Kozuka Gothic Pr6N H" w:hAnsi="Calibri" w:cs="Calibri"/>
+          <w:sz w:val="24"/>
+          <w:szCs w:val="24"/>
+          <w:lang w:val="en-CA"/>
+        </w:rPr>
+        <w:t xml:space="preserve"> </w:t>
+      </w:r>
+      <w:proofErr w:type="spellStart"/>
+      <w:r>
+        <w:rPr>
+          <w:rFonts w:ascii="Calibri" w:eastAsia="Kozuka Gothic Pr6N H" w:hAnsi="Calibri" w:cs="Calibri"/>
+          <w:sz w:val="24"/>
+          <w:szCs w:val="24"/>
+          <w:lang w:val="en-CA"/>
+        </w:rPr>
+        <w:t>Subfunction</w:t>
+      </w:r>
+      <w:proofErr w:type="spellEnd"/>
+    </w:p>
+    <w:p>
+      <w:pPr>
+        <w:jc w:val="left"/>
+        <w:rPr>
+          <w:rFonts w:ascii="Calibri" w:eastAsia="Kozuka Gothic Pr6N H" w:hAnsi="Calibri" w:cs="Calibri"/>
+          <w:sz w:val="24"/>
+          <w:szCs w:val="24"/>
+          <w:lang w:val="en-CA"/>
+        </w:rPr>
+      </w:pPr>
+      <w:r>
+        <w:rPr>
+          <w:rFonts w:ascii="Calibri" w:eastAsia="Kozuka Gothic Pr6N H" w:hAnsi="Calibri" w:cs="Calibri"/>
+          <w:b/>
+          <w:sz w:val="24"/>
+          <w:szCs w:val="24"/>
+          <w:lang w:val="en-CA"/>
+        </w:rPr>
+        <w:lastRenderedPageBreak/>
+        <w:t xml:space="preserve">Intention in Context: </w:t>
+      </w:r>
+      <w:r>
+        <w:rPr>
+          <w:rFonts w:ascii="Calibri" w:eastAsia="Kozuka Gothic Pr6N H" w:hAnsi="Calibri" w:cs="Calibri"/>
+          <w:sz w:val="24"/>
+          <w:szCs w:val="24"/>
+          <w:lang w:val="en-CA"/>
+        </w:rPr>
+        <w:t>The intention of the player is to switch to another role as firefighter to have different special abilities (this use case is only valid for advanced mode of the game).</w:t>
+      </w:r>
+    </w:p>
+    <w:p>
+      <w:pPr>
+        <w:jc w:val="left"/>
+        <w:rPr>
+          <w:rFonts w:ascii="Calibri" w:eastAsia="Kozuka Gothic Pr6N H" w:hAnsi="Calibri" w:cs="Calibri"/>
+          <w:sz w:val="24"/>
+          <w:szCs w:val="24"/>
+          <w:lang w:val="en-CA"/>
+        </w:rPr>
+      </w:pPr>
+      <w:r>
+        <w:rPr>
+          <w:rFonts w:ascii="Calibri" w:eastAsia="Kozuka Gothic Pr6N H" w:hAnsi="Calibri" w:cs="Calibri"/>
+          <w:b/>
+          <w:sz w:val="24"/>
+          <w:szCs w:val="24"/>
+          <w:lang w:val="en-CA"/>
+        </w:rPr>
+        <w:t>Primary Actor:</w:t>
+      </w:r>
+      <w:r>
+        <w:rPr>
+          <w:rFonts w:ascii="Calibri" w:eastAsia="Kozuka Gothic Pr6N H" w:hAnsi="Calibri" w:cs="Calibri"/>
+          <w:sz w:val="24"/>
+          <w:szCs w:val="24"/>
+          <w:lang w:val="en-CA"/>
+        </w:rPr>
+        <w:t xml:space="preserve"> </w:t>
+      </w:r>
+      <w:r>
+        <w:rPr>
+          <w:rFonts w:ascii="Calibri" w:eastAsia="Kozuka Gothic Pr6N H" w:hAnsi="Calibri" w:cs="Calibri"/>
+          <w:i/>
+          <w:sz w:val="24"/>
+          <w:szCs w:val="24"/>
+          <w:lang w:val="en-CA"/>
+        </w:rPr>
+        <w:t>Player</w:t>
+      </w:r>
+    </w:p>
+    <w:p>
+      <w:pPr>
+        <w:jc w:val="left"/>
+        <w:rPr>
+          <w:rFonts w:ascii="Calibri" w:eastAsia="Kozuka Gothic Pr6N H" w:hAnsi="Calibri" w:cs="Calibri"/>
+          <w:sz w:val="24"/>
+          <w:szCs w:val="24"/>
+          <w:lang w:val="en-CA"/>
+        </w:rPr>
+      </w:pPr>
+      <w:r>
+        <w:rPr>
+          <w:rFonts w:ascii="Calibri" w:eastAsia="Kozuka Gothic Pr6N H" w:hAnsi="Calibri" w:cs="Calibri"/>
+          <w:b/>
+          <w:sz w:val="24"/>
+          <w:szCs w:val="24"/>
+          <w:lang w:val="en-CA"/>
+        </w:rPr>
+        <w:t xml:space="preserve">Secondary Actor: </w:t>
+      </w:r>
+      <w:r>
+        <w:rPr>
+          <w:rFonts w:ascii="Calibri" w:eastAsia="Kozuka Gothic Pr6N H" w:hAnsi="Calibri" w:cs="Calibri"/>
+          <w:sz w:val="24"/>
+          <w:szCs w:val="24"/>
+          <w:lang w:val="en-CA"/>
+        </w:rPr>
+        <w:t>Other player (player’s team mates).</w:t>
+      </w:r>
+    </w:p>
+    <w:p>
+      <w:pPr>
+        <w:jc w:val="left"/>
+        <w:rPr>
+          <w:rFonts w:ascii="Calibri" w:eastAsia="Kozuka Gothic Pr6N H" w:hAnsi="Calibri" w:cs="Calibri"/>
+          <w:b/>
+          <w:sz w:val="24"/>
+          <w:szCs w:val="24"/>
+          <w:lang w:val="en-CA"/>
+        </w:rPr>
+      </w:pPr>
+      <w:r>
+        <w:rPr>
+          <w:rFonts w:ascii="Calibri" w:eastAsia="Kozuka Gothic Pr6N H" w:hAnsi="Calibri" w:cs="Calibri"/>
+          <w:b/>
+          <w:sz w:val="24"/>
+          <w:szCs w:val="24"/>
+          <w:lang w:val="en-CA"/>
+        </w:rPr>
+        <w:t>Main Success Scenario:</w:t>
+      </w:r>
+    </w:p>
+    <w:p>
+      <w:pPr>
+        <w:pStyle w:val="a3"/>
+        <w:numPr>
+          <w:ilvl w:val="0"/>
+          <w:numId w:val="11"/>
+        </w:numPr>
+        <w:ind w:firstLineChars="0"/>
+        <w:jc w:val="left"/>
+        <w:rPr>
+          <w:rFonts w:ascii="Calibri" w:eastAsia="Kozuka Gothic Pr6N H" w:hAnsi="Calibri" w:cs="Calibri"/>
+          <w:sz w:val="24"/>
+          <w:szCs w:val="24"/>
+          <w:lang w:val="en-CA"/>
+        </w:rPr>
+      </w:pPr>
+      <w:r>
+        <w:rPr>
+          <w:rFonts w:ascii="Calibri" w:eastAsia="Kozuka Gothic Pr6N H" w:hAnsi="Calibri" w:cs="Calibri"/>
+          <w:sz w:val="24"/>
+          <w:szCs w:val="24"/>
+          <w:lang w:val="en-CA"/>
+        </w:rPr>
+        <w:t>Player clicks the fire engine and switch role option.</w:t>
+      </w:r>
+    </w:p>
+    <w:p>
+      <w:pPr>
+        <w:pStyle w:val="a3"/>
+        <w:numPr>
+          <w:ilvl w:val="0"/>
+          <w:numId w:val="11"/>
+        </w:numPr>
+        <w:ind w:firstLineChars="0"/>
+        <w:jc w:val="left"/>
+        <w:rPr>
+          <w:rFonts w:ascii="Calibri" w:eastAsia="Kozuka Gothic Pr6N H" w:hAnsi="Calibri" w:cs="Calibri"/>
+          <w:sz w:val="24"/>
+          <w:szCs w:val="24"/>
+          <w:lang w:val="en-CA"/>
+        </w:rPr>
+      </w:pPr>
+      <w:r>
+        <w:rPr>
+          <w:rFonts w:ascii="Calibri" w:eastAsia="Kozuka Gothic Pr6N H" w:hAnsi="Calibri" w:cs="Calibri"/>
+          <w:sz w:val="24"/>
+          <w:szCs w:val="24"/>
+          <w:lang w:val="en-CA"/>
+        </w:rPr>
+        <w:t>System presents a list of available roles to switch.</w:t>
+      </w:r>
+    </w:p>
+    <w:p>
+      <w:pPr>
+        <w:pStyle w:val="a3"/>
+        <w:numPr>
+          <w:ilvl w:val="0"/>
+          <w:numId w:val="11"/>
+        </w:numPr>
+        <w:ind w:firstLineChars="0"/>
+        <w:jc w:val="left"/>
+        <w:rPr>
+          <w:rFonts w:ascii="Calibri" w:eastAsia="Kozuka Gothic Pr6N H" w:hAnsi="Calibri" w:cs="Calibri"/>
+          <w:sz w:val="24"/>
+          <w:szCs w:val="24"/>
+          <w:lang w:val="en-CA"/>
+        </w:rPr>
+      </w:pPr>
+      <w:r>
+        <w:rPr>
+          <w:rFonts w:ascii="Calibri" w:eastAsia="Kozuka Gothic Pr6N H" w:hAnsi="Calibri" w:cs="Calibri"/>
+          <w:sz w:val="24"/>
+          <w:szCs w:val="24"/>
+          <w:lang w:val="en-CA"/>
+        </w:rPr>
+        <w:t>Player informs the system which role to switch to.</w:t>
+      </w:r>
+    </w:p>
+    <w:p>
+      <w:pPr>
+        <w:pStyle w:val="a3"/>
+        <w:numPr>
+          <w:ilvl w:val="0"/>
+          <w:numId w:val="11"/>
+        </w:numPr>
+        <w:ind w:firstLineChars="0"/>
+        <w:jc w:val="left"/>
+        <w:rPr>
+          <w:rFonts w:ascii="Calibri" w:eastAsia="Kozuka Gothic Pr6N H" w:hAnsi="Calibri" w:cs="Calibri"/>
+          <w:sz w:val="24"/>
+          <w:szCs w:val="24"/>
+          <w:lang w:val="en-CA"/>
+        </w:rPr>
+      </w:pPr>
+      <w:r>
+        <w:rPr>
+          <w:rFonts w:ascii="Calibri" w:eastAsia="Kozuka Gothic Pr6N H" w:hAnsi="Calibri" w:cs="Calibri"/>
+          <w:sz w:val="24"/>
+          <w:szCs w:val="24"/>
+          <w:lang w:val="en-CA"/>
+        </w:rPr>
+        <w:t>System changes the player’s status and special ability.</w:t>
+      </w:r>
+    </w:p>
+    <w:p>
+      <w:pPr>
+        <w:pStyle w:val="a3"/>
+        <w:numPr>
+          <w:ilvl w:val="0"/>
+          <w:numId w:val="11"/>
+        </w:numPr>
+        <w:ind w:firstLineChars="0"/>
+        <w:jc w:val="left"/>
+        <w:rPr>
+          <w:rFonts w:ascii="Calibri" w:eastAsia="Kozuka Gothic Pr6N H" w:hAnsi="Calibri" w:cs="Calibri"/>
+          <w:sz w:val="24"/>
+          <w:szCs w:val="24"/>
+          <w:lang w:val="en-CA"/>
+        </w:rPr>
+      </w:pPr>
+      <w:r>
+        <w:rPr>
+          <w:rFonts w:ascii="Calibri" w:eastAsia="Kozuka Gothic Pr6N H" w:hAnsi="Calibri" w:cs="Calibri"/>
+          <w:sz w:val="24"/>
+          <w:szCs w:val="24"/>
+          <w:lang w:val="en-CA"/>
+        </w:rPr>
+        <w:t>System changes the list of available roles for another switch.</w:t>
+      </w:r>
+    </w:p>
+    <w:p>
+      <w:pPr>
+        <w:jc w:val="left"/>
+        <w:rPr>
+          <w:rFonts w:ascii="Calibri" w:hAnsi="Calibri" w:cs="Calibri"/>
+          <w:b/>
+          <w:sz w:val="24"/>
+          <w:szCs w:val="24"/>
+          <w:lang w:val="en-CA"/>
+        </w:rPr>
+      </w:pPr>
+      <w:r>
+        <w:rPr>
+          <w:rFonts w:ascii="Calibri" w:hAnsi="Calibri" w:cs="Calibri"/>
+          <w:b/>
+          <w:sz w:val="24"/>
+          <w:szCs w:val="24"/>
+          <w:lang w:val="en-CA"/>
+        </w:rPr>
+        <w:t>Extension:</w:t>
+      </w:r>
+    </w:p>
+    <w:p>
+      <w:pPr>
+        <w:jc w:val="left"/>
+        <w:rPr>
+          <w:rFonts w:ascii="Calibri" w:hAnsi="Calibri" w:cs="Calibri"/>
+          <w:sz w:val="24"/>
+          <w:szCs w:val="24"/>
+          <w:lang w:val="en-CA"/>
+        </w:rPr>
+      </w:pPr>
+      <w:r>
+        <w:rPr>
+          <w:rFonts w:ascii="Calibri" w:hAnsi="Calibri" w:cs="Calibri"/>
+          <w:sz w:val="24"/>
+          <w:szCs w:val="24"/>
+          <w:lang w:val="en-CA"/>
+        </w:rPr>
+        <w:t xml:space="preserve">1a. </w:t>
+      </w:r>
+      <w:proofErr w:type="gramStart"/>
+      <w:r>
+        <w:rPr>
+          <w:rFonts w:ascii="Calibri" w:hAnsi="Calibri" w:cs="Calibri"/>
+          <w:sz w:val="24"/>
+          <w:szCs w:val="24"/>
+          <w:lang w:val="en-CA"/>
+        </w:rPr>
+        <w:t>The</w:t>
+      </w:r>
+      <w:proofErr w:type="gramEnd"/>
+      <w:r>
+        <w:rPr>
+          <w:rFonts w:ascii="Calibri" w:hAnsi="Calibri" w:cs="Calibri"/>
+          <w:sz w:val="24"/>
+          <w:szCs w:val="24"/>
+          <w:lang w:val="en-CA"/>
+        </w:rPr>
+        <w:t xml:space="preserve"> player has not enough AP to switch his/her role, the system will not show the switch role option.</w:t>
+      </w:r>
+    </w:p>
+    <w:p>
+      <w:pPr>
+        <w:jc w:val="left"/>
+        <w:rPr>
+          <w:rFonts w:ascii="Calibri" w:hAnsi="Calibri" w:cs="Calibri"/>
+          <w:sz w:val="24"/>
+          <w:szCs w:val="24"/>
+          <w:lang w:val="en-CA"/>
+        </w:rPr>
+      </w:pPr>
+      <w:r>
+        <w:rPr>
+          <w:rFonts w:ascii="Calibri" w:hAnsi="Calibri" w:cs="Calibri"/>
+          <w:sz w:val="24"/>
+          <w:szCs w:val="24"/>
+          <w:lang w:val="en-CA"/>
+        </w:rPr>
+        <w:t>(1-2</w:t>
+      </w:r>
+      <w:proofErr w:type="gramStart"/>
+      <w:r>
+        <w:rPr>
+          <w:rFonts w:ascii="Calibri" w:hAnsi="Calibri" w:cs="Calibri"/>
+          <w:sz w:val="24"/>
+          <w:szCs w:val="24"/>
+          <w:lang w:val="en-CA"/>
+        </w:rPr>
+        <w:t>)a</w:t>
+      </w:r>
+      <w:proofErr w:type="gramEnd"/>
+      <w:r>
+        <w:rPr>
+          <w:rFonts w:ascii="Calibri" w:hAnsi="Calibri" w:cs="Calibri"/>
+          <w:sz w:val="24"/>
+          <w:szCs w:val="24"/>
+          <w:lang w:val="en-CA"/>
+        </w:rPr>
+        <w:t>. The player can cancel role switching any time before informing the system which role to switch to, in this case, no AP will be consumed.</w:t>
+      </w:r>
+    </w:p>
+    <w:p>
+      <w:pPr>
+        <w:jc w:val="left"/>
+        <w:rPr>
+          <w:rFonts w:ascii="Calibri" w:hAnsi="Calibri" w:cs="Calibri"/>
+          <w:sz w:val="24"/>
+          <w:szCs w:val="24"/>
+          <w:lang w:val="en-CA"/>
+        </w:rPr>
+      </w:pPr>
+      <w:r>
+        <w:rPr>
+          <w:rFonts w:ascii="Calibri" w:hAnsi="Calibri" w:cs="Calibri"/>
+          <w:sz w:val="24"/>
+          <w:szCs w:val="24"/>
+          <w:lang w:val="en-CA"/>
+        </w:rPr>
+        <w:t xml:space="preserve">4a. When </w:t>
+      </w:r>
+      <w:r>
+        <w:rPr>
+          <w:rFonts w:ascii="Calibri" w:hAnsi="Calibri" w:cs="Calibri"/>
+          <w:i/>
+          <w:sz w:val="24"/>
+          <w:szCs w:val="24"/>
+          <w:lang w:val="en-CA"/>
+        </w:rPr>
+        <w:t xml:space="preserve">Player </w:t>
+      </w:r>
+      <w:r>
+        <w:rPr>
+          <w:rFonts w:ascii="Calibri" w:hAnsi="Calibri" w:cs="Calibri"/>
+          <w:sz w:val="24"/>
+          <w:szCs w:val="24"/>
+          <w:lang w:val="en-CA"/>
+        </w:rPr>
+        <w:t xml:space="preserve">changes to a role with extra AP or something like “Movement AP” the </w:t>
+      </w:r>
+      <w:r>
+        <w:rPr>
+          <w:rFonts w:ascii="Calibri" w:hAnsi="Calibri" w:cs="Calibri"/>
+          <w:i/>
+          <w:sz w:val="24"/>
+          <w:szCs w:val="24"/>
+          <w:lang w:val="en-CA"/>
+        </w:rPr>
+        <w:t xml:space="preserve">Player’s </w:t>
+      </w:r>
+      <w:r>
+        <w:rPr>
+          <w:rFonts w:ascii="Calibri" w:hAnsi="Calibri" w:cs="Calibri"/>
+          <w:sz w:val="24"/>
+          <w:szCs w:val="24"/>
+          <w:lang w:val="en-CA"/>
+        </w:rPr>
+        <w:t>AP bar is also changed with the respect of the role’s descriptions.</w:t>
+      </w:r>
+    </w:p>
+    <w:p>
+      <w:pPr>
+        <w:jc w:val="left"/>
+        <w:rPr>
+          <w:rFonts w:ascii="Calibri" w:hAnsi="Calibri" w:cs="Calibri"/>
+          <w:sz w:val="24"/>
+          <w:szCs w:val="24"/>
+          <w:lang w:val="en-CA"/>
+        </w:rPr>
+      </w:pPr>
+    </w:p>
+    <w:p>
+      <w:pPr>
+        <w:jc w:val="left"/>
+        <w:rPr>
+          <w:rFonts w:ascii="Calibri" w:hAnsi="Calibri" w:cs="Calibri"/>
+          <w:b/>
+          <w:sz w:val="28"/>
+          <w:szCs w:val="28"/>
+          <w:lang w:val="en-CA"/>
+        </w:rPr>
+      </w:pPr>
+      <w:r>
+        <w:rPr>
+          <w:rFonts w:ascii="Calibri" w:hAnsi="Calibri" w:cs="Calibri"/>
+          <w:b/>
+          <w:sz w:val="28"/>
+          <w:szCs w:val="28"/>
+          <w:lang w:val="en-CA"/>
+        </w:rPr>
+        <w:t>Use Special Abilities</w:t>
+      </w:r>
+    </w:p>
+    <w:p>
+      <w:pPr>
+        <w:jc w:val="left"/>
+        <w:rPr>
+          <w:rFonts w:ascii="Calibri" w:eastAsia="Kozuka Gothic Pr6N H" w:hAnsi="Calibri" w:cs="Calibri"/>
+          <w:sz w:val="24"/>
+          <w:szCs w:val="24"/>
+          <w:lang w:val="en-CA"/>
+        </w:rPr>
+      </w:pPr>
+      <w:r>
+        <w:rPr>
+          <w:rFonts w:ascii="Calibri" w:eastAsia="Kozuka Gothic Pr6N H" w:hAnsi="Calibri" w:cs="Calibri"/>
+          <w:b/>
+          <w:sz w:val="24"/>
+          <w:szCs w:val="24"/>
+          <w:lang w:val="en-CA"/>
+        </w:rPr>
+        <w:t>Use Case:</w:t>
+      </w:r>
+      <w:r>
+        <w:rPr>
+          <w:rFonts w:ascii="Calibri" w:eastAsia="Kozuka Gothic Pr6N H" w:hAnsi="Calibri" w:cs="Calibri"/>
+          <w:sz w:val="24"/>
+          <w:szCs w:val="24"/>
+          <w:lang w:val="en-CA"/>
+        </w:rPr>
+        <w:t xml:space="preserve"> </w:t>
+      </w:r>
+      <w:r>
+        <w:rPr>
+          <w:rFonts w:ascii="Calibri" w:eastAsia="Kozuka Gothic Pr6N H" w:hAnsi="Calibri" w:cs="Calibri"/>
+          <w:sz w:val="24"/>
+          <w:szCs w:val="24"/>
+          <w:lang w:val="en-CA"/>
+        </w:rPr>
+        <w:t>Use Special Abilities</w:t>
+      </w:r>
+    </w:p>
+    <w:p>
+      <w:pPr>
+        <w:jc w:val="left"/>
+        <w:rPr>
+          <w:rFonts w:ascii="Calibri" w:eastAsia="Kozuka Gothic Pr6N H" w:hAnsi="Calibri" w:cs="Calibri"/>
+          <w:sz w:val="24"/>
+          <w:szCs w:val="24"/>
+          <w:lang w:val="en-CA"/>
+        </w:rPr>
+      </w:pPr>
+      <w:r>
+        <w:rPr>
+          <w:rFonts w:ascii="Calibri" w:eastAsia="Kozuka Gothic Pr6N H" w:hAnsi="Calibri" w:cs="Calibri"/>
+          <w:b/>
+          <w:sz w:val="24"/>
+          <w:szCs w:val="24"/>
+          <w:lang w:val="en-CA"/>
+        </w:rPr>
+        <w:t>Scope:</w:t>
+      </w:r>
+      <w:r>
+        <w:rPr>
+          <w:rFonts w:ascii="Calibri" w:eastAsia="Kozuka Gothic Pr6N H" w:hAnsi="Calibri" w:cs="Calibri"/>
+          <w:sz w:val="24"/>
+          <w:szCs w:val="24"/>
+          <w:lang w:val="en-CA"/>
+        </w:rPr>
+        <w:t xml:space="preserve"> Flash Point</w:t>
+      </w:r>
+    </w:p>
+    <w:p>
+      <w:pPr>
+        <w:jc w:val="left"/>
+        <w:rPr>
+          <w:rFonts w:ascii="Calibri" w:eastAsia="Kozuka Gothic Pr6N H" w:hAnsi="Calibri" w:cs="Calibri"/>
+          <w:sz w:val="24"/>
+          <w:szCs w:val="24"/>
+          <w:lang w:val="en-CA"/>
+        </w:rPr>
+      </w:pPr>
+      <w:r>
+        <w:rPr>
+          <w:rFonts w:ascii="Calibri" w:eastAsia="Kozuka Gothic Pr6N H" w:hAnsi="Calibri" w:cs="Calibri"/>
+          <w:b/>
+          <w:sz w:val="24"/>
+          <w:szCs w:val="24"/>
+          <w:lang w:val="en-CA"/>
+        </w:rPr>
+        <w:t>Level:</w:t>
+      </w:r>
+      <w:r>
+        <w:rPr>
+          <w:rFonts w:ascii="Calibri" w:eastAsia="Kozuka Gothic Pr6N H" w:hAnsi="Calibri" w:cs="Calibri"/>
+          <w:sz w:val="24"/>
+          <w:szCs w:val="24"/>
+          <w:lang w:val="en-CA"/>
+        </w:rPr>
+        <w:t xml:space="preserve"> </w:t>
+      </w:r>
+      <w:proofErr w:type="spellStart"/>
+      <w:r>
+        <w:rPr>
+          <w:rFonts w:ascii="Calibri" w:eastAsia="Kozuka Gothic Pr6N H" w:hAnsi="Calibri" w:cs="Calibri"/>
+          <w:sz w:val="24"/>
+          <w:szCs w:val="24"/>
+          <w:lang w:val="en-CA"/>
+        </w:rPr>
+        <w:t>Subfunction</w:t>
+      </w:r>
+      <w:proofErr w:type="spellEnd"/>
+    </w:p>
+    <w:p>
+      <w:pPr>
+        <w:jc w:val="left"/>
+        <w:rPr>
+          <w:rFonts w:ascii="Calibri" w:eastAsia="Kozuka Gothic Pr6N H" w:hAnsi="Calibri" w:cs="Calibri"/>
+          <w:sz w:val="24"/>
+          <w:szCs w:val="24"/>
+          <w:lang w:val="en-CA"/>
+        </w:rPr>
+      </w:pPr>
+      <w:r>
+        <w:rPr>
+          <w:rFonts w:ascii="Calibri" w:eastAsia="Kozuka Gothic Pr6N H" w:hAnsi="Calibri" w:cs="Calibri"/>
+          <w:b/>
+          <w:sz w:val="24"/>
+          <w:szCs w:val="24"/>
+          <w:lang w:val="en-CA"/>
+        </w:rPr>
+        <w:t xml:space="preserve">Intention in Context: </w:t>
+      </w:r>
+      <w:r>
+        <w:rPr>
+          <w:rFonts w:ascii="Calibri" w:eastAsia="Kozuka Gothic Pr6N H" w:hAnsi="Calibri" w:cs="Calibri"/>
+          <w:sz w:val="24"/>
+          <w:szCs w:val="24"/>
+          <w:lang w:val="en-CA"/>
+        </w:rPr>
+        <w:t xml:space="preserve">The intention of the player is </w:t>
+      </w:r>
+      <w:r>
+        <w:rPr>
+          <w:rFonts w:ascii="Calibri" w:eastAsia="Kozuka Gothic Pr6N H" w:hAnsi="Calibri" w:cs="Calibri"/>
+          <w:sz w:val="24"/>
+          <w:szCs w:val="24"/>
+          <w:lang w:val="en-CA"/>
+        </w:rPr>
+        <w:t>perform the special ability of the role the player is currently playing. (This use case only exists in experienced mode.)</w:t>
+      </w:r>
+    </w:p>
+    <w:p>
+      <w:pPr>
+        <w:jc w:val="left"/>
+        <w:rPr>
+          <w:rFonts w:ascii="Calibri" w:eastAsia="Kozuka Gothic Pr6N H" w:hAnsi="Calibri" w:cs="Calibri"/>
+          <w:sz w:val="24"/>
+          <w:szCs w:val="24"/>
+          <w:lang w:val="en-CA"/>
+        </w:rPr>
+      </w:pPr>
+      <w:r>
+        <w:rPr>
+          <w:rFonts w:ascii="Calibri" w:eastAsia="Kozuka Gothic Pr6N H" w:hAnsi="Calibri" w:cs="Calibri"/>
+          <w:b/>
+          <w:sz w:val="24"/>
+          <w:szCs w:val="24"/>
+          <w:lang w:val="en-CA"/>
+        </w:rPr>
+        <w:t>Primary Actor:</w:t>
+      </w:r>
+      <w:r>
+        <w:rPr>
+          <w:rFonts w:ascii="Calibri" w:eastAsia="Kozuka Gothic Pr6N H" w:hAnsi="Calibri" w:cs="Calibri"/>
+          <w:sz w:val="24"/>
+          <w:szCs w:val="24"/>
+          <w:lang w:val="en-CA"/>
+        </w:rPr>
+        <w:t xml:space="preserve"> </w:t>
+      </w:r>
+      <w:r>
+        <w:rPr>
+          <w:rFonts w:ascii="Calibri" w:eastAsia="Kozuka Gothic Pr6N H" w:hAnsi="Calibri" w:cs="Calibri"/>
+          <w:i/>
+          <w:sz w:val="24"/>
+          <w:szCs w:val="24"/>
+          <w:lang w:val="en-CA"/>
+        </w:rPr>
+        <w:t>Player</w:t>
+      </w:r>
+    </w:p>
+    <w:p>
+      <w:pPr>
+        <w:jc w:val="left"/>
+        <w:rPr>
+          <w:rFonts w:ascii="Calibri" w:eastAsia="Kozuka Gothic Pr6N H" w:hAnsi="Calibri" w:cs="Calibri"/>
+          <w:sz w:val="24"/>
+          <w:szCs w:val="24"/>
+          <w:lang w:val="en-CA"/>
+        </w:rPr>
+      </w:pPr>
+      <w:r>
+        <w:rPr>
+          <w:rFonts w:ascii="Calibri" w:eastAsia="Kozuka Gothic Pr6N H" w:hAnsi="Calibri" w:cs="Calibri"/>
+          <w:b/>
+          <w:sz w:val="24"/>
+          <w:szCs w:val="24"/>
+          <w:lang w:val="en-CA"/>
+        </w:rPr>
+        <w:t xml:space="preserve">Secondary Actor: </w:t>
+      </w:r>
+      <w:r>
+        <w:rPr>
+          <w:rFonts w:ascii="Calibri" w:eastAsia="Kozuka Gothic Pr6N H" w:hAnsi="Calibri" w:cs="Calibri"/>
+          <w:sz w:val="24"/>
+          <w:szCs w:val="24"/>
+          <w:lang w:val="en-CA"/>
+        </w:rPr>
+        <w:t>Other player (player’s team mates).</w:t>
+      </w:r>
+    </w:p>
+    <w:p>
+      <w:pPr>
+        <w:jc w:val="left"/>
+        <w:rPr>
+          <w:rFonts w:ascii="Calibri" w:eastAsia="Kozuka Gothic Pr6N H" w:hAnsi="Calibri" w:cs="Calibri"/>
+          <w:b/>
+          <w:sz w:val="24"/>
+          <w:szCs w:val="24"/>
+          <w:lang w:val="en-CA"/>
+        </w:rPr>
+      </w:pPr>
+      <w:r>
+        <w:rPr>
+          <w:rFonts w:ascii="Calibri" w:eastAsia="Kozuka Gothic Pr6N H" w:hAnsi="Calibri" w:cs="Calibri"/>
+          <w:b/>
+          <w:sz w:val="24"/>
+          <w:szCs w:val="24"/>
+          <w:lang w:val="en-CA"/>
+        </w:rPr>
+        <w:t>Main Success Scenario:</w:t>
+      </w:r>
+    </w:p>
+    <w:p>
+      <w:pPr>
+        <w:pStyle w:val="a3"/>
+        <w:numPr>
+          <w:ilvl w:val="0"/>
+          <w:numId w:val="12"/>
+        </w:numPr>
+        <w:ind w:firstLineChars="0"/>
+        <w:jc w:val="left"/>
+        <w:rPr>
+          <w:rFonts w:ascii="Calibri" w:eastAsia="Kozuka Gothic Pr6N H" w:hAnsi="Calibri" w:cs="Calibri"/>
+          <w:sz w:val="24"/>
+          <w:szCs w:val="24"/>
+          <w:lang w:val="en-CA"/>
+        </w:rPr>
+      </w:pPr>
+      <w:r>
+        <w:rPr>
+          <w:rFonts w:ascii="Calibri" w:eastAsia="Kozuka Gothic Pr6N H" w:hAnsi="Calibri" w:cs="Calibri"/>
+          <w:sz w:val="24"/>
+          <w:szCs w:val="24"/>
+          <w:lang w:val="en-CA"/>
+        </w:rPr>
+        <w:t xml:space="preserve">The </w:t>
+      </w:r>
+      <w:r>
+        <w:rPr>
+          <w:rFonts w:ascii="Calibri" w:eastAsia="Kozuka Gothic Pr6N H" w:hAnsi="Calibri" w:cs="Calibri"/>
+          <w:i/>
+          <w:sz w:val="24"/>
+          <w:szCs w:val="24"/>
+          <w:lang w:val="en-CA"/>
+        </w:rPr>
+        <w:t>P</w:t>
+      </w:r>
+      <w:r>
+        <w:rPr>
+          <w:rFonts w:ascii="Calibri" w:eastAsia="Kozuka Gothic Pr6N H" w:hAnsi="Calibri" w:cs="Calibri"/>
+          <w:i/>
+          <w:sz w:val="24"/>
+          <w:szCs w:val="24"/>
+          <w:lang w:val="en-CA"/>
+        </w:rPr>
+        <w:t>layer</w:t>
+      </w:r>
+      <w:r>
+        <w:rPr>
+          <w:rFonts w:ascii="Calibri" w:eastAsia="Kozuka Gothic Pr6N H" w:hAnsi="Calibri" w:cs="Calibri"/>
+          <w:sz w:val="24"/>
+          <w:szCs w:val="24"/>
+          <w:lang w:val="en-CA"/>
+        </w:rPr>
+        <w:t xml:space="preserve"> informs the system to perform special ability of the Player’s current role.</w:t>
+      </w:r>
+    </w:p>
+    <w:p>
+      <w:pPr>
+        <w:pStyle w:val="a3"/>
+        <w:numPr>
+          <w:ilvl w:val="0"/>
+          <w:numId w:val="12"/>
+        </w:numPr>
+        <w:ind w:firstLineChars="0"/>
+        <w:jc w:val="left"/>
+        <w:rPr>
+          <w:rFonts w:ascii="Calibri" w:eastAsia="Kozuka Gothic Pr6N H" w:hAnsi="Calibri" w:cs="Calibri"/>
+          <w:sz w:val="24"/>
+          <w:szCs w:val="24"/>
+          <w:lang w:val="en-CA"/>
+        </w:rPr>
+      </w:pPr>
+      <w:r>
+        <w:rPr>
+          <w:rFonts w:ascii="Calibri" w:eastAsia="Kozuka Gothic Pr6N H" w:hAnsi="Calibri" w:cs="Calibri"/>
+          <w:sz w:val="24"/>
+          <w:szCs w:val="24"/>
+          <w:lang w:val="en-CA"/>
+        </w:rPr>
+        <w:t>System updates the game status after performing the special ability.</w:t>
+      </w:r>
+    </w:p>
+    <w:p>
+      <w:pPr>
+        <w:pStyle w:val="a3"/>
+        <w:numPr>
+          <w:ilvl w:val="0"/>
+          <w:numId w:val="12"/>
+        </w:numPr>
+        <w:ind w:firstLineChars="0"/>
+        <w:jc w:val="left"/>
+        <w:rPr>
+          <w:rFonts w:ascii="Calibri" w:eastAsia="Kozuka Gothic Pr6N H" w:hAnsi="Calibri" w:cs="Calibri"/>
+          <w:sz w:val="24"/>
+          <w:szCs w:val="24"/>
+          <w:lang w:val="en-CA"/>
+        </w:rPr>
+      </w:pPr>
+      <w:r>
+        <w:rPr>
+          <w:rFonts w:ascii="Calibri" w:eastAsia="Kozuka Gothic Pr6N H" w:hAnsi="Calibri" w:cs="Calibri"/>
+          <w:sz w:val="24"/>
+          <w:szCs w:val="24"/>
+          <w:lang w:val="en-CA"/>
+        </w:rPr>
+        <w:t>System updates the player’s status after performing the special ability.</w:t>
+      </w:r>
+    </w:p>
+    <w:p>
+      <w:pPr>
+        <w:jc w:val="left"/>
+        <w:rPr>
+          <w:rFonts w:ascii="Calibri" w:hAnsi="Calibri" w:cs="Calibri"/>
+          <w:b/>
+          <w:sz w:val="24"/>
+          <w:szCs w:val="24"/>
+          <w:lang w:val="en-CA"/>
+        </w:rPr>
+      </w:pPr>
+      <w:r>
+        <w:rPr>
+          <w:rFonts w:ascii="Calibri" w:hAnsi="Calibri" w:cs="Calibri"/>
+          <w:b/>
+          <w:sz w:val="24"/>
+          <w:szCs w:val="24"/>
+          <w:lang w:val="en-CA"/>
+        </w:rPr>
+        <w:t>Extension:</w:t>
+      </w:r>
+    </w:p>
+    <w:p>
+      <w:pPr>
+        <w:jc w:val="left"/>
+        <w:rPr>
+          <w:rFonts w:ascii="Calibri" w:hAnsi="Calibri" w:cs="Calibri"/>
+          <w:sz w:val="24"/>
+          <w:szCs w:val="24"/>
+          <w:lang w:val="en-CA"/>
+        </w:rPr>
+      </w:pPr>
+      <w:r>
+        <w:rPr>
+          <w:rFonts w:ascii="Calibri" w:hAnsi="Calibri" w:cs="Calibri"/>
+          <w:sz w:val="24"/>
+          <w:szCs w:val="24"/>
+          <w:lang w:val="en-CA"/>
+        </w:rPr>
+        <w:t>1a. If the role’s special ability is a “passive” ability (like Generalist’</w:t>
+      </w:r>
+      <w:r>
+        <w:rPr>
+          <w:rFonts w:ascii="Calibri" w:hAnsi="Calibri" w:cs="Calibri"/>
+          <w:sz w:val="24"/>
+          <w:szCs w:val="24"/>
+          <w:lang w:val="en-CA"/>
+        </w:rPr>
+        <w:t xml:space="preserve">s extra AP, </w:t>
+      </w:r>
+      <w:proofErr w:type="spellStart"/>
+      <w:r>
+        <w:rPr>
+          <w:rFonts w:ascii="Calibri" w:hAnsi="Calibri" w:cs="Calibri"/>
+          <w:sz w:val="24"/>
+          <w:szCs w:val="24"/>
+          <w:lang w:val="en-CA"/>
+        </w:rPr>
+        <w:t>Rescure</w:t>
+      </w:r>
+      <w:proofErr w:type="spellEnd"/>
+      <w:r>
+        <w:rPr>
+          <w:rFonts w:ascii="Calibri" w:hAnsi="Calibri" w:cs="Calibri"/>
+          <w:sz w:val="24"/>
+          <w:szCs w:val="24"/>
+          <w:lang w:val="en-CA"/>
+        </w:rPr>
+        <w:t xml:space="preserve"> Specialist’s extra Movement AP, less Chopping AP consumption and extra AP consumption to extinguish fire, etc.) that are cannot be used but act as the Role’s properties.</w:t>
+      </w:r>
+    </w:p>
+    <w:p>
+      <w:pPr>
+        <w:ind w:left="420"/>
+        <w:jc w:val="left"/>
+        <w:rPr>
+          <w:rFonts w:ascii="Calibri" w:hAnsi="Calibri" w:cs="Calibri"/>
+          <w:sz w:val="24"/>
+          <w:szCs w:val="24"/>
+          <w:lang w:val="en-CA"/>
+        </w:rPr>
+      </w:pPr>
+      <w:r>
+        <w:rPr>
+          <w:rFonts w:ascii="Calibri" w:hAnsi="Calibri" w:cs="Calibri"/>
+          <w:sz w:val="24"/>
+          <w:szCs w:val="24"/>
+          <w:lang w:val="en-CA"/>
+        </w:rPr>
+        <w:t>1a.1. When the role’s special ability involves special AP bar (i.e</w:t>
+      </w:r>
+      <w:r>
+        <w:rPr>
+          <w:rFonts w:ascii="Calibri" w:hAnsi="Calibri" w:cs="Calibri"/>
+          <w:sz w:val="24"/>
+          <w:szCs w:val="24"/>
+          <w:lang w:val="en-CA"/>
+        </w:rPr>
+        <w:t>.</w:t>
+      </w:r>
+      <w:r>
+        <w:rPr>
+          <w:rFonts w:ascii="Calibri" w:hAnsi="Calibri" w:cs="Calibri"/>
+          <w:sz w:val="24"/>
+          <w:szCs w:val="24"/>
+          <w:lang w:val="en-CA"/>
+        </w:rPr>
+        <w:t xml:space="preserve"> Movement AP bar), AP consumption for related actions are first consumed from the special AP bar.</w:t>
+      </w:r>
+    </w:p>
+    <w:p>
+      <w:pPr>
+        <w:ind w:left="420"/>
+        <w:jc w:val="left"/>
+        <w:rPr>
+          <w:rFonts w:ascii="Calibri" w:hAnsi="Calibri" w:cs="Calibri"/>
+          <w:sz w:val="24"/>
+          <w:szCs w:val="24"/>
+          <w:lang w:val="en-CA"/>
+        </w:rPr>
+      </w:pPr>
+      <w:r>
+        <w:rPr>
+          <w:rFonts w:ascii="Calibri" w:hAnsi="Calibri" w:cs="Calibri"/>
+          <w:sz w:val="24"/>
+          <w:szCs w:val="24"/>
+          <w:lang w:val="en-CA"/>
+        </w:rPr>
+        <w:t>1a.2. When the rol</w:t>
+      </w:r>
+      <w:r>
+        <w:rPr>
+          <w:rFonts w:ascii="Calibri" w:hAnsi="Calibri" w:cs="Calibri"/>
+          <w:sz w:val="24"/>
+          <w:szCs w:val="24"/>
+          <w:lang w:val="en-CA"/>
+        </w:rPr>
+        <w:t xml:space="preserve">e’s special ability will cost different AP then regular role to perform an action, the AP consumption for the specific action of the role is changed to the </w:t>
+      </w:r>
+      <w:proofErr w:type="spellStart"/>
+      <w:r>
+        <w:rPr>
+          <w:rFonts w:ascii="Calibri" w:hAnsi="Calibri" w:cs="Calibri"/>
+          <w:sz w:val="24"/>
+          <w:szCs w:val="24"/>
+          <w:lang w:val="en-CA"/>
+        </w:rPr>
+        <w:t>ddesired</w:t>
+      </w:r>
+      <w:proofErr w:type="spellEnd"/>
+      <w:r>
+        <w:rPr>
+          <w:rFonts w:ascii="Calibri" w:hAnsi="Calibri" w:cs="Calibri"/>
+          <w:sz w:val="24"/>
+          <w:szCs w:val="24"/>
+          <w:lang w:val="en-CA"/>
+        </w:rPr>
+        <w:t xml:space="preserve"> value.</w:t>
+      </w:r>
+    </w:p>
+    <w:p>
+      <w:pPr>
+        <w:jc w:val="left"/>
+        <w:rPr>
+          <w:rFonts w:ascii="Calibri" w:hAnsi="Calibri" w:cs="Calibri"/>
+          <w:sz w:val="24"/>
+          <w:szCs w:val="24"/>
+          <w:lang w:val="en-CA"/>
+        </w:rPr>
+      </w:pPr>
+      <w:r>
+        <w:rPr>
+          <w:rFonts w:ascii="Calibri" w:hAnsi="Calibri" w:cs="Calibri"/>
+          <w:sz w:val="24"/>
+          <w:szCs w:val="24"/>
+          <w:lang w:val="en-CA"/>
+        </w:rPr>
+        <w:lastRenderedPageBreak/>
+        <w:t xml:space="preserve">1b. </w:t>
+      </w:r>
+      <w:proofErr w:type="gramStart"/>
+      <w:r>
+        <w:rPr>
+          <w:rFonts w:ascii="Calibri" w:hAnsi="Calibri" w:cs="Calibri"/>
+          <w:sz w:val="24"/>
+          <w:szCs w:val="24"/>
+          <w:lang w:val="en-CA"/>
+        </w:rPr>
+        <w:t>If</w:t>
+      </w:r>
+      <w:proofErr w:type="gramEnd"/>
+      <w:r>
+        <w:rPr>
+          <w:rFonts w:ascii="Calibri" w:hAnsi="Calibri" w:cs="Calibri"/>
+          <w:sz w:val="24"/>
+          <w:szCs w:val="24"/>
+          <w:lang w:val="en-CA"/>
+        </w:rPr>
+        <w:t xml:space="preserve"> the role’s ability involves rerolling a die (i.e. Driver/Operator).</w:t>
+      </w:r>
+    </w:p>
+    <w:p>
+      <w:pPr>
+        <w:jc w:val="left"/>
+        <w:rPr>
+          <w:rFonts w:ascii="Calibri" w:hAnsi="Calibri" w:cs="Calibri"/>
+          <w:sz w:val="24"/>
+          <w:szCs w:val="24"/>
+          <w:lang w:val="en-CA"/>
+        </w:rPr>
+      </w:pPr>
+      <w:r>
+        <w:rPr>
+          <w:rFonts w:ascii="Calibri" w:hAnsi="Calibri" w:cs="Calibri"/>
+          <w:sz w:val="24"/>
+          <w:szCs w:val="24"/>
+          <w:lang w:val="en-CA"/>
+        </w:rPr>
+        <w:tab/>
+        <w:t xml:space="preserve">1b.1. System informs the </w:t>
+      </w:r>
+      <w:r>
+        <w:rPr>
+          <w:rFonts w:ascii="Calibri" w:hAnsi="Calibri" w:cs="Calibri"/>
+          <w:i/>
+          <w:sz w:val="24"/>
+          <w:szCs w:val="24"/>
+          <w:lang w:val="en-CA"/>
+        </w:rPr>
+        <w:t>Player</w:t>
+      </w:r>
+      <w:r>
+        <w:rPr>
+          <w:rFonts w:ascii="Calibri" w:hAnsi="Calibri" w:cs="Calibri"/>
+          <w:sz w:val="24"/>
+          <w:szCs w:val="24"/>
+          <w:lang w:val="en-CA"/>
+        </w:rPr>
+        <w:t xml:space="preserve"> to have a choice of either reroll the dice or not.</w:t>
+      </w:r>
+    </w:p>
+    <w:p>
+      <w:pPr>
+        <w:jc w:val="left"/>
+        <w:rPr>
+          <w:rFonts w:ascii="Calibri" w:hAnsi="Calibri" w:cs="Calibri"/>
+          <w:sz w:val="24"/>
+          <w:szCs w:val="24"/>
+          <w:lang w:val="en-CA"/>
+        </w:rPr>
+      </w:pPr>
+      <w:r>
+        <w:rPr>
+          <w:rFonts w:ascii="Calibri" w:hAnsi="Calibri" w:cs="Calibri"/>
+          <w:sz w:val="24"/>
+          <w:szCs w:val="24"/>
+          <w:lang w:val="en-CA"/>
+        </w:rPr>
+        <w:tab/>
+        <w:t>1b.2. Player informs system whether to reroll or not reroll the dice.</w:t>
+      </w:r>
+    </w:p>
+    <w:p>
+      <w:pPr>
+        <w:jc w:val="left"/>
+        <w:rPr>
+          <w:rFonts w:ascii="Calibri" w:hAnsi="Calibri" w:cs="Calibri"/>
+          <w:sz w:val="24"/>
+          <w:szCs w:val="24"/>
+          <w:lang w:val="en-CA"/>
+        </w:rPr>
+      </w:pPr>
+      <w:r>
+        <w:rPr>
+          <w:rFonts w:ascii="Calibri" w:hAnsi="Calibri" w:cs="Calibri"/>
+          <w:sz w:val="24"/>
+          <w:szCs w:val="24"/>
+          <w:lang w:val="en-CA"/>
+        </w:rPr>
+        <w:t xml:space="preserve">1c. </w:t>
+      </w:r>
+      <w:proofErr w:type="gramStart"/>
+      <w:r>
+        <w:rPr>
+          <w:rFonts w:ascii="Calibri" w:hAnsi="Calibri" w:cs="Calibri"/>
+          <w:sz w:val="24"/>
+          <w:szCs w:val="24"/>
+          <w:lang w:val="en-CA"/>
+        </w:rPr>
+        <w:t>If</w:t>
+      </w:r>
+      <w:proofErr w:type="gramEnd"/>
+      <w:r>
+        <w:rPr>
+          <w:rFonts w:ascii="Calibri" w:hAnsi="Calibri" w:cs="Calibri"/>
+          <w:sz w:val="24"/>
+          <w:szCs w:val="24"/>
+          <w:lang w:val="en-CA"/>
+        </w:rPr>
+        <w:t xml:space="preserve"> the role’s ability involves other players (i.e. Fire Captain).</w:t>
+      </w:r>
+    </w:p>
+    <w:p>
+      <w:pPr>
+        <w:ind w:left="420"/>
+        <w:jc w:val="left"/>
+        <w:rPr>
+          <w:rFonts w:ascii="Calibri" w:hAnsi="Calibri" w:cs="Calibri"/>
+          <w:sz w:val="24"/>
+          <w:szCs w:val="24"/>
+          <w:lang w:val="en-CA"/>
+        </w:rPr>
+      </w:pPr>
+      <w:r>
+        <w:rPr>
+          <w:rFonts w:ascii="Calibri" w:hAnsi="Calibri" w:cs="Calibri"/>
+          <w:sz w:val="24"/>
+          <w:szCs w:val="24"/>
+          <w:lang w:val="en-CA"/>
+        </w:rPr>
+        <w:t xml:space="preserve">1c.1. System informs the other player involved in this special ability action about what the </w:t>
+      </w:r>
+      <w:r>
+        <w:rPr>
+          <w:rFonts w:ascii="Calibri" w:hAnsi="Calibri" w:cs="Calibri"/>
+          <w:i/>
+          <w:sz w:val="24"/>
+          <w:szCs w:val="24"/>
+          <w:lang w:val="en-CA"/>
+        </w:rPr>
+        <w:t xml:space="preserve">Player’s </w:t>
+      </w:r>
+      <w:r>
+        <w:rPr>
+          <w:rFonts w:ascii="Calibri" w:hAnsi="Calibri" w:cs="Calibri"/>
+          <w:sz w:val="24"/>
+          <w:szCs w:val="24"/>
+          <w:lang w:val="en-CA"/>
+        </w:rPr>
+        <w:t>action on them is.</w:t>
+      </w:r>
+    </w:p>
+    <w:p>
+      <w:pPr>
+        <w:ind w:left="420"/>
+        <w:jc w:val="left"/>
+        <w:rPr>
+          <w:rFonts w:ascii="Calibri" w:hAnsi="Calibri" w:cs="Calibri"/>
+          <w:sz w:val="24"/>
+          <w:szCs w:val="24"/>
+          <w:lang w:val="en-CA"/>
+        </w:rPr>
+      </w:pPr>
+      <w:r>
+        <w:rPr>
+          <w:rFonts w:ascii="Calibri" w:hAnsi="Calibri" w:cs="Calibri"/>
+          <w:sz w:val="24"/>
+          <w:szCs w:val="24"/>
+          <w:lang w:val="en-CA"/>
+        </w:rPr>
+        <w:t xml:space="preserve">1c.2. </w:t>
+      </w:r>
+      <w:proofErr w:type="gramStart"/>
+      <w:r>
+        <w:rPr>
+          <w:rFonts w:ascii="Calibri" w:hAnsi="Calibri" w:cs="Calibri"/>
+          <w:sz w:val="24"/>
+          <w:szCs w:val="24"/>
+          <w:lang w:val="en-CA"/>
+        </w:rPr>
+        <w:t>The</w:t>
+      </w:r>
+      <w:proofErr w:type="gramEnd"/>
+      <w:r>
+        <w:rPr>
+          <w:rFonts w:ascii="Calibri" w:hAnsi="Calibri" w:cs="Calibri"/>
+          <w:sz w:val="24"/>
+          <w:szCs w:val="24"/>
+          <w:lang w:val="en-CA"/>
+        </w:rPr>
+        <w:t xml:space="preserve"> other player informs the system of their choice on performing the action.</w:t>
+      </w:r>
+    </w:p>
+    <w:p>
+      <w:pPr>
+        <w:jc w:val="left"/>
+        <w:rPr>
+          <w:rFonts w:ascii="Calibri" w:hAnsi="Calibri" w:cs="Calibri"/>
+          <w:sz w:val="24"/>
+          <w:szCs w:val="24"/>
+          <w:lang w:val="en-CA"/>
+        </w:rPr>
+      </w:pPr>
+      <w:r>
+        <w:rPr>
+          <w:rFonts w:ascii="Calibri" w:hAnsi="Calibri" w:cs="Calibri"/>
+          <w:sz w:val="24"/>
+          <w:szCs w:val="24"/>
+          <w:lang w:val="en-CA"/>
+        </w:rPr>
+        <w:t xml:space="preserve">1d. </w:t>
+      </w:r>
+      <w:proofErr w:type="gramStart"/>
+      <w:r>
+        <w:rPr>
+          <w:rFonts w:ascii="Calibri" w:hAnsi="Calibri" w:cs="Calibri"/>
+          <w:sz w:val="24"/>
+          <w:szCs w:val="24"/>
+          <w:lang w:val="en-CA"/>
+        </w:rPr>
+        <w:t>If</w:t>
+      </w:r>
+      <w:proofErr w:type="gramEnd"/>
+      <w:r>
+        <w:rPr>
+          <w:rFonts w:ascii="Calibri" w:hAnsi="Calibri" w:cs="Calibri"/>
+          <w:sz w:val="24"/>
+          <w:szCs w:val="24"/>
+          <w:lang w:val="en-CA"/>
+        </w:rPr>
+        <w:t xml:space="preserve"> the role’s ability is performed on other game objects, the game object changes with respect to the ability’s description.</w:t>
+      </w:r>
+    </w:p>
+    <w:p>
+      <w:pPr>
+        <w:jc w:val="left"/>
+        <w:rPr>
+          <w:rFonts w:ascii="Calibri" w:hAnsi="Calibri" w:cs="Calibri"/>
+          <w:sz w:val="24"/>
+          <w:szCs w:val="24"/>
+          <w:lang w:val="en-CA"/>
+        </w:rPr>
+      </w:pPr>
+      <w:r>
+        <w:rPr>
+          <w:rFonts w:ascii="Calibri" w:hAnsi="Calibri" w:cs="Calibri"/>
+          <w:sz w:val="24"/>
+          <w:szCs w:val="24"/>
+          <w:lang w:val="en-CA"/>
+        </w:rPr>
+        <w:t xml:space="preserve">3a. </w:t>
+      </w:r>
+      <w:proofErr w:type="gramStart"/>
+      <w:r>
+        <w:rPr>
+          <w:rFonts w:ascii="Calibri" w:hAnsi="Calibri" w:cs="Calibri"/>
+          <w:sz w:val="24"/>
+          <w:szCs w:val="24"/>
+          <w:lang w:val="en-CA"/>
+        </w:rPr>
+        <w:t>If</w:t>
+      </w:r>
+      <w:proofErr w:type="gramEnd"/>
+      <w:r>
+        <w:rPr>
+          <w:rFonts w:ascii="Calibri" w:hAnsi="Calibri" w:cs="Calibri"/>
+          <w:sz w:val="24"/>
+          <w:szCs w:val="24"/>
+          <w:lang w:val="en-CA"/>
+        </w:rPr>
+        <w:t xml:space="preserve"> the </w:t>
+      </w:r>
+      <w:r>
+        <w:rPr>
+          <w:rFonts w:ascii="Calibri" w:hAnsi="Calibri" w:cs="Calibri"/>
+          <w:i/>
+          <w:sz w:val="24"/>
+          <w:szCs w:val="24"/>
+          <w:lang w:val="en-CA"/>
+        </w:rPr>
+        <w:t xml:space="preserve">Player </w:t>
+      </w:r>
+      <w:r>
+        <w:rPr>
+          <w:rFonts w:ascii="Calibri" w:hAnsi="Calibri" w:cs="Calibri"/>
+          <w:sz w:val="24"/>
+          <w:szCs w:val="24"/>
+          <w:lang w:val="en-CA"/>
+        </w:rPr>
+        <w:t xml:space="preserve">does not use up the special AP bar, the special AP bar will not be saved for the </w:t>
+      </w:r>
+      <w:r>
+        <w:rPr>
+          <w:rFonts w:ascii="Calibri" w:hAnsi="Calibri" w:cs="Calibri"/>
+          <w:i/>
+          <w:sz w:val="24"/>
+          <w:szCs w:val="24"/>
+          <w:lang w:val="en-CA"/>
+        </w:rPr>
+        <w:t>P</w:t>
+      </w:r>
+      <w:r>
+        <w:rPr>
+          <w:rFonts w:ascii="Calibri" w:hAnsi="Calibri" w:cs="Calibri"/>
+          <w:i/>
+          <w:sz w:val="24"/>
+          <w:szCs w:val="24"/>
+          <w:lang w:val="en-CA"/>
+        </w:rPr>
+        <w:t>layer</w:t>
+      </w:r>
+      <w:r>
+        <w:rPr>
+          <w:rFonts w:ascii="Calibri" w:hAnsi="Calibri" w:cs="Calibri"/>
+          <w:i/>
+          <w:sz w:val="24"/>
+          <w:szCs w:val="24"/>
+          <w:lang w:val="en-CA"/>
+        </w:rPr>
+        <w:t xml:space="preserve"> </w:t>
+      </w:r>
+      <w:r>
+        <w:rPr>
+          <w:rFonts w:ascii="Calibri" w:hAnsi="Calibri" w:cs="Calibri"/>
+          <w:sz w:val="24"/>
+          <w:szCs w:val="24"/>
+          <w:lang w:val="en-CA"/>
+        </w:rPr>
+        <w:t>to use in next turn</w:t>
+      </w:r>
+      <w:r>
+        <w:rPr>
+          <w:rFonts w:ascii="Calibri" w:hAnsi="Calibri" w:cs="Calibri"/>
+          <w:sz w:val="24"/>
+          <w:szCs w:val="24"/>
+          <w:lang w:val="en-CA"/>
+        </w:rPr>
+        <w:t>.</w:t>
+      </w:r>
+      <w:bookmarkStart w:id="0" w:name="_GoBack"/>
+      <w:bookmarkEnd w:id="0"/>
     </w:p>
     <w:p>
       <w:pPr>
@@ -7630,10 +10346,10 @@
     </w:lvl>
   </w:abstractNum>
   <w:abstractNum w:abstractNumId="1">
-    <w:nsid w:val="061A3446"/>
+    <w:nsid w:val="02732F5C"/>
     <w:multiLevelType w:val="hybridMultilevel"/>
-    <w:tmpl w:val="D44E354E"/>
-    <w:lvl w:ilvl="0" w:tplc="768657F6">
+    <w:tmpl w:val="29D42E48"/>
+    <w:lvl w:ilvl="0" w:tplc="039252A0">
       <w:start w:val="1"/>
       <w:numFmt w:val="decimal"/>
       <w:lvlText w:val="%1."/>
@@ -7719,6 +10435,95 @@
     </w:lvl>
   </w:abstractNum>
   <w:abstractNum w:abstractNumId="2">
+    <w:nsid w:val="061A3446"/>
+    <w:multiLevelType w:val="hybridMultilevel"/>
+    <w:tmpl w:val="D44E354E"/>
+    <w:lvl w:ilvl="0" w:tplc="768657F6">
+      <w:start w:val="1"/>
+      <w:numFmt w:val="decimal"/>
+      <w:lvlText w:val="%1."/>
+      <w:lvlJc w:val="left"/>
+      <w:pPr>
+        <w:ind w:left="360" w:hanging="360"/>
+      </w:pPr>
+      <w:rPr>
+        <w:rFonts w:hint="default"/>
+      </w:rPr>
+    </w:lvl>
+    <w:lvl w:ilvl="1" w:tplc="04090019" w:tentative="1">
+      <w:start w:val="1"/>
+      <w:numFmt w:val="lowerLetter"/>
+      <w:lvlText w:val="%2)"/>
+      <w:lvlJc w:val="left"/>
+      <w:pPr>
+        <w:ind w:left="840" w:hanging="420"/>
+      </w:pPr>
+    </w:lvl>
+    <w:lvl w:ilvl="2" w:tplc="0409001B" w:tentative="1">
+      <w:start w:val="1"/>
+      <w:numFmt w:val="lowerRoman"/>
+      <w:lvlText w:val="%3."/>
+      <w:lvlJc w:val="right"/>
+      <w:pPr>
+        <w:ind w:left="1260" w:hanging="420"/>
+      </w:pPr>
+    </w:lvl>
+    <w:lvl w:ilvl="3" w:tplc="0409000F" w:tentative="1">
+      <w:start w:val="1"/>
+      <w:numFmt w:val="decimal"/>
+      <w:lvlText w:val="%4."/>
+      <w:lvlJc w:val="left"/>
+      <w:pPr>
+        <w:ind w:left="1680" w:hanging="420"/>
+      </w:pPr>
+    </w:lvl>
+    <w:lvl w:ilvl="4" w:tplc="04090019" w:tentative="1">
+      <w:start w:val="1"/>
+      <w:numFmt w:val="lowerLetter"/>
+      <w:lvlText w:val="%5)"/>
+      <w:lvlJc w:val="left"/>
+      <w:pPr>
+        <w:ind w:left="2100" w:hanging="420"/>
+      </w:pPr>
+    </w:lvl>
+    <w:lvl w:ilvl="5" w:tplc="0409001B" w:tentative="1">
+      <w:start w:val="1"/>
+      <w:numFmt w:val="lowerRoman"/>
+      <w:lvlText w:val="%6."/>
+      <w:lvlJc w:val="right"/>
+      <w:pPr>
+        <w:ind w:left="2520" w:hanging="420"/>
+      </w:pPr>
+    </w:lvl>
+    <w:lvl w:ilvl="6" w:tplc="0409000F" w:tentative="1">
+      <w:start w:val="1"/>
+      <w:numFmt w:val="decimal"/>
+      <w:lvlText w:val="%7."/>
+      <w:lvlJc w:val="left"/>
+      <w:pPr>
+        <w:ind w:left="2940" w:hanging="420"/>
+      </w:pPr>
+    </w:lvl>
+    <w:lvl w:ilvl="7" w:tplc="04090019" w:tentative="1">
+      <w:start w:val="1"/>
+      <w:numFmt w:val="lowerLetter"/>
+      <w:lvlText w:val="%8)"/>
+      <w:lvlJc w:val="left"/>
+      <w:pPr>
+        <w:ind w:left="3360" w:hanging="420"/>
+      </w:pPr>
+    </w:lvl>
+    <w:lvl w:ilvl="8" w:tplc="0409001B" w:tentative="1">
+      <w:start w:val="1"/>
+      <w:numFmt w:val="lowerRoman"/>
+      <w:lvlText w:val="%9."/>
+      <w:lvlJc w:val="right"/>
+      <w:pPr>
+        <w:ind w:left="3780" w:hanging="420"/>
+      </w:pPr>
+    </w:lvl>
+  </w:abstractNum>
+  <w:abstractNum w:abstractNumId="3">
     <w:nsid w:val="0A417E81"/>
     <w:multiLevelType w:val="hybridMultilevel"/>
     <w:tmpl w:val="CCA8E0DC"/>
@@ -7807,7 +10612,7 @@
       </w:pPr>
     </w:lvl>
   </w:abstractNum>
-  <w:abstractNum w:abstractNumId="3">
+  <w:abstractNum w:abstractNumId="4">
     <w:nsid w:val="0E917E32"/>
     <w:multiLevelType w:val="hybridMultilevel"/>
     <w:tmpl w:val="53984616"/>
@@ -7896,7 +10701,7 @@
       </w:pPr>
     </w:lvl>
   </w:abstractNum>
-  <w:abstractNum w:abstractNumId="4">
+  <w:abstractNum w:abstractNumId="5">
     <w:nsid w:val="0EC26283"/>
     <w:multiLevelType w:val="hybridMultilevel"/>
     <w:tmpl w:val="C81A194A"/>
@@ -8009,7 +10814,7 @@
       </w:rPr>
     </w:lvl>
   </w:abstractNum>
-  <w:abstractNum w:abstractNumId="5">
+  <w:abstractNum w:abstractNumId="6">
     <w:nsid w:val="405B31F0"/>
     <w:multiLevelType w:val="hybridMultilevel"/>
     <w:tmpl w:val="903CC254"/>
@@ -8122,7 +10927,7 @@
       </w:rPr>
     </w:lvl>
   </w:abstractNum>
-  <w:abstractNum w:abstractNumId="6">
+  <w:abstractNum w:abstractNumId="7">
     <w:nsid w:val="439436A8"/>
     <w:multiLevelType w:val="hybridMultilevel"/>
     <w:tmpl w:val="BF304794"/>
@@ -8211,11 +11016,11 @@
       </w:pPr>
     </w:lvl>
   </w:abstractNum>
-  <w:abstractNum w:abstractNumId="7">
-    <w:nsid w:val="4A805117"/>
+  <w:abstractNum w:abstractNumId="8">
+    <w:nsid w:val="43C234EE"/>
     <w:multiLevelType w:val="hybridMultilevel"/>
-    <w:tmpl w:val="5C28E6E2"/>
-    <w:lvl w:ilvl="0" w:tplc="8B3030F4">
+    <w:tmpl w:val="3F1EDC94"/>
+    <w:lvl w:ilvl="0" w:tplc="E5FA235E">
       <w:start w:val="1"/>
       <w:numFmt w:val="decimal"/>
       <w:lvlText w:val="%1."/>
@@ -8300,11 +11105,11 @@
       </w:pPr>
     </w:lvl>
   </w:abstractNum>
-  <w:abstractNum w:abstractNumId="8">
-    <w:nsid w:val="74B401C3"/>
+  <w:abstractNum w:abstractNumId="9">
+    <w:nsid w:val="4A805117"/>
     <w:multiLevelType w:val="hybridMultilevel"/>
-    <w:tmpl w:val="B3A2BEB6"/>
-    <w:lvl w:ilvl="0" w:tplc="9E3832AE">
+    <w:tmpl w:val="5C28E6E2"/>
+    <w:lvl w:ilvl="0" w:tplc="8B3030F4">
       <w:start w:val="1"/>
       <w:numFmt w:val="decimal"/>
       <w:lvlText w:val="%1."/>
@@ -8389,32 +11194,219 @@
       </w:pPr>
     </w:lvl>
   </w:abstractNum>
+  <w:abstractNum w:abstractNumId="10">
+    <w:nsid w:val="720D28AA"/>
+    <w:multiLevelType w:val="hybridMultilevel"/>
+    <w:tmpl w:val="35F0B84A"/>
+    <w:lvl w:ilvl="0" w:tplc="35A0BB34">
+      <w:start w:val="1"/>
+      <w:numFmt w:val="decimal"/>
+      <w:lvlText w:val="%1."/>
+      <w:lvlJc w:val="left"/>
+      <w:pPr>
+        <w:ind w:left="360" w:hanging="360"/>
+      </w:pPr>
+      <w:rPr>
+        <w:rFonts w:hint="default"/>
+      </w:rPr>
+    </w:lvl>
+    <w:lvl w:ilvl="1" w:tplc="04090019" w:tentative="1">
+      <w:start w:val="1"/>
+      <w:numFmt w:val="lowerLetter"/>
+      <w:lvlText w:val="%2)"/>
+      <w:lvlJc w:val="left"/>
+      <w:pPr>
+        <w:ind w:left="840" w:hanging="420"/>
+      </w:pPr>
+    </w:lvl>
+    <w:lvl w:ilvl="2" w:tplc="0409001B" w:tentative="1">
+      <w:start w:val="1"/>
+      <w:numFmt w:val="lowerRoman"/>
+      <w:lvlText w:val="%3."/>
+      <w:lvlJc w:val="right"/>
+      <w:pPr>
+        <w:ind w:left="1260" w:hanging="420"/>
+      </w:pPr>
+    </w:lvl>
+    <w:lvl w:ilvl="3" w:tplc="0409000F" w:tentative="1">
+      <w:start w:val="1"/>
+      <w:numFmt w:val="decimal"/>
+      <w:lvlText w:val="%4."/>
+      <w:lvlJc w:val="left"/>
+      <w:pPr>
+        <w:ind w:left="1680" w:hanging="420"/>
+      </w:pPr>
+    </w:lvl>
+    <w:lvl w:ilvl="4" w:tplc="04090019" w:tentative="1">
+      <w:start w:val="1"/>
+      <w:numFmt w:val="lowerLetter"/>
+      <w:lvlText w:val="%5)"/>
+      <w:lvlJc w:val="left"/>
+      <w:pPr>
+        <w:ind w:left="2100" w:hanging="420"/>
+      </w:pPr>
+    </w:lvl>
+    <w:lvl w:ilvl="5" w:tplc="0409001B" w:tentative="1">
+      <w:start w:val="1"/>
+      <w:numFmt w:val="lowerRoman"/>
+      <w:lvlText w:val="%6."/>
+      <w:lvlJc w:val="right"/>
+      <w:pPr>
+        <w:ind w:left="2520" w:hanging="420"/>
+      </w:pPr>
+    </w:lvl>
+    <w:lvl w:ilvl="6" w:tplc="0409000F" w:tentative="1">
+      <w:start w:val="1"/>
+      <w:numFmt w:val="decimal"/>
+      <w:lvlText w:val="%7."/>
+      <w:lvlJc w:val="left"/>
+      <w:pPr>
+        <w:ind w:left="2940" w:hanging="420"/>
+      </w:pPr>
+    </w:lvl>
+    <w:lvl w:ilvl="7" w:tplc="04090019" w:tentative="1">
+      <w:start w:val="1"/>
+      <w:numFmt w:val="lowerLetter"/>
+      <w:lvlText w:val="%8)"/>
+      <w:lvlJc w:val="left"/>
+      <w:pPr>
+        <w:ind w:left="3360" w:hanging="420"/>
+      </w:pPr>
+    </w:lvl>
+    <w:lvl w:ilvl="8" w:tplc="0409001B" w:tentative="1">
+      <w:start w:val="1"/>
+      <w:numFmt w:val="lowerRoman"/>
+      <w:lvlText w:val="%9."/>
+      <w:lvlJc w:val="right"/>
+      <w:pPr>
+        <w:ind w:left="3780" w:hanging="420"/>
+      </w:pPr>
+    </w:lvl>
+  </w:abstractNum>
+  <w:abstractNum w:abstractNumId="11">
+    <w:nsid w:val="74B401C3"/>
+    <w:multiLevelType w:val="hybridMultilevel"/>
+    <w:tmpl w:val="B3A2BEB6"/>
+    <w:lvl w:ilvl="0" w:tplc="9E3832AE">
+      <w:start w:val="1"/>
+      <w:numFmt w:val="decimal"/>
+      <w:lvlText w:val="%1."/>
+      <w:lvlJc w:val="left"/>
+      <w:pPr>
+        <w:ind w:left="360" w:hanging="360"/>
+      </w:pPr>
+      <w:rPr>
+        <w:rFonts w:hint="default"/>
+      </w:rPr>
+    </w:lvl>
+    <w:lvl w:ilvl="1" w:tplc="04090019" w:tentative="1">
+      <w:start w:val="1"/>
+      <w:numFmt w:val="lowerLetter"/>
+      <w:lvlText w:val="%2)"/>
+      <w:lvlJc w:val="left"/>
+      <w:pPr>
+        <w:ind w:left="840" w:hanging="420"/>
+      </w:pPr>
+    </w:lvl>
+    <w:lvl w:ilvl="2" w:tplc="0409001B" w:tentative="1">
+      <w:start w:val="1"/>
+      <w:numFmt w:val="lowerRoman"/>
+      <w:lvlText w:val="%3."/>
+      <w:lvlJc w:val="right"/>
+      <w:pPr>
+        <w:ind w:left="1260" w:hanging="420"/>
+      </w:pPr>
+    </w:lvl>
+    <w:lvl w:ilvl="3" w:tplc="0409000F" w:tentative="1">
+      <w:start w:val="1"/>
+      <w:numFmt w:val="decimal"/>
+      <w:lvlText w:val="%4."/>
+      <w:lvlJc w:val="left"/>
+      <w:pPr>
+        <w:ind w:left="1680" w:hanging="420"/>
+      </w:pPr>
+    </w:lvl>
+    <w:lvl w:ilvl="4" w:tplc="04090019" w:tentative="1">
+      <w:start w:val="1"/>
+      <w:numFmt w:val="lowerLetter"/>
+      <w:lvlText w:val="%5)"/>
+      <w:lvlJc w:val="left"/>
+      <w:pPr>
+        <w:ind w:left="2100" w:hanging="420"/>
+      </w:pPr>
+    </w:lvl>
+    <w:lvl w:ilvl="5" w:tplc="0409001B" w:tentative="1">
+      <w:start w:val="1"/>
+      <w:numFmt w:val="lowerRoman"/>
+      <w:lvlText w:val="%6."/>
+      <w:lvlJc w:val="right"/>
+      <w:pPr>
+        <w:ind w:left="2520" w:hanging="420"/>
+      </w:pPr>
+    </w:lvl>
+    <w:lvl w:ilvl="6" w:tplc="0409000F" w:tentative="1">
+      <w:start w:val="1"/>
+      <w:numFmt w:val="decimal"/>
+      <w:lvlText w:val="%7."/>
+      <w:lvlJc w:val="left"/>
+      <w:pPr>
+        <w:ind w:left="2940" w:hanging="420"/>
+      </w:pPr>
+    </w:lvl>
+    <w:lvl w:ilvl="7" w:tplc="04090019" w:tentative="1">
+      <w:start w:val="1"/>
+      <w:numFmt w:val="lowerLetter"/>
+      <w:lvlText w:val="%8)"/>
+      <w:lvlJc w:val="left"/>
+      <w:pPr>
+        <w:ind w:left="3360" w:hanging="420"/>
+      </w:pPr>
+    </w:lvl>
+    <w:lvl w:ilvl="8" w:tplc="0409001B" w:tentative="1">
+      <w:start w:val="1"/>
+      <w:numFmt w:val="lowerRoman"/>
+      <w:lvlText w:val="%9."/>
+      <w:lvlJc w:val="right"/>
+      <w:pPr>
+        <w:ind w:left="3780" w:hanging="420"/>
+      </w:pPr>
+    </w:lvl>
+  </w:abstractNum>
   <w:num w:numId="1">
-    <w:abstractNumId w:val="1"/>
+    <w:abstractNumId w:val="2"/>
   </w:num>
   <w:num w:numId="2">
-    <w:abstractNumId w:val="8"/>
+    <w:abstractNumId w:val="11"/>
   </w:num>
   <w:num w:numId="3">
-    <w:abstractNumId w:val="6"/>
+    <w:abstractNumId w:val="7"/>
   </w:num>
   <w:num w:numId="4">
-    <w:abstractNumId w:val="4"/>
+    <w:abstractNumId w:val="5"/>
   </w:num>
   <w:num w:numId="5">
-    <w:abstractNumId w:val="5"/>
+    <w:abstractNumId w:val="6"/>
   </w:num>
   <w:num w:numId="6">
     <w:abstractNumId w:val="0"/>
   </w:num>
   <w:num w:numId="7">
+    <w:abstractNumId w:val="4"/>
+  </w:num>
+  <w:num w:numId="8">
+    <w:abstractNumId w:val="9"/>
+  </w:num>
+  <w:num w:numId="9">
     <w:abstractNumId w:val="3"/>
   </w:num>
-  <w:num w:numId="8">
-    <w:abstractNumId w:val="7"/>
+  <w:num w:numId="10">
+    <w:abstractNumId w:val="1"/>
   </w:num>
-  <w:num w:numId="9">
-    <w:abstractNumId w:val="2"/>
+  <w:num w:numId="11">
+    <w:abstractNumId w:val="8"/>
+  </w:num>
+  <w:num w:numId="12">
+    <w:abstractNumId w:val="10"/>
   </w:num>
 </w:numbering>
 </file>
@@ -9110,7 +12102,7 @@
   <a:extraClrSchemeLst/>
   <a:extLst>
     <a:ext uri="{05A4C25C-085E-4340-85A3-A5531E510DB2}">
-      <thm15:themeFamily xmlns:thm15="http://schemas.microsoft.com/office/thememl/2012/main" xmlns="" name="Office Theme" id="{62F939B6-93AF-4DB8-9C6B-D6C7DFDC589F}" vid="{4A3C46E8-61CC-4603-A589-7422A47A8E4A}"/>
+      <thm15:themeFamily xmlns="" xmlns:thm15="http://schemas.microsoft.com/office/thememl/2012/main" name="Office Theme" id="{62F939B6-93AF-4DB8-9C6B-D6C7DFDC589F}" vid="{4A3C46E8-61CC-4603-A589-7422A47A8E4A}"/>
     </a:ext>
   </a:extLst>
 </a:theme>
@@ -9121,7 +12113,7 @@
 </file>
 
 <file path=customXml/itemProps1.xml><?xml version="1.0" encoding="utf-8"?>
-<ds:datastoreItem xmlns:ds="http://schemas.openxmlformats.org/officeDocument/2006/customXml" ds:itemID="{1A25D4EA-3599-400B-8B51-231ABC14F292}">
+<ds:datastoreItem xmlns:ds="http://schemas.openxmlformats.org/officeDocument/2006/customXml" ds:itemID="{129D509E-CCDD-433E-BC16-47EA29E68B69}">
   <ds:schemaRefs>
     <ds:schemaRef ds:uri="http://schemas.openxmlformats.org/officeDocument/2006/bibliography"/>
   </ds:schemaRefs>

</xml_diff>

<commit_message>
changed more about use case diagrams
</commit_message>
<xml_diff>
--- a/Use Case/Take Turn.docx
+++ b/Use Case/Take Turn.docx
@@ -1,6 +1,6 @@
 
 <file path=word/document.xml><?xml version="1.0" encoding="utf-8"?>
-<w:document xmlns:wpc="http://schemas.microsoft.com/office/word/2010/wordprocessingCanvas" xmlns:mc="http://schemas.openxmlformats.org/markup-compatibility/2006" xmlns:o="urn:schemas-microsoft-com:office:office" xmlns:r="http://schemas.openxmlformats.org/officeDocument/2006/relationships" xmlns:m="http://schemas.openxmlformats.org/officeDocument/2006/math" xmlns:v="urn:schemas-microsoft-com:vml" xmlns:wp14="http://schemas.microsoft.com/office/word/2010/wordprocessingDrawing" xmlns:wp="http://schemas.openxmlformats.org/drawingml/2006/wordprocessingDrawing" xmlns:w10="urn:schemas-microsoft-com:office:word" xmlns:w="http://schemas.openxmlformats.org/wordprocessingml/2006/main" xmlns:w14="http://schemas.microsoft.com/office/word/2010/wordml" xmlns:wpg="http://schemas.microsoft.com/office/word/2010/wordprocessingGroup" xmlns:wpi="http://schemas.microsoft.com/office/word/2010/wordprocessingInk" xmlns:wne="http://schemas.microsoft.com/office/word/2006/wordml" xmlns:wps="http://schemas.microsoft.com/office/word/2010/wordprocessingShape" mc:Ignorable="w14 wp14">
+<w:document xmlns:wpc="http://schemas.microsoft.com/office/word/2010/wordprocessingCanvas" xmlns:cx="http://schemas.microsoft.com/office/drawing/2014/chartex" xmlns:cx1="http://schemas.microsoft.com/office/drawing/2015/9/8/chartex" xmlns:cx2="http://schemas.microsoft.com/office/drawing/2015/10/21/chartex" xmlns:cx3="http://schemas.microsoft.com/office/drawing/2016/5/9/chartex" xmlns:cx4="http://schemas.microsoft.com/office/drawing/2016/5/10/chartex" xmlns:cx5="http://schemas.microsoft.com/office/drawing/2016/5/11/chartex" xmlns:cx6="http://schemas.microsoft.com/office/drawing/2016/5/12/chartex" xmlns:cx7="http://schemas.microsoft.com/office/drawing/2016/5/13/chartex" xmlns:cx8="http://schemas.microsoft.com/office/drawing/2016/5/14/chartex" xmlns:mc="http://schemas.openxmlformats.org/markup-compatibility/2006" xmlns:aink="http://schemas.microsoft.com/office/drawing/2016/ink" xmlns:am3d="http://schemas.microsoft.com/office/drawing/2017/model3d" xmlns:o="urn:schemas-microsoft-com:office:office" xmlns:r="http://schemas.openxmlformats.org/officeDocument/2006/relationships" xmlns:m="http://schemas.openxmlformats.org/officeDocument/2006/math" xmlns:v="urn:schemas-microsoft-com:vml" xmlns:wp14="http://schemas.microsoft.com/office/word/2010/wordprocessingDrawing" xmlns:wp="http://schemas.openxmlformats.org/drawingml/2006/wordprocessingDrawing" xmlns:w10="urn:schemas-microsoft-com:office:word" xmlns:w="http://schemas.openxmlformats.org/wordprocessingml/2006/main" xmlns:w14="http://schemas.microsoft.com/office/word/2010/wordml" xmlns:w15="http://schemas.microsoft.com/office/word/2012/wordml" xmlns:w16cid="http://schemas.microsoft.com/office/word/2016/wordml/cid" xmlns:w16se="http://schemas.microsoft.com/office/word/2015/wordml/symex" xmlns:wpg="http://schemas.microsoft.com/office/word/2010/wordprocessingGroup" xmlns:wpi="http://schemas.microsoft.com/office/word/2010/wordprocessingInk" xmlns:wne="http://schemas.microsoft.com/office/word/2006/wordml" xmlns:wps="http://schemas.microsoft.com/office/word/2010/wordprocessingShape" mc:Ignorable="w14 w15 w16se w16cid wp14">
   <w:body>
     <w:p>
       <w:pPr>
@@ -570,67 +570,27 @@
           <w:szCs w:val="24"/>
           <w:lang w:val="en-CA"/>
         </w:rPr>
-        <w:t xml:space="preserve">2a. </w:t>
-      </w:r>
-      <w:proofErr w:type="gramStart"/>
-      <w:r>
-        <w:rPr>
-          <w:rFonts w:ascii="Calibri" w:hAnsi="Calibri" w:cs="Calibri"/>
-          <w:sz w:val="24"/>
-          <w:szCs w:val="24"/>
-          <w:lang w:val="en-CA"/>
-        </w:rPr>
-        <w:t>If</w:t>
-      </w:r>
-      <w:proofErr w:type="gramEnd"/>
-      <w:r>
-        <w:rPr>
-          <w:rFonts w:ascii="Calibri" w:hAnsi="Calibri" w:cs="Calibri"/>
-          <w:sz w:val="24"/>
-          <w:szCs w:val="24"/>
-          <w:lang w:val="en-CA"/>
-        </w:rPr>
-        <w:t xml:space="preserve"> the game is a saved game, step 4 is executed.</w:t>
-      </w:r>
-    </w:p>
-    <w:p>
-      <w:pPr>
-        <w:jc w:val="left"/>
-        <w:rPr>
-          <w:rFonts w:ascii="Calibri" w:hAnsi="Calibri" w:cs="Calibri"/>
-          <w:sz w:val="24"/>
-          <w:szCs w:val="24"/>
-          <w:lang w:val="en-CA"/>
-        </w:rPr>
-      </w:pPr>
-      <w:r>
-        <w:rPr>
-          <w:rFonts w:ascii="Calibri" w:hAnsi="Calibri" w:cs="Calibri"/>
-          <w:sz w:val="24"/>
-          <w:szCs w:val="24"/>
-          <w:lang w:val="en-CA"/>
-        </w:rPr>
-        <w:t xml:space="preserve">2b. </w:t>
-      </w:r>
-      <w:proofErr w:type="gramStart"/>
-      <w:r>
-        <w:rPr>
-          <w:rFonts w:ascii="Calibri" w:hAnsi="Calibri" w:cs="Calibri"/>
-          <w:sz w:val="24"/>
-          <w:szCs w:val="24"/>
-          <w:lang w:val="en-CA"/>
-        </w:rPr>
-        <w:t>If</w:t>
-      </w:r>
-      <w:proofErr w:type="gramEnd"/>
-      <w:r>
-        <w:rPr>
-          <w:rFonts w:ascii="Calibri" w:hAnsi="Calibri" w:cs="Calibri"/>
-          <w:sz w:val="24"/>
-          <w:szCs w:val="24"/>
-          <w:lang w:val="en-CA"/>
-        </w:rPr>
-        <w:t xml:space="preserve"> the player is not able to join, create, or load the game, repeat step 2.</w:t>
+        <w:t>2a. If the game is a saved game, step 4 is executed.</w:t>
+      </w:r>
+    </w:p>
+    <w:p>
+      <w:pPr>
+        <w:jc w:val="left"/>
+        <w:rPr>
+          <w:rFonts w:ascii="Calibri" w:hAnsi="Calibri" w:cs="Calibri"/>
+          <w:sz w:val="24"/>
+          <w:szCs w:val="24"/>
+          <w:lang w:val="en-CA"/>
+        </w:rPr>
+      </w:pPr>
+      <w:r>
+        <w:rPr>
+          <w:rFonts w:ascii="Calibri" w:hAnsi="Calibri" w:cs="Calibri"/>
+          <w:sz w:val="24"/>
+          <w:szCs w:val="24"/>
+          <w:lang w:val="en-CA"/>
+        </w:rPr>
+        <w:t>2b. If the player is not able to join, create, or load the game, repeat step 2.</w:t>
       </w:r>
     </w:p>
     <w:p>
@@ -679,27 +639,7 @@
           <w:szCs w:val="24"/>
           <w:lang w:val="en-CA"/>
         </w:rPr>
-        <w:t xml:space="preserve">4a. </w:t>
-      </w:r>
-      <w:proofErr w:type="gramStart"/>
-      <w:r>
-        <w:rPr>
-          <w:rFonts w:ascii="Calibri" w:hAnsi="Calibri" w:cs="Calibri"/>
-          <w:sz w:val="24"/>
-          <w:szCs w:val="24"/>
-          <w:lang w:val="en-CA"/>
-        </w:rPr>
-        <w:t>If</w:t>
-      </w:r>
-      <w:proofErr w:type="gramEnd"/>
-      <w:r>
-        <w:rPr>
-          <w:rFonts w:ascii="Calibri" w:hAnsi="Calibri" w:cs="Calibri"/>
-          <w:sz w:val="24"/>
-          <w:szCs w:val="24"/>
-          <w:lang w:val="en-CA"/>
-        </w:rPr>
-        <w:t xml:space="preserve"> enough players want to continue to get a perfect win, the game continues.</w:t>
+        <w:t>4a. If enough players want to continue to get a perfect win, the game continues.</w:t>
       </w:r>
     </w:p>
     <w:p>
@@ -1105,25 +1045,7 @@
           <w:sz w:val="24"/>
           <w:szCs w:val="24"/>
         </w:rPr>
-        <w:t xml:space="preserve">4a. </w:t>
-      </w:r>
-      <w:proofErr w:type="gramStart"/>
-      <w:r>
-        <w:rPr>
-          <w:rFonts w:ascii="Calibri" w:hAnsi="Calibri" w:cs="Calibri"/>
-          <w:sz w:val="24"/>
-          <w:szCs w:val="24"/>
-        </w:rPr>
-        <w:t>If</w:t>
-      </w:r>
-      <w:proofErr w:type="gramEnd"/>
-      <w:r>
-        <w:rPr>
-          <w:rFonts w:ascii="Calibri" w:hAnsi="Calibri" w:cs="Calibri"/>
-          <w:sz w:val="24"/>
-          <w:szCs w:val="24"/>
-        </w:rPr>
-        <w:t xml:space="preserve"> server owner exits the lobby, player exits as well. Use case end in failure.</w:t>
+        <w:t>4a. If server owner exits the lobby, player exits as well. Use case end in failure.</w:t>
       </w:r>
     </w:p>
     <w:p>
@@ -1499,7 +1421,41 @@
           <w:sz w:val="24"/>
           <w:szCs w:val="24"/>
         </w:rPr>
-        <w:t xml:space="preserve">2a. </w:t>
+        <w:t>2a. The saved game file is damaged; use case ends in failure.</w:t>
+      </w:r>
+    </w:p>
+    <w:p>
+      <w:pPr>
+        <w:jc w:val="left"/>
+        <w:rPr>
+          <w:rFonts w:ascii="Calibri" w:hAnsi="Calibri" w:cs="Calibri"/>
+          <w:sz w:val="24"/>
+          <w:szCs w:val="24"/>
+        </w:rPr>
+      </w:pPr>
+      <w:r>
+        <w:rPr>
+          <w:rFonts w:ascii="Calibri" w:hAnsi="Calibri" w:cs="Calibri"/>
+          <w:sz w:val="24"/>
+          <w:szCs w:val="24"/>
+        </w:rPr>
+        <w:t>(</w:t>
+      </w:r>
+      <w:r>
+        <w:rPr>
+          <w:rFonts w:ascii="Calibri" w:hAnsi="Calibri" w:cs="Calibri"/>
+          <w:sz w:val="24"/>
+          <w:szCs w:val="24"/>
+        </w:rPr>
+        <w:t>3</w:t>
+      </w:r>
+      <w:r>
+        <w:rPr>
+          <w:rFonts w:ascii="Calibri" w:hAnsi="Calibri" w:cs="Calibri"/>
+          <w:sz w:val="24"/>
+          <w:szCs w:val="24"/>
+        </w:rPr>
+        <w:t>-</w:t>
       </w:r>
       <w:proofErr w:type="gramStart"/>
       <w:r>
@@ -1508,7 +1464,15 @@
           <w:sz w:val="24"/>
           <w:szCs w:val="24"/>
         </w:rPr>
-        <w:t>The</w:t>
+        <w:t>5)</w:t>
+      </w:r>
+      <w:r>
+        <w:rPr>
+          <w:rFonts w:ascii="Calibri" w:hAnsi="Calibri" w:cs="Calibri"/>
+          <w:sz w:val="24"/>
+          <w:szCs w:val="24"/>
+        </w:rPr>
+        <w:t>a.</w:t>
       </w:r>
       <w:proofErr w:type="gramEnd"/>
       <w:r>
@@ -1517,67 +1481,7 @@
           <w:sz w:val="24"/>
           <w:szCs w:val="24"/>
         </w:rPr>
-        <w:t xml:space="preserve"> saved game file is damaged; use case ends in failure.</w:t>
-      </w:r>
-    </w:p>
-    <w:p>
-      <w:pPr>
-        <w:jc w:val="left"/>
-        <w:rPr>
-          <w:rFonts w:ascii="Calibri" w:hAnsi="Calibri" w:cs="Calibri"/>
-          <w:sz w:val="24"/>
-          <w:szCs w:val="24"/>
-        </w:rPr>
-      </w:pPr>
-      <w:r>
-        <w:rPr>
-          <w:rFonts w:ascii="Calibri" w:hAnsi="Calibri" w:cs="Calibri"/>
-          <w:sz w:val="24"/>
-          <w:szCs w:val="24"/>
-        </w:rPr>
-        <w:t>(</w:t>
-      </w:r>
-      <w:r>
-        <w:rPr>
-          <w:rFonts w:ascii="Calibri" w:hAnsi="Calibri" w:cs="Calibri"/>
-          <w:sz w:val="24"/>
-          <w:szCs w:val="24"/>
-        </w:rPr>
-        <w:t>3</w:t>
-      </w:r>
-      <w:r>
-        <w:rPr>
-          <w:rFonts w:ascii="Calibri" w:hAnsi="Calibri" w:cs="Calibri"/>
-          <w:sz w:val="24"/>
-          <w:szCs w:val="24"/>
-        </w:rPr>
-        <w:t>-5</w:t>
-      </w:r>
-      <w:proofErr w:type="gramStart"/>
-      <w:r>
-        <w:rPr>
-          <w:rFonts w:ascii="Calibri" w:hAnsi="Calibri" w:cs="Calibri"/>
-          <w:sz w:val="24"/>
-          <w:szCs w:val="24"/>
-        </w:rPr>
-        <w:t>)</w:t>
-      </w:r>
-      <w:r>
-        <w:rPr>
-          <w:rFonts w:ascii="Calibri" w:hAnsi="Calibri" w:cs="Calibri"/>
-          <w:sz w:val="24"/>
-          <w:szCs w:val="24"/>
-        </w:rPr>
-        <w:t>a</w:t>
-      </w:r>
-      <w:proofErr w:type="gramEnd"/>
-      <w:r>
-        <w:rPr>
-          <w:rFonts w:ascii="Calibri" w:hAnsi="Calibri" w:cs="Calibri"/>
-          <w:sz w:val="24"/>
-          <w:szCs w:val="24"/>
-        </w:rPr>
-        <w:t>. Player change</w:t>
+        <w:t xml:space="preserve"> Player change</w:t>
       </w:r>
       <w:r>
         <w:rPr>
@@ -1899,18 +1803,8 @@
           <w:szCs w:val="24"/>
         </w:rPr>
         <w:tab/>
-        <w:t xml:space="preserve">System presents details of games for players to choose. </w:t>
-      </w:r>
-      <w:proofErr w:type="gramStart"/>
-      <w:r>
-        <w:rPr>
-          <w:rFonts w:ascii="Calibri" w:hAnsi="Calibri" w:cs="Calibri"/>
-          <w:sz w:val="24"/>
-          <w:szCs w:val="24"/>
-        </w:rPr>
-        <w:t>(Map, difficulties, fire etc.).</w:t>
-      </w:r>
-      <w:proofErr w:type="gramEnd"/>
+        <w:t>System presents details of games for players to choose. (Map, difficulties, fire etc.).</w:t>
+      </w:r>
     </w:p>
     <w:p>
       <w:pPr>
@@ -2063,7 +1957,43 @@
           <w:sz w:val="24"/>
           <w:szCs w:val="24"/>
         </w:rPr>
-        <w:t xml:space="preserve">2a:  Time is limited for player to choose types. </w:t>
+        <w:t xml:space="preserve">2a:  Time is limited for player to choose types. if player does not finish, system will automatically choose one mode. </w:t>
+      </w:r>
+    </w:p>
+    <w:p>
+      <w:pPr>
+        <w:jc w:val="left"/>
+        <w:rPr>
+          <w:rFonts w:ascii="Calibri" w:hAnsi="Calibri" w:cs="Calibri"/>
+          <w:sz w:val="24"/>
+          <w:szCs w:val="24"/>
+        </w:rPr>
+      </w:pPr>
+      <w:r>
+        <w:rPr>
+          <w:rFonts w:ascii="Calibri" w:hAnsi="Calibri" w:cs="Calibri"/>
+          <w:sz w:val="24"/>
+          <w:szCs w:val="24"/>
+        </w:rPr>
+        <w:t>3a:  When ready bottom is not pressed within limited time, system will set it ready. Use case continues at step 2</w:t>
+      </w:r>
+    </w:p>
+    <w:p>
+      <w:pPr>
+        <w:jc w:val="left"/>
+        <w:rPr>
+          <w:rFonts w:ascii="Calibri" w:hAnsi="Calibri" w:cs="Calibri"/>
+          <w:sz w:val="24"/>
+          <w:szCs w:val="24"/>
+        </w:rPr>
+      </w:pPr>
+      <w:r>
+        <w:rPr>
+          <w:rFonts w:ascii="Calibri" w:hAnsi="Calibri" w:cs="Calibri"/>
+          <w:sz w:val="24"/>
+          <w:szCs w:val="24"/>
+        </w:rPr>
+        <w:t>(2-</w:t>
       </w:r>
       <w:proofErr w:type="gramStart"/>
       <w:r>
@@ -2072,61 +2002,7 @@
           <w:sz w:val="24"/>
           <w:szCs w:val="24"/>
         </w:rPr>
-        <w:t>if</w:t>
-      </w:r>
-      <w:proofErr w:type="gramEnd"/>
-      <w:r>
-        <w:rPr>
-          <w:rFonts w:ascii="Calibri" w:hAnsi="Calibri" w:cs="Calibri"/>
-          <w:sz w:val="24"/>
-          <w:szCs w:val="24"/>
-        </w:rPr>
-        <w:t xml:space="preserve"> player does not finish, system will automatically choose one mode. </w:t>
-      </w:r>
-    </w:p>
-    <w:p>
-      <w:pPr>
-        <w:jc w:val="left"/>
-        <w:rPr>
-          <w:rFonts w:ascii="Calibri" w:hAnsi="Calibri" w:cs="Calibri"/>
-          <w:sz w:val="24"/>
-          <w:szCs w:val="24"/>
-        </w:rPr>
-      </w:pPr>
-      <w:r>
-        <w:rPr>
-          <w:rFonts w:ascii="Calibri" w:hAnsi="Calibri" w:cs="Calibri"/>
-          <w:sz w:val="24"/>
-          <w:szCs w:val="24"/>
-        </w:rPr>
-        <w:t>3a:  When ready bottom is not pressed within limited time, system will set it ready. Use case continues at step 2</w:t>
-      </w:r>
-    </w:p>
-    <w:p>
-      <w:pPr>
-        <w:jc w:val="left"/>
-        <w:rPr>
-          <w:rFonts w:ascii="Calibri" w:hAnsi="Calibri" w:cs="Calibri"/>
-          <w:sz w:val="24"/>
-          <w:szCs w:val="24"/>
-        </w:rPr>
-      </w:pPr>
-      <w:r>
-        <w:rPr>
-          <w:rFonts w:ascii="Calibri" w:hAnsi="Calibri" w:cs="Calibri"/>
-          <w:sz w:val="24"/>
-          <w:szCs w:val="24"/>
-        </w:rPr>
-        <w:t>(2-6</w:t>
-      </w:r>
-      <w:proofErr w:type="gramStart"/>
-      <w:r>
-        <w:rPr>
-          <w:rFonts w:ascii="Calibri" w:hAnsi="Calibri" w:cs="Calibri"/>
-          <w:sz w:val="24"/>
-          <w:szCs w:val="24"/>
-        </w:rPr>
-        <w:t>)a</w:t>
+        <w:t>6)a</w:t>
       </w:r>
       <w:proofErr w:type="gramEnd"/>
       <w:r>
@@ -3792,27 +3668,7 @@
           <w:szCs w:val="24"/>
           <w:lang w:val="en"/>
         </w:rPr>
-        <w:t xml:space="preserve">1a. </w:t>
-      </w:r>
-      <w:proofErr w:type="gramStart"/>
-      <w:r>
-        <w:rPr>
-          <w:rFonts w:ascii="Calibri" w:eastAsia="Kozuka Gothic Pr6N H" w:hAnsi="Calibri" w:cs="Calibri"/>
-          <w:sz w:val="24"/>
-          <w:szCs w:val="24"/>
-          <w:lang w:val="en"/>
-        </w:rPr>
-        <w:t>If</w:t>
-      </w:r>
-      <w:proofErr w:type="gramEnd"/>
-      <w:r>
-        <w:rPr>
-          <w:rFonts w:ascii="Calibri" w:eastAsia="Kozuka Gothic Pr6N H" w:hAnsi="Calibri" w:cs="Calibri"/>
-          <w:sz w:val="24"/>
-          <w:szCs w:val="24"/>
-          <w:lang w:val="en"/>
-        </w:rPr>
-        <w:t xml:space="preserve"> no recording device is detected, use case ends</w:t>
+        <w:t>1a. If no recording device is detected, use case ends</w:t>
       </w:r>
     </w:p>
     <w:p>
@@ -4490,7 +4346,147 @@
           <w:szCs w:val="24"/>
           <w:lang w:val="en-CA"/>
         </w:rPr>
-        <w:t xml:space="preserve">2a. </w:t>
+        <w:t xml:space="preserve">2a. If the </w:t>
+      </w:r>
+      <w:r>
+        <w:rPr>
+          <w:rFonts w:ascii="Calibri" w:hAnsi="Calibri" w:cs="Calibri"/>
+          <w:sz w:val="24"/>
+          <w:szCs w:val="24"/>
+          <w:lang w:val="en-CA"/>
+        </w:rPr>
+        <w:t>turn</w:t>
+      </w:r>
+      <w:r>
+        <w:rPr>
+          <w:rFonts w:ascii="Calibri" w:hAnsi="Calibri" w:cs="Calibri"/>
+          <w:sz w:val="24"/>
+          <w:szCs w:val="24"/>
+          <w:lang w:val="en-CA"/>
+        </w:rPr>
+        <w:t xml:space="preserve"> time is up, </w:t>
+      </w:r>
+      <w:r>
+        <w:rPr>
+          <w:rFonts w:ascii="Calibri" w:hAnsi="Calibri" w:cs="Calibri"/>
+          <w:sz w:val="24"/>
+          <w:szCs w:val="24"/>
+          <w:lang w:val="en-CA"/>
+        </w:rPr>
+        <w:t>then s</w:t>
+      </w:r>
+      <w:r>
+        <w:rPr>
+          <w:rFonts w:ascii="Calibri" w:hAnsi="Calibri" w:cs="Calibri"/>
+          <w:sz w:val="24"/>
+          <w:szCs w:val="24"/>
+          <w:lang w:val="en-CA"/>
+        </w:rPr>
+        <w:t xml:space="preserve">tep </w:t>
+      </w:r>
+      <w:r>
+        <w:rPr>
+          <w:rFonts w:ascii="Calibri" w:hAnsi="Calibri" w:cs="Calibri"/>
+          <w:sz w:val="24"/>
+          <w:szCs w:val="24"/>
+          <w:lang w:val="en-CA"/>
+        </w:rPr>
+        <w:t>5</w:t>
+      </w:r>
+      <w:r>
+        <w:rPr>
+          <w:rFonts w:ascii="Calibri" w:hAnsi="Calibri" w:cs="Calibri"/>
+          <w:sz w:val="24"/>
+          <w:szCs w:val="24"/>
+          <w:lang w:val="en-CA"/>
+        </w:rPr>
+        <w:t xml:space="preserve"> is executed</w:t>
+      </w:r>
+      <w:r>
+        <w:rPr>
+          <w:rFonts w:ascii="Calibri" w:hAnsi="Calibri" w:cs="Calibri"/>
+          <w:sz w:val="24"/>
+          <w:szCs w:val="24"/>
+          <w:lang w:val="en-CA"/>
+        </w:rPr>
+        <w:t xml:space="preserve"> regardless of the player’s remaining action points</w:t>
+      </w:r>
+      <w:r>
+        <w:rPr>
+          <w:rFonts w:ascii="Calibri" w:hAnsi="Calibri" w:cs="Calibri"/>
+          <w:sz w:val="24"/>
+          <w:szCs w:val="24"/>
+          <w:lang w:val="en-CA"/>
+        </w:rPr>
+        <w:t>.</w:t>
+      </w:r>
+    </w:p>
+    <w:p>
+      <w:pPr>
+        <w:jc w:val="left"/>
+        <w:rPr>
+          <w:rFonts w:ascii="Calibri" w:hAnsi="Calibri" w:cs="Calibri"/>
+          <w:sz w:val="24"/>
+          <w:szCs w:val="24"/>
+          <w:lang w:val="en-CA"/>
+        </w:rPr>
+      </w:pPr>
+      <w:r>
+        <w:rPr>
+          <w:rFonts w:ascii="Calibri" w:hAnsi="Calibri" w:cs="Calibri"/>
+          <w:sz w:val="24"/>
+          <w:szCs w:val="24"/>
+          <w:lang w:val="en-CA"/>
+        </w:rPr>
+        <w:t xml:space="preserve">2b. If the player chooses to </w:t>
+      </w:r>
+      <w:r>
+        <w:rPr>
+          <w:rFonts w:ascii="Calibri" w:hAnsi="Calibri" w:cs="Calibri"/>
+          <w:sz w:val="24"/>
+          <w:szCs w:val="24"/>
+          <w:u w:val="single"/>
+          <w:lang w:val="en-CA"/>
+        </w:rPr>
+        <w:t>skip</w:t>
+      </w:r>
+      <w:r>
+        <w:rPr>
+          <w:rFonts w:ascii="Calibri" w:hAnsi="Calibri" w:cs="Calibri"/>
+          <w:sz w:val="24"/>
+          <w:szCs w:val="24"/>
+          <w:lang w:val="en-CA"/>
+        </w:rPr>
+        <w:t xml:space="preserve"> (saving his/her action point), step 5 is executed.</w:t>
+      </w:r>
+    </w:p>
+    <w:p>
+      <w:pPr>
+        <w:jc w:val="left"/>
+        <w:rPr>
+          <w:rFonts w:ascii="Calibri" w:hAnsi="Calibri" w:cs="Calibri"/>
+          <w:sz w:val="24"/>
+          <w:szCs w:val="24"/>
+          <w:lang w:val="en-CA"/>
+        </w:rPr>
+      </w:pPr>
+      <w:r>
+        <w:rPr>
+          <w:rFonts w:ascii="Calibri" w:hAnsi="Calibri" w:cs="Calibri"/>
+          <w:sz w:val="24"/>
+          <w:szCs w:val="24"/>
+          <w:lang w:val="en-CA"/>
+        </w:rPr>
+        <w:t>2c</w:t>
+      </w:r>
+      <w:r>
+        <w:rPr>
+          <w:rFonts w:ascii="Calibri" w:hAnsi="Calibri" w:cs="Calibri"/>
+          <w:sz w:val="24"/>
+          <w:szCs w:val="24"/>
+          <w:lang w:val="en-CA"/>
+        </w:rPr>
+        <w:t xml:space="preserve">. If after </w:t>
       </w:r>
       <w:proofErr w:type="gramStart"/>
       <w:r>
@@ -4500,7 +4496,7 @@
           <w:szCs w:val="24"/>
           <w:lang w:val="en-CA"/>
         </w:rPr>
-        <w:t>If</w:t>
+        <w:t>taking action</w:t>
       </w:r>
       <w:proofErr w:type="gramEnd"/>
       <w:r>
@@ -4510,195 +4506,6 @@
           <w:szCs w:val="24"/>
           <w:lang w:val="en-CA"/>
         </w:rPr>
-        <w:t xml:space="preserve"> the </w:t>
-      </w:r>
-      <w:r>
-        <w:rPr>
-          <w:rFonts w:ascii="Calibri" w:hAnsi="Calibri" w:cs="Calibri"/>
-          <w:sz w:val="24"/>
-          <w:szCs w:val="24"/>
-          <w:lang w:val="en-CA"/>
-        </w:rPr>
-        <w:t>turn</w:t>
-      </w:r>
-      <w:r>
-        <w:rPr>
-          <w:rFonts w:ascii="Calibri" w:hAnsi="Calibri" w:cs="Calibri"/>
-          <w:sz w:val="24"/>
-          <w:szCs w:val="24"/>
-          <w:lang w:val="en-CA"/>
-        </w:rPr>
-        <w:t xml:space="preserve"> time is up, </w:t>
-      </w:r>
-      <w:r>
-        <w:rPr>
-          <w:rFonts w:ascii="Calibri" w:hAnsi="Calibri" w:cs="Calibri"/>
-          <w:sz w:val="24"/>
-          <w:szCs w:val="24"/>
-          <w:lang w:val="en-CA"/>
-        </w:rPr>
-        <w:t>then s</w:t>
-      </w:r>
-      <w:r>
-        <w:rPr>
-          <w:rFonts w:ascii="Calibri" w:hAnsi="Calibri" w:cs="Calibri"/>
-          <w:sz w:val="24"/>
-          <w:szCs w:val="24"/>
-          <w:lang w:val="en-CA"/>
-        </w:rPr>
-        <w:t xml:space="preserve">tep </w:t>
-      </w:r>
-      <w:r>
-        <w:rPr>
-          <w:rFonts w:ascii="Calibri" w:hAnsi="Calibri" w:cs="Calibri"/>
-          <w:sz w:val="24"/>
-          <w:szCs w:val="24"/>
-          <w:lang w:val="en-CA"/>
-        </w:rPr>
-        <w:t>5</w:t>
-      </w:r>
-      <w:r>
-        <w:rPr>
-          <w:rFonts w:ascii="Calibri" w:hAnsi="Calibri" w:cs="Calibri"/>
-          <w:sz w:val="24"/>
-          <w:szCs w:val="24"/>
-          <w:lang w:val="en-CA"/>
-        </w:rPr>
-        <w:t xml:space="preserve"> is executed</w:t>
-      </w:r>
-      <w:r>
-        <w:rPr>
-          <w:rFonts w:ascii="Calibri" w:hAnsi="Calibri" w:cs="Calibri"/>
-          <w:sz w:val="24"/>
-          <w:szCs w:val="24"/>
-          <w:lang w:val="en-CA"/>
-        </w:rPr>
-        <w:t xml:space="preserve"> regardless of the player’s remaining action points</w:t>
-      </w:r>
-      <w:r>
-        <w:rPr>
-          <w:rFonts w:ascii="Calibri" w:hAnsi="Calibri" w:cs="Calibri"/>
-          <w:sz w:val="24"/>
-          <w:szCs w:val="24"/>
-          <w:lang w:val="en-CA"/>
-        </w:rPr>
-        <w:t>.</w:t>
-      </w:r>
-    </w:p>
-    <w:p>
-      <w:pPr>
-        <w:jc w:val="left"/>
-        <w:rPr>
-          <w:rFonts w:ascii="Calibri" w:hAnsi="Calibri" w:cs="Calibri"/>
-          <w:sz w:val="24"/>
-          <w:szCs w:val="24"/>
-          <w:lang w:val="en-CA"/>
-        </w:rPr>
-      </w:pPr>
-      <w:r>
-        <w:rPr>
-          <w:rFonts w:ascii="Calibri" w:hAnsi="Calibri" w:cs="Calibri"/>
-          <w:sz w:val="24"/>
-          <w:szCs w:val="24"/>
-          <w:lang w:val="en-CA"/>
-        </w:rPr>
-        <w:t xml:space="preserve">2b. </w:t>
-      </w:r>
-      <w:proofErr w:type="gramStart"/>
-      <w:r>
-        <w:rPr>
-          <w:rFonts w:ascii="Calibri" w:hAnsi="Calibri" w:cs="Calibri"/>
-          <w:sz w:val="24"/>
-          <w:szCs w:val="24"/>
-          <w:lang w:val="en-CA"/>
-        </w:rPr>
-        <w:t>If</w:t>
-      </w:r>
-      <w:proofErr w:type="gramEnd"/>
-      <w:r>
-        <w:rPr>
-          <w:rFonts w:ascii="Calibri" w:hAnsi="Calibri" w:cs="Calibri"/>
-          <w:sz w:val="24"/>
-          <w:szCs w:val="24"/>
-          <w:lang w:val="en-CA"/>
-        </w:rPr>
-        <w:t xml:space="preserve"> the player chooses to </w:t>
-      </w:r>
-      <w:r>
-        <w:rPr>
-          <w:rFonts w:ascii="Calibri" w:hAnsi="Calibri" w:cs="Calibri"/>
-          <w:sz w:val="24"/>
-          <w:szCs w:val="24"/>
-          <w:u w:val="single"/>
-          <w:lang w:val="en-CA"/>
-        </w:rPr>
-        <w:t>skip</w:t>
-      </w:r>
-      <w:r>
-        <w:rPr>
-          <w:rFonts w:ascii="Calibri" w:hAnsi="Calibri" w:cs="Calibri"/>
-          <w:sz w:val="24"/>
-          <w:szCs w:val="24"/>
-          <w:lang w:val="en-CA"/>
-        </w:rPr>
-        <w:t xml:space="preserve"> (saving his/her action point), step 5 is executed.</w:t>
-      </w:r>
-    </w:p>
-    <w:p>
-      <w:pPr>
-        <w:jc w:val="left"/>
-        <w:rPr>
-          <w:rFonts w:ascii="Calibri" w:hAnsi="Calibri" w:cs="Calibri"/>
-          <w:sz w:val="24"/>
-          <w:szCs w:val="24"/>
-          <w:lang w:val="en-CA"/>
-        </w:rPr>
-      </w:pPr>
-      <w:r>
-        <w:rPr>
-          <w:rFonts w:ascii="Calibri" w:hAnsi="Calibri" w:cs="Calibri"/>
-          <w:sz w:val="24"/>
-          <w:szCs w:val="24"/>
-          <w:lang w:val="en-CA"/>
-        </w:rPr>
-        <w:t>2c</w:t>
-      </w:r>
-      <w:r>
-        <w:rPr>
-          <w:rFonts w:ascii="Calibri" w:hAnsi="Calibri" w:cs="Calibri"/>
-          <w:sz w:val="24"/>
-          <w:szCs w:val="24"/>
-          <w:lang w:val="en-CA"/>
-        </w:rPr>
-        <w:t xml:space="preserve">. </w:t>
-      </w:r>
-      <w:proofErr w:type="gramStart"/>
-      <w:r>
-        <w:rPr>
-          <w:rFonts w:ascii="Calibri" w:hAnsi="Calibri" w:cs="Calibri"/>
-          <w:sz w:val="24"/>
-          <w:szCs w:val="24"/>
-          <w:lang w:val="en-CA"/>
-        </w:rPr>
-        <w:t>If</w:t>
-      </w:r>
-      <w:proofErr w:type="gramEnd"/>
-      <w:r>
-        <w:rPr>
-          <w:rFonts w:ascii="Calibri" w:hAnsi="Calibri" w:cs="Calibri"/>
-          <w:sz w:val="24"/>
-          <w:szCs w:val="24"/>
-          <w:lang w:val="en-CA"/>
-        </w:rPr>
-        <w:t xml:space="preserve"> after taking action</w:t>
-      </w:r>
-      <w:r>
-        <w:rPr>
-          <w:rFonts w:ascii="Calibri" w:hAnsi="Calibri" w:cs="Calibri"/>
-          <w:sz w:val="24"/>
-          <w:szCs w:val="24"/>
-          <w:lang w:val="en-CA"/>
-        </w:rPr>
         <w:t xml:space="preserve"> the game is over, the system </w:t>
       </w:r>
       <w:r>
@@ -4737,27 +4544,7 @@
           <w:szCs w:val="24"/>
           <w:lang w:val="en-CA"/>
         </w:rPr>
-        <w:t xml:space="preserve">6a. </w:t>
-      </w:r>
-      <w:proofErr w:type="gramStart"/>
-      <w:r>
-        <w:rPr>
-          <w:rFonts w:ascii="Calibri" w:hAnsi="Calibri" w:cs="Calibri" w:hint="eastAsia"/>
-          <w:sz w:val="24"/>
-          <w:szCs w:val="24"/>
-          <w:lang w:val="en-CA"/>
-        </w:rPr>
-        <w:t>If</w:t>
-      </w:r>
-      <w:proofErr w:type="gramEnd"/>
-      <w:r>
-        <w:rPr>
-          <w:rFonts w:ascii="Calibri" w:hAnsi="Calibri" w:cs="Calibri" w:hint="eastAsia"/>
-          <w:sz w:val="24"/>
-          <w:szCs w:val="24"/>
-          <w:lang w:val="en-CA"/>
-        </w:rPr>
-        <w:t xml:space="preserve"> there is no more POI to be replenished, skip this step.</w:t>
+        <w:t>6a. If there is no more POI to be replenished, skip this step.</w:t>
       </w:r>
     </w:p>
     <w:p>
@@ -4778,27 +4565,7 @@
           <w:lang w:val="en-CA"/>
         </w:rPr>
         <w:lastRenderedPageBreak/>
-        <w:t xml:space="preserve">6b. </w:t>
-      </w:r>
-      <w:proofErr w:type="gramStart"/>
-      <w:r>
-        <w:rPr>
-          <w:rFonts w:ascii="Calibri" w:hAnsi="Calibri" w:cs="Calibri"/>
-          <w:sz w:val="24"/>
-          <w:szCs w:val="24"/>
-          <w:lang w:val="en-CA"/>
-        </w:rPr>
-        <w:t>If</w:t>
-      </w:r>
-      <w:proofErr w:type="gramEnd"/>
-      <w:r>
-        <w:rPr>
-          <w:rFonts w:ascii="Calibri" w:hAnsi="Calibri" w:cs="Calibri"/>
-          <w:sz w:val="24"/>
-          <w:szCs w:val="24"/>
-          <w:lang w:val="en-CA"/>
-        </w:rPr>
-        <w:t xml:space="preserve"> there is no more POI to be replenished and no POI are on the map, the system informs players if they won/lost.</w:t>
+        <w:t>6b. If there is no more POI to be replenished and no POI are on the map, the system informs players if they won/lost.</w:t>
       </w:r>
     </w:p>
     <w:p>
@@ -5726,27 +5493,7 @@
           <w:lang w:val="en-CA"/>
         </w:rPr>
         <w:tab/>
-        <w:t xml:space="preserve">1a.2. </w:t>
-      </w:r>
-      <w:proofErr w:type="gramStart"/>
-      <w:r>
-        <w:rPr>
-          <w:rFonts w:ascii="Calibri" w:hAnsi="Calibri" w:cs="Calibri"/>
-          <w:sz w:val="24"/>
-          <w:szCs w:val="24"/>
-          <w:lang w:val="en-CA"/>
-        </w:rPr>
-        <w:t>The</w:t>
-      </w:r>
-      <w:proofErr w:type="gramEnd"/>
-      <w:r>
-        <w:rPr>
-          <w:rFonts w:ascii="Calibri" w:hAnsi="Calibri" w:cs="Calibri"/>
-          <w:sz w:val="24"/>
-          <w:szCs w:val="24"/>
-          <w:lang w:val="en-CA"/>
-        </w:rPr>
-        <w:t xml:space="preserve"> action is omitted; the use case ends in failure.</w:t>
+        <w:t>1a.2. The action is omitted; the use case ends in failure.</w:t>
       </w:r>
     </w:p>
     <w:p>
@@ -5846,27 +5593,7 @@
           <w:lang w:val="en-CA"/>
         </w:rPr>
         <w:tab/>
-        <w:t xml:space="preserve">1b.2. </w:t>
-      </w:r>
-      <w:proofErr w:type="gramStart"/>
-      <w:r>
-        <w:rPr>
-          <w:rFonts w:ascii="Calibri" w:hAnsi="Calibri" w:cs="Calibri"/>
-          <w:sz w:val="24"/>
-          <w:szCs w:val="24"/>
-          <w:lang w:val="en-CA"/>
-        </w:rPr>
-        <w:t>The</w:t>
-      </w:r>
-      <w:proofErr w:type="gramEnd"/>
-      <w:r>
-        <w:rPr>
-          <w:rFonts w:ascii="Calibri" w:hAnsi="Calibri" w:cs="Calibri"/>
-          <w:sz w:val="24"/>
-          <w:szCs w:val="24"/>
-          <w:lang w:val="en-CA"/>
-        </w:rPr>
-        <w:t xml:space="preserve"> action is omitted; the use case ends in failure.</w:t>
+        <w:t>1b.2. The action is omitted; the use case ends in failure.</w:t>
       </w:r>
     </w:p>
     <w:p>
@@ -6201,7 +5928,7 @@
           <w:szCs w:val="24"/>
           <w:lang w:val="en-CA"/>
         </w:rPr>
-        <w:t>-3</w:t>
+        <w:t>-</w:t>
       </w:r>
       <w:proofErr w:type="gramStart"/>
       <w:r>
@@ -6211,7 +5938,16 @@
           <w:szCs w:val="24"/>
           <w:lang w:val="en-CA"/>
         </w:rPr>
-        <w:t>)a</w:t>
+        <w:t>3)a</w:t>
+      </w:r>
+      <w:r>
+        <w:rPr>
+          <w:rFonts w:ascii="Calibri" w:hAnsi="Calibri" w:cs="Calibri"/>
+          <w:sz w:val="24"/>
+          <w:szCs w:val="24"/>
+          <w:lang w:val="en-CA"/>
+        </w:rPr>
+        <w:t>.</w:t>
       </w:r>
       <w:proofErr w:type="gramEnd"/>
       <w:r>
@@ -6221,7 +5957,7 @@
           <w:szCs w:val="24"/>
           <w:lang w:val="en-CA"/>
         </w:rPr>
-        <w:t xml:space="preserve">. If the </w:t>
+        <w:t xml:space="preserve"> If the </w:t>
       </w:r>
       <w:r>
         <w:rPr>
@@ -6406,7 +6142,6 @@
         </w:rPr>
         <w:t xml:space="preserve">system will </w:t>
       </w:r>
-      <w:proofErr w:type="gramStart"/>
       <w:r>
         <w:rPr>
           <w:rFonts w:ascii="Calibri" w:eastAsia="Kozuka Gothic Pr6N H" w:hAnsi="Calibri" w:cs="Calibri"/>
@@ -6416,7 +6151,6 @@
         </w:rPr>
         <w:t>proceed</w:t>
       </w:r>
-      <w:proofErr w:type="gramEnd"/>
       <w:r>
         <w:rPr>
           <w:rFonts w:ascii="Calibri" w:eastAsia="Kozuka Gothic Pr6N H" w:hAnsi="Calibri" w:cs="Calibri"/>
@@ -6686,16 +6420,16 @@
         <w:jc w:val="left"/>
         <w:rPr>
           <w:rFonts w:ascii="Calibri" w:hAnsi="Calibri" w:cs="Calibri"/>
-          <w:color w:val="FF0000"/>
-          <w:sz w:val="24"/>
-          <w:szCs w:val="24"/>
-          <w:lang w:val="en-CA"/>
-        </w:rPr>
-      </w:pPr>
-      <w:r>
-        <w:rPr>
-          <w:rFonts w:ascii="Calibri" w:hAnsi="Calibri" w:cs="Calibri"/>
-          <w:color w:val="FF0000"/>
+          <w:color w:val="000000" w:themeColor="text1"/>
+          <w:sz w:val="24"/>
+          <w:szCs w:val="24"/>
+          <w:lang w:val="en-CA"/>
+        </w:rPr>
+      </w:pPr>
+      <w:r>
+        <w:rPr>
+          <w:rFonts w:ascii="Calibri" w:hAnsi="Calibri" w:cs="Calibri"/>
+          <w:color w:val="000000" w:themeColor="text1"/>
           <w:sz w:val="24"/>
           <w:szCs w:val="24"/>
           <w:lang w:val="en-CA"/>
@@ -6910,62 +6644,34 @@
       <w:pPr>
         <w:jc w:val="left"/>
         <w:rPr>
-          <w:rFonts w:ascii="Calibri" w:hAnsi="Calibri" w:cs="Calibri"/>
-          <w:sz w:val="24"/>
-          <w:szCs w:val="24"/>
-          <w:lang w:val="en-CA"/>
-        </w:rPr>
-      </w:pPr>
-      <w:r>
-        <w:rPr>
-          <w:rFonts w:ascii="Calibri" w:hAnsi="Calibri" w:cs="Calibri"/>
-          <w:sz w:val="24"/>
-          <w:szCs w:val="24"/>
-          <w:lang w:val="en-CA"/>
-        </w:rPr>
-        <w:t xml:space="preserve">1a. </w:t>
-      </w:r>
-      <w:proofErr w:type="gramStart"/>
-      <w:r>
-        <w:rPr>
-          <w:rFonts w:ascii="Calibri" w:hAnsi="Calibri" w:cs="Calibri"/>
-          <w:sz w:val="24"/>
-          <w:szCs w:val="24"/>
-          <w:lang w:val="en-CA"/>
-        </w:rPr>
-        <w:t>If</w:t>
-      </w:r>
-      <w:proofErr w:type="gramEnd"/>
-      <w:r>
-        <w:rPr>
-          <w:rFonts w:ascii="Calibri" w:hAnsi="Calibri" w:cs="Calibri"/>
-          <w:sz w:val="24"/>
-          <w:szCs w:val="24"/>
-          <w:lang w:val="en-CA"/>
-        </w:rPr>
-        <w:t xml:space="preserve"> the position of advanced fire has a hotspot, repeat step 1.</w:t>
-      </w:r>
-    </w:p>
-    <w:p>
-      <w:pPr>
-        <w:jc w:val="left"/>
-        <w:rPr>
-          <w:rFonts w:ascii="Calibri" w:hAnsi="Calibri" w:cs="Calibri"/>
-          <w:sz w:val="24"/>
-          <w:szCs w:val="24"/>
-          <w:lang w:val="en-CA"/>
-        </w:rPr>
-      </w:pPr>
-      <w:r>
-        <w:rPr>
           <w:rFonts w:ascii="Calibri" w:hAnsi="Calibri" w:cs="Calibri" w:hint="eastAsia"/>
           <w:sz w:val="24"/>
           <w:szCs w:val="24"/>
           <w:lang w:val="en-CA"/>
         </w:rPr>
-        <w:t xml:space="preserve">1b. </w:t>
-      </w:r>
-      <w:proofErr w:type="gramStart"/>
+      </w:pPr>
+      <w:r>
+        <w:rPr>
+          <w:rFonts w:ascii="Calibri" w:hAnsi="Calibri" w:cs="Calibri"/>
+          <w:sz w:val="24"/>
+          <w:szCs w:val="24"/>
+          <w:lang w:val="en-CA"/>
+        </w:rPr>
+        <w:t>1a. If the position of advanced fire has a hotspot, repeat step 1.</w:t>
+      </w:r>
+      <w:bookmarkStart w:id="0" w:name="_GoBack"/>
+      <w:bookmarkEnd w:id="0"/>
+    </w:p>
+    <w:p>
+      <w:pPr>
+        <w:jc w:val="left"/>
+        <w:rPr>
+          <w:rFonts w:ascii="Calibri" w:hAnsi="Calibri" w:cs="Calibri"/>
+          <w:sz w:val="24"/>
+          <w:szCs w:val="24"/>
+          <w:lang w:val="en-CA"/>
+        </w:rPr>
+      </w:pPr>
       <w:r>
         <w:rPr>
           <w:rFonts w:ascii="Calibri" w:hAnsi="Calibri" w:cs="Calibri" w:hint="eastAsia"/>
@@ -6973,9 +6679,17 @@
           <w:szCs w:val="24"/>
           <w:lang w:val="en-CA"/>
         </w:rPr>
-        <w:t>If</w:t>
-      </w:r>
-      <w:proofErr w:type="gramEnd"/>
+        <w:t xml:space="preserve">1b. If </w:t>
+      </w:r>
+      <w:r>
+        <w:rPr>
+          <w:rFonts w:ascii="Calibri" w:hAnsi="Calibri" w:cs="Calibri"/>
+          <w:sz w:val="24"/>
+          <w:szCs w:val="24"/>
+          <w:lang w:val="en-CA"/>
+        </w:rPr>
+        <w:t>the</w:t>
+      </w:r>
       <w:r>
         <w:rPr>
           <w:rFonts w:ascii="Calibri" w:hAnsi="Calibri" w:cs="Calibri" w:hint="eastAsia"/>
@@ -6992,24 +6706,6 @@
           <w:szCs w:val="24"/>
           <w:lang w:val="en-CA"/>
         </w:rPr>
-        <w:t>the</w:t>
-      </w:r>
-      <w:r>
-        <w:rPr>
-          <w:rFonts w:ascii="Calibri" w:hAnsi="Calibri" w:cs="Calibri" w:hint="eastAsia"/>
-          <w:sz w:val="24"/>
-          <w:szCs w:val="24"/>
-          <w:lang w:val="en-CA"/>
-        </w:rPr>
-        <w:t xml:space="preserve"> </w:t>
-      </w:r>
-      <w:r>
-        <w:rPr>
-          <w:rFonts w:ascii="Calibri" w:hAnsi="Calibri" w:cs="Calibri"/>
-          <w:sz w:val="24"/>
-          <w:szCs w:val="24"/>
-          <w:lang w:val="en-CA"/>
-        </w:rPr>
         <w:t>position of advanced fire contains hazmat and fire, a new hotspot is placed; use case continues at step 2.</w:t>
       </w:r>
     </w:p>
@@ -7030,27 +6726,7 @@
           <w:szCs w:val="24"/>
           <w:lang w:val="en-CA"/>
         </w:rPr>
-        <w:t xml:space="preserve">1c. </w:t>
-      </w:r>
-      <w:proofErr w:type="gramStart"/>
-      <w:r>
-        <w:rPr>
-          <w:rFonts w:ascii="Calibri" w:hAnsi="Calibri" w:cs="Calibri"/>
-          <w:sz w:val="24"/>
-          <w:szCs w:val="24"/>
-          <w:lang w:val="en-CA"/>
-        </w:rPr>
-        <w:t>When</w:t>
-      </w:r>
-      <w:proofErr w:type="gramEnd"/>
-      <w:r>
-        <w:rPr>
-          <w:rFonts w:ascii="Calibri" w:hAnsi="Calibri" w:cs="Calibri"/>
-          <w:sz w:val="24"/>
-          <w:szCs w:val="24"/>
-          <w:lang w:val="en-CA"/>
-        </w:rPr>
-        <w:t xml:space="preserve"> fire advanced on multiple hazmat.</w:t>
+        <w:t>1c. When fire advanced on multiple hazmat.</w:t>
       </w:r>
     </w:p>
     <w:p>
@@ -7296,27 +6972,7 @@
           <w:szCs w:val="24"/>
           <w:lang w:val="en-CA"/>
         </w:rPr>
-        <w:t xml:space="preserve">d. </w:t>
-      </w:r>
-      <w:proofErr w:type="gramStart"/>
-      <w:r>
-        <w:rPr>
-          <w:rFonts w:ascii="Calibri" w:hAnsi="Calibri" w:cs="Calibri"/>
-          <w:sz w:val="24"/>
-          <w:szCs w:val="24"/>
-          <w:lang w:val="en-CA"/>
-        </w:rPr>
-        <w:t>If</w:t>
-      </w:r>
-      <w:proofErr w:type="gramEnd"/>
-      <w:r>
-        <w:rPr>
-          <w:rFonts w:ascii="Calibri" w:hAnsi="Calibri" w:cs="Calibri"/>
-          <w:sz w:val="24"/>
-          <w:szCs w:val="24"/>
-          <w:lang w:val="en-CA"/>
-        </w:rPr>
-        <w:t xml:space="preserve"> the explosion happens near walls/doors.</w:t>
+        <w:t>d. If the explosion happens near walls/doors.</w:t>
       </w:r>
     </w:p>
     <w:p>
@@ -7337,27 +6993,7 @@
           <w:lang w:val="en-CA"/>
         </w:rPr>
         <w:tab/>
-        <w:t xml:space="preserve">1d.1. </w:t>
-      </w:r>
-      <w:proofErr w:type="gramStart"/>
-      <w:r>
-        <w:rPr>
-          <w:rFonts w:ascii="Calibri" w:hAnsi="Calibri" w:cs="Calibri"/>
-          <w:sz w:val="24"/>
-          <w:szCs w:val="24"/>
-          <w:lang w:val="en-CA"/>
-        </w:rPr>
-        <w:t>The</w:t>
-      </w:r>
-      <w:proofErr w:type="gramEnd"/>
-      <w:r>
-        <w:rPr>
-          <w:rFonts w:ascii="Calibri" w:hAnsi="Calibri" w:cs="Calibri"/>
-          <w:sz w:val="24"/>
-          <w:szCs w:val="24"/>
-          <w:lang w:val="en-CA"/>
-        </w:rPr>
-        <w:t xml:space="preserve"> wall/door is destroyed by the system.</w:t>
+        <w:t>1d.1. The wall/door is destroyed by the system.</w:t>
       </w:r>
     </w:p>
     <w:p>
@@ -7426,27 +7062,7 @@
           <w:szCs w:val="24"/>
           <w:lang w:val="en-CA"/>
         </w:rPr>
-        <w:t xml:space="preserve">. </w:t>
-      </w:r>
-      <w:proofErr w:type="gramStart"/>
-      <w:r>
-        <w:rPr>
-          <w:rFonts w:ascii="Calibri" w:hAnsi="Calibri" w:cs="Calibri" w:hint="eastAsia"/>
-          <w:sz w:val="24"/>
-          <w:szCs w:val="24"/>
-          <w:lang w:val="en-CA"/>
-        </w:rPr>
-        <w:t>If</w:t>
-      </w:r>
-      <w:proofErr w:type="gramEnd"/>
-      <w:r>
-        <w:rPr>
-          <w:rFonts w:ascii="Calibri" w:hAnsi="Calibri" w:cs="Calibri" w:hint="eastAsia"/>
-          <w:sz w:val="24"/>
-          <w:szCs w:val="24"/>
-          <w:lang w:val="en-CA"/>
-        </w:rPr>
-        <w:t xml:space="preserve"> the advance fire causes the house to collapse, the </w:t>
+        <w:t xml:space="preserve">. If the advance fire causes the house to collapse, the </w:t>
       </w:r>
       <w:r>
         <w:rPr>
@@ -7534,27 +7150,7 @@
           <w:szCs w:val="24"/>
           <w:lang w:val="en-CA"/>
         </w:rPr>
-        <w:t xml:space="preserve"> asks the player to choose a valid location to </w:t>
-      </w:r>
-      <w:proofErr w:type="spellStart"/>
-      <w:r>
-        <w:rPr>
-          <w:rFonts w:ascii="Calibri" w:hAnsi="Calibri" w:cs="Calibri"/>
-          <w:sz w:val="24"/>
-          <w:szCs w:val="24"/>
-          <w:lang w:val="en-CA"/>
-        </w:rPr>
-        <w:t>respawn</w:t>
-      </w:r>
-      <w:proofErr w:type="spellEnd"/>
-      <w:r>
-        <w:rPr>
-          <w:rFonts w:ascii="Calibri" w:hAnsi="Calibri" w:cs="Calibri"/>
-          <w:sz w:val="24"/>
-          <w:szCs w:val="24"/>
-          <w:lang w:val="en-CA"/>
-        </w:rPr>
-        <w:t>.</w:t>
+        <w:t xml:space="preserve"> asks the player to choose a valid location to respawn.</w:t>
       </w:r>
     </w:p>
     <w:p>
@@ -7594,17 +7190,7 @@
           <w:szCs w:val="24"/>
           <w:lang w:val="en-CA"/>
         </w:rPr>
-        <w:t xml:space="preserve"> </w:t>
-      </w:r>
-      <w:proofErr w:type="spellStart"/>
-      <w:r>
-        <w:rPr>
-          <w:rFonts w:ascii="Calibri" w:hAnsi="Calibri" w:cs="Calibri"/>
-          <w:sz w:val="24"/>
-          <w:szCs w:val="24"/>
-          <w:lang w:val="en-CA"/>
-        </w:rPr>
-        <w:t>respawn</w:t>
+        <w:t xml:space="preserve"> respawn</w:t>
       </w:r>
       <w:r>
         <w:rPr>
@@ -7615,35 +7201,14 @@
         </w:rPr>
         <w:t>s</w:t>
       </w:r>
-      <w:proofErr w:type="spellEnd"/>
-      <w:r>
-        <w:rPr>
-          <w:rFonts w:ascii="Calibri" w:hAnsi="Calibri" w:cs="Calibri"/>
-          <w:sz w:val="24"/>
-          <w:szCs w:val="24"/>
-          <w:lang w:val="en-CA"/>
-        </w:rPr>
-        <w:t xml:space="preserve"> the player on the location they choose/ on a random valid location if the player does not choose location to </w:t>
-      </w:r>
-      <w:proofErr w:type="spellStart"/>
-      <w:r>
-        <w:rPr>
-          <w:rFonts w:ascii="Calibri" w:hAnsi="Calibri" w:cs="Calibri"/>
-          <w:sz w:val="24"/>
-          <w:szCs w:val="24"/>
-          <w:lang w:val="en-CA"/>
-        </w:rPr>
-        <w:t>respawn</w:t>
-      </w:r>
-      <w:proofErr w:type="spellEnd"/>
-      <w:r>
-        <w:rPr>
-          <w:rFonts w:ascii="Calibri" w:hAnsi="Calibri" w:cs="Calibri"/>
-          <w:sz w:val="24"/>
-          <w:szCs w:val="24"/>
-          <w:lang w:val="en-CA"/>
-        </w:rPr>
-        <w:t xml:space="preserve"> in a </w:t>
+      <w:r>
+        <w:rPr>
+          <w:rFonts w:ascii="Calibri" w:hAnsi="Calibri" w:cs="Calibri"/>
+          <w:sz w:val="24"/>
+          <w:szCs w:val="24"/>
+          <w:lang w:val="en-CA"/>
+        </w:rPr>
+        <w:t xml:space="preserve"> the player on the location they choose/ on a random valid location if the player does not choose location to respawn in a </w:t>
       </w:r>
       <w:r>
         <w:rPr>
@@ -7782,27 +7347,7 @@
           <w:szCs w:val="24"/>
           <w:lang w:val="en-CA"/>
         </w:rPr>
-        <w:t xml:space="preserve">4a. </w:t>
-      </w:r>
-      <w:proofErr w:type="gramStart"/>
-      <w:r>
-        <w:rPr>
-          <w:rFonts w:ascii="Calibri" w:hAnsi="Calibri" w:cs="Calibri"/>
-          <w:sz w:val="24"/>
-          <w:szCs w:val="24"/>
-          <w:lang w:val="en-CA"/>
-        </w:rPr>
-        <w:t>The</w:t>
-      </w:r>
-      <w:proofErr w:type="gramEnd"/>
-      <w:r>
-        <w:rPr>
-          <w:rFonts w:ascii="Calibri" w:hAnsi="Calibri" w:cs="Calibri"/>
-          <w:sz w:val="24"/>
-          <w:szCs w:val="24"/>
-          <w:lang w:val="en-CA"/>
-        </w:rPr>
-        <w:t xml:space="preserve"> house is destroyed due to too much damage taken.</w:t>
+        <w:t>4a. The house is destroyed due to too much damage taken.</w:t>
       </w:r>
     </w:p>
     <w:p>
@@ -8101,27 +7646,7 @@
           <w:szCs w:val="24"/>
           <w:lang w:val="en-CA"/>
         </w:rPr>
-        <w:t xml:space="preserve"> will </w:t>
-      </w:r>
-      <w:proofErr w:type="gramStart"/>
-      <w:r>
-        <w:rPr>
-          <w:rFonts w:ascii="Calibri" w:eastAsia="Kozuka Gothic Pr6N H" w:hAnsi="Calibri" w:cs="Calibri"/>
-          <w:sz w:val="24"/>
-          <w:szCs w:val="24"/>
-          <w:lang w:val="en-CA"/>
-        </w:rPr>
-        <w:t>proceed</w:t>
-      </w:r>
-      <w:proofErr w:type="gramEnd"/>
-      <w:r>
-        <w:rPr>
-          <w:rFonts w:ascii="Calibri" w:eastAsia="Kozuka Gothic Pr6N H" w:hAnsi="Calibri" w:cs="Calibri"/>
-          <w:sz w:val="24"/>
-          <w:szCs w:val="24"/>
-          <w:lang w:val="en-CA"/>
-        </w:rPr>
-        <w:t xml:space="preserve"> the game by replenishing POI.</w:t>
+        <w:t xml:space="preserve"> will proceed the game by replenishing POI.</w:t>
       </w:r>
     </w:p>
     <w:p>
@@ -8359,27 +7884,7 @@
           <w:szCs w:val="24"/>
           <w:lang w:val="en-CA"/>
         </w:rPr>
-        <w:t xml:space="preserve">a. </w:t>
-      </w:r>
-      <w:proofErr w:type="gramStart"/>
-      <w:r>
-        <w:rPr>
-          <w:rFonts w:ascii="Calibri" w:hAnsi="Calibri" w:cs="Calibri"/>
-          <w:sz w:val="24"/>
-          <w:szCs w:val="24"/>
-          <w:lang w:val="en-CA"/>
-        </w:rPr>
-        <w:t>If</w:t>
-      </w:r>
-      <w:proofErr w:type="gramEnd"/>
-      <w:r>
-        <w:rPr>
-          <w:rFonts w:ascii="Calibri" w:hAnsi="Calibri" w:cs="Calibri"/>
-          <w:sz w:val="24"/>
-          <w:szCs w:val="24"/>
-          <w:lang w:val="en-CA"/>
-        </w:rPr>
-        <w:t xml:space="preserve"> the </w:t>
+        <w:t xml:space="preserve">a. If the </w:t>
       </w:r>
       <w:r>
         <w:rPr>
@@ -8582,7 +8087,7 @@
           <w:szCs w:val="24"/>
           <w:lang w:val="en-CA"/>
         </w:rPr>
-        <w:t xml:space="preserve">2b. </w:t>
+        <w:t xml:space="preserve">2b. There </w:t>
       </w:r>
       <w:proofErr w:type="gramStart"/>
       <w:r>
@@ -8592,7 +8097,7 @@
           <w:szCs w:val="24"/>
           <w:lang w:val="en-CA"/>
         </w:rPr>
-        <w:t>There</w:t>
+        <w:t>are</w:t>
       </w:r>
       <w:proofErr w:type="gramEnd"/>
       <w:r>
@@ -8602,7 +8107,7 @@
           <w:szCs w:val="24"/>
           <w:lang w:val="en-CA"/>
         </w:rPr>
-        <w:t xml:space="preserve"> are no more POI to be placed.</w:t>
+        <w:t xml:space="preserve"> no more POI to be placed.</w:t>
       </w:r>
     </w:p>
     <w:p>
@@ -8657,10 +8162,13 @@
           <w:szCs w:val="24"/>
           <w:lang w:val="en-CA"/>
         </w:rPr>
-        <w:t xml:space="preserve">2a.2. </w:t>
-      </w:r>
-      <w:proofErr w:type="gramStart"/>
-      <w:r>
+        <w:t>2a.2. When no remaining POI detected, Game Manager checks for existing POI on map.</w:t>
+      </w:r>
+    </w:p>
+    <w:p>
+      <w:pPr>
+        <w:ind w:left="420"/>
+        <w:jc w:val="left"/>
         <w:rPr>
           <w:rFonts w:ascii="Calibri" w:eastAsia="Kozuka Gothic Pr6N H" w:hAnsi="Calibri" w:cs="Calibri"/>
           <w:i/>
@@ -8668,9 +8176,7 @@
           <w:szCs w:val="24"/>
           <w:lang w:val="en-CA"/>
         </w:rPr>
-        <w:t>When</w:t>
-      </w:r>
-      <w:proofErr w:type="gramEnd"/>
+      </w:pPr>
       <w:r>
         <w:rPr>
           <w:rFonts w:ascii="Calibri" w:eastAsia="Kozuka Gothic Pr6N H" w:hAnsi="Calibri" w:cs="Calibri"/>
@@ -8679,52 +8185,7 @@
           <w:szCs w:val="24"/>
           <w:lang w:val="en-CA"/>
         </w:rPr>
-        <w:t xml:space="preserve"> no remaining POI detected, Game Manager checks for existing POI on map.</w:t>
-      </w:r>
-    </w:p>
-    <w:p>
-      <w:pPr>
-        <w:ind w:left="420"/>
-        <w:jc w:val="left"/>
-        <w:rPr>
-          <w:rFonts w:ascii="Calibri" w:eastAsia="Kozuka Gothic Pr6N H" w:hAnsi="Calibri" w:cs="Calibri"/>
-          <w:i/>
-          <w:sz w:val="24"/>
-          <w:szCs w:val="24"/>
-          <w:lang w:val="en-CA"/>
-        </w:rPr>
-      </w:pPr>
-      <w:r>
-        <w:rPr>
-          <w:rFonts w:ascii="Calibri" w:eastAsia="Kozuka Gothic Pr6N H" w:hAnsi="Calibri" w:cs="Calibri"/>
-          <w:i/>
-          <w:sz w:val="24"/>
-          <w:szCs w:val="24"/>
-          <w:lang w:val="en-CA"/>
-        </w:rPr>
-        <w:t xml:space="preserve">2a.3. </w:t>
-      </w:r>
-      <w:proofErr w:type="gramStart"/>
-      <w:r>
-        <w:rPr>
-          <w:rFonts w:ascii="Calibri" w:eastAsia="Kozuka Gothic Pr6N H" w:hAnsi="Calibri" w:cs="Calibri"/>
-          <w:i/>
-          <w:sz w:val="24"/>
-          <w:szCs w:val="24"/>
-          <w:lang w:val="en-CA"/>
-        </w:rPr>
-        <w:t>When</w:t>
-      </w:r>
-      <w:proofErr w:type="gramEnd"/>
-      <w:r>
-        <w:rPr>
-          <w:rFonts w:ascii="Calibri" w:eastAsia="Kozuka Gothic Pr6N H" w:hAnsi="Calibri" w:cs="Calibri"/>
-          <w:i/>
-          <w:sz w:val="24"/>
-          <w:szCs w:val="24"/>
-          <w:lang w:val="en-CA"/>
-        </w:rPr>
-        <w:t xml:space="preserve"> no POI on map, Game Manager informs system to end game.</w:t>
+        <w:t>2a.3. When no POI on map, Game Manager informs system to end game.</w:t>
       </w:r>
     </w:p>
     <w:p>
@@ -9175,7 +8636,27 @@
           <w:szCs w:val="24"/>
           <w:lang w:val="en-CA"/>
         </w:rPr>
-        <w:t xml:space="preserve">1a. </w:t>
+        <w:t>1a. The player has not enough AP to switch his/her role, the system will not show the switch role option.</w:t>
+      </w:r>
+    </w:p>
+    <w:p>
+      <w:pPr>
+        <w:jc w:val="left"/>
+        <w:rPr>
+          <w:rFonts w:ascii="Calibri" w:hAnsi="Calibri" w:cs="Calibri"/>
+          <w:sz w:val="24"/>
+          <w:szCs w:val="24"/>
+          <w:lang w:val="en-CA"/>
+        </w:rPr>
+      </w:pPr>
+      <w:r>
+        <w:rPr>
+          <w:rFonts w:ascii="Calibri" w:hAnsi="Calibri" w:cs="Calibri"/>
+          <w:sz w:val="24"/>
+          <w:szCs w:val="24"/>
+          <w:lang w:val="en-CA"/>
+        </w:rPr>
+        <w:t>(1-</w:t>
       </w:r>
       <w:proofErr w:type="gramStart"/>
       <w:r>
@@ -9185,7 +8666,7 @@
           <w:szCs w:val="24"/>
           <w:lang w:val="en-CA"/>
         </w:rPr>
-        <w:t>The</w:t>
+        <w:t>2)a.</w:t>
       </w:r>
       <w:proofErr w:type="gramEnd"/>
       <w:r>
@@ -9195,47 +8676,7 @@
           <w:szCs w:val="24"/>
           <w:lang w:val="en-CA"/>
         </w:rPr>
-        <w:t xml:space="preserve"> player has not enough AP to switch his/her role, the system will not show the switch role option.</w:t>
-      </w:r>
-    </w:p>
-    <w:p>
-      <w:pPr>
-        <w:jc w:val="left"/>
-        <w:rPr>
-          <w:rFonts w:ascii="Calibri" w:hAnsi="Calibri" w:cs="Calibri"/>
-          <w:sz w:val="24"/>
-          <w:szCs w:val="24"/>
-          <w:lang w:val="en-CA"/>
-        </w:rPr>
-      </w:pPr>
-      <w:r>
-        <w:rPr>
-          <w:rFonts w:ascii="Calibri" w:hAnsi="Calibri" w:cs="Calibri"/>
-          <w:sz w:val="24"/>
-          <w:szCs w:val="24"/>
-          <w:lang w:val="en-CA"/>
-        </w:rPr>
-        <w:t>(1-2</w:t>
-      </w:r>
-      <w:proofErr w:type="gramStart"/>
-      <w:r>
-        <w:rPr>
-          <w:rFonts w:ascii="Calibri" w:hAnsi="Calibri" w:cs="Calibri"/>
-          <w:sz w:val="24"/>
-          <w:szCs w:val="24"/>
-          <w:lang w:val="en-CA"/>
-        </w:rPr>
-        <w:t>)a</w:t>
-      </w:r>
-      <w:proofErr w:type="gramEnd"/>
-      <w:r>
-        <w:rPr>
-          <w:rFonts w:ascii="Calibri" w:hAnsi="Calibri" w:cs="Calibri"/>
-          <w:sz w:val="24"/>
-          <w:szCs w:val="24"/>
-          <w:lang w:val="en-CA"/>
-        </w:rPr>
-        <w:t>. The player can cancel role switching any time before informing the system which role to switch to, in this case, no AP will be consumed.</w:t>
+        <w:t xml:space="preserve"> The player can cancel role switching any time before informing the system which role to switch to, in this case, no AP will be consumed.</w:t>
       </w:r>
     </w:p>
     <w:p>
@@ -9356,77 +8797,68 @@
           <w:szCs w:val="24"/>
           <w:lang w:val="en-CA"/>
         </w:rPr>
+        <w:t xml:space="preserve"> Use Special Abilities</w:t>
+      </w:r>
+    </w:p>
+    <w:p>
+      <w:pPr>
+        <w:jc w:val="left"/>
+        <w:rPr>
+          <w:rFonts w:ascii="Calibri" w:eastAsia="Kozuka Gothic Pr6N H" w:hAnsi="Calibri" w:cs="Calibri"/>
+          <w:sz w:val="24"/>
+          <w:szCs w:val="24"/>
+          <w:lang w:val="en-CA"/>
+        </w:rPr>
+      </w:pPr>
+      <w:r>
+        <w:rPr>
+          <w:rFonts w:ascii="Calibri" w:eastAsia="Kozuka Gothic Pr6N H" w:hAnsi="Calibri" w:cs="Calibri"/>
+          <w:b/>
+          <w:sz w:val="24"/>
+          <w:szCs w:val="24"/>
+          <w:lang w:val="en-CA"/>
+        </w:rPr>
+        <w:t>Scope:</w:t>
+      </w:r>
+      <w:r>
+        <w:rPr>
+          <w:rFonts w:ascii="Calibri" w:eastAsia="Kozuka Gothic Pr6N H" w:hAnsi="Calibri" w:cs="Calibri"/>
+          <w:sz w:val="24"/>
+          <w:szCs w:val="24"/>
+          <w:lang w:val="en-CA"/>
+        </w:rPr>
+        <w:t xml:space="preserve"> Flash Point</w:t>
+      </w:r>
+    </w:p>
+    <w:p>
+      <w:pPr>
+        <w:jc w:val="left"/>
+        <w:rPr>
+          <w:rFonts w:ascii="Calibri" w:eastAsia="Kozuka Gothic Pr6N H" w:hAnsi="Calibri" w:cs="Calibri"/>
+          <w:sz w:val="24"/>
+          <w:szCs w:val="24"/>
+          <w:lang w:val="en-CA"/>
+        </w:rPr>
+      </w:pPr>
+      <w:r>
+        <w:rPr>
+          <w:rFonts w:ascii="Calibri" w:eastAsia="Kozuka Gothic Pr6N H" w:hAnsi="Calibri" w:cs="Calibri"/>
+          <w:b/>
+          <w:sz w:val="24"/>
+          <w:szCs w:val="24"/>
+          <w:lang w:val="en-CA"/>
+        </w:rPr>
+        <w:t>Level:</w:t>
+      </w:r>
+      <w:r>
+        <w:rPr>
+          <w:rFonts w:ascii="Calibri" w:eastAsia="Kozuka Gothic Pr6N H" w:hAnsi="Calibri" w:cs="Calibri"/>
+          <w:sz w:val="24"/>
+          <w:szCs w:val="24"/>
+          <w:lang w:val="en-CA"/>
+        </w:rPr>
         <w:t xml:space="preserve"> </w:t>
       </w:r>
-      <w:r>
-        <w:rPr>
-          <w:rFonts w:ascii="Calibri" w:eastAsia="Kozuka Gothic Pr6N H" w:hAnsi="Calibri" w:cs="Calibri"/>
-          <w:sz w:val="24"/>
-          <w:szCs w:val="24"/>
-          <w:lang w:val="en-CA"/>
-        </w:rPr>
-        <w:t>Use Special Abilities</w:t>
-      </w:r>
-    </w:p>
-    <w:p>
-      <w:pPr>
-        <w:jc w:val="left"/>
-        <w:rPr>
-          <w:rFonts w:ascii="Calibri" w:eastAsia="Kozuka Gothic Pr6N H" w:hAnsi="Calibri" w:cs="Calibri"/>
-          <w:sz w:val="24"/>
-          <w:szCs w:val="24"/>
-          <w:lang w:val="en-CA"/>
-        </w:rPr>
-      </w:pPr>
-      <w:r>
-        <w:rPr>
-          <w:rFonts w:ascii="Calibri" w:eastAsia="Kozuka Gothic Pr6N H" w:hAnsi="Calibri" w:cs="Calibri"/>
-          <w:b/>
-          <w:sz w:val="24"/>
-          <w:szCs w:val="24"/>
-          <w:lang w:val="en-CA"/>
-        </w:rPr>
-        <w:t>Scope:</w:t>
-      </w:r>
-      <w:r>
-        <w:rPr>
-          <w:rFonts w:ascii="Calibri" w:eastAsia="Kozuka Gothic Pr6N H" w:hAnsi="Calibri" w:cs="Calibri"/>
-          <w:sz w:val="24"/>
-          <w:szCs w:val="24"/>
-          <w:lang w:val="en-CA"/>
-        </w:rPr>
-        <w:t xml:space="preserve"> Flash Point</w:t>
-      </w:r>
-    </w:p>
-    <w:p>
-      <w:pPr>
-        <w:jc w:val="left"/>
-        <w:rPr>
-          <w:rFonts w:ascii="Calibri" w:eastAsia="Kozuka Gothic Pr6N H" w:hAnsi="Calibri" w:cs="Calibri"/>
-          <w:sz w:val="24"/>
-          <w:szCs w:val="24"/>
-          <w:lang w:val="en-CA"/>
-        </w:rPr>
-      </w:pPr>
-      <w:r>
-        <w:rPr>
-          <w:rFonts w:ascii="Calibri" w:eastAsia="Kozuka Gothic Pr6N H" w:hAnsi="Calibri" w:cs="Calibri"/>
-          <w:b/>
-          <w:sz w:val="24"/>
-          <w:szCs w:val="24"/>
-          <w:lang w:val="en-CA"/>
-        </w:rPr>
-        <w:t>Level:</w:t>
-      </w:r>
-      <w:r>
-        <w:rPr>
-          <w:rFonts w:ascii="Calibri" w:eastAsia="Kozuka Gothic Pr6N H" w:hAnsi="Calibri" w:cs="Calibri"/>
-          <w:sz w:val="24"/>
-          <w:szCs w:val="24"/>
-          <w:lang w:val="en-CA"/>
-        </w:rPr>
-        <w:t xml:space="preserve"> </w:t>
-      </w:r>
       <w:proofErr w:type="spellStart"/>
       <w:r>
         <w:rPr>
@@ -9466,16 +8898,7 @@
           <w:szCs w:val="24"/>
           <w:lang w:val="en-CA"/>
         </w:rPr>
-        <w:t xml:space="preserve">The intention of the player is </w:t>
-      </w:r>
-      <w:r>
-        <w:rPr>
-          <w:rFonts w:ascii="Calibri" w:eastAsia="Kozuka Gothic Pr6N H" w:hAnsi="Calibri" w:cs="Calibri"/>
-          <w:sz w:val="24"/>
-          <w:szCs w:val="24"/>
-          <w:lang w:val="en-CA"/>
-        </w:rPr>
-        <w:t>perform the special ability of the role the player is currently playing. (This use case only exists in experienced mode.)</w:t>
+        <w:t>The intention of the player is perform the special ability of the role the player is currently playing. (This use case only exists in experienced mode.)</w:t>
       </w:r>
     </w:p>
     <w:p>
@@ -9855,27 +9278,7 @@
           <w:lang w:val="en-CA"/>
         </w:rPr>
         <w:lastRenderedPageBreak/>
-        <w:t xml:space="preserve">1b. </w:t>
-      </w:r>
-      <w:proofErr w:type="gramStart"/>
-      <w:r>
-        <w:rPr>
-          <w:rFonts w:ascii="Calibri" w:hAnsi="Calibri" w:cs="Calibri"/>
-          <w:sz w:val="24"/>
-          <w:szCs w:val="24"/>
-          <w:lang w:val="en-CA"/>
-        </w:rPr>
-        <w:t>If</w:t>
-      </w:r>
-      <w:proofErr w:type="gramEnd"/>
-      <w:r>
-        <w:rPr>
-          <w:rFonts w:ascii="Calibri" w:hAnsi="Calibri" w:cs="Calibri"/>
-          <w:sz w:val="24"/>
-          <w:szCs w:val="24"/>
-          <w:lang w:val="en-CA"/>
-        </w:rPr>
-        <w:t xml:space="preserve"> the role’s ability involves rerolling a die (i.e. Driver/Operator).</w:t>
+        <w:t>1b. If the role’s ability involves rerolling a die (i.e. Driver/Operator).</w:t>
       </w:r>
     </w:p>
     <w:p>
@@ -9956,27 +9359,7 @@
           <w:szCs w:val="24"/>
           <w:lang w:val="en-CA"/>
         </w:rPr>
-        <w:t xml:space="preserve">1c. </w:t>
-      </w:r>
-      <w:proofErr w:type="gramStart"/>
-      <w:r>
-        <w:rPr>
-          <w:rFonts w:ascii="Calibri" w:hAnsi="Calibri" w:cs="Calibri"/>
-          <w:sz w:val="24"/>
-          <w:szCs w:val="24"/>
-          <w:lang w:val="en-CA"/>
-        </w:rPr>
-        <w:t>If</w:t>
-      </w:r>
-      <w:proofErr w:type="gramEnd"/>
-      <w:r>
-        <w:rPr>
-          <w:rFonts w:ascii="Calibri" w:hAnsi="Calibri" w:cs="Calibri"/>
-          <w:sz w:val="24"/>
-          <w:szCs w:val="24"/>
-          <w:lang w:val="en-CA"/>
-        </w:rPr>
-        <w:t xml:space="preserve"> the role’s ability involves other players (i.e. Fire Captain).</w:t>
+        <w:t>1c. If the role’s ability involves other players (i.e. Fire Captain).</w:t>
       </w:r>
     </w:p>
     <w:p>
@@ -10037,107 +9420,47 @@
           <w:szCs w:val="24"/>
           <w:lang w:val="en-CA"/>
         </w:rPr>
-        <w:t xml:space="preserve">1c.2. </w:t>
-      </w:r>
-      <w:proofErr w:type="gramStart"/>
-      <w:r>
-        <w:rPr>
-          <w:rFonts w:ascii="Calibri" w:hAnsi="Calibri" w:cs="Calibri"/>
-          <w:sz w:val="24"/>
-          <w:szCs w:val="24"/>
-          <w:lang w:val="en-CA"/>
-        </w:rPr>
-        <w:t>The</w:t>
-      </w:r>
-      <w:proofErr w:type="gramEnd"/>
-      <w:r>
-        <w:rPr>
-          <w:rFonts w:ascii="Calibri" w:hAnsi="Calibri" w:cs="Calibri"/>
-          <w:sz w:val="24"/>
-          <w:szCs w:val="24"/>
-          <w:lang w:val="en-CA"/>
-        </w:rPr>
-        <w:t xml:space="preserve"> other player informs the system of their choice on performing the action.</w:t>
-      </w:r>
-    </w:p>
-    <w:p>
-      <w:pPr>
-        <w:jc w:val="left"/>
-        <w:rPr>
-          <w:rFonts w:ascii="Calibri" w:hAnsi="Calibri" w:cs="Calibri"/>
-          <w:sz w:val="24"/>
-          <w:szCs w:val="24"/>
-          <w:lang w:val="en-CA"/>
-        </w:rPr>
-      </w:pPr>
-      <w:r>
-        <w:rPr>
-          <w:rFonts w:ascii="Calibri" w:hAnsi="Calibri" w:cs="Calibri"/>
-          <w:sz w:val="24"/>
-          <w:szCs w:val="24"/>
-          <w:lang w:val="en-CA"/>
-        </w:rPr>
-        <w:t xml:space="preserve">1d. </w:t>
-      </w:r>
-      <w:proofErr w:type="gramStart"/>
-      <w:r>
-        <w:rPr>
-          <w:rFonts w:ascii="Calibri" w:hAnsi="Calibri" w:cs="Calibri"/>
-          <w:sz w:val="24"/>
-          <w:szCs w:val="24"/>
-          <w:lang w:val="en-CA"/>
-        </w:rPr>
-        <w:t>If</w:t>
-      </w:r>
-      <w:proofErr w:type="gramEnd"/>
-      <w:r>
-        <w:rPr>
-          <w:rFonts w:ascii="Calibri" w:hAnsi="Calibri" w:cs="Calibri"/>
-          <w:sz w:val="24"/>
-          <w:szCs w:val="24"/>
-          <w:lang w:val="en-CA"/>
-        </w:rPr>
-        <w:t xml:space="preserve"> the role’s ability is performed on other game objects, the game object changes with respect to the ability’s description.</w:t>
-      </w:r>
-    </w:p>
-    <w:p>
-      <w:pPr>
-        <w:jc w:val="left"/>
-        <w:rPr>
-          <w:rFonts w:ascii="Calibri" w:hAnsi="Calibri" w:cs="Calibri"/>
-          <w:sz w:val="24"/>
-          <w:szCs w:val="24"/>
-          <w:lang w:val="en-CA"/>
-        </w:rPr>
-      </w:pPr>
-      <w:r>
-        <w:rPr>
-          <w:rFonts w:ascii="Calibri" w:hAnsi="Calibri" w:cs="Calibri"/>
-          <w:sz w:val="24"/>
-          <w:szCs w:val="24"/>
-          <w:lang w:val="en-CA"/>
-        </w:rPr>
-        <w:t xml:space="preserve">3a. </w:t>
-      </w:r>
-      <w:proofErr w:type="gramStart"/>
-      <w:r>
-        <w:rPr>
-          <w:rFonts w:ascii="Calibri" w:hAnsi="Calibri" w:cs="Calibri"/>
-          <w:sz w:val="24"/>
-          <w:szCs w:val="24"/>
-          <w:lang w:val="en-CA"/>
-        </w:rPr>
-        <w:t>If</w:t>
-      </w:r>
-      <w:proofErr w:type="gramEnd"/>
-      <w:r>
-        <w:rPr>
-          <w:rFonts w:ascii="Calibri" w:hAnsi="Calibri" w:cs="Calibri"/>
-          <w:sz w:val="24"/>
-          <w:szCs w:val="24"/>
-          <w:lang w:val="en-CA"/>
-        </w:rPr>
-        <w:t xml:space="preserve"> the </w:t>
+        <w:t>1c.2. The other player informs the system of their choice on performing the action.</w:t>
+      </w:r>
+    </w:p>
+    <w:p>
+      <w:pPr>
+        <w:jc w:val="left"/>
+        <w:rPr>
+          <w:rFonts w:ascii="Calibri" w:hAnsi="Calibri" w:cs="Calibri"/>
+          <w:sz w:val="24"/>
+          <w:szCs w:val="24"/>
+          <w:lang w:val="en-CA"/>
+        </w:rPr>
+      </w:pPr>
+      <w:r>
+        <w:rPr>
+          <w:rFonts w:ascii="Calibri" w:hAnsi="Calibri" w:cs="Calibri"/>
+          <w:sz w:val="24"/>
+          <w:szCs w:val="24"/>
+          <w:lang w:val="en-CA"/>
+        </w:rPr>
+        <w:t>1d. If the role’s ability is performed on other game objects, the game object changes with respect to the ability’s description.</w:t>
+      </w:r>
+    </w:p>
+    <w:p>
+      <w:pPr>
+        <w:jc w:val="left"/>
+        <w:rPr>
+          <w:rFonts w:ascii="Calibri" w:hAnsi="Calibri" w:cs="Calibri"/>
+          <w:sz w:val="24"/>
+          <w:szCs w:val="24"/>
+          <w:lang w:val="en-CA"/>
+        </w:rPr>
+      </w:pPr>
+      <w:r>
+        <w:rPr>
+          <w:rFonts w:ascii="Calibri" w:hAnsi="Calibri" w:cs="Calibri"/>
+          <w:sz w:val="24"/>
+          <w:szCs w:val="24"/>
+          <w:lang w:val="en-CA"/>
+        </w:rPr>
+        <w:t xml:space="preserve">3a. If the </w:t>
       </w:r>
       <w:r>
         <w:rPr>
@@ -10206,8 +9529,6 @@
         </w:rPr>
         <w:t>.</w:t>
       </w:r>
-      <w:bookmarkStart w:id="0" w:name="_GoBack"/>
-      <w:bookmarkEnd w:id="0"/>
     </w:p>
     <w:p>
       <w:pPr>
@@ -10231,8 +9552,8 @@
 </file>
 
 <file path=word/numbering.xml><?xml version="1.0" encoding="utf-8"?>
-<w:numbering xmlns:wpc="http://schemas.microsoft.com/office/word/2010/wordprocessingCanvas" xmlns:mc="http://schemas.openxmlformats.org/markup-compatibility/2006" xmlns:o="urn:schemas-microsoft-com:office:office" xmlns:r="http://schemas.openxmlformats.org/officeDocument/2006/relationships" xmlns:m="http://schemas.openxmlformats.org/officeDocument/2006/math" xmlns:v="urn:schemas-microsoft-com:vml" xmlns:wp14="http://schemas.microsoft.com/office/word/2010/wordprocessingDrawing" xmlns:wp="http://schemas.openxmlformats.org/drawingml/2006/wordprocessingDrawing" xmlns:w10="urn:schemas-microsoft-com:office:word" xmlns:w="http://schemas.openxmlformats.org/wordprocessingml/2006/main" xmlns:w14="http://schemas.microsoft.com/office/word/2010/wordml" xmlns:wpg="http://schemas.microsoft.com/office/word/2010/wordprocessingGroup" xmlns:wpi="http://schemas.microsoft.com/office/word/2010/wordprocessingInk" xmlns:wne="http://schemas.microsoft.com/office/word/2006/wordml" xmlns:wps="http://schemas.microsoft.com/office/word/2010/wordprocessingShape" mc:Ignorable="w14 wp14">
-  <w:abstractNum w:abstractNumId="0">
+<w:numbering xmlns:wpc="http://schemas.microsoft.com/office/word/2010/wordprocessingCanvas" xmlns:cx="http://schemas.microsoft.com/office/drawing/2014/chartex" xmlns:cx1="http://schemas.microsoft.com/office/drawing/2015/9/8/chartex" xmlns:cx2="http://schemas.microsoft.com/office/drawing/2015/10/21/chartex" xmlns:cx3="http://schemas.microsoft.com/office/drawing/2016/5/9/chartex" xmlns:cx4="http://schemas.microsoft.com/office/drawing/2016/5/10/chartex" xmlns:cx5="http://schemas.microsoft.com/office/drawing/2016/5/11/chartex" xmlns:cx6="http://schemas.microsoft.com/office/drawing/2016/5/12/chartex" xmlns:cx7="http://schemas.microsoft.com/office/drawing/2016/5/13/chartex" xmlns:cx8="http://schemas.microsoft.com/office/drawing/2016/5/14/chartex" xmlns:mc="http://schemas.openxmlformats.org/markup-compatibility/2006" xmlns:aink="http://schemas.microsoft.com/office/drawing/2016/ink" xmlns:am3d="http://schemas.microsoft.com/office/drawing/2017/model3d" xmlns:o="urn:schemas-microsoft-com:office:office" xmlns:r="http://schemas.openxmlformats.org/officeDocument/2006/relationships" xmlns:m="http://schemas.openxmlformats.org/officeDocument/2006/math" xmlns:v="urn:schemas-microsoft-com:vml" xmlns:wp14="http://schemas.microsoft.com/office/word/2010/wordprocessingDrawing" xmlns:wp="http://schemas.openxmlformats.org/drawingml/2006/wordprocessingDrawing" xmlns:w10="urn:schemas-microsoft-com:office:word" xmlns:w="http://schemas.openxmlformats.org/wordprocessingml/2006/main" xmlns:w14="http://schemas.microsoft.com/office/word/2010/wordml" xmlns:w15="http://schemas.microsoft.com/office/word/2012/wordml" xmlns:w16cid="http://schemas.microsoft.com/office/word/2016/wordml/cid" xmlns:w16se="http://schemas.microsoft.com/office/word/2015/wordml/symex" xmlns:wpg="http://schemas.microsoft.com/office/word/2010/wordprocessingGroup" xmlns:wpi="http://schemas.microsoft.com/office/word/2010/wordprocessingInk" xmlns:wne="http://schemas.microsoft.com/office/word/2006/wordml" xmlns:wps="http://schemas.microsoft.com/office/word/2010/wordprocessingShape" mc:Ignorable="w14 w15 w16se w16cid wp14">
+  <w:abstractNum w:abstractNumId="0" w15:restartNumberingAfterBreak="0">
     <w:nsid w:val="01DF7AB8"/>
     <w:multiLevelType w:val="hybridMultilevel"/>
     <w:tmpl w:val="858E3FD2"/>
@@ -10345,7 +9666,7 @@
       </w:rPr>
     </w:lvl>
   </w:abstractNum>
-  <w:abstractNum w:abstractNumId="1">
+  <w:abstractNum w:abstractNumId="1" w15:restartNumberingAfterBreak="0">
     <w:nsid w:val="02732F5C"/>
     <w:multiLevelType w:val="hybridMultilevel"/>
     <w:tmpl w:val="29D42E48"/>
@@ -10434,7 +9755,7 @@
       </w:pPr>
     </w:lvl>
   </w:abstractNum>
-  <w:abstractNum w:abstractNumId="2">
+  <w:abstractNum w:abstractNumId="2" w15:restartNumberingAfterBreak="0">
     <w:nsid w:val="061A3446"/>
     <w:multiLevelType w:val="hybridMultilevel"/>
     <w:tmpl w:val="D44E354E"/>
@@ -10523,7 +9844,7 @@
       </w:pPr>
     </w:lvl>
   </w:abstractNum>
-  <w:abstractNum w:abstractNumId="3">
+  <w:abstractNum w:abstractNumId="3" w15:restartNumberingAfterBreak="0">
     <w:nsid w:val="0A417E81"/>
     <w:multiLevelType w:val="hybridMultilevel"/>
     <w:tmpl w:val="CCA8E0DC"/>
@@ -10612,7 +9933,7 @@
       </w:pPr>
     </w:lvl>
   </w:abstractNum>
-  <w:abstractNum w:abstractNumId="4">
+  <w:abstractNum w:abstractNumId="4" w15:restartNumberingAfterBreak="0">
     <w:nsid w:val="0E917E32"/>
     <w:multiLevelType w:val="hybridMultilevel"/>
     <w:tmpl w:val="53984616"/>
@@ -10701,7 +10022,7 @@
       </w:pPr>
     </w:lvl>
   </w:abstractNum>
-  <w:abstractNum w:abstractNumId="5">
+  <w:abstractNum w:abstractNumId="5" w15:restartNumberingAfterBreak="0">
     <w:nsid w:val="0EC26283"/>
     <w:multiLevelType w:val="hybridMultilevel"/>
     <w:tmpl w:val="C81A194A"/>
@@ -10814,7 +10135,7 @@
       </w:rPr>
     </w:lvl>
   </w:abstractNum>
-  <w:abstractNum w:abstractNumId="6">
+  <w:abstractNum w:abstractNumId="6" w15:restartNumberingAfterBreak="0">
     <w:nsid w:val="405B31F0"/>
     <w:multiLevelType w:val="hybridMultilevel"/>
     <w:tmpl w:val="903CC254"/>
@@ -10927,7 +10248,7 @@
       </w:rPr>
     </w:lvl>
   </w:abstractNum>
-  <w:abstractNum w:abstractNumId="7">
+  <w:abstractNum w:abstractNumId="7" w15:restartNumberingAfterBreak="0">
     <w:nsid w:val="439436A8"/>
     <w:multiLevelType w:val="hybridMultilevel"/>
     <w:tmpl w:val="BF304794"/>
@@ -11016,7 +10337,7 @@
       </w:pPr>
     </w:lvl>
   </w:abstractNum>
-  <w:abstractNum w:abstractNumId="8">
+  <w:abstractNum w:abstractNumId="8" w15:restartNumberingAfterBreak="0">
     <w:nsid w:val="43C234EE"/>
     <w:multiLevelType w:val="hybridMultilevel"/>
     <w:tmpl w:val="3F1EDC94"/>
@@ -11105,7 +10426,7 @@
       </w:pPr>
     </w:lvl>
   </w:abstractNum>
-  <w:abstractNum w:abstractNumId="9">
+  <w:abstractNum w:abstractNumId="9" w15:restartNumberingAfterBreak="0">
     <w:nsid w:val="4A805117"/>
     <w:multiLevelType w:val="hybridMultilevel"/>
     <w:tmpl w:val="5C28E6E2"/>
@@ -11194,7 +10515,7 @@
       </w:pPr>
     </w:lvl>
   </w:abstractNum>
-  <w:abstractNum w:abstractNumId="10">
+  <w:abstractNum w:abstractNumId="10" w15:restartNumberingAfterBreak="0">
     <w:nsid w:val="720D28AA"/>
     <w:multiLevelType w:val="hybridMultilevel"/>
     <w:tmpl w:val="35F0B84A"/>
@@ -11283,7 +10604,7 @@
       </w:pPr>
     </w:lvl>
   </w:abstractNum>
-  <w:abstractNum w:abstractNumId="11">
+  <w:abstractNum w:abstractNumId="11" w15:restartNumberingAfterBreak="0">
     <w:nsid w:val="74B401C3"/>
     <w:multiLevelType w:val="hybridMultilevel"/>
     <w:tmpl w:val="B3A2BEB6"/>
@@ -11412,7 +10733,7 @@
 </file>
 
 <file path=word/styles.xml><?xml version="1.0" encoding="utf-8"?>
-<w:styles xmlns:mc="http://schemas.openxmlformats.org/markup-compatibility/2006" xmlns:r="http://schemas.openxmlformats.org/officeDocument/2006/relationships" xmlns:w="http://schemas.openxmlformats.org/wordprocessingml/2006/main" xmlns:w14="http://schemas.microsoft.com/office/word/2010/wordml" mc:Ignorable="w14">
+<w:styles xmlns:mc="http://schemas.openxmlformats.org/markup-compatibility/2006" xmlns:r="http://schemas.openxmlformats.org/officeDocument/2006/relationships" xmlns:w="http://schemas.openxmlformats.org/wordprocessingml/2006/main" xmlns:w14="http://schemas.microsoft.com/office/word/2010/wordml" xmlns:w15="http://schemas.microsoft.com/office/word/2012/wordml" xmlns:w16cid="http://schemas.microsoft.com/office/word/2016/wordml/cid" xmlns:w16se="http://schemas.microsoft.com/office/word/2015/wordml/symex" mc:Ignorable="w14 w15 w16se w16cid">
   <w:docDefaults>
     <w:rPrDefault>
       <w:rPr>
@@ -11425,345 +10746,382 @@
     </w:rPrDefault>
     <w:pPrDefault/>
   </w:docDefaults>
-  <w:latentStyles w:defLockedState="0" w:defUIPriority="99" w:defSemiHidden="1" w:defUnhideWhenUsed="1" w:defQFormat="0" w:count="267">
-    <w:lsdException w:name="Normal" w:semiHidden="0" w:uiPriority="0" w:unhideWhenUsed="0" w:qFormat="1"/>
-    <w:lsdException w:name="heading 1" w:semiHidden="0" w:uiPriority="9" w:unhideWhenUsed="0" w:qFormat="1"/>
-    <w:lsdException w:name="heading 2" w:uiPriority="9" w:qFormat="1"/>
-    <w:lsdException w:name="heading 3" w:uiPriority="9" w:qFormat="1"/>
-    <w:lsdException w:name="heading 4" w:uiPriority="9" w:qFormat="1"/>
-    <w:lsdException w:name="heading 5" w:uiPriority="9" w:qFormat="1"/>
-    <w:lsdException w:name="heading 6" w:uiPriority="9" w:qFormat="1"/>
-    <w:lsdException w:name="heading 7" w:uiPriority="9" w:qFormat="1"/>
-    <w:lsdException w:name="heading 8" w:uiPriority="9" w:qFormat="1"/>
-    <w:lsdException w:name="heading 9" w:uiPriority="9" w:qFormat="1"/>
-    <w:lsdException w:name="toc 1" w:uiPriority="39"/>
-    <w:lsdException w:name="toc 2" w:uiPriority="39"/>
-    <w:lsdException w:name="toc 3" w:uiPriority="39"/>
-    <w:lsdException w:name="toc 4" w:uiPriority="39"/>
-    <w:lsdException w:name="toc 5" w:uiPriority="39"/>
-    <w:lsdException w:name="toc 6" w:uiPriority="39"/>
-    <w:lsdException w:name="toc 7" w:uiPriority="39"/>
-    <w:lsdException w:name="toc 8" w:uiPriority="39"/>
-    <w:lsdException w:name="toc 9" w:uiPriority="39"/>
-    <w:lsdException w:name="caption" w:uiPriority="35" w:qFormat="1"/>
-    <w:lsdException w:name="Title" w:semiHidden="0" w:uiPriority="10" w:unhideWhenUsed="0" w:qFormat="1"/>
-    <w:lsdException w:name="Default Paragraph Font" w:uiPriority="1"/>
-    <w:lsdException w:name="Subtitle" w:semiHidden="0" w:uiPriority="11" w:unhideWhenUsed="0" w:qFormat="1"/>
-    <w:lsdException w:name="Strong" w:semiHidden="0" w:uiPriority="22" w:unhideWhenUsed="0" w:qFormat="1"/>
-    <w:lsdException w:name="Emphasis" w:semiHidden="0" w:uiPriority="20" w:unhideWhenUsed="0" w:qFormat="1"/>
-    <w:lsdException w:name="Table Grid" w:semiHidden="0" w:uiPriority="39" w:unhideWhenUsed="0"/>
-    <w:lsdException w:name="Placeholder Text" w:unhideWhenUsed="0"/>
-    <w:lsdException w:name="No Spacing" w:semiHidden="0" w:uiPriority="1" w:unhideWhenUsed="0" w:qFormat="1"/>
-    <w:lsdException w:name="Light Shading" w:semiHidden="0" w:uiPriority="60" w:unhideWhenUsed="0"/>
-    <w:lsdException w:name="Light List" w:semiHidden="0" w:uiPriority="61" w:unhideWhenUsed="0"/>
-    <w:lsdException w:name="Light Grid" w:semiHidden="0" w:uiPriority="62" w:unhideWhenUsed="0"/>
-    <w:lsdException w:name="Medium Shading 1" w:semiHidden="0" w:uiPriority="63" w:unhideWhenUsed="0"/>
-    <w:lsdException w:name="Medium Shading 2" w:semiHidden="0" w:uiPriority="64" w:unhideWhenUsed="0"/>
-    <w:lsdException w:name="Medium List 1" w:semiHidden="0" w:uiPriority="65" w:unhideWhenUsed="0"/>
-    <w:lsdException w:name="Medium List 2" w:semiHidden="0" w:uiPriority="66" w:unhideWhenUsed="0"/>
-    <w:lsdException w:name="Medium Grid 1" w:semiHidden="0" w:uiPriority="67" w:unhideWhenUsed="0"/>
-    <w:lsdException w:name="Medium Grid 2" w:semiHidden="0" w:uiPriority="68" w:unhideWhenUsed="0"/>
-    <w:lsdException w:name="Medium Grid 3" w:semiHidden="0" w:uiPriority="69" w:unhideWhenUsed="0"/>
-    <w:lsdException w:name="Dark List" w:semiHidden="0" w:uiPriority="70" w:unhideWhenUsed="0"/>
-    <w:lsdException w:name="Colorful Shading" w:semiHidden="0" w:uiPriority="71" w:unhideWhenUsed="0"/>
-    <w:lsdException w:name="Colorful List" w:semiHidden="0" w:uiPriority="72" w:unhideWhenUsed="0"/>
-    <w:lsdException w:name="Colorful Grid" w:semiHidden="0" w:uiPriority="73" w:unhideWhenUsed="0"/>
-    <w:lsdException w:name="Light Shading Accent 1" w:semiHidden="0" w:uiPriority="60" w:unhideWhenUsed="0"/>
-    <w:lsdException w:name="Light List Accent 1" w:semiHidden="0" w:uiPriority="61" w:unhideWhenUsed="0"/>
-    <w:lsdException w:name="Light Grid Accent 1" w:semiHidden="0" w:uiPriority="62" w:unhideWhenUsed="0"/>
-    <w:lsdException w:name="Medium Shading 1 Accent 1" w:semiHidden="0" w:uiPriority="63" w:unhideWhenUsed="0"/>
-    <w:lsdException w:name="Medium Shading 2 Accent 1" w:semiHidden="0" w:uiPriority="64" w:unhideWhenUsed="0"/>
-    <w:lsdException w:name="Medium List 1 Accent 1" w:semiHidden="0" w:uiPriority="65" w:unhideWhenUsed="0"/>
-    <w:lsdException w:name="Revision" w:unhideWhenUsed="0"/>
-    <w:lsdException w:name="List Paragraph" w:semiHidden="0" w:uiPriority="34" w:unhideWhenUsed="0" w:qFormat="1"/>
-    <w:lsdException w:name="Quote" w:semiHidden="0" w:uiPriority="29" w:unhideWhenUsed="0" w:qFormat="1"/>
-    <w:lsdException w:name="Intense Quote" w:semiHidden="0" w:uiPriority="30" w:unhideWhenUsed="0" w:qFormat="1"/>
-    <w:lsdException w:name="Medium List 2 Accent 1" w:semiHidden="0" w:uiPriority="66" w:unhideWhenUsed="0"/>
-    <w:lsdException w:name="Medium Grid 1 Accent 1" w:semiHidden="0" w:uiPriority="67" w:unhideWhenUsed="0"/>
-    <w:lsdException w:name="Medium Grid 2 Accent 1" w:semiHidden="0" w:uiPriority="68" w:unhideWhenUsed="0"/>
-    <w:lsdException w:name="Medium Grid 3 Accent 1" w:semiHidden="0" w:uiPriority="69" w:unhideWhenUsed="0"/>
-    <w:lsdException w:name="Dark List Accent 1" w:semiHidden="0" w:uiPriority="70" w:unhideWhenUsed="0"/>
-    <w:lsdException w:name="Colorful Shading Accent 1" w:semiHidden="0" w:uiPriority="71" w:unhideWhenUsed="0"/>
-    <w:lsdException w:name="Colorful List Accent 1" w:semiHidden="0" w:uiPriority="72" w:unhideWhenUsed="0"/>
-    <w:lsdException w:name="Colorful Grid Accent 1" w:semiHidden="0" w:uiPriority="73" w:unhideWhenUsed="0"/>
-    <w:lsdException w:name="Light Shading Accent 2" w:semiHidden="0" w:uiPriority="60" w:unhideWhenUsed="0"/>
-    <w:lsdException w:name="Light List Accent 2" w:semiHidden="0" w:uiPriority="61" w:unhideWhenUsed="0"/>
-    <w:lsdException w:name="Light Grid Accent 2" w:semiHidden="0" w:uiPriority="62" w:unhideWhenUsed="0"/>
-    <w:lsdException w:name="Medium Shading 1 Accent 2" w:semiHidden="0" w:uiPriority="63" w:unhideWhenUsed="0"/>
-    <w:lsdException w:name="Medium Shading 2 Accent 2" w:semiHidden="0" w:uiPriority="64" w:unhideWhenUsed="0"/>
-    <w:lsdException w:name="Medium List 1 Accent 2" w:semiHidden="0" w:uiPriority="65" w:unhideWhenUsed="0"/>
-    <w:lsdException w:name="Medium List 2 Accent 2" w:semiHidden="0" w:uiPriority="66" w:unhideWhenUsed="0"/>
-    <w:lsdException w:name="Medium Grid 1 Accent 2" w:semiHidden="0" w:uiPriority="67" w:unhideWhenUsed="0"/>
-    <w:lsdException w:name="Medium Grid 2 Accent 2" w:semiHidden="0" w:uiPriority="68" w:unhideWhenUsed="0"/>
-    <w:lsdException w:name="Medium Grid 3 Accent 2" w:semiHidden="0" w:uiPriority="69" w:unhideWhenUsed="0"/>
-    <w:lsdException w:name="Dark List Accent 2" w:semiHidden="0" w:uiPriority="70" w:unhideWhenUsed="0"/>
-    <w:lsdException w:name="Colorful Shading Accent 2" w:semiHidden="0" w:uiPriority="71" w:unhideWhenUsed="0"/>
-    <w:lsdException w:name="Colorful List Accent 2" w:semiHidden="0" w:uiPriority="72" w:unhideWhenUsed="0"/>
-    <w:lsdException w:name="Colorful Grid Accent 2" w:semiHidden="0" w:uiPriority="73" w:unhideWhenUsed="0"/>
-    <w:lsdException w:name="Light Shading Accent 3" w:semiHidden="0" w:uiPriority="60" w:unhideWhenUsed="0"/>
-    <w:lsdException w:name="Light List Accent 3" w:semiHidden="0" w:uiPriority="61" w:unhideWhenUsed="0"/>
-    <w:lsdException w:name="Light Grid Accent 3" w:semiHidden="0" w:uiPriority="62" w:unhideWhenUsed="0"/>
-    <w:lsdException w:name="Medium Shading 1 Accent 3" w:semiHidden="0" w:uiPriority="63" w:unhideWhenUsed="0"/>
-    <w:lsdException w:name="Medium Shading 2 Accent 3" w:semiHidden="0" w:uiPriority="64" w:unhideWhenUsed="0"/>
-    <w:lsdException w:name="Medium List 1 Accent 3" w:semiHidden="0" w:uiPriority="65" w:unhideWhenUsed="0"/>
-    <w:lsdException w:name="Medium List 2 Accent 3" w:semiHidden="0" w:uiPriority="66" w:unhideWhenUsed="0"/>
-    <w:lsdException w:name="Medium Grid 1 Accent 3" w:semiHidden="0" w:uiPriority="67" w:unhideWhenUsed="0"/>
-    <w:lsdException w:name="Medium Grid 2 Accent 3" w:semiHidden="0" w:uiPriority="68" w:unhideWhenUsed="0"/>
-    <w:lsdException w:name="Medium Grid 3 Accent 3" w:semiHidden="0" w:uiPriority="69" w:unhideWhenUsed="0"/>
-    <w:lsdException w:name="Dark List Accent 3" w:semiHidden="0" w:uiPriority="70" w:unhideWhenUsed="0"/>
-    <w:lsdException w:name="Colorful Shading Accent 3" w:semiHidden="0" w:uiPriority="71" w:unhideWhenUsed="0"/>
-    <w:lsdException w:name="Colorful List Accent 3" w:semiHidden="0" w:uiPriority="72" w:unhideWhenUsed="0"/>
-    <w:lsdException w:name="Colorful Grid Accent 3" w:semiHidden="0" w:uiPriority="73" w:unhideWhenUsed="0"/>
-    <w:lsdException w:name="Light Shading Accent 4" w:semiHidden="0" w:uiPriority="60" w:unhideWhenUsed="0"/>
-    <w:lsdException w:name="Light List Accent 4" w:semiHidden="0" w:uiPriority="61" w:unhideWhenUsed="0"/>
-    <w:lsdException w:name="Light Grid Accent 4" w:semiHidden="0" w:uiPriority="62" w:unhideWhenUsed="0"/>
-    <w:lsdException w:name="Medium Shading 1 Accent 4" w:semiHidden="0" w:uiPriority="63" w:unhideWhenUsed="0"/>
-    <w:lsdException w:name="Medium Shading 2 Accent 4" w:semiHidden="0" w:uiPriority="64" w:unhideWhenUsed="0"/>
-    <w:lsdException w:name="Medium List 1 Accent 4" w:semiHidden="0" w:uiPriority="65" w:unhideWhenUsed="0"/>
-    <w:lsdException w:name="Medium List 2 Accent 4" w:semiHidden="0" w:uiPriority="66" w:unhideWhenUsed="0"/>
-    <w:lsdException w:name="Medium Grid 1 Accent 4" w:semiHidden="0" w:uiPriority="67" w:unhideWhenUsed="0"/>
-    <w:lsdException w:name="Medium Grid 2 Accent 4" w:semiHidden="0" w:uiPriority="68" w:unhideWhenUsed="0"/>
-    <w:lsdException w:name="Medium Grid 3 Accent 4" w:semiHidden="0" w:uiPriority="69" w:unhideWhenUsed="0"/>
-    <w:lsdException w:name="Dark List Accent 4" w:semiHidden="0" w:uiPriority="70" w:unhideWhenUsed="0"/>
-    <w:lsdException w:name="Colorful Shading Accent 4" w:semiHidden="0" w:uiPriority="71" w:unhideWhenUsed="0"/>
-    <w:lsdException w:name="Colorful List Accent 4" w:semiHidden="0" w:uiPriority="72" w:unhideWhenUsed="0"/>
-    <w:lsdException w:name="Colorful Grid Accent 4" w:semiHidden="0" w:uiPriority="73" w:unhideWhenUsed="0"/>
-    <w:lsdException w:name="Light Shading Accent 5" w:semiHidden="0" w:uiPriority="60" w:unhideWhenUsed="0"/>
-    <w:lsdException w:name="Light List Accent 5" w:semiHidden="0" w:uiPriority="61" w:unhideWhenUsed="0"/>
-    <w:lsdException w:name="Light Grid Accent 5" w:semiHidden="0" w:uiPriority="62" w:unhideWhenUsed="0"/>
-    <w:lsdException w:name="Medium Shading 1 Accent 5" w:semiHidden="0" w:uiPriority="63" w:unhideWhenUsed="0"/>
-    <w:lsdException w:name="Medium Shading 2 Accent 5" w:semiHidden="0" w:uiPriority="64" w:unhideWhenUsed="0"/>
-    <w:lsdException w:name="Medium List 1 Accent 5" w:semiHidden="0" w:uiPriority="65" w:unhideWhenUsed="0"/>
-    <w:lsdException w:name="Medium List 2 Accent 5" w:semiHidden="0" w:uiPriority="66" w:unhideWhenUsed="0"/>
-    <w:lsdException w:name="Medium Grid 1 Accent 5" w:semiHidden="0" w:uiPriority="67" w:unhideWhenUsed="0"/>
-    <w:lsdException w:name="Medium Grid 2 Accent 5" w:semiHidden="0" w:uiPriority="68" w:unhideWhenUsed="0"/>
-    <w:lsdException w:name="Medium Grid 3 Accent 5" w:semiHidden="0" w:uiPriority="69" w:unhideWhenUsed="0"/>
-    <w:lsdException w:name="Dark List Accent 5" w:semiHidden="0" w:uiPriority="70" w:unhideWhenUsed="0"/>
-    <w:lsdException w:name="Colorful Shading Accent 5" w:semiHidden="0" w:uiPriority="71" w:unhideWhenUsed="0"/>
-    <w:lsdException w:name="Colorful List Accent 5" w:semiHidden="0" w:uiPriority="72" w:unhideWhenUsed="0"/>
-    <w:lsdException w:name="Colorful Grid Accent 5" w:semiHidden="0" w:uiPriority="73" w:unhideWhenUsed="0"/>
-    <w:lsdException w:name="Light Shading Accent 6" w:semiHidden="0" w:uiPriority="60" w:unhideWhenUsed="0"/>
-    <w:lsdException w:name="Light List Accent 6" w:semiHidden="0" w:uiPriority="61" w:unhideWhenUsed="0"/>
-    <w:lsdException w:name="Light Grid Accent 6" w:semiHidden="0" w:uiPriority="62" w:unhideWhenUsed="0"/>
-    <w:lsdException w:name="Medium Shading 1 Accent 6" w:semiHidden="0" w:uiPriority="63" w:unhideWhenUsed="0"/>
-    <w:lsdException w:name="Medium Shading 2 Accent 6" w:semiHidden="0" w:uiPriority="64" w:unhideWhenUsed="0"/>
-    <w:lsdException w:name="Medium List 1 Accent 6" w:semiHidden="0" w:uiPriority="65" w:unhideWhenUsed="0"/>
-    <w:lsdException w:name="Medium List 2 Accent 6" w:semiHidden="0" w:uiPriority="66" w:unhideWhenUsed="0"/>
-    <w:lsdException w:name="Medium Grid 1 Accent 6" w:semiHidden="0" w:uiPriority="67" w:unhideWhenUsed="0"/>
-    <w:lsdException w:name="Medium Grid 2 Accent 6" w:semiHidden="0" w:uiPriority="68" w:unhideWhenUsed="0"/>
-    <w:lsdException w:name="Medium Grid 3 Accent 6" w:semiHidden="0" w:uiPriority="69" w:unhideWhenUsed="0"/>
-    <w:lsdException w:name="Dark List Accent 6" w:semiHidden="0" w:uiPriority="70" w:unhideWhenUsed="0"/>
-    <w:lsdException w:name="Colorful Shading Accent 6" w:semiHidden="0" w:uiPriority="71" w:unhideWhenUsed="0"/>
-    <w:lsdException w:name="Colorful List Accent 6" w:semiHidden="0" w:uiPriority="72" w:unhideWhenUsed="0"/>
-    <w:lsdException w:name="Colorful Grid Accent 6" w:semiHidden="0" w:uiPriority="73" w:unhideWhenUsed="0"/>
-    <w:lsdException w:name="Subtle Emphasis" w:semiHidden="0" w:uiPriority="19" w:unhideWhenUsed="0" w:qFormat="1"/>
-    <w:lsdException w:name="Intense Emphasis" w:semiHidden="0" w:uiPriority="21" w:unhideWhenUsed="0" w:qFormat="1"/>
-    <w:lsdException w:name="Subtle Reference" w:semiHidden="0" w:uiPriority="31" w:unhideWhenUsed="0" w:qFormat="1"/>
-    <w:lsdException w:name="Intense Reference" w:semiHidden="0" w:uiPriority="32" w:unhideWhenUsed="0" w:qFormat="1"/>
-    <w:lsdException w:name="Book Title" w:semiHidden="0" w:uiPriority="33" w:unhideWhenUsed="0" w:qFormat="1"/>
-    <w:lsdException w:name="Bibliography" w:uiPriority="37"/>
-    <w:lsdException w:name="TOC Heading" w:uiPriority="39" w:qFormat="1"/>
-  </w:latentStyles>
-  <w:style w:type="paragraph" w:default="1" w:styleId="a">
-    <w:name w:val="Normal"/>
-    <w:qFormat/>
-    <w:pPr>
-      <w:widowControl w:val="0"/>
-      <w:jc w:val="both"/>
-    </w:pPr>
-  </w:style>
-  <w:style w:type="character" w:default="1" w:styleId="a0">
-    <w:name w:val="Default Paragraph Font"/>
-    <w:uiPriority w:val="1"/>
-    <w:semiHidden/>
-    <w:unhideWhenUsed/>
-  </w:style>
-  <w:style w:type="table" w:default="1" w:styleId="a1">
-    <w:name w:val="Normal Table"/>
-    <w:uiPriority w:val="99"/>
-    <w:semiHidden/>
-    <w:unhideWhenUsed/>
-    <w:tblPr>
-      <w:tblInd w:w="0" w:type="dxa"/>
-      <w:tblCellMar>
-        <w:top w:w="0" w:type="dxa"/>
-        <w:left w:w="108" w:type="dxa"/>
-        <w:bottom w:w="0" w:type="dxa"/>
-        <w:right w:w="108" w:type="dxa"/>
-      </w:tblCellMar>
-    </w:tblPr>
-  </w:style>
-  <w:style w:type="numbering" w:default="1" w:styleId="a2">
-    <w:name w:val="No List"/>
-    <w:uiPriority w:val="99"/>
-    <w:semiHidden/>
-    <w:unhideWhenUsed/>
-  </w:style>
-  <w:style w:type="paragraph" w:styleId="a3">
-    <w:name w:val="List Paragraph"/>
-    <w:basedOn w:val="a"/>
-    <w:uiPriority w:val="34"/>
-    <w:qFormat/>
-    <w:rsid w:val="004848BE"/>
-    <w:pPr>
-      <w:ind w:firstLineChars="200" w:firstLine="420"/>
-    </w:pPr>
-  </w:style>
-</w:styles>
-</file>
-
-<file path=word/stylesWithEffects.xml><?xml version="1.0" encoding="utf-8"?>
-<w:styles xmlns:wpc="http://schemas.microsoft.com/office/word/2010/wordprocessingCanvas" xmlns:mc="http://schemas.openxmlformats.org/markup-compatibility/2006" xmlns:o="urn:schemas-microsoft-com:office:office" xmlns:r="http://schemas.openxmlformats.org/officeDocument/2006/relationships" xmlns:m="http://schemas.openxmlformats.org/officeDocument/2006/math" xmlns:v="urn:schemas-microsoft-com:vml" xmlns:wp14="http://schemas.microsoft.com/office/word/2010/wordprocessingDrawing" xmlns:wp="http://schemas.openxmlformats.org/drawingml/2006/wordprocessingDrawing" xmlns:w10="urn:schemas-microsoft-com:office:word" xmlns:w="http://schemas.openxmlformats.org/wordprocessingml/2006/main" xmlns:w14="http://schemas.microsoft.com/office/word/2010/wordml" xmlns:wpg="http://schemas.microsoft.com/office/word/2010/wordprocessingGroup" xmlns:wpi="http://schemas.microsoft.com/office/word/2010/wordprocessingInk" xmlns:wne="http://schemas.microsoft.com/office/word/2006/wordml" xmlns:wps="http://schemas.microsoft.com/office/word/2010/wordprocessingShape" mc:Ignorable="w14 wp14">
-  <w:docDefaults>
-    <w:rPrDefault>
-      <w:rPr>
-        <w:rFonts w:asciiTheme="minorHAnsi" w:eastAsiaTheme="minorEastAsia" w:hAnsiTheme="minorHAnsi" w:cstheme="minorBidi"/>
-        <w:kern w:val="2"/>
-        <w:sz w:val="21"/>
-        <w:szCs w:val="22"/>
-        <w:lang w:val="en-US" w:eastAsia="zh-CN" w:bidi="ar-SA"/>
-      </w:rPr>
-    </w:rPrDefault>
-    <w:pPrDefault/>
-  </w:docDefaults>
-  <w:latentStyles w:defLockedState="0" w:defUIPriority="99" w:defSemiHidden="1" w:defUnhideWhenUsed="1" w:defQFormat="0" w:count="267">
-    <w:lsdException w:name="Normal" w:semiHidden="0" w:uiPriority="0" w:unhideWhenUsed="0" w:qFormat="1"/>
-    <w:lsdException w:name="heading 1" w:semiHidden="0" w:uiPriority="9" w:unhideWhenUsed="0" w:qFormat="1"/>
-    <w:lsdException w:name="heading 2" w:uiPriority="9" w:qFormat="1"/>
-    <w:lsdException w:name="heading 3" w:uiPriority="9" w:qFormat="1"/>
-    <w:lsdException w:name="heading 4" w:uiPriority="9" w:qFormat="1"/>
-    <w:lsdException w:name="heading 5" w:uiPriority="9" w:qFormat="1"/>
-    <w:lsdException w:name="heading 6" w:uiPriority="9" w:qFormat="1"/>
-    <w:lsdException w:name="heading 7" w:uiPriority="9" w:qFormat="1"/>
-    <w:lsdException w:name="heading 8" w:uiPriority="9" w:qFormat="1"/>
-    <w:lsdException w:name="heading 9" w:uiPriority="9" w:qFormat="1"/>
-    <w:lsdException w:name="toc 1" w:uiPriority="39"/>
-    <w:lsdException w:name="toc 2" w:uiPriority="39"/>
-    <w:lsdException w:name="toc 3" w:uiPriority="39"/>
-    <w:lsdException w:name="toc 4" w:uiPriority="39"/>
-    <w:lsdException w:name="toc 5" w:uiPriority="39"/>
-    <w:lsdException w:name="toc 6" w:uiPriority="39"/>
-    <w:lsdException w:name="toc 7" w:uiPriority="39"/>
-    <w:lsdException w:name="toc 8" w:uiPriority="39"/>
-    <w:lsdException w:name="toc 9" w:uiPriority="39"/>
-    <w:lsdException w:name="caption" w:uiPriority="35" w:qFormat="1"/>
-    <w:lsdException w:name="Title" w:semiHidden="0" w:uiPriority="10" w:unhideWhenUsed="0" w:qFormat="1"/>
-    <w:lsdException w:name="Default Paragraph Font" w:uiPriority="1"/>
-    <w:lsdException w:name="Subtitle" w:semiHidden="0" w:uiPriority="11" w:unhideWhenUsed="0" w:qFormat="1"/>
-    <w:lsdException w:name="Strong" w:semiHidden="0" w:uiPriority="22" w:unhideWhenUsed="0" w:qFormat="1"/>
-    <w:lsdException w:name="Emphasis" w:semiHidden="0" w:uiPriority="20" w:unhideWhenUsed="0" w:qFormat="1"/>
-    <w:lsdException w:name="Table Grid" w:semiHidden="0" w:uiPriority="39" w:unhideWhenUsed="0"/>
-    <w:lsdException w:name="Placeholder Text" w:unhideWhenUsed="0"/>
-    <w:lsdException w:name="No Spacing" w:semiHidden="0" w:uiPriority="1" w:unhideWhenUsed="0" w:qFormat="1"/>
-    <w:lsdException w:name="Light Shading" w:semiHidden="0" w:uiPriority="60" w:unhideWhenUsed="0"/>
-    <w:lsdException w:name="Light List" w:semiHidden="0" w:uiPriority="61" w:unhideWhenUsed="0"/>
-    <w:lsdException w:name="Light Grid" w:semiHidden="0" w:uiPriority="62" w:unhideWhenUsed="0"/>
-    <w:lsdException w:name="Medium Shading 1" w:semiHidden="0" w:uiPriority="63" w:unhideWhenUsed="0"/>
-    <w:lsdException w:name="Medium Shading 2" w:semiHidden="0" w:uiPriority="64" w:unhideWhenUsed="0"/>
-    <w:lsdException w:name="Medium List 1" w:semiHidden="0" w:uiPriority="65" w:unhideWhenUsed="0"/>
-    <w:lsdException w:name="Medium List 2" w:semiHidden="0" w:uiPriority="66" w:unhideWhenUsed="0"/>
-    <w:lsdException w:name="Medium Grid 1" w:semiHidden="0" w:uiPriority="67" w:unhideWhenUsed="0"/>
-    <w:lsdException w:name="Medium Grid 2" w:semiHidden="0" w:uiPriority="68" w:unhideWhenUsed="0"/>
-    <w:lsdException w:name="Medium Grid 3" w:semiHidden="0" w:uiPriority="69" w:unhideWhenUsed="0"/>
-    <w:lsdException w:name="Dark List" w:semiHidden="0" w:uiPriority="70" w:unhideWhenUsed="0"/>
-    <w:lsdException w:name="Colorful Shading" w:semiHidden="0" w:uiPriority="71" w:unhideWhenUsed="0"/>
-    <w:lsdException w:name="Colorful List" w:semiHidden="0" w:uiPriority="72" w:unhideWhenUsed="0"/>
-    <w:lsdException w:name="Colorful Grid" w:semiHidden="0" w:uiPriority="73" w:unhideWhenUsed="0"/>
-    <w:lsdException w:name="Light Shading Accent 1" w:semiHidden="0" w:uiPriority="60" w:unhideWhenUsed="0"/>
-    <w:lsdException w:name="Light List Accent 1" w:semiHidden="0" w:uiPriority="61" w:unhideWhenUsed="0"/>
-    <w:lsdException w:name="Light Grid Accent 1" w:semiHidden="0" w:uiPriority="62" w:unhideWhenUsed="0"/>
-    <w:lsdException w:name="Medium Shading 1 Accent 1" w:semiHidden="0" w:uiPriority="63" w:unhideWhenUsed="0"/>
-    <w:lsdException w:name="Medium Shading 2 Accent 1" w:semiHidden="0" w:uiPriority="64" w:unhideWhenUsed="0"/>
-    <w:lsdException w:name="Medium List 1 Accent 1" w:semiHidden="0" w:uiPriority="65" w:unhideWhenUsed="0"/>
-    <w:lsdException w:name="Revision" w:unhideWhenUsed="0"/>
-    <w:lsdException w:name="List Paragraph" w:semiHidden="0" w:uiPriority="34" w:unhideWhenUsed="0" w:qFormat="1"/>
-    <w:lsdException w:name="Quote" w:semiHidden="0" w:uiPriority="29" w:unhideWhenUsed="0" w:qFormat="1"/>
-    <w:lsdException w:name="Intense Quote" w:semiHidden="0" w:uiPriority="30" w:unhideWhenUsed="0" w:qFormat="1"/>
-    <w:lsdException w:name="Medium List 2 Accent 1" w:semiHidden="0" w:uiPriority="66" w:unhideWhenUsed="0"/>
-    <w:lsdException w:name="Medium Grid 1 Accent 1" w:semiHidden="0" w:uiPriority="67" w:unhideWhenUsed="0"/>
-    <w:lsdException w:name="Medium Grid 2 Accent 1" w:semiHidden="0" w:uiPriority="68" w:unhideWhenUsed="0"/>
-    <w:lsdException w:name="Medium Grid 3 Accent 1" w:semiHidden="0" w:uiPriority="69" w:unhideWhenUsed="0"/>
-    <w:lsdException w:name="Dark List Accent 1" w:semiHidden="0" w:uiPriority="70" w:unhideWhenUsed="0"/>
-    <w:lsdException w:name="Colorful Shading Accent 1" w:semiHidden="0" w:uiPriority="71" w:unhideWhenUsed="0"/>
-    <w:lsdException w:name="Colorful List Accent 1" w:semiHidden="0" w:uiPriority="72" w:unhideWhenUsed="0"/>
-    <w:lsdException w:name="Colorful Grid Accent 1" w:semiHidden="0" w:uiPriority="73" w:unhideWhenUsed="0"/>
-    <w:lsdException w:name="Light Shading Accent 2" w:semiHidden="0" w:uiPriority="60" w:unhideWhenUsed="0"/>
-    <w:lsdException w:name="Light List Accent 2" w:semiHidden="0" w:uiPriority="61" w:unhideWhenUsed="0"/>
-    <w:lsdException w:name="Light Grid Accent 2" w:semiHidden="0" w:uiPriority="62" w:unhideWhenUsed="0"/>
-    <w:lsdException w:name="Medium Shading 1 Accent 2" w:semiHidden="0" w:uiPriority="63" w:unhideWhenUsed="0"/>
-    <w:lsdException w:name="Medium Shading 2 Accent 2" w:semiHidden="0" w:uiPriority="64" w:unhideWhenUsed="0"/>
-    <w:lsdException w:name="Medium List 1 Accent 2" w:semiHidden="0" w:uiPriority="65" w:unhideWhenUsed="0"/>
-    <w:lsdException w:name="Medium List 2 Accent 2" w:semiHidden="0" w:uiPriority="66" w:unhideWhenUsed="0"/>
-    <w:lsdException w:name="Medium Grid 1 Accent 2" w:semiHidden="0" w:uiPriority="67" w:unhideWhenUsed="0"/>
-    <w:lsdException w:name="Medium Grid 2 Accent 2" w:semiHidden="0" w:uiPriority="68" w:unhideWhenUsed="0"/>
-    <w:lsdException w:name="Medium Grid 3 Accent 2" w:semiHidden="0" w:uiPriority="69" w:unhideWhenUsed="0"/>
-    <w:lsdException w:name="Dark List Accent 2" w:semiHidden="0" w:uiPriority="70" w:unhideWhenUsed="0"/>
-    <w:lsdException w:name="Colorful Shading Accent 2" w:semiHidden="0" w:uiPriority="71" w:unhideWhenUsed="0"/>
-    <w:lsdException w:name="Colorful List Accent 2" w:semiHidden="0" w:uiPriority="72" w:unhideWhenUsed="0"/>
-    <w:lsdException w:name="Colorful Grid Accent 2" w:semiHidden="0" w:uiPriority="73" w:unhideWhenUsed="0"/>
-    <w:lsdException w:name="Light Shading Accent 3" w:semiHidden="0" w:uiPriority="60" w:unhideWhenUsed="0"/>
-    <w:lsdException w:name="Light List Accent 3" w:semiHidden="0" w:uiPriority="61" w:unhideWhenUsed="0"/>
-    <w:lsdException w:name="Light Grid Accent 3" w:semiHidden="0" w:uiPriority="62" w:unhideWhenUsed="0"/>
-    <w:lsdException w:name="Medium Shading 1 Accent 3" w:semiHidden="0" w:uiPriority="63" w:unhideWhenUsed="0"/>
-    <w:lsdException w:name="Medium Shading 2 Accent 3" w:semiHidden="0" w:uiPriority="64" w:unhideWhenUsed="0"/>
-    <w:lsdException w:name="Medium List 1 Accent 3" w:semiHidden="0" w:uiPriority="65" w:unhideWhenUsed="0"/>
-    <w:lsdException w:name="Medium List 2 Accent 3" w:semiHidden="0" w:uiPriority="66" w:unhideWhenUsed="0"/>
-    <w:lsdException w:name="Medium Grid 1 Accent 3" w:semiHidden="0" w:uiPriority="67" w:unhideWhenUsed="0"/>
-    <w:lsdException w:name="Medium Grid 2 Accent 3" w:semiHidden="0" w:uiPriority="68" w:unhideWhenUsed="0"/>
-    <w:lsdException w:name="Medium Grid 3 Accent 3" w:semiHidden="0" w:uiPriority="69" w:unhideWhenUsed="0"/>
-    <w:lsdException w:name="Dark List Accent 3" w:semiHidden="0" w:uiPriority="70" w:unhideWhenUsed="0"/>
-    <w:lsdException w:name="Colorful Shading Accent 3" w:semiHidden="0" w:uiPriority="71" w:unhideWhenUsed="0"/>
-    <w:lsdException w:name="Colorful List Accent 3" w:semiHidden="0" w:uiPriority="72" w:unhideWhenUsed="0"/>
-    <w:lsdException w:name="Colorful Grid Accent 3" w:semiHidden="0" w:uiPriority="73" w:unhideWhenUsed="0"/>
-    <w:lsdException w:name="Light Shading Accent 4" w:semiHidden="0" w:uiPriority="60" w:unhideWhenUsed="0"/>
-    <w:lsdException w:name="Light List Accent 4" w:semiHidden="0" w:uiPriority="61" w:unhideWhenUsed="0"/>
-    <w:lsdException w:name="Light Grid Accent 4" w:semiHidden="0" w:uiPriority="62" w:unhideWhenUsed="0"/>
-    <w:lsdException w:name="Medium Shading 1 Accent 4" w:semiHidden="0" w:uiPriority="63" w:unhideWhenUsed="0"/>
-    <w:lsdException w:name="Medium Shading 2 Accent 4" w:semiHidden="0" w:uiPriority="64" w:unhideWhenUsed="0"/>
-    <w:lsdException w:name="Medium List 1 Accent 4" w:semiHidden="0" w:uiPriority="65" w:unhideWhenUsed="0"/>
-    <w:lsdException w:name="Medium List 2 Accent 4" w:semiHidden="0" w:uiPriority="66" w:unhideWhenUsed="0"/>
-    <w:lsdException w:name="Medium Grid 1 Accent 4" w:semiHidden="0" w:uiPriority="67" w:unhideWhenUsed="0"/>
-    <w:lsdException w:name="Medium Grid 2 Accent 4" w:semiHidden="0" w:uiPriority="68" w:unhideWhenUsed="0"/>
-    <w:lsdException w:name="Medium Grid 3 Accent 4" w:semiHidden="0" w:uiPriority="69" w:unhideWhenUsed="0"/>
-    <w:lsdException w:name="Dark List Accent 4" w:semiHidden="0" w:uiPriority="70" w:unhideWhenUsed="0"/>
-    <w:lsdException w:name="Colorful Shading Accent 4" w:semiHidden="0" w:uiPriority="71" w:unhideWhenUsed="0"/>
-    <w:lsdException w:name="Colorful List Accent 4" w:semiHidden="0" w:uiPriority="72" w:unhideWhenUsed="0"/>
-    <w:lsdException w:name="Colorful Grid Accent 4" w:semiHidden="0" w:uiPriority="73" w:unhideWhenUsed="0"/>
-    <w:lsdException w:name="Light Shading Accent 5" w:semiHidden="0" w:uiPriority="60" w:unhideWhenUsed="0"/>
-    <w:lsdException w:name="Light List Accent 5" w:semiHidden="0" w:uiPriority="61" w:unhideWhenUsed="0"/>
-    <w:lsdException w:name="Light Grid Accent 5" w:semiHidden="0" w:uiPriority="62" w:unhideWhenUsed="0"/>
-    <w:lsdException w:name="Medium Shading 1 Accent 5" w:semiHidden="0" w:uiPriority="63" w:unhideWhenUsed="0"/>
-    <w:lsdException w:name="Medium Shading 2 Accent 5" w:semiHidden="0" w:uiPriority="64" w:unhideWhenUsed="0"/>
-    <w:lsdException w:name="Medium List 1 Accent 5" w:semiHidden="0" w:uiPriority="65" w:unhideWhenUsed="0"/>
-    <w:lsdException w:name="Medium List 2 Accent 5" w:semiHidden="0" w:uiPriority="66" w:unhideWhenUsed="0"/>
-    <w:lsdException w:name="Medium Grid 1 Accent 5" w:semiHidden="0" w:uiPriority="67" w:unhideWhenUsed="0"/>
-    <w:lsdException w:name="Medium Grid 2 Accent 5" w:semiHidden="0" w:uiPriority="68" w:unhideWhenUsed="0"/>
-    <w:lsdException w:name="Medium Grid 3 Accent 5" w:semiHidden="0" w:uiPriority="69" w:unhideWhenUsed="0"/>
-    <w:lsdException w:name="Dark List Accent 5" w:semiHidden="0" w:uiPriority="70" w:unhideWhenUsed="0"/>
-    <w:lsdException w:name="Colorful Shading Accent 5" w:semiHidden="0" w:uiPriority="71" w:unhideWhenUsed="0"/>
-    <w:lsdException w:name="Colorful List Accent 5" w:semiHidden="0" w:uiPriority="72" w:unhideWhenUsed="0"/>
-    <w:lsdException w:name="Colorful Grid Accent 5" w:semiHidden="0" w:uiPriority="73" w:unhideWhenUsed="0"/>
-    <w:lsdException w:name="Light Shading Accent 6" w:semiHidden="0" w:uiPriority="60" w:unhideWhenUsed="0"/>
-    <w:lsdException w:name="Light List Accent 6" w:semiHidden="0" w:uiPriority="61" w:unhideWhenUsed="0"/>
-    <w:lsdException w:name="Light Grid Accent 6" w:semiHidden="0" w:uiPriority="62" w:unhideWhenUsed="0"/>
-    <w:lsdException w:name="Medium Shading 1 Accent 6" w:semiHidden="0" w:uiPriority="63" w:unhideWhenUsed="0"/>
-    <w:lsdException w:name="Medium Shading 2 Accent 6" w:semiHidden="0" w:uiPriority="64" w:unhideWhenUsed="0"/>
-    <w:lsdException w:name="Medium List 1 Accent 6" w:semiHidden="0" w:uiPriority="65" w:unhideWhenUsed="0"/>
-    <w:lsdException w:name="Medium List 2 Accent 6" w:semiHidden="0" w:uiPriority="66" w:unhideWhenUsed="0"/>
-    <w:lsdException w:name="Medium Grid 1 Accent 6" w:semiHidden="0" w:uiPriority="67" w:unhideWhenUsed="0"/>
-    <w:lsdException w:name="Medium Grid 2 Accent 6" w:semiHidden="0" w:uiPriority="68" w:unhideWhenUsed="0"/>
-    <w:lsdException w:name="Medium Grid 3 Accent 6" w:semiHidden="0" w:uiPriority="69" w:unhideWhenUsed="0"/>
-    <w:lsdException w:name="Dark List Accent 6" w:semiHidden="0" w:uiPriority="70" w:unhideWhenUsed="0"/>
-    <w:lsdException w:name="Colorful Shading Accent 6" w:semiHidden="0" w:uiPriority="71" w:unhideWhenUsed="0"/>
-    <w:lsdException w:name="Colorful List Accent 6" w:semiHidden="0" w:uiPriority="72" w:unhideWhenUsed="0"/>
-    <w:lsdException w:name="Colorful Grid Accent 6" w:semiHidden="0" w:uiPriority="73" w:unhideWhenUsed="0"/>
-    <w:lsdException w:name="Subtle Emphasis" w:semiHidden="0" w:uiPriority="19" w:unhideWhenUsed="0" w:qFormat="1"/>
-    <w:lsdException w:name="Intense Emphasis" w:semiHidden="0" w:uiPriority="21" w:unhideWhenUsed="0" w:qFormat="1"/>
-    <w:lsdException w:name="Subtle Reference" w:semiHidden="0" w:uiPriority="31" w:unhideWhenUsed="0" w:qFormat="1"/>
-    <w:lsdException w:name="Intense Reference" w:semiHidden="0" w:uiPriority="32" w:unhideWhenUsed="0" w:qFormat="1"/>
-    <w:lsdException w:name="Book Title" w:semiHidden="0" w:uiPriority="33" w:unhideWhenUsed="0" w:qFormat="1"/>
-    <w:lsdException w:name="Bibliography" w:uiPriority="37"/>
-    <w:lsdException w:name="TOC Heading" w:uiPriority="39" w:qFormat="1"/>
+  <w:latentStyles w:defLockedState="0" w:defUIPriority="99" w:defSemiHidden="0" w:defUnhideWhenUsed="0" w:defQFormat="0" w:count="375">
+    <w:lsdException w:name="Normal" w:uiPriority="0" w:qFormat="1"/>
+    <w:lsdException w:name="heading 1" w:uiPriority="9" w:qFormat="1"/>
+    <w:lsdException w:name="heading 2" w:semiHidden="1" w:uiPriority="9" w:unhideWhenUsed="1" w:qFormat="1"/>
+    <w:lsdException w:name="heading 3" w:semiHidden="1" w:uiPriority="9" w:unhideWhenUsed="1" w:qFormat="1"/>
+    <w:lsdException w:name="heading 4" w:semiHidden="1" w:uiPriority="9" w:unhideWhenUsed="1" w:qFormat="1"/>
+    <w:lsdException w:name="heading 5" w:semiHidden="1" w:uiPriority="9" w:unhideWhenUsed="1" w:qFormat="1"/>
+    <w:lsdException w:name="heading 6" w:semiHidden="1" w:uiPriority="9" w:unhideWhenUsed="1" w:qFormat="1"/>
+    <w:lsdException w:name="heading 7" w:semiHidden="1" w:uiPriority="9" w:unhideWhenUsed="1" w:qFormat="1"/>
+    <w:lsdException w:name="heading 8" w:semiHidden="1" w:uiPriority="9" w:unhideWhenUsed="1" w:qFormat="1"/>
+    <w:lsdException w:name="heading 9" w:semiHidden="1" w:uiPriority="9" w:unhideWhenUsed="1" w:qFormat="1"/>
+    <w:lsdException w:name="index 1" w:semiHidden="1" w:unhideWhenUsed="1"/>
+    <w:lsdException w:name="index 2" w:semiHidden="1" w:unhideWhenUsed="1"/>
+    <w:lsdException w:name="index 3" w:semiHidden="1" w:unhideWhenUsed="1"/>
+    <w:lsdException w:name="index 4" w:semiHidden="1" w:unhideWhenUsed="1"/>
+    <w:lsdException w:name="index 5" w:semiHidden="1" w:unhideWhenUsed="1"/>
+    <w:lsdException w:name="index 6" w:semiHidden="1" w:unhideWhenUsed="1"/>
+    <w:lsdException w:name="index 7" w:semiHidden="1" w:unhideWhenUsed="1"/>
+    <w:lsdException w:name="index 8" w:semiHidden="1" w:unhideWhenUsed="1"/>
+    <w:lsdException w:name="index 9" w:semiHidden="1" w:unhideWhenUsed="1"/>
+    <w:lsdException w:name="toc 1" w:semiHidden="1" w:uiPriority="39" w:unhideWhenUsed="1"/>
+    <w:lsdException w:name="toc 2" w:semiHidden="1" w:uiPriority="39" w:unhideWhenUsed="1"/>
+    <w:lsdException w:name="toc 3" w:semiHidden="1" w:uiPriority="39" w:unhideWhenUsed="1"/>
+    <w:lsdException w:name="toc 4" w:semiHidden="1" w:uiPriority="39" w:unhideWhenUsed="1"/>
+    <w:lsdException w:name="toc 5" w:semiHidden="1" w:uiPriority="39" w:unhideWhenUsed="1"/>
+    <w:lsdException w:name="toc 6" w:semiHidden="1" w:uiPriority="39" w:unhideWhenUsed="1"/>
+    <w:lsdException w:name="toc 7" w:semiHidden="1" w:uiPriority="39" w:unhideWhenUsed="1"/>
+    <w:lsdException w:name="toc 8" w:semiHidden="1" w:uiPriority="39" w:unhideWhenUsed="1"/>
+    <w:lsdException w:name="toc 9" w:semiHidden="1" w:uiPriority="39" w:unhideWhenUsed="1"/>
+    <w:lsdException w:name="Normal Indent" w:semiHidden="1" w:unhideWhenUsed="1"/>
+    <w:lsdException w:name="footnote text" w:semiHidden="1" w:unhideWhenUsed="1"/>
+    <w:lsdException w:name="annotation text" w:semiHidden="1" w:unhideWhenUsed="1"/>
+    <w:lsdException w:name="header" w:semiHidden="1" w:unhideWhenUsed="1"/>
+    <w:lsdException w:name="footer" w:semiHidden="1" w:unhideWhenUsed="1"/>
+    <w:lsdException w:name="index heading" w:semiHidden="1" w:unhideWhenUsed="1"/>
+    <w:lsdException w:name="caption" w:semiHidden="1" w:uiPriority="35" w:unhideWhenUsed="1" w:qFormat="1"/>
+    <w:lsdException w:name="table of figures" w:semiHidden="1" w:unhideWhenUsed="1"/>
+    <w:lsdException w:name="envelope address" w:semiHidden="1" w:unhideWhenUsed="1"/>
+    <w:lsdException w:name="envelope return" w:semiHidden="1" w:unhideWhenUsed="1"/>
+    <w:lsdException w:name="footnote reference" w:semiHidden="1" w:unhideWhenUsed="1"/>
+    <w:lsdException w:name="annotation reference" w:semiHidden="1" w:unhideWhenUsed="1"/>
+    <w:lsdException w:name="line number" w:semiHidden="1" w:unhideWhenUsed="1"/>
+    <w:lsdException w:name="page number" w:semiHidden="1" w:unhideWhenUsed="1"/>
+    <w:lsdException w:name="endnote reference" w:semiHidden="1" w:unhideWhenUsed="1"/>
+    <w:lsdException w:name="endnote text" w:semiHidden="1" w:unhideWhenUsed="1"/>
+    <w:lsdException w:name="table of authorities" w:semiHidden="1" w:unhideWhenUsed="1"/>
+    <w:lsdException w:name="macro" w:semiHidden="1" w:unhideWhenUsed="1"/>
+    <w:lsdException w:name="toa heading" w:semiHidden="1" w:unhideWhenUsed="1"/>
+    <w:lsdException w:name="List" w:semiHidden="1" w:unhideWhenUsed="1"/>
+    <w:lsdException w:name="List Bullet" w:semiHidden="1" w:unhideWhenUsed="1"/>
+    <w:lsdException w:name="List Number" w:semiHidden="1" w:unhideWhenUsed="1"/>
+    <w:lsdException w:name="List 2" w:semiHidden="1" w:unhideWhenUsed="1"/>
+    <w:lsdException w:name="List 3" w:semiHidden="1" w:unhideWhenUsed="1"/>
+    <w:lsdException w:name="List 4" w:semiHidden="1" w:unhideWhenUsed="1"/>
+    <w:lsdException w:name="List 5" w:semiHidden="1" w:unhideWhenUsed="1"/>
+    <w:lsdException w:name="List Bullet 2" w:semiHidden="1" w:unhideWhenUsed="1"/>
+    <w:lsdException w:name="List Bullet 3" w:semiHidden="1" w:unhideWhenUsed="1"/>
+    <w:lsdException w:name="List Bullet 4" w:semiHidden="1" w:unhideWhenUsed="1"/>
+    <w:lsdException w:name="List Bullet 5" w:semiHidden="1" w:unhideWhenUsed="1"/>
+    <w:lsdException w:name="List Number 2" w:semiHidden="1" w:unhideWhenUsed="1"/>
+    <w:lsdException w:name="List Number 3" w:semiHidden="1" w:unhideWhenUsed="1"/>
+    <w:lsdException w:name="List Number 4" w:semiHidden="1" w:unhideWhenUsed="1"/>
+    <w:lsdException w:name="List Number 5" w:semiHidden="1" w:unhideWhenUsed="1"/>
+    <w:lsdException w:name="Title" w:uiPriority="10" w:qFormat="1"/>
+    <w:lsdException w:name="Closing" w:semiHidden="1" w:unhideWhenUsed="1"/>
+    <w:lsdException w:name="Signature" w:semiHidden="1" w:unhideWhenUsed="1"/>
+    <w:lsdException w:name="Default Paragraph Font" w:semiHidden="1" w:uiPriority="1" w:unhideWhenUsed="1"/>
+    <w:lsdException w:name="Body Text" w:semiHidden="1" w:unhideWhenUsed="1"/>
+    <w:lsdException w:name="Body Text Indent" w:semiHidden="1" w:unhideWhenUsed="1"/>
+    <w:lsdException w:name="List Continue" w:semiHidden="1" w:unhideWhenUsed="1"/>
+    <w:lsdException w:name="List Continue 2" w:semiHidden="1" w:unhideWhenUsed="1"/>
+    <w:lsdException w:name="List Continue 3" w:semiHidden="1" w:unhideWhenUsed="1"/>
+    <w:lsdException w:name="List Continue 4" w:semiHidden="1" w:unhideWhenUsed="1"/>
+    <w:lsdException w:name="List Continue 5" w:semiHidden="1" w:unhideWhenUsed="1"/>
+    <w:lsdException w:name="Message Header" w:semiHidden="1" w:unhideWhenUsed="1"/>
+    <w:lsdException w:name="Subtitle" w:uiPriority="11" w:qFormat="1"/>
+    <w:lsdException w:name="Salutation" w:semiHidden="1" w:unhideWhenUsed="1"/>
+    <w:lsdException w:name="Date" w:semiHidden="1" w:unhideWhenUsed="1"/>
+    <w:lsdException w:name="Body Text First Indent" w:semiHidden="1" w:unhideWhenUsed="1"/>
+    <w:lsdException w:name="Body Text First Indent 2" w:semiHidden="1" w:unhideWhenUsed="1"/>
+    <w:lsdException w:name="Note Heading" w:semiHidden="1" w:unhideWhenUsed="1"/>
+    <w:lsdException w:name="Body Text 2" w:semiHidden="1" w:unhideWhenUsed="1"/>
+    <w:lsdException w:name="Body Text 3" w:semiHidden="1" w:unhideWhenUsed="1"/>
+    <w:lsdException w:name="Body Text Indent 2" w:semiHidden="1" w:unhideWhenUsed="1"/>
+    <w:lsdException w:name="Body Text Indent 3" w:semiHidden="1" w:unhideWhenUsed="1"/>
+    <w:lsdException w:name="Block Text" w:semiHidden="1" w:unhideWhenUsed="1"/>
+    <w:lsdException w:name="Hyperlink" w:semiHidden="1" w:unhideWhenUsed="1"/>
+    <w:lsdException w:name="FollowedHyperlink" w:semiHidden="1" w:unhideWhenUsed="1"/>
+    <w:lsdException w:name="Strong" w:uiPriority="22" w:qFormat="1"/>
+    <w:lsdException w:name="Emphasis" w:uiPriority="20" w:qFormat="1"/>
+    <w:lsdException w:name="Document Map" w:semiHidden="1" w:unhideWhenUsed="1"/>
+    <w:lsdException w:name="Plain Text" w:semiHidden="1" w:unhideWhenUsed="1"/>
+    <w:lsdException w:name="E-mail Signature" w:semiHidden="1" w:unhideWhenUsed="1"/>
+    <w:lsdException w:name="HTML Top of Form" w:semiHidden="1" w:unhideWhenUsed="1"/>
+    <w:lsdException w:name="HTML Bottom of Form" w:semiHidden="1" w:unhideWhenUsed="1"/>
+    <w:lsdException w:name="Normal (Web)" w:semiHidden="1" w:unhideWhenUsed="1"/>
+    <w:lsdException w:name="HTML Acronym" w:semiHidden="1" w:unhideWhenUsed="1"/>
+    <w:lsdException w:name="HTML Address" w:semiHidden="1" w:unhideWhenUsed="1"/>
+    <w:lsdException w:name="HTML Cite" w:semiHidden="1" w:unhideWhenUsed="1"/>
+    <w:lsdException w:name="HTML Code" w:semiHidden="1" w:unhideWhenUsed="1"/>
+    <w:lsdException w:name="HTML Definition" w:semiHidden="1" w:unhideWhenUsed="1"/>
+    <w:lsdException w:name="HTML Keyboard" w:semiHidden="1" w:unhideWhenUsed="1"/>
+    <w:lsdException w:name="HTML Preformatted" w:semiHidden="1" w:unhideWhenUsed="1"/>
+    <w:lsdException w:name="HTML Sample" w:semiHidden="1" w:unhideWhenUsed="1"/>
+    <w:lsdException w:name="HTML Typewriter" w:semiHidden="1" w:unhideWhenUsed="1"/>
+    <w:lsdException w:name="HTML Variable" w:semiHidden="1" w:unhideWhenUsed="1"/>
+    <w:lsdException w:name="Normal Table" w:semiHidden="1" w:unhideWhenUsed="1"/>
+    <w:lsdException w:name="annotation subject" w:semiHidden="1" w:unhideWhenUsed="1"/>
+    <w:lsdException w:name="No List" w:semiHidden="1" w:unhideWhenUsed="1"/>
+    <w:lsdException w:name="Outline List 1" w:semiHidden="1" w:unhideWhenUsed="1"/>
+    <w:lsdException w:name="Outline List 2" w:semiHidden="1" w:unhideWhenUsed="1"/>
+    <w:lsdException w:name="Outline List 3" w:semiHidden="1" w:unhideWhenUsed="1"/>
+    <w:lsdException w:name="Table Simple 1" w:semiHidden="1" w:unhideWhenUsed="1"/>
+    <w:lsdException w:name="Table Simple 2" w:semiHidden="1" w:unhideWhenUsed="1"/>
+    <w:lsdException w:name="Table Simple 3" w:semiHidden="1" w:unhideWhenUsed="1"/>
+    <w:lsdException w:name="Table Classic 1" w:semiHidden="1" w:unhideWhenUsed="1"/>
+    <w:lsdException w:name="Table Classic 2" w:semiHidden="1" w:unhideWhenUsed="1"/>
+    <w:lsdException w:name="Table Classic 3" w:semiHidden="1" w:unhideWhenUsed="1"/>
+    <w:lsdException w:name="Table Classic 4" w:semiHidden="1" w:unhideWhenUsed="1"/>
+    <w:lsdException w:name="Table Colorful 1" w:semiHidden="1" w:unhideWhenUsed="1"/>
+    <w:lsdException w:name="Table Colorful 2" w:semiHidden="1" w:unhideWhenUsed="1"/>
+    <w:lsdException w:name="Table Colorful 3" w:semiHidden="1" w:unhideWhenUsed="1"/>
+    <w:lsdException w:name="Table Columns 1" w:semiHidden="1" w:unhideWhenUsed="1"/>
+    <w:lsdException w:name="Table Columns 2" w:semiHidden="1" w:unhideWhenUsed="1"/>
+    <w:lsdException w:name="Table Columns 3" w:semiHidden="1" w:unhideWhenUsed="1"/>
+    <w:lsdException w:name="Table Columns 4" w:semiHidden="1" w:unhideWhenUsed="1"/>
+    <w:lsdException w:name="Table Columns 5" w:semiHidden="1" w:unhideWhenUsed="1"/>
+    <w:lsdException w:name="Table Grid 1" w:semiHidden="1" w:unhideWhenUsed="1"/>
+    <w:lsdException w:name="Table Grid 2" w:semiHidden="1" w:unhideWhenUsed="1"/>
+    <w:lsdException w:name="Table Grid 3" w:semiHidden="1" w:unhideWhenUsed="1"/>
+    <w:lsdException w:name="Table Grid 4" w:semiHidden="1" w:unhideWhenUsed="1"/>
+    <w:lsdException w:name="Table Grid 5" w:semiHidden="1" w:unhideWhenUsed="1"/>
+    <w:lsdException w:name="Table Grid 6" w:semiHidden="1" w:unhideWhenUsed="1"/>
+    <w:lsdException w:name="Table Grid 7" w:semiHidden="1" w:unhideWhenUsed="1"/>
+    <w:lsdException w:name="Table Grid 8" w:semiHidden="1" w:unhideWhenUsed="1"/>
+    <w:lsdException w:name="Table List 1" w:semiHidden="1" w:unhideWhenUsed="1"/>
+    <w:lsdException w:name="Table List 2" w:semiHidden="1" w:unhideWhenUsed="1"/>
+    <w:lsdException w:name="Table List 3" w:semiHidden="1" w:unhideWhenUsed="1"/>
+    <w:lsdException w:name="Table List 4" w:semiHidden="1" w:unhideWhenUsed="1"/>
+    <w:lsdException w:name="Table List 5" w:semiHidden="1" w:unhideWhenUsed="1"/>
+    <w:lsdException w:name="Table List 6" w:semiHidden="1" w:unhideWhenUsed="1"/>
+    <w:lsdException w:name="Table List 7" w:semiHidden="1" w:unhideWhenUsed="1"/>
+    <w:lsdException w:name="Table List 8" w:semiHidden="1" w:unhideWhenUsed="1"/>
+    <w:lsdException w:name="Table 3D effects 1" w:semiHidden="1" w:unhideWhenUsed="1"/>
+    <w:lsdException w:name="Table 3D effects 2" w:semiHidden="1" w:unhideWhenUsed="1"/>
+    <w:lsdException w:name="Table 3D effects 3" w:semiHidden="1" w:unhideWhenUsed="1"/>
+    <w:lsdException w:name="Table Contemporary" w:semiHidden="1" w:unhideWhenUsed="1"/>
+    <w:lsdException w:name="Table Elegant" w:semiHidden="1" w:unhideWhenUsed="1"/>
+    <w:lsdException w:name="Table Professional" w:semiHidden="1" w:unhideWhenUsed="1"/>
+    <w:lsdException w:name="Table Subtle 1" w:semiHidden="1" w:unhideWhenUsed="1"/>
+    <w:lsdException w:name="Table Subtle 2" w:semiHidden="1" w:unhideWhenUsed="1"/>
+    <w:lsdException w:name="Table Web 1" w:semiHidden="1" w:unhideWhenUsed="1"/>
+    <w:lsdException w:name="Table Web 2" w:semiHidden="1" w:unhideWhenUsed="1"/>
+    <w:lsdException w:name="Table Web 3" w:semiHidden="1" w:unhideWhenUsed="1"/>
+    <w:lsdException w:name="Balloon Text" w:semiHidden="1" w:unhideWhenUsed="1"/>
+    <w:lsdException w:name="Table Grid" w:semiHidden="1" w:uiPriority="39" w:unhideWhenUsed="1"/>
+    <w:lsdException w:name="Table Theme" w:semiHidden="1" w:unhideWhenUsed="1"/>
+    <w:lsdException w:name="Placeholder Text" w:semiHidden="1"/>
+    <w:lsdException w:name="No Spacing" w:uiPriority="1" w:qFormat="1"/>
+    <w:lsdException w:name="Light Shading" w:uiPriority="60"/>
+    <w:lsdException w:name="Light List" w:uiPriority="61"/>
+    <w:lsdException w:name="Light Grid" w:uiPriority="62"/>
+    <w:lsdException w:name="Medium Shading 1" w:uiPriority="63"/>
+    <w:lsdException w:name="Medium Shading 2" w:uiPriority="64"/>
+    <w:lsdException w:name="Medium List 1" w:uiPriority="65"/>
+    <w:lsdException w:name="Medium List 2" w:uiPriority="66"/>
+    <w:lsdException w:name="Medium Grid 1" w:uiPriority="67"/>
+    <w:lsdException w:name="Medium Grid 2" w:uiPriority="68"/>
+    <w:lsdException w:name="Medium Grid 3" w:uiPriority="69"/>
+    <w:lsdException w:name="Dark List" w:uiPriority="70"/>
+    <w:lsdException w:name="Colorful Shading" w:uiPriority="71"/>
+    <w:lsdException w:name="Colorful List" w:uiPriority="72"/>
+    <w:lsdException w:name="Colorful Grid" w:uiPriority="73"/>
+    <w:lsdException w:name="Light Shading Accent 1" w:uiPriority="60"/>
+    <w:lsdException w:name="Light List Accent 1" w:uiPriority="61"/>
+    <w:lsdException w:name="Light Grid Accent 1" w:uiPriority="62"/>
+    <w:lsdException w:name="Medium Shading 1 Accent 1" w:uiPriority="63"/>
+    <w:lsdException w:name="Medium Shading 2 Accent 1" w:uiPriority="64"/>
+    <w:lsdException w:name="Medium List 1 Accent 1" w:uiPriority="65"/>
+    <w:lsdException w:name="Revision" w:semiHidden="1"/>
+    <w:lsdException w:name="List Paragraph" w:uiPriority="34" w:qFormat="1"/>
+    <w:lsdException w:name="Quote" w:uiPriority="29" w:qFormat="1"/>
+    <w:lsdException w:name="Intense Quote" w:uiPriority="30" w:qFormat="1"/>
+    <w:lsdException w:name="Medium List 2 Accent 1" w:uiPriority="66"/>
+    <w:lsdException w:name="Medium Grid 1 Accent 1" w:uiPriority="67"/>
+    <w:lsdException w:name="Medium Grid 2 Accent 1" w:uiPriority="68"/>
+    <w:lsdException w:name="Medium Grid 3 Accent 1" w:uiPriority="69"/>
+    <w:lsdException w:name="Dark List Accent 1" w:uiPriority="70"/>
+    <w:lsdException w:name="Colorful Shading Accent 1" w:uiPriority="71"/>
+    <w:lsdException w:name="Colorful List Accent 1" w:uiPriority="72"/>
+    <w:lsdException w:name="Colorful Grid Accent 1" w:uiPriority="73"/>
+    <w:lsdException w:name="Light Shading Accent 2" w:uiPriority="60"/>
+    <w:lsdException w:name="Light List Accent 2" w:uiPriority="61"/>
+    <w:lsdException w:name="Light Grid Accent 2" w:uiPriority="62"/>
+    <w:lsdException w:name="Medium Shading 1 Accent 2" w:uiPriority="63"/>
+    <w:lsdException w:name="Medium Shading 2 Accent 2" w:uiPriority="64"/>
+    <w:lsdException w:name="Medium List 1 Accent 2" w:uiPriority="65"/>
+    <w:lsdException w:name="Medium List 2 Accent 2" w:uiPriority="66"/>
+    <w:lsdException w:name="Medium Grid 1 Accent 2" w:uiPriority="67"/>
+    <w:lsdException w:name="Medium Grid 2 Accent 2" w:uiPriority="68"/>
+    <w:lsdException w:name="Medium Grid 3 Accent 2" w:uiPriority="69"/>
+    <w:lsdException w:name="Dark List Accent 2" w:uiPriority="70"/>
+    <w:lsdException w:name="Colorful Shading Accent 2" w:uiPriority="71"/>
+    <w:lsdException w:name="Colorful List Accent 2" w:uiPriority="72"/>
+    <w:lsdException w:name="Colorful Grid Accent 2" w:uiPriority="73"/>
+    <w:lsdException w:name="Light Shading Accent 3" w:uiPriority="60"/>
+    <w:lsdException w:name="Light List Accent 3" w:uiPriority="61"/>
+    <w:lsdException w:name="Light Grid Accent 3" w:uiPriority="62"/>
+    <w:lsdException w:name="Medium Shading 1 Accent 3" w:uiPriority="63"/>
+    <w:lsdException w:name="Medium Shading 2 Accent 3" w:uiPriority="64"/>
+    <w:lsdException w:name="Medium List 1 Accent 3" w:uiPriority="65"/>
+    <w:lsdException w:name="Medium List 2 Accent 3" w:uiPriority="66"/>
+    <w:lsdException w:name="Medium Grid 1 Accent 3" w:uiPriority="67"/>
+    <w:lsdException w:name="Medium Grid 2 Accent 3" w:uiPriority="68"/>
+    <w:lsdException w:name="Medium Grid 3 Accent 3" w:uiPriority="69"/>
+    <w:lsdException w:name="Dark List Accent 3" w:uiPriority="70"/>
+    <w:lsdException w:name="Colorful Shading Accent 3" w:uiPriority="71"/>
+    <w:lsdException w:name="Colorful List Accent 3" w:uiPriority="72"/>
+    <w:lsdException w:name="Colorful Grid Accent 3" w:uiPriority="73"/>
+    <w:lsdException w:name="Light Shading Accent 4" w:uiPriority="60"/>
+    <w:lsdException w:name="Light List Accent 4" w:uiPriority="61"/>
+    <w:lsdException w:name="Light Grid Accent 4" w:uiPriority="62"/>
+    <w:lsdException w:name="Medium Shading 1 Accent 4" w:uiPriority="63"/>
+    <w:lsdException w:name="Medium Shading 2 Accent 4" w:uiPriority="64"/>
+    <w:lsdException w:name="Medium List 1 Accent 4" w:uiPriority="65"/>
+    <w:lsdException w:name="Medium List 2 Accent 4" w:uiPriority="66"/>
+    <w:lsdException w:name="Medium Grid 1 Accent 4" w:uiPriority="67"/>
+    <w:lsdException w:name="Medium Grid 2 Accent 4" w:uiPriority="68"/>
+    <w:lsdException w:name="Medium Grid 3 Accent 4" w:uiPriority="69"/>
+    <w:lsdException w:name="Dark List Accent 4" w:uiPriority="70"/>
+    <w:lsdException w:name="Colorful Shading Accent 4" w:uiPriority="71"/>
+    <w:lsdException w:name="Colorful List Accent 4" w:uiPriority="72"/>
+    <w:lsdException w:name="Colorful Grid Accent 4" w:uiPriority="73"/>
+    <w:lsdException w:name="Light Shading Accent 5" w:uiPriority="60"/>
+    <w:lsdException w:name="Light List Accent 5" w:uiPriority="61"/>
+    <w:lsdException w:name="Light Grid Accent 5" w:uiPriority="62"/>
+    <w:lsdException w:name="Medium Shading 1 Accent 5" w:uiPriority="63"/>
+    <w:lsdException w:name="Medium Shading 2 Accent 5" w:uiPriority="64"/>
+    <w:lsdException w:name="Medium List 1 Accent 5" w:uiPriority="65"/>
+    <w:lsdException w:name="Medium List 2 Accent 5" w:uiPriority="66"/>
+    <w:lsdException w:name="Medium Grid 1 Accent 5" w:uiPriority="67"/>
+    <w:lsdException w:name="Medium Grid 2 Accent 5" w:uiPriority="68"/>
+    <w:lsdException w:name="Medium Grid 3 Accent 5" w:uiPriority="69"/>
+    <w:lsdException w:name="Dark List Accent 5" w:uiPriority="70"/>
+    <w:lsdException w:name="Colorful Shading Accent 5" w:uiPriority="71"/>
+    <w:lsdException w:name="Colorful List Accent 5" w:uiPriority="72"/>
+    <w:lsdException w:name="Colorful Grid Accent 5" w:uiPriority="73"/>
+    <w:lsdException w:name="Light Shading Accent 6" w:uiPriority="60"/>
+    <w:lsdException w:name="Light List Accent 6" w:uiPriority="61"/>
+    <w:lsdException w:name="Light Grid Accent 6" w:uiPriority="62"/>
+    <w:lsdException w:name="Medium Shading 1 Accent 6" w:uiPriority="63"/>
+    <w:lsdException w:name="Medium Shading 2 Accent 6" w:uiPriority="64"/>
+    <w:lsdException w:name="Medium List 1 Accent 6" w:uiPriority="65"/>
+    <w:lsdException w:name="Medium List 2 Accent 6" w:uiPriority="66"/>
+    <w:lsdException w:name="Medium Grid 1 Accent 6" w:uiPriority="67"/>
+    <w:lsdException w:name="Medium Grid 2 Accent 6" w:uiPriority="68"/>
+    <w:lsdException w:name="Medium Grid 3 Accent 6" w:uiPriority="69"/>
+    <w:lsdException w:name="Dark List Accent 6" w:uiPriority="70"/>
+    <w:lsdException w:name="Colorful Shading Accent 6" w:uiPriority="71"/>
+    <w:lsdException w:name="Colorful List Accent 6" w:uiPriority="72"/>
+    <w:lsdException w:name="Colorful Grid Accent 6" w:uiPriority="73"/>
+    <w:lsdException w:name="Subtle Emphasis" w:uiPriority="19" w:qFormat="1"/>
+    <w:lsdException w:name="Intense Emphasis" w:uiPriority="21" w:qFormat="1"/>
+    <w:lsdException w:name="Subtle Reference" w:uiPriority="31" w:qFormat="1"/>
+    <w:lsdException w:name="Intense Reference" w:uiPriority="32" w:qFormat="1"/>
+    <w:lsdException w:name="Book Title" w:uiPriority="33" w:qFormat="1"/>
+    <w:lsdException w:name="Bibliography" w:semiHidden="1" w:uiPriority="37" w:unhideWhenUsed="1"/>
+    <w:lsdException w:name="TOC Heading" w:semiHidden="1" w:uiPriority="39" w:unhideWhenUsed="1" w:qFormat="1"/>
+    <w:lsdException w:name="Plain Table 1" w:uiPriority="41"/>
+    <w:lsdException w:name="Plain Table 2" w:uiPriority="42"/>
+    <w:lsdException w:name="Plain Table 3" w:uiPriority="43"/>
+    <w:lsdException w:name="Plain Table 4" w:uiPriority="44"/>
+    <w:lsdException w:name="Plain Table 5" w:uiPriority="45"/>
+    <w:lsdException w:name="Grid Table Light" w:uiPriority="40"/>
+    <w:lsdException w:name="Grid Table 1 Light" w:uiPriority="46"/>
+    <w:lsdException w:name="Grid Table 2" w:uiPriority="47"/>
+    <w:lsdException w:name="Grid Table 3" w:uiPriority="48"/>
+    <w:lsdException w:name="Grid Table 4" w:uiPriority="49"/>
+    <w:lsdException w:name="Grid Table 5 Dark" w:uiPriority="50"/>
+    <w:lsdException w:name="Grid Table 6 Colorful" w:uiPriority="51"/>
+    <w:lsdException w:name="Grid Table 7 Colorful" w:uiPriority="52"/>
+    <w:lsdException w:name="Grid Table 1 Light Accent 1" w:uiPriority="46"/>
+    <w:lsdException w:name="Grid Table 2 Accent 1" w:uiPriority="47"/>
+    <w:lsdException w:name="Grid Table 3 Accent 1" w:uiPriority="48"/>
+    <w:lsdException w:name="Grid Table 4 Accent 1" w:uiPriority="49"/>
+    <w:lsdException w:name="Grid Table 5 Dark Accent 1" w:uiPriority="50"/>
+    <w:lsdException w:name="Grid Table 6 Colorful Accent 1" w:uiPriority="51"/>
+    <w:lsdException w:name="Grid Table 7 Colorful Accent 1" w:uiPriority="52"/>
+    <w:lsdException w:name="Grid Table 1 Light Accent 2" w:uiPriority="46"/>
+    <w:lsdException w:name="Grid Table 2 Accent 2" w:uiPriority="47"/>
+    <w:lsdException w:name="Grid Table 3 Accent 2" w:uiPriority="48"/>
+    <w:lsdException w:name="Grid Table 4 Accent 2" w:uiPriority="49"/>
+    <w:lsdException w:name="Grid Table 5 Dark Accent 2" w:uiPriority="50"/>
+    <w:lsdException w:name="Grid Table 6 Colorful Accent 2" w:uiPriority="51"/>
+    <w:lsdException w:name="Grid Table 7 Colorful Accent 2" w:uiPriority="52"/>
+    <w:lsdException w:name="Grid Table 1 Light Accent 3" w:uiPriority="46"/>
+    <w:lsdException w:name="Grid Table 2 Accent 3" w:uiPriority="47"/>
+    <w:lsdException w:name="Grid Table 3 Accent 3" w:uiPriority="48"/>
+    <w:lsdException w:name="Grid Table 4 Accent 3" w:uiPriority="49"/>
+    <w:lsdException w:name="Grid Table 5 Dark Accent 3" w:uiPriority="50"/>
+    <w:lsdException w:name="Grid Table 6 Colorful Accent 3" w:uiPriority="51"/>
+    <w:lsdException w:name="Grid Table 7 Colorful Accent 3" w:uiPriority="52"/>
+    <w:lsdException w:name="Grid Table 1 Light Accent 4" w:uiPriority="46"/>
+    <w:lsdException w:name="Grid Table 2 Accent 4" w:uiPriority="47"/>
+    <w:lsdException w:name="Grid Table 3 Accent 4" w:uiPriority="48"/>
+    <w:lsdException w:name="Grid Table 4 Accent 4" w:uiPriority="49"/>
+    <w:lsdException w:name="Grid Table 5 Dark Accent 4" w:uiPriority="50"/>
+    <w:lsdException w:name="Grid Table 6 Colorful Accent 4" w:uiPriority="51"/>
+    <w:lsdException w:name="Grid Table 7 Colorful Accent 4" w:uiPriority="52"/>
+    <w:lsdException w:name="Grid Table 1 Light Accent 5" w:uiPriority="46"/>
+    <w:lsdException w:name="Grid Table 2 Accent 5" w:uiPriority="47"/>
+    <w:lsdException w:name="Grid Table 3 Accent 5" w:uiPriority="48"/>
+    <w:lsdException w:name="Grid Table 4 Accent 5" w:uiPriority="49"/>
+    <w:lsdException w:name="Grid Table 5 Dark Accent 5" w:uiPriority="50"/>
+    <w:lsdException w:name="Grid Table 6 Colorful Accent 5" w:uiPriority="51"/>
+    <w:lsdException w:name="Grid Table 7 Colorful Accent 5" w:uiPriority="52"/>
+    <w:lsdException w:name="Grid Table 1 Light Accent 6" w:uiPriority="46"/>
+    <w:lsdException w:name="Grid Table 2 Accent 6" w:uiPriority="47"/>
+    <w:lsdException w:name="Grid Table 3 Accent 6" w:uiPriority="48"/>
+    <w:lsdException w:name="Grid Table 4 Accent 6" w:uiPriority="49"/>
+    <w:lsdException w:name="Grid Table 5 Dark Accent 6" w:uiPriority="50"/>
+    <w:lsdException w:name="Grid Table 6 Colorful Accent 6" w:uiPriority="51"/>
+    <w:lsdException w:name="Grid Table 7 Colorful Accent 6" w:uiPriority="52"/>
+    <w:lsdException w:name="List Table 1 Light" w:uiPriority="46"/>
+    <w:lsdException w:name="List Table 2" w:uiPriority="47"/>
+    <w:lsdException w:name="List Table 3" w:uiPriority="48"/>
+    <w:lsdException w:name="List Table 4" w:uiPriority="49"/>
+    <w:lsdException w:name="List Table 5 Dark" w:uiPriority="50"/>
+    <w:lsdException w:name="List Table 6 Colorful" w:uiPriority="51"/>
+    <w:lsdException w:name="List Table 7 Colorful" w:uiPriority="52"/>
+    <w:lsdException w:name="List Table 1 Light Accent 1" w:uiPriority="46"/>
+    <w:lsdException w:name="List Table 2 Accent 1" w:uiPriority="47"/>
+    <w:lsdException w:name="List Table 3 Accent 1" w:uiPriority="48"/>
+    <w:lsdException w:name="List Table 4 Accent 1" w:uiPriority="49"/>
+    <w:lsdException w:name="List Table 5 Dark Accent 1" w:uiPriority="50"/>
+    <w:lsdException w:name="List Table 6 Colorful Accent 1" w:uiPriority="51"/>
+    <w:lsdException w:name="List Table 7 Colorful Accent 1" w:uiPriority="52"/>
+    <w:lsdException w:name="List Table 1 Light Accent 2" w:uiPriority="46"/>
+    <w:lsdException w:name="List Table 2 Accent 2" w:uiPriority="47"/>
+    <w:lsdException w:name="List Table 3 Accent 2" w:uiPriority="48"/>
+    <w:lsdException w:name="List Table 4 Accent 2" w:uiPriority="49"/>
+    <w:lsdException w:name="List Table 5 Dark Accent 2" w:uiPriority="50"/>
+    <w:lsdException w:name="List Table 6 Colorful Accent 2" w:uiPriority="51"/>
+    <w:lsdException w:name="List Table 7 Colorful Accent 2" w:uiPriority="52"/>
+    <w:lsdException w:name="List Table 1 Light Accent 3" w:uiPriority="46"/>
+    <w:lsdException w:name="List Table 2 Accent 3" w:uiPriority="47"/>
+    <w:lsdException w:name="List Table 3 Accent 3" w:uiPriority="48"/>
+    <w:lsdException w:name="List Table 4 Accent 3" w:uiPriority="49"/>
+    <w:lsdException w:name="List Table 5 Dark Accent 3" w:uiPriority="50"/>
+    <w:lsdException w:name="List Table 6 Colorful Accent 3" w:uiPriority="51"/>
+    <w:lsdException w:name="List Table 7 Colorful Accent 3" w:uiPriority="52"/>
+    <w:lsdException w:name="List Table 1 Light Accent 4" w:uiPriority="46"/>
+    <w:lsdException w:name="List Table 2 Accent 4" w:uiPriority="47"/>
+    <w:lsdException w:name="List Table 3 Accent 4" w:uiPriority="48"/>
+    <w:lsdException w:name="List Table 4 Accent 4" w:uiPriority="49"/>
+    <w:lsdException w:name="List Table 5 Dark Accent 4" w:uiPriority="50"/>
+    <w:lsdException w:name="List Table 6 Colorful Accent 4" w:uiPriority="51"/>
+    <w:lsdException w:name="List Table 7 Colorful Accent 4" w:uiPriority="52"/>
+    <w:lsdException w:name="List Table 1 Light Accent 5" w:uiPriority="46"/>
+    <w:lsdException w:name="List Table 2 Accent 5" w:uiPriority="47"/>
+    <w:lsdException w:name="List Table 3 Accent 5" w:uiPriority="48"/>
+    <w:lsdException w:name="List Table 4 Accent 5" w:uiPriority="49"/>
+    <w:lsdException w:name="List Table 5 Dark Accent 5" w:uiPriority="50"/>
+    <w:lsdException w:name="List Table 6 Colorful Accent 5" w:uiPriority="51"/>
+    <w:lsdException w:name="List Table 7 Colorful Accent 5" w:uiPriority="52"/>
+    <w:lsdException w:name="List Table 1 Light Accent 6" w:uiPriority="46"/>
+    <w:lsdException w:name="List Table 2 Accent 6" w:uiPriority="47"/>
+    <w:lsdException w:name="List Table 3 Accent 6" w:uiPriority="48"/>
+    <w:lsdException w:name="List Table 4 Accent 6" w:uiPriority="49"/>
+    <w:lsdException w:name="List Table 5 Dark Accent 6" w:uiPriority="50"/>
+    <w:lsdException w:name="List Table 6 Colorful Accent 6" w:uiPriority="51"/>
+    <w:lsdException w:name="List Table 7 Colorful Accent 6" w:uiPriority="52"/>
+    <w:lsdException w:name="Mention" w:semiHidden="1" w:unhideWhenUsed="1"/>
+    <w:lsdException w:name="Smart Hyperlink" w:semiHidden="1" w:unhideWhenUsed="1"/>
+    <w:lsdException w:name="Hashtag" w:semiHidden="1" w:unhideWhenUsed="1"/>
+    <w:lsdException w:name="Unresolved Mention" w:semiHidden="1" w:unhideWhenUsed="1"/>
   </w:latentStyles>
   <w:style w:type="paragraph" w:default="1" w:styleId="a">
     <w:name w:val="Normal"/>
@@ -12102,7 +11460,7 @@
   <a:extraClrSchemeLst/>
   <a:extLst>
     <a:ext uri="{05A4C25C-085E-4340-85A3-A5531E510DB2}">
-      <thm15:themeFamily xmlns="" xmlns:thm15="http://schemas.microsoft.com/office/thememl/2012/main" name="Office Theme" id="{62F939B6-93AF-4DB8-9C6B-D6C7DFDC589F}" vid="{4A3C46E8-61CC-4603-A589-7422A47A8E4A}"/>
+      <thm15:themeFamily xmlns:thm15="http://schemas.microsoft.com/office/thememl/2012/main" name="Office Theme" id="{62F939B6-93AF-4DB8-9C6B-D6C7DFDC589F}" vid="{4A3C46E8-61CC-4603-A589-7422A47A8E4A}"/>
     </a:ext>
   </a:extLst>
 </a:theme>
@@ -12113,7 +11471,7 @@
 </file>
 
 <file path=customXml/itemProps1.xml><?xml version="1.0" encoding="utf-8"?>
-<ds:datastoreItem xmlns:ds="http://schemas.openxmlformats.org/officeDocument/2006/customXml" ds:itemID="{129D509E-CCDD-433E-BC16-47EA29E68B69}">
+<ds:datastoreItem xmlns:ds="http://schemas.openxmlformats.org/officeDocument/2006/customXml" ds:itemID="{FF18FCE2-BF31-434F-B5AB-A472C1D78653}">
   <ds:schemaRefs>
     <ds:schemaRef ds:uri="http://schemas.openxmlformats.org/officeDocument/2006/bibliography"/>
   </ds:schemaRefs>

</xml_diff>

<commit_message>
Included skip/use fire engine into the use case
</commit_message>
<xml_diff>
--- a/Use Case/Take Turn.docx
+++ b/Use Case/Take Turn.docx
@@ -824,18 +824,8 @@
           <w:sz w:val="24"/>
           <w:szCs w:val="24"/>
         </w:rPr>
-        <w:t xml:space="preserve"> </w:t>
-      </w:r>
-      <w:proofErr w:type="spellStart"/>
-      <w:r>
-        <w:rPr>
-          <w:rFonts w:ascii="Calibri" w:hAnsi="Calibri" w:cs="Calibri"/>
-          <w:sz w:val="24"/>
-          <w:szCs w:val="24"/>
-        </w:rPr>
-        <w:t>Subfunction</w:t>
-      </w:r>
-      <w:proofErr w:type="spellEnd"/>
+        <w:t xml:space="preserve"> Subfunction</w:t>
+      </w:r>
     </w:p>
     <w:p>
       <w:pPr>
@@ -1227,18 +1217,8 @@
           <w:sz w:val="24"/>
           <w:szCs w:val="24"/>
         </w:rPr>
-        <w:t xml:space="preserve"> </w:t>
-      </w:r>
-      <w:proofErr w:type="spellStart"/>
-      <w:r>
-        <w:rPr>
-          <w:rFonts w:ascii="Calibri" w:hAnsi="Calibri" w:cs="Calibri"/>
-          <w:sz w:val="24"/>
-          <w:szCs w:val="24"/>
-        </w:rPr>
-        <w:t>subfunction</w:t>
-      </w:r>
-      <w:proofErr w:type="spellEnd"/>
+        <w:t xml:space="preserve"> subfunction</w:t>
+      </w:r>
     </w:p>
     <w:p>
       <w:pPr>
@@ -1525,33 +1505,15 @@
           <w:sz w:val="24"/>
           <w:szCs w:val="24"/>
         </w:rPr>
-        <w:t>-</w:t>
-      </w:r>
-      <w:proofErr w:type="gramStart"/>
-      <w:r>
-        <w:rPr>
-          <w:rFonts w:ascii="Calibri" w:hAnsi="Calibri" w:cs="Calibri"/>
-          <w:sz w:val="24"/>
-          <w:szCs w:val="24"/>
-        </w:rPr>
-        <w:t>5)</w:t>
-      </w:r>
-      <w:r>
-        <w:rPr>
-          <w:rFonts w:ascii="Calibri" w:hAnsi="Calibri" w:cs="Calibri"/>
-          <w:sz w:val="24"/>
-          <w:szCs w:val="24"/>
-        </w:rPr>
-        <w:t>a.</w:t>
-      </w:r>
-      <w:proofErr w:type="gramEnd"/>
-      <w:r>
-        <w:rPr>
-          <w:rFonts w:ascii="Calibri" w:hAnsi="Calibri" w:cs="Calibri"/>
-          <w:sz w:val="24"/>
-          <w:szCs w:val="24"/>
-        </w:rPr>
-        <w:t xml:space="preserve"> Player change</w:t>
+        <w:t>-5)</w:t>
+      </w:r>
+      <w:r>
+        <w:rPr>
+          <w:rFonts w:ascii="Calibri" w:hAnsi="Calibri" w:cs="Calibri"/>
+          <w:sz w:val="24"/>
+          <w:szCs w:val="24"/>
+        </w:rPr>
+        <w:t>a. Player change</w:t>
       </w:r>
       <w:r>
         <w:rPr>
@@ -1762,18 +1724,8 @@
           <w:sz w:val="24"/>
           <w:szCs w:val="24"/>
         </w:rPr>
-        <w:t xml:space="preserve"> </w:t>
-      </w:r>
-      <w:proofErr w:type="spellStart"/>
-      <w:r>
-        <w:rPr>
-          <w:rFonts w:ascii="Calibri" w:hAnsi="Calibri" w:cs="Calibri"/>
-          <w:sz w:val="24"/>
-          <w:szCs w:val="24"/>
-        </w:rPr>
-        <w:t>Subfunction</w:t>
-      </w:r>
-      <w:proofErr w:type="spellEnd"/>
+        <w:t xml:space="preserve"> Subfunction</w:t>
+      </w:r>
     </w:p>
     <w:p>
       <w:pPr>
@@ -2125,25 +2077,7 @@
           <w:sz w:val="24"/>
           <w:szCs w:val="24"/>
         </w:rPr>
-        <w:t>(2-</w:t>
-      </w:r>
-      <w:proofErr w:type="gramStart"/>
-      <w:r>
-        <w:rPr>
-          <w:rFonts w:ascii="Calibri" w:hAnsi="Calibri" w:cs="Calibri"/>
-          <w:sz w:val="24"/>
-          <w:szCs w:val="24"/>
-        </w:rPr>
-        <w:t>6)a</w:t>
-      </w:r>
-      <w:proofErr w:type="gramEnd"/>
-      <w:r>
-        <w:rPr>
-          <w:rFonts w:ascii="Calibri" w:hAnsi="Calibri" w:cs="Calibri"/>
-          <w:sz w:val="24"/>
-          <w:szCs w:val="24"/>
-        </w:rPr>
-        <w:t xml:space="preserve"> : Player informs Systems that he/she wishes to cancel game creation. Use case ends in failure.</w:t>
+        <w:t>(2-6)a : Player informs Systems that he/she wishes to cancel game creation. Use case ends in failure.</w:t>
       </w:r>
     </w:p>
     <w:p>
@@ -2303,7 +2237,6 @@
         </w:rPr>
         <w:t xml:space="preserve">Level: </w:t>
       </w:r>
-      <w:proofErr w:type="spellStart"/>
       <w:r>
         <w:rPr>
           <w:rFonts w:ascii="Calibri" w:hAnsi="Calibri" w:cs="Calibri"/>
@@ -2313,7 +2246,6 @@
         </w:rPr>
         <w:t>Subfunction</w:t>
       </w:r>
-      <w:proofErr w:type="spellEnd"/>
     </w:p>
     <w:p>
       <w:pPr>
@@ -2469,27 +2401,7 @@
           <w:szCs w:val="24"/>
           <w:lang w:val="en-CA"/>
         </w:rPr>
-        <w:t xml:space="preserve">System places initial game objects (fire, hotspot, </w:t>
-      </w:r>
-      <w:proofErr w:type="spellStart"/>
-      <w:r>
-        <w:rPr>
-          <w:rFonts w:ascii="Calibri" w:hAnsi="Calibri" w:cs="Calibri"/>
-          <w:sz w:val="24"/>
-          <w:szCs w:val="24"/>
-          <w:lang w:val="en-CA"/>
-        </w:rPr>
-        <w:t>etc</w:t>
-      </w:r>
-      <w:proofErr w:type="spellEnd"/>
-      <w:r>
-        <w:rPr>
-          <w:rFonts w:ascii="Calibri" w:hAnsi="Calibri" w:cs="Calibri"/>
-          <w:sz w:val="24"/>
-          <w:szCs w:val="24"/>
-          <w:lang w:val="en-CA"/>
-        </w:rPr>
-        <w:t>).</w:t>
+        <w:t>System places initial game objects (fire, hotspot, etc).</w:t>
       </w:r>
     </w:p>
     <w:p>
@@ -2848,19 +2760,8 @@
           <w:szCs w:val="24"/>
           <w:lang w:val="en"/>
         </w:rPr>
-        <w:t xml:space="preserve"> </w:t>
-      </w:r>
-      <w:proofErr w:type="spellStart"/>
-      <w:r>
-        <w:rPr>
-          <w:rFonts w:ascii="Calibri" w:eastAsia="Kozuka Gothic Pr6N H" w:hAnsi="Calibri" w:cs="Calibri"/>
-          <w:sz w:val="24"/>
-          <w:szCs w:val="24"/>
-          <w:lang w:val="en"/>
-        </w:rPr>
-        <w:t>subfunction</w:t>
-      </w:r>
-      <w:proofErr w:type="spellEnd"/>
+        <w:t xml:space="preserve"> subfunction</w:t>
+      </w:r>
     </w:p>
     <w:p>
       <w:pPr>
@@ -3282,19 +3183,8 @@
           <w:szCs w:val="24"/>
           <w:lang w:val="en"/>
         </w:rPr>
-        <w:t xml:space="preserve"> </w:t>
-      </w:r>
-      <w:proofErr w:type="spellStart"/>
-      <w:r>
-        <w:rPr>
-          <w:rFonts w:ascii="Calibri" w:eastAsia="Kozuka Gothic Pr6N H" w:hAnsi="Calibri" w:cs="Calibri"/>
-          <w:sz w:val="24"/>
-          <w:szCs w:val="24"/>
-          <w:lang w:val="en"/>
-        </w:rPr>
-        <w:t>subfunction</w:t>
-      </w:r>
-      <w:proofErr w:type="spellEnd"/>
+        <w:t xml:space="preserve"> subfunction</w:t>
+      </w:r>
     </w:p>
     <w:p>
       <w:pPr>
@@ -3652,7 +3542,6 @@
         </w:rPr>
         <w:t xml:space="preserve">Level: </w:t>
       </w:r>
-      <w:proofErr w:type="spellStart"/>
       <w:r>
         <w:rPr>
           <w:rFonts w:ascii="Calibri" w:eastAsia="Kozuka Gothic Pr6N H" w:hAnsi="Calibri" w:cs="Calibri"/>
@@ -3662,7 +3551,6 @@
         </w:rPr>
         <w:t>subfunction</w:t>
       </w:r>
-      <w:proofErr w:type="spellEnd"/>
     </w:p>
     <w:p>
       <w:pPr>
@@ -3968,19 +3856,8 @@
           <w:szCs w:val="24"/>
           <w:lang w:val="en-CA"/>
         </w:rPr>
-        <w:t xml:space="preserve"> </w:t>
-      </w:r>
-      <w:proofErr w:type="spellStart"/>
-      <w:r>
-        <w:rPr>
-          <w:rFonts w:ascii="Calibri" w:eastAsia="Kozuka Gothic Pr6N H" w:hAnsi="Calibri" w:cs="Calibri"/>
-          <w:sz w:val="24"/>
-          <w:szCs w:val="24"/>
-          <w:lang w:val="en-CA"/>
-        </w:rPr>
-        <w:t>Subfunction</w:t>
-      </w:r>
-      <w:proofErr w:type="spellEnd"/>
+        <w:t xml:space="preserve"> Subfunction</w:t>
+      </w:r>
     </w:p>
     <w:p>
       <w:pPr>
@@ -4663,19 +4540,8 @@
           <w:szCs w:val="24"/>
           <w:lang w:val="en-CA"/>
         </w:rPr>
-        <w:t xml:space="preserve">. If after </w:t>
-      </w:r>
-      <w:proofErr w:type="gramStart"/>
-      <w:r>
-        <w:rPr>
-          <w:rFonts w:ascii="Calibri" w:hAnsi="Calibri" w:cs="Calibri"/>
-          <w:sz w:val="24"/>
-          <w:szCs w:val="24"/>
-          <w:lang w:val="en-CA"/>
-        </w:rPr>
-        <w:t>taking action</w:t>
-      </w:r>
-      <w:proofErr w:type="gramEnd"/>
+        <w:t>. If after taking action</w:t>
+      </w:r>
       <w:r>
         <w:rPr>
           <w:rFonts w:ascii="Calibri" w:hAnsi="Calibri" w:cs="Calibri"/>
@@ -4750,6 +4616,450 @@
         <w:jc w:val="left"/>
         <w:rPr>
           <w:rFonts w:ascii="Calibri" w:hAnsi="Calibri" w:cs="Calibri"/>
+          <w:sz w:val="24"/>
+          <w:szCs w:val="24"/>
+          <w:lang w:val="en-CA"/>
+        </w:rPr>
+      </w:pPr>
+    </w:p>
+    <w:p>
+      <w:pPr>
+        <w:widowControl/>
+        <w:spacing w:line="276" w:lineRule="auto"/>
+        <w:contextualSpacing/>
+        <w:jc w:val="left"/>
+        <w:rPr>
+          <w:rFonts w:ascii="Calibri" w:hAnsi="Calibri" w:cs="Calibri"/>
+          <w:b/>
+          <w:kern w:val="0"/>
+          <w:sz w:val="28"/>
+          <w:szCs w:val="28"/>
+          <w:lang w:val="en"/>
+        </w:rPr>
+      </w:pPr>
+      <w:r>
+        <w:rPr>
+          <w:rFonts w:ascii="Calibri" w:hAnsi="Calibri" w:cs="Calibri"/>
+          <w:b/>
+          <w:kern w:val="0"/>
+          <w:sz w:val="28"/>
+          <w:szCs w:val="28"/>
+          <w:lang w:val="en"/>
+        </w:rPr>
+        <w:t>Pass a Turn</w:t>
+      </w:r>
+    </w:p>
+    <w:p>
+      <w:pPr>
+        <w:widowControl/>
+        <w:spacing w:line="276" w:lineRule="auto"/>
+        <w:contextualSpacing/>
+        <w:jc w:val="left"/>
+        <w:rPr>
+          <w:rFonts w:ascii="Calibri" w:hAnsi="Calibri" w:cs="Calibri"/>
+          <w:kern w:val="0"/>
+          <w:sz w:val="24"/>
+          <w:szCs w:val="24"/>
+          <w:lang w:val="en-CA"/>
+        </w:rPr>
+      </w:pPr>
+      <w:r>
+        <w:rPr>
+          <w:rFonts w:ascii="Calibri" w:hAnsi="Calibri" w:cs="Calibri" w:hint="eastAsia"/>
+          <w:b/>
+          <w:kern w:val="0"/>
+          <w:sz w:val="24"/>
+          <w:szCs w:val="24"/>
+          <w:lang w:val="en-CA"/>
+        </w:rPr>
+        <w:t xml:space="preserve">Use Case: </w:t>
+      </w:r>
+      <w:r>
+        <w:rPr>
+          <w:rFonts w:ascii="Calibri" w:hAnsi="Calibri" w:cs="Calibri"/>
+          <w:kern w:val="0"/>
+          <w:sz w:val="24"/>
+          <w:szCs w:val="24"/>
+          <w:lang w:val="en-CA"/>
+        </w:rPr>
+        <w:t>Pass a Turn</w:t>
+      </w:r>
+    </w:p>
+    <w:p>
+      <w:pPr>
+        <w:widowControl/>
+        <w:spacing w:line="276" w:lineRule="auto"/>
+        <w:contextualSpacing/>
+        <w:jc w:val="left"/>
+        <w:rPr>
+          <w:rFonts w:ascii="Calibri" w:hAnsi="Calibri" w:cs="Calibri"/>
+          <w:kern w:val="0"/>
+          <w:sz w:val="24"/>
+          <w:szCs w:val="24"/>
+          <w:lang w:val="en-CA"/>
+        </w:rPr>
+      </w:pPr>
+      <w:r>
+        <w:rPr>
+          <w:rFonts w:ascii="Calibri" w:hAnsi="Calibri" w:cs="Calibri"/>
+          <w:b/>
+          <w:kern w:val="0"/>
+          <w:sz w:val="24"/>
+          <w:szCs w:val="24"/>
+          <w:lang w:val="en-CA"/>
+        </w:rPr>
+        <w:t>Scope:</w:t>
+      </w:r>
+      <w:r>
+        <w:rPr>
+          <w:rFonts w:ascii="Calibri" w:hAnsi="Calibri" w:cs="Calibri"/>
+          <w:kern w:val="0"/>
+          <w:sz w:val="24"/>
+          <w:szCs w:val="24"/>
+          <w:lang w:val="en-CA"/>
+        </w:rPr>
+        <w:t xml:space="preserve"> Flash Point</w:t>
+      </w:r>
+    </w:p>
+    <w:p>
+      <w:pPr>
+        <w:widowControl/>
+        <w:spacing w:line="276" w:lineRule="auto"/>
+        <w:contextualSpacing/>
+        <w:jc w:val="left"/>
+        <w:rPr>
+          <w:rFonts w:ascii="Calibri" w:hAnsi="Calibri" w:cs="Calibri"/>
+          <w:kern w:val="0"/>
+          <w:sz w:val="24"/>
+          <w:szCs w:val="24"/>
+          <w:lang w:val="en-CA"/>
+        </w:rPr>
+      </w:pPr>
+      <w:r>
+        <w:rPr>
+          <w:rFonts w:ascii="Calibri" w:hAnsi="Calibri" w:cs="Calibri"/>
+          <w:b/>
+          <w:kern w:val="0"/>
+          <w:sz w:val="24"/>
+          <w:szCs w:val="24"/>
+          <w:lang w:val="en-CA"/>
+        </w:rPr>
+        <w:t xml:space="preserve">Level: </w:t>
+      </w:r>
+      <w:r>
+        <w:rPr>
+          <w:rFonts w:ascii="Calibri" w:hAnsi="Calibri" w:cs="Calibri"/>
+          <w:kern w:val="0"/>
+          <w:sz w:val="24"/>
+          <w:szCs w:val="24"/>
+          <w:lang w:val="en-CA"/>
+        </w:rPr>
+        <w:t>Subfunction</w:t>
+      </w:r>
+    </w:p>
+    <w:p>
+      <w:pPr>
+        <w:widowControl/>
+        <w:spacing w:line="276" w:lineRule="auto"/>
+        <w:contextualSpacing/>
+        <w:jc w:val="left"/>
+        <w:rPr>
+          <w:rFonts w:ascii="Calibri" w:hAnsi="Calibri" w:cs="Calibri"/>
+          <w:kern w:val="0"/>
+          <w:sz w:val="24"/>
+          <w:szCs w:val="24"/>
+          <w:lang w:val="en-CA"/>
+        </w:rPr>
+      </w:pPr>
+      <w:r>
+        <w:rPr>
+          <w:rFonts w:ascii="Calibri" w:hAnsi="Calibri" w:cs="Calibri"/>
+          <w:b/>
+          <w:kern w:val="0"/>
+          <w:sz w:val="24"/>
+          <w:szCs w:val="24"/>
+          <w:lang w:val="en-CA"/>
+        </w:rPr>
+        <w:t xml:space="preserve">Intention in Context: </w:t>
+      </w:r>
+      <w:r>
+        <w:rPr>
+          <w:rFonts w:ascii="Calibri" w:hAnsi="Calibri" w:cs="Calibri"/>
+          <w:kern w:val="0"/>
+          <w:sz w:val="24"/>
+          <w:szCs w:val="24"/>
+          <w:lang w:val="en-CA"/>
+        </w:rPr>
+        <w:t>Player</w:t>
+      </w:r>
+      <w:r>
+        <w:rPr>
+          <w:rFonts w:ascii="Calibri" w:hAnsi="Calibri" w:cs="Calibri"/>
+          <w:kern w:val="0"/>
+          <w:sz w:val="24"/>
+          <w:szCs w:val="24"/>
+          <w:lang w:val="en-CA"/>
+        </w:rPr>
+        <w:t xml:space="preserve"> </w:t>
+      </w:r>
+      <w:r>
+        <w:rPr>
+          <w:rFonts w:ascii="Calibri" w:hAnsi="Calibri" w:cs="Calibri" w:hint="eastAsia"/>
+          <w:kern w:val="0"/>
+          <w:sz w:val="24"/>
+          <w:szCs w:val="24"/>
+          <w:lang w:val="en-CA"/>
+        </w:rPr>
+        <w:t>want</w:t>
+      </w:r>
+      <w:r>
+        <w:rPr>
+          <w:rFonts w:ascii="Calibri" w:hAnsi="Calibri" w:cs="Calibri"/>
+          <w:kern w:val="0"/>
+          <w:sz w:val="24"/>
+          <w:szCs w:val="24"/>
+          <w:lang w:val="en-CA"/>
+        </w:rPr>
+        <w:t>s to pass</w:t>
+      </w:r>
+      <w:r>
+        <w:rPr>
+          <w:rFonts w:ascii="Calibri" w:hAnsi="Calibri" w:cs="Calibri"/>
+          <w:kern w:val="0"/>
+          <w:sz w:val="24"/>
+          <w:szCs w:val="24"/>
+          <w:lang w:val="en-CA"/>
+        </w:rPr>
+        <w:t xml:space="preserve"> a turn</w:t>
+      </w:r>
+    </w:p>
+    <w:p>
+      <w:pPr>
+        <w:widowControl/>
+        <w:spacing w:line="276" w:lineRule="auto"/>
+        <w:contextualSpacing/>
+        <w:jc w:val="left"/>
+        <w:rPr>
+          <w:rFonts w:ascii="Calibri" w:hAnsi="Calibri" w:cs="Calibri"/>
+          <w:i/>
+          <w:kern w:val="0"/>
+          <w:sz w:val="24"/>
+          <w:szCs w:val="24"/>
+          <w:lang w:val="en-CA"/>
+        </w:rPr>
+      </w:pPr>
+      <w:r>
+        <w:rPr>
+          <w:rFonts w:ascii="Calibri" w:hAnsi="Calibri" w:cs="Calibri"/>
+          <w:b/>
+          <w:kern w:val="0"/>
+          <w:sz w:val="24"/>
+          <w:szCs w:val="24"/>
+          <w:lang w:val="en-CA"/>
+        </w:rPr>
+        <w:t xml:space="preserve">Primary Actor: </w:t>
+      </w:r>
+      <w:r>
+        <w:rPr>
+          <w:rFonts w:ascii="Calibri" w:hAnsi="Calibri" w:cs="Calibri"/>
+          <w:kern w:val="0"/>
+          <w:sz w:val="24"/>
+          <w:szCs w:val="24"/>
+          <w:lang w:val="en-CA"/>
+        </w:rPr>
+        <w:t>Player</w:t>
+      </w:r>
+    </w:p>
+    <w:p>
+      <w:pPr>
+        <w:widowControl/>
+        <w:spacing w:line="276" w:lineRule="auto"/>
+        <w:contextualSpacing/>
+        <w:jc w:val="left"/>
+        <w:rPr>
+          <w:rFonts w:ascii="Calibri" w:hAnsi="Calibri" w:cs="Calibri"/>
+          <w:b/>
+          <w:kern w:val="0"/>
+          <w:sz w:val="24"/>
+          <w:szCs w:val="24"/>
+          <w:lang w:val="en-CA"/>
+        </w:rPr>
+      </w:pPr>
+      <w:r>
+        <w:rPr>
+          <w:rFonts w:ascii="Calibri" w:hAnsi="Calibri" w:cs="Calibri"/>
+          <w:b/>
+          <w:kern w:val="0"/>
+          <w:sz w:val="24"/>
+          <w:szCs w:val="24"/>
+          <w:lang w:val="en-CA"/>
+        </w:rPr>
+        <w:t>Main Success Scenario:</w:t>
+      </w:r>
+    </w:p>
+    <w:p>
+      <w:pPr>
+        <w:pStyle w:val="a3"/>
+        <w:widowControl/>
+        <w:numPr>
+          <w:ilvl w:val="0"/>
+          <w:numId w:val="13"/>
+        </w:numPr>
+        <w:spacing w:line="276" w:lineRule="auto"/>
+        <w:ind w:firstLineChars="0"/>
+        <w:contextualSpacing/>
+        <w:jc w:val="left"/>
+        <w:rPr>
+          <w:rFonts w:ascii="Calibri" w:hAnsi="Calibri" w:cs="Calibri"/>
+          <w:sz w:val="24"/>
+          <w:szCs w:val="24"/>
+          <w:lang w:val="en-CA"/>
+        </w:rPr>
+      </w:pPr>
+      <w:r>
+        <w:rPr>
+          <w:rFonts w:ascii="Calibri" w:hAnsi="Calibri" w:cs="Calibri"/>
+          <w:sz w:val="24"/>
+          <w:szCs w:val="24"/>
+          <w:lang w:val="en-CA"/>
+        </w:rPr>
+        <w:t>Player informs System that he/she wants to pass a turn.</w:t>
+      </w:r>
+    </w:p>
+    <w:p>
+      <w:pPr>
+        <w:pStyle w:val="a3"/>
+        <w:widowControl/>
+        <w:numPr>
+          <w:ilvl w:val="0"/>
+          <w:numId w:val="13"/>
+        </w:numPr>
+        <w:spacing w:line="276" w:lineRule="auto"/>
+        <w:ind w:firstLineChars="0"/>
+        <w:contextualSpacing/>
+        <w:jc w:val="left"/>
+        <w:rPr>
+          <w:rFonts w:ascii="Calibri" w:hAnsi="Calibri" w:cs="Calibri"/>
+          <w:sz w:val="24"/>
+          <w:szCs w:val="24"/>
+          <w:lang w:val="en-CA"/>
+        </w:rPr>
+      </w:pPr>
+      <w:r>
+        <w:rPr>
+          <w:rFonts w:ascii="Calibri" w:hAnsi="Calibri" w:cs="Calibri"/>
+          <w:sz w:val="24"/>
+          <w:szCs w:val="24"/>
+          <w:lang w:val="en-CA"/>
+        </w:rPr>
+        <w:t>System saves Player’s unused AP.</w:t>
+      </w:r>
+    </w:p>
+    <w:p>
+      <w:pPr>
+        <w:widowControl/>
+        <w:numPr>
+          <w:ilvl w:val="0"/>
+          <w:numId w:val="13"/>
+        </w:numPr>
+        <w:spacing w:line="276" w:lineRule="auto"/>
+        <w:contextualSpacing/>
+        <w:jc w:val="left"/>
+        <w:rPr>
+          <w:rFonts w:ascii="Calibri" w:hAnsi="Calibri" w:cs="Calibri"/>
+          <w:sz w:val="24"/>
+          <w:szCs w:val="24"/>
+          <w:lang w:val="en-CA"/>
+        </w:rPr>
+      </w:pPr>
+      <w:r>
+        <w:rPr>
+          <w:rFonts w:ascii="Calibri" w:hAnsi="Calibri" w:cs="Calibri" w:hint="eastAsia"/>
+          <w:sz w:val="24"/>
+          <w:szCs w:val="24"/>
+          <w:lang w:val="en-CA"/>
+        </w:rPr>
+        <w:t>S</w:t>
+      </w:r>
+      <w:r>
+        <w:rPr>
+          <w:rFonts w:ascii="Calibri" w:hAnsi="Calibri" w:cs="Calibri"/>
+          <w:sz w:val="24"/>
+          <w:szCs w:val="24"/>
+          <w:lang w:val="en-CA"/>
+        </w:rPr>
+        <w:t>ystem informs Player of new game states.</w:t>
+      </w:r>
+    </w:p>
+    <w:p>
+      <w:pPr>
+        <w:widowControl/>
+        <w:spacing w:line="276" w:lineRule="auto"/>
+        <w:contextualSpacing/>
+        <w:jc w:val="left"/>
+        <w:rPr>
+          <w:rFonts w:ascii="Calibri" w:hAnsi="Calibri" w:cs="Calibri"/>
+          <w:i/>
+          <w:kern w:val="0"/>
+          <w:sz w:val="24"/>
+          <w:szCs w:val="24"/>
+          <w:lang w:val="en-CA"/>
+        </w:rPr>
+      </w:pPr>
+      <w:r>
+        <w:rPr>
+          <w:rFonts w:ascii="Calibri" w:hAnsi="Calibri" w:cs="Calibri"/>
+          <w:b/>
+          <w:kern w:val="0"/>
+          <w:sz w:val="24"/>
+          <w:szCs w:val="24"/>
+          <w:lang w:val="en-CA"/>
+        </w:rPr>
+        <w:t>Extension:</w:t>
+      </w:r>
+    </w:p>
+    <w:p>
+      <w:pPr>
+        <w:widowControl/>
+        <w:spacing w:line="276" w:lineRule="auto"/>
+        <w:ind w:left="420" w:hanging="420"/>
+        <w:contextualSpacing/>
+        <w:jc w:val="left"/>
+        <w:rPr>
+          <w:rFonts w:ascii="Calibri" w:hAnsi="Calibri" w:cs="Calibri"/>
+          <w:kern w:val="0"/>
+          <w:sz w:val="24"/>
+          <w:szCs w:val="24"/>
+          <w:lang w:val="en-CA"/>
+        </w:rPr>
+      </w:pPr>
+      <w:r>
+        <w:rPr>
+          <w:rFonts w:ascii="Calibri" w:hAnsi="Calibri" w:cs="Calibri"/>
+          <w:kern w:val="0"/>
+          <w:sz w:val="24"/>
+          <w:szCs w:val="24"/>
+          <w:lang w:val="en-CA"/>
+        </w:rPr>
+        <w:t>2a.</w:t>
+      </w:r>
+      <w:r>
+        <w:rPr>
+          <w:rFonts w:ascii="Calibri" w:hAnsi="Calibri" w:cs="Calibri"/>
+          <w:kern w:val="0"/>
+          <w:sz w:val="24"/>
+          <w:szCs w:val="24"/>
+          <w:lang w:val="en-CA"/>
+        </w:rPr>
+        <w:tab/>
+        <w:t>System detects if Player’s unused AP exceeds the limit, System sets Player’s AP to the limit.</w:t>
+      </w:r>
+    </w:p>
+    <w:p>
+      <w:pPr>
+        <w:jc w:val="left"/>
+        <w:rPr>
+          <w:rFonts w:ascii="Calibri" w:hAnsi="Calibri" w:cs="Calibri" w:hint="eastAsia"/>
           <w:sz w:val="24"/>
           <w:szCs w:val="24"/>
           <w:lang w:val="en-CA"/>
@@ -4867,19 +5177,8 @@
           <w:szCs w:val="24"/>
           <w:lang w:val="en-CA"/>
         </w:rPr>
-        <w:t xml:space="preserve"> </w:t>
-      </w:r>
-      <w:proofErr w:type="spellStart"/>
-      <w:r>
-        <w:rPr>
-          <w:rFonts w:ascii="Calibri" w:eastAsia="Kozuka Gothic Pr6N H" w:hAnsi="Calibri" w:cs="Calibri"/>
-          <w:sz w:val="24"/>
-          <w:szCs w:val="24"/>
-          <w:lang w:val="en-CA"/>
-        </w:rPr>
-        <w:t>Subfunction</w:t>
-      </w:r>
-      <w:proofErr w:type="spellEnd"/>
+        <w:t xml:space="preserve"> Subfunction</w:t>
+      </w:r>
     </w:p>
     <w:p>
       <w:pPr>
@@ -5541,6 +5840,7 @@
           <w:szCs w:val="24"/>
           <w:lang w:val="en-CA"/>
         </w:rPr>
+        <w:lastRenderedPageBreak/>
         <w:t>The p</w:t>
       </w:r>
       <w:r>
@@ -6230,7 +6530,6 @@
           <w:szCs w:val="24"/>
           <w:lang w:val="en-CA"/>
         </w:rPr>
-        <w:lastRenderedPageBreak/>
         <w:tab/>
         <w:t>1d.2. System adds the victim to the list of rescued victims.</w:t>
       </w:r>
@@ -6309,36 +6608,16 @@
           <w:szCs w:val="24"/>
           <w:lang w:val="en-CA"/>
         </w:rPr>
-        <w:t>-</w:t>
-      </w:r>
-      <w:proofErr w:type="gramStart"/>
-      <w:r>
-        <w:rPr>
-          <w:rFonts w:ascii="Calibri" w:hAnsi="Calibri" w:cs="Calibri"/>
-          <w:sz w:val="24"/>
-          <w:szCs w:val="24"/>
-          <w:lang w:val="en-CA"/>
-        </w:rPr>
-        <w:t>3)a</w:t>
-      </w:r>
-      <w:r>
-        <w:rPr>
-          <w:rFonts w:ascii="Calibri" w:hAnsi="Calibri" w:cs="Calibri"/>
-          <w:sz w:val="24"/>
-          <w:szCs w:val="24"/>
-          <w:lang w:val="en-CA"/>
-        </w:rPr>
-        <w:t>.</w:t>
-      </w:r>
-      <w:proofErr w:type="gramEnd"/>
-      <w:r>
-        <w:rPr>
-          <w:rFonts w:ascii="Calibri" w:hAnsi="Calibri" w:cs="Calibri"/>
-          <w:sz w:val="24"/>
-          <w:szCs w:val="24"/>
-          <w:lang w:val="en-CA"/>
-        </w:rPr>
-        <w:t xml:space="preserve"> If the </w:t>
+        <w:t>-3)a</w:t>
+      </w:r>
+      <w:r>
+        <w:rPr>
+          <w:rFonts w:ascii="Calibri" w:hAnsi="Calibri" w:cs="Calibri"/>
+          <w:sz w:val="24"/>
+          <w:szCs w:val="24"/>
+          <w:lang w:val="en-CA"/>
+        </w:rPr>
+        <w:t xml:space="preserve">. If the </w:t>
       </w:r>
       <w:r>
         <w:rPr>
@@ -6367,7 +6646,7 @@
         <w:widowControl/>
         <w:jc w:val="left"/>
         <w:rPr>
-          <w:rFonts w:ascii="Calibri" w:hAnsi="Calibri" w:cs="Calibri" w:hint="eastAsia"/>
+          <w:rFonts w:ascii="Calibri" w:hAnsi="Calibri" w:cs="Calibri"/>
           <w:b/>
           <w:sz w:val="28"/>
           <w:szCs w:val="28"/>
@@ -6436,18 +6715,8 @@
           <w:sz w:val="24"/>
           <w:szCs w:val="24"/>
         </w:rPr>
-        <w:t xml:space="preserve"> </w:t>
-      </w:r>
-      <w:proofErr w:type="spellStart"/>
-      <w:r>
-        <w:rPr>
-          <w:rFonts w:ascii="Calibri" w:hAnsi="Calibri" w:cs="Calibri"/>
-          <w:sz w:val="24"/>
-          <w:szCs w:val="24"/>
-        </w:rPr>
-        <w:t>FlashPoint</w:t>
-      </w:r>
-      <w:proofErr w:type="spellEnd"/>
+        <w:t xml:space="preserve"> FlashPoint</w:t>
+      </w:r>
     </w:p>
     <w:p>
       <w:pPr>
@@ -6474,18 +6743,8 @@
           <w:sz w:val="24"/>
           <w:szCs w:val="24"/>
         </w:rPr>
-        <w:t xml:space="preserve"> </w:t>
-      </w:r>
-      <w:proofErr w:type="spellStart"/>
-      <w:r>
-        <w:rPr>
-          <w:rFonts w:ascii="Calibri" w:hAnsi="Calibri" w:cs="Calibri"/>
-          <w:sz w:val="24"/>
-          <w:szCs w:val="24"/>
-        </w:rPr>
-        <w:t>Subfunction</w:t>
-      </w:r>
-      <w:proofErr w:type="spellEnd"/>
+        <w:t xml:space="preserve"> Subfunction</w:t>
+      </w:r>
     </w:p>
     <w:p>
       <w:pPr>
@@ -6924,7 +7183,7 @@
         <w:widowControl/>
         <w:jc w:val="left"/>
         <w:rPr>
-          <w:rFonts w:ascii="Calibri" w:hAnsi="Calibri" w:cs="Calibri" w:hint="eastAsia"/>
+          <w:rFonts w:ascii="Calibri" w:hAnsi="Calibri" w:cs="Calibri"/>
           <w:b/>
           <w:color w:val="FF0000"/>
           <w:sz w:val="28"/>
@@ -6959,6 +7218,7 @@
           <w:sz w:val="24"/>
           <w:szCs w:val="24"/>
         </w:rPr>
+        <w:lastRenderedPageBreak/>
         <w:t>User case:</w:t>
       </w:r>
       <w:r>
@@ -7277,25 +7537,7 @@
           <w:sz w:val="24"/>
           <w:szCs w:val="24"/>
         </w:rPr>
-        <w:t>(1-</w:t>
-      </w:r>
-      <w:proofErr w:type="gramStart"/>
-      <w:r>
-        <w:rPr>
-          <w:rFonts w:ascii="Calibri" w:hAnsi="Calibri" w:cs="Calibri"/>
-          <w:sz w:val="24"/>
-          <w:szCs w:val="24"/>
-        </w:rPr>
-        <w:t>3)a.</w:t>
-      </w:r>
-      <w:proofErr w:type="gramEnd"/>
-      <w:r>
-        <w:rPr>
-          <w:rFonts w:ascii="Calibri" w:hAnsi="Calibri" w:cs="Calibri"/>
-          <w:sz w:val="24"/>
-          <w:szCs w:val="24"/>
-        </w:rPr>
-        <w:t xml:space="preserve"> The player doesn’t have enough action </w:t>
+        <w:t xml:space="preserve">(1-3)a. The player doesn’t have enough action </w:t>
       </w:r>
       <w:r>
         <w:rPr>
@@ -7346,25 +7588,7 @@
           <w:sz w:val="24"/>
           <w:szCs w:val="24"/>
         </w:rPr>
-        <w:t>(1-</w:t>
-      </w:r>
-      <w:proofErr w:type="gramStart"/>
-      <w:r>
-        <w:rPr>
-          <w:rFonts w:ascii="Calibri" w:hAnsi="Calibri" w:cs="Calibri"/>
-          <w:sz w:val="24"/>
-          <w:szCs w:val="24"/>
-        </w:rPr>
-        <w:t>2)b.</w:t>
-      </w:r>
-      <w:proofErr w:type="gramEnd"/>
-      <w:r>
-        <w:rPr>
-          <w:rFonts w:ascii="Calibri" w:hAnsi="Calibri" w:cs="Calibri"/>
-          <w:sz w:val="24"/>
-          <w:szCs w:val="24"/>
-        </w:rPr>
-        <w:t xml:space="preserve"> The area where player stand doesn</w:t>
+        <w:t>(1-2)b. The area where player stand doesn</w:t>
       </w:r>
       <w:r>
         <w:rPr>
@@ -7399,25 +7623,7 @@
           <w:sz w:val="24"/>
           <w:szCs w:val="24"/>
         </w:rPr>
-        <w:t xml:space="preserve">3b </w:t>
-      </w:r>
-      <w:proofErr w:type="gramStart"/>
-      <w:r>
-        <w:rPr>
-          <w:rFonts w:ascii="Calibri" w:hAnsi="Calibri" w:cs="Calibri"/>
-          <w:sz w:val="24"/>
-          <w:szCs w:val="24"/>
-        </w:rPr>
-        <w:t>The</w:t>
-      </w:r>
-      <w:proofErr w:type="gramEnd"/>
-      <w:r>
-        <w:rPr>
-          <w:rFonts w:ascii="Calibri" w:hAnsi="Calibri" w:cs="Calibri"/>
-          <w:sz w:val="24"/>
-          <w:szCs w:val="24"/>
-        </w:rPr>
-        <w:t xml:space="preserve"> area where player stand doesn’</w:t>
+        <w:t>3b The area where player stand doesn’</w:t>
       </w:r>
       <w:r>
         <w:rPr>
@@ -7452,16 +7658,7 @@
           <w:sz w:val="24"/>
           <w:szCs w:val="24"/>
         </w:rPr>
-        <w:t>(1-</w:t>
-      </w:r>
-      <w:proofErr w:type="gramStart"/>
-      <w:r>
-        <w:rPr>
-          <w:rFonts w:ascii="Calibri" w:hAnsi="Calibri" w:cs="Calibri"/>
-          <w:sz w:val="24"/>
-          <w:szCs w:val="24"/>
-        </w:rPr>
-        <w:t>3)d</w:t>
+        <w:t>(1-3)d</w:t>
       </w:r>
       <w:r>
         <w:rPr>
@@ -7471,7 +7668,6 @@
         </w:rPr>
         <w:t>.</w:t>
       </w:r>
-      <w:proofErr w:type="gramEnd"/>
       <w:r>
         <w:rPr>
           <w:rFonts w:ascii="Calibri" w:hAnsi="Calibri" w:cs="Calibri"/>
@@ -7495,7 +7691,7 @@
         <w:widowControl/>
         <w:jc w:val="left"/>
         <w:rPr>
-          <w:rFonts w:ascii="Calibri" w:hAnsi="Calibri" w:cs="Calibri" w:hint="eastAsia"/>
+          <w:rFonts w:ascii="Calibri" w:hAnsi="Calibri" w:cs="Calibri"/>
           <w:sz w:val="24"/>
           <w:szCs w:val="24"/>
         </w:rPr>
@@ -7605,18 +7801,8 @@
           <w:sz w:val="24"/>
           <w:szCs w:val="24"/>
         </w:rPr>
-        <w:t xml:space="preserve"> </w:t>
-      </w:r>
-      <w:proofErr w:type="spellStart"/>
-      <w:r>
-        <w:rPr>
-          <w:rFonts w:ascii="Calibri" w:hAnsi="Calibri" w:cs="Calibri"/>
-          <w:sz w:val="24"/>
-          <w:szCs w:val="24"/>
-        </w:rPr>
-        <w:t>Subfunction</w:t>
-      </w:r>
-      <w:proofErr w:type="spellEnd"/>
+        <w:t xml:space="preserve"> Subfunction</w:t>
+      </w:r>
     </w:p>
     <w:p>
       <w:pPr>
@@ -7643,23 +7829,7 @@
           <w:sz w:val="24"/>
           <w:szCs w:val="24"/>
         </w:rPr>
-        <w:t xml:space="preserve"> The intention of the player is to carry the victim to safe </w:t>
-      </w:r>
-      <w:r>
-        <w:rPr>
-          <w:rFonts w:ascii="Calibri" w:hAnsi="Calibri" w:cs="Calibri"/>
-          <w:sz w:val="24"/>
-          <w:szCs w:val="24"/>
-        </w:rPr>
-        <w:t>place and</w:t>
-      </w:r>
-      <w:r>
-        <w:rPr>
-          <w:rFonts w:ascii="Calibri" w:hAnsi="Calibri" w:cs="Calibri"/>
-          <w:sz w:val="24"/>
-          <w:szCs w:val="24"/>
-        </w:rPr>
-        <w:t xml:space="preserve"> rescue the victim successfully.</w:t>
+        <w:t xml:space="preserve"> The intention of the player is to carry the victim to safe place and rescue the victim successfully.</w:t>
       </w:r>
     </w:p>
     <w:p>
@@ -8047,7 +8217,7 @@
         <w:widowControl/>
         <w:jc w:val="left"/>
         <w:rPr>
-          <w:rFonts w:ascii="Calibri" w:hAnsi="Calibri" w:cs="Calibri" w:hint="eastAsia"/>
+          <w:rFonts w:ascii="Calibri" w:hAnsi="Calibri" w:cs="Calibri"/>
           <w:sz w:val="24"/>
           <w:szCs w:val="24"/>
         </w:rPr>
@@ -8075,25 +8245,7 @@
           <w:sz w:val="24"/>
           <w:szCs w:val="24"/>
         </w:rPr>
-        <w:t xml:space="preserve"> case continues at </w:t>
-      </w:r>
-      <w:proofErr w:type="gramStart"/>
-      <w:r>
-        <w:rPr>
-          <w:rFonts w:ascii="Calibri" w:hAnsi="Calibri" w:cs="Calibri"/>
-          <w:sz w:val="24"/>
-          <w:szCs w:val="24"/>
-        </w:rPr>
-        <w:t>Take Action</w:t>
-      </w:r>
-      <w:proofErr w:type="gramEnd"/>
-      <w:r>
-        <w:rPr>
-          <w:rFonts w:ascii="Calibri" w:hAnsi="Calibri" w:cs="Calibri"/>
-          <w:sz w:val="24"/>
-          <w:szCs w:val="24"/>
-        </w:rPr>
-        <w:t>.</w:t>
+        <w:t xml:space="preserve"> case continues at Take Action.</w:t>
       </w:r>
     </w:p>
     <w:p>
@@ -8187,6 +8339,7 @@
           <w:sz w:val="24"/>
           <w:szCs w:val="24"/>
         </w:rPr>
+        <w:lastRenderedPageBreak/>
         <w:t>2b. Player doesn’t have enough AP to perform movements and carry a victim, system informs player, and use case ends in failure.</w:t>
       </w:r>
     </w:p>
@@ -8222,7 +8375,7 @@
         <w:widowControl/>
         <w:jc w:val="left"/>
         <w:rPr>
-          <w:rFonts w:ascii="Calibri" w:hAnsi="Calibri" w:cs="Calibri" w:hint="eastAsia"/>
+          <w:rFonts w:ascii="Calibri" w:hAnsi="Calibri" w:cs="Calibri"/>
           <w:sz w:val="24"/>
           <w:szCs w:val="24"/>
         </w:rPr>
@@ -8332,18 +8485,8 @@
           <w:sz w:val="24"/>
           <w:szCs w:val="24"/>
         </w:rPr>
-        <w:t xml:space="preserve"> </w:t>
-      </w:r>
-      <w:proofErr w:type="spellStart"/>
-      <w:r>
-        <w:rPr>
-          <w:rFonts w:ascii="Calibri" w:hAnsi="Calibri" w:cs="Calibri"/>
-          <w:sz w:val="24"/>
-          <w:szCs w:val="24"/>
-        </w:rPr>
-        <w:t>Subfunction</w:t>
-      </w:r>
-      <w:proofErr w:type="spellEnd"/>
+        <w:t xml:space="preserve"> Subfunction</w:t>
+      </w:r>
     </w:p>
     <w:p>
       <w:pPr>
@@ -8524,7 +8667,6 @@
           <w:sz w:val="24"/>
           <w:szCs w:val="24"/>
         </w:rPr>
-        <w:lastRenderedPageBreak/>
         <w:t>4.</w:t>
       </w:r>
       <w:r>
@@ -8542,7 +8684,7 @@
         <w:widowControl/>
         <w:jc w:val="left"/>
         <w:rPr>
-          <w:rFonts w:ascii="Calibri" w:hAnsi="Calibri" w:cs="Calibri" w:hint="eastAsia"/>
+          <w:rFonts w:ascii="Calibri" w:hAnsi="Calibri" w:cs="Calibri"/>
           <w:sz w:val="24"/>
           <w:szCs w:val="24"/>
         </w:rPr>
@@ -8570,25 +8712,7 @@
           <w:sz w:val="24"/>
           <w:szCs w:val="24"/>
         </w:rPr>
-        <w:t xml:space="preserve"> case continues at </w:t>
-      </w:r>
-      <w:proofErr w:type="gramStart"/>
-      <w:r>
-        <w:rPr>
-          <w:rFonts w:ascii="Calibri" w:hAnsi="Calibri" w:cs="Calibri"/>
-          <w:sz w:val="24"/>
-          <w:szCs w:val="24"/>
-        </w:rPr>
-        <w:t>Take Action</w:t>
-      </w:r>
-      <w:proofErr w:type="gramEnd"/>
-      <w:r>
-        <w:rPr>
-          <w:rFonts w:ascii="Calibri" w:hAnsi="Calibri" w:cs="Calibri"/>
-          <w:sz w:val="24"/>
-          <w:szCs w:val="24"/>
-        </w:rPr>
-        <w:t>.</w:t>
+        <w:t xml:space="preserve"> case continues at Take Action.</w:t>
       </w:r>
     </w:p>
     <w:p>
@@ -8763,18 +8887,8 @@
           <w:sz w:val="24"/>
           <w:szCs w:val="24"/>
         </w:rPr>
-        <w:t xml:space="preserve"> </w:t>
-      </w:r>
-      <w:proofErr w:type="spellStart"/>
-      <w:r>
-        <w:rPr>
-          <w:rFonts w:ascii="Calibri" w:hAnsi="Calibri" w:cs="Calibri"/>
-          <w:sz w:val="24"/>
-          <w:szCs w:val="24"/>
-        </w:rPr>
-        <w:t>Subfunction</w:t>
-      </w:r>
-      <w:proofErr w:type="spellEnd"/>
+        <w:t xml:space="preserve"> Subfunction</w:t>
+      </w:r>
     </w:p>
     <w:p>
       <w:pPr>
@@ -8974,25 +9088,7 @@
           <w:szCs w:val="24"/>
         </w:rPr>
         <w:tab/>
-        <w:t xml:space="preserve">Use case continues at </w:t>
-      </w:r>
-      <w:proofErr w:type="gramStart"/>
-      <w:r>
-        <w:rPr>
-          <w:rFonts w:ascii="Calibri" w:hAnsi="Calibri" w:cs="Calibri"/>
-          <w:sz w:val="24"/>
-          <w:szCs w:val="24"/>
-        </w:rPr>
-        <w:t>Take Action</w:t>
-      </w:r>
-      <w:proofErr w:type="gramEnd"/>
-      <w:r>
-        <w:rPr>
-          <w:rFonts w:ascii="Calibri" w:hAnsi="Calibri" w:cs="Calibri"/>
-          <w:sz w:val="24"/>
-          <w:szCs w:val="24"/>
-        </w:rPr>
-        <w:t>.</w:t>
+        <w:t>Use case continues at Take Action.</w:t>
       </w:r>
     </w:p>
     <w:p>
@@ -9062,6 +9158,7 @@
           <w:sz w:val="24"/>
           <w:szCs w:val="24"/>
         </w:rPr>
+        <w:lastRenderedPageBreak/>
         <w:t>2a: If firefighter and ambulance are on the same spot, he can either send the ambulance to next spot or drive the ambulance. If there are two firefighters, two can drive the ambulance, no AP needed for one firefighter.</w:t>
       </w:r>
     </w:p>
@@ -9172,360 +9269,802 @@
           <w:sz w:val="24"/>
           <w:szCs w:val="24"/>
         </w:rPr>
-        <w:t xml:space="preserve">Level: </w:t>
-      </w:r>
-      <w:proofErr w:type="spellStart"/>
-      <w:r>
-        <w:rPr>
-          <w:rFonts w:ascii="Calibri" w:hAnsi="Calibri" w:cs="Calibri"/>
-          <w:sz w:val="24"/>
-          <w:szCs w:val="24"/>
-        </w:rPr>
-        <w:t>Subfunction</w:t>
+        <w:t>Level: Subfunction</w:t>
+      </w:r>
+    </w:p>
+    <w:p>
+      <w:pPr>
+        <w:widowControl/>
+        <w:jc w:val="left"/>
+        <w:rPr>
+          <w:rFonts w:ascii="Calibri" w:hAnsi="Calibri" w:cs="Calibri"/>
+          <w:sz w:val="24"/>
+          <w:szCs w:val="24"/>
+        </w:rPr>
+      </w:pPr>
+      <w:r>
+        <w:rPr>
+          <w:rFonts w:ascii="Calibri" w:hAnsi="Calibri" w:cs="Calibri"/>
+          <w:sz w:val="24"/>
+          <w:szCs w:val="24"/>
+        </w:rPr>
+        <w:t>Intention in context: The intention of the player is to drive the fire engine and extinguish fire.</w:t>
+      </w:r>
+    </w:p>
+    <w:p>
+      <w:pPr>
+        <w:widowControl/>
+        <w:jc w:val="left"/>
+        <w:rPr>
+          <w:rFonts w:ascii="Calibri" w:hAnsi="Calibri" w:cs="Calibri"/>
+          <w:sz w:val="24"/>
+          <w:szCs w:val="24"/>
+        </w:rPr>
+      </w:pPr>
+      <w:r>
+        <w:rPr>
+          <w:rFonts w:ascii="Calibri" w:hAnsi="Calibri" w:cs="Calibri"/>
+          <w:sz w:val="24"/>
+          <w:szCs w:val="24"/>
+        </w:rPr>
+        <w:t>Primary Actor: driver</w:t>
+      </w:r>
+    </w:p>
+    <w:p>
+      <w:pPr>
+        <w:widowControl/>
+        <w:jc w:val="left"/>
+        <w:rPr>
+          <w:rFonts w:ascii="Calibri" w:hAnsi="Calibri" w:cs="Calibri"/>
+          <w:sz w:val="24"/>
+          <w:szCs w:val="24"/>
+        </w:rPr>
+      </w:pPr>
+      <w:r>
+        <w:rPr>
+          <w:rFonts w:ascii="Calibri" w:hAnsi="Calibri" w:cs="Calibri"/>
+          <w:sz w:val="24"/>
+          <w:szCs w:val="24"/>
+        </w:rPr>
+        <w:t>Main Success Scenario:</w:t>
+      </w:r>
+    </w:p>
+    <w:p>
+      <w:pPr>
+        <w:widowControl/>
+        <w:jc w:val="left"/>
+        <w:rPr>
+          <w:rFonts w:ascii="Calibri" w:hAnsi="Calibri" w:cs="Calibri"/>
+          <w:sz w:val="24"/>
+          <w:szCs w:val="24"/>
+        </w:rPr>
+      </w:pPr>
+      <w:r>
+        <w:rPr>
+          <w:rFonts w:ascii="Calibri" w:hAnsi="Calibri" w:cs="Calibri"/>
+          <w:sz w:val="24"/>
+          <w:szCs w:val="24"/>
+        </w:rPr>
+        <w:t>1.</w:t>
+      </w:r>
+      <w:r>
+        <w:rPr>
+          <w:rFonts w:ascii="Calibri" w:hAnsi="Calibri" w:cs="Calibri"/>
+          <w:sz w:val="24"/>
+          <w:szCs w:val="24"/>
+        </w:rPr>
+        <w:tab/>
+        <w:t>Choose the initial position to place the fire engine.</w:t>
+      </w:r>
+    </w:p>
+    <w:p>
+      <w:pPr>
+        <w:widowControl/>
+        <w:jc w:val="left"/>
+        <w:rPr>
+          <w:rFonts w:ascii="Calibri" w:hAnsi="Calibri" w:cs="Calibri"/>
+          <w:sz w:val="24"/>
+          <w:szCs w:val="24"/>
+        </w:rPr>
+      </w:pPr>
+      <w:r>
+        <w:rPr>
+          <w:rFonts w:ascii="Calibri" w:hAnsi="Calibri" w:cs="Calibri"/>
+          <w:sz w:val="24"/>
+          <w:szCs w:val="24"/>
+        </w:rPr>
+        <w:t>2.</w:t>
+      </w:r>
+      <w:r>
+        <w:rPr>
+          <w:rFonts w:ascii="Calibri" w:hAnsi="Calibri" w:cs="Calibri"/>
+          <w:sz w:val="24"/>
+          <w:szCs w:val="24"/>
+        </w:rPr>
+        <w:tab/>
+        <w:t>Drive the fire engines to places where you want to go to extinguish fire.</w:t>
+      </w:r>
+    </w:p>
+    <w:p>
+      <w:pPr>
+        <w:widowControl/>
+        <w:jc w:val="left"/>
+        <w:rPr>
+          <w:rFonts w:ascii="Calibri" w:hAnsi="Calibri" w:cs="Calibri"/>
+          <w:sz w:val="24"/>
+          <w:szCs w:val="24"/>
+        </w:rPr>
+      </w:pPr>
+      <w:r>
+        <w:rPr>
+          <w:rFonts w:ascii="Calibri" w:hAnsi="Calibri" w:cs="Calibri"/>
+          <w:sz w:val="24"/>
+          <w:szCs w:val="24"/>
+        </w:rPr>
+        <w:t>3.</w:t>
+      </w:r>
+      <w:r>
+        <w:rPr>
+          <w:rFonts w:ascii="Calibri" w:hAnsi="Calibri" w:cs="Calibri"/>
+          <w:sz w:val="24"/>
+          <w:szCs w:val="24"/>
+        </w:rPr>
+        <w:tab/>
+        <w:t>Firefighter fire the deck gun to extinguish fire in random way in the adjacent quadrant.</w:t>
+      </w:r>
+    </w:p>
+    <w:p>
+      <w:pPr>
+        <w:widowControl/>
+        <w:jc w:val="left"/>
+        <w:rPr>
+          <w:rFonts w:ascii="Calibri" w:hAnsi="Calibri" w:cs="Calibri"/>
+          <w:sz w:val="24"/>
+          <w:szCs w:val="24"/>
+        </w:rPr>
+      </w:pPr>
+      <w:r>
+        <w:rPr>
+          <w:rFonts w:ascii="Calibri" w:hAnsi="Calibri" w:cs="Calibri"/>
+          <w:sz w:val="24"/>
+          <w:szCs w:val="24"/>
+        </w:rPr>
+        <w:t>4.</w:t>
+      </w:r>
+      <w:r>
+        <w:rPr>
+          <w:rFonts w:ascii="Calibri" w:hAnsi="Calibri" w:cs="Calibri"/>
+          <w:sz w:val="24"/>
+          <w:szCs w:val="24"/>
+        </w:rPr>
+        <w:tab/>
+        <w:t xml:space="preserve">Fire or smoke in the target space, or adjacent four spaces as long as they are not separated by walls are extinguished. </w:t>
+      </w:r>
+    </w:p>
+    <w:p>
+      <w:pPr>
+        <w:widowControl/>
+        <w:jc w:val="left"/>
+        <w:rPr>
+          <w:rFonts w:ascii="Calibri" w:hAnsi="Calibri" w:cs="Calibri"/>
+          <w:sz w:val="24"/>
+          <w:szCs w:val="24"/>
+        </w:rPr>
+      </w:pPr>
+      <w:r>
+        <w:rPr>
+          <w:rFonts w:ascii="Calibri" w:hAnsi="Calibri" w:cs="Calibri"/>
+          <w:sz w:val="24"/>
+          <w:szCs w:val="24"/>
+        </w:rPr>
+        <w:t>5.</w:t>
+      </w:r>
+      <w:r>
+        <w:rPr>
+          <w:rFonts w:ascii="Calibri" w:hAnsi="Calibri" w:cs="Calibri"/>
+          <w:sz w:val="24"/>
+          <w:szCs w:val="24"/>
+        </w:rPr>
+        <w:tab/>
+        <w:t>Use case continues at Take Action.</w:t>
+      </w:r>
+    </w:p>
+    <w:p>
+      <w:pPr>
+        <w:widowControl/>
+        <w:jc w:val="left"/>
+        <w:rPr>
+          <w:rFonts w:ascii="Calibri" w:hAnsi="Calibri" w:cs="Calibri"/>
+          <w:sz w:val="24"/>
+          <w:szCs w:val="24"/>
+        </w:rPr>
+      </w:pPr>
+    </w:p>
+    <w:p>
+      <w:pPr>
+        <w:widowControl/>
+        <w:jc w:val="left"/>
+        <w:rPr>
+          <w:rFonts w:ascii="Calibri" w:hAnsi="Calibri" w:cs="Calibri"/>
+          <w:sz w:val="24"/>
+          <w:szCs w:val="24"/>
+        </w:rPr>
+      </w:pPr>
+      <w:r>
+        <w:rPr>
+          <w:rFonts w:ascii="Calibri" w:hAnsi="Calibri" w:cs="Calibri"/>
+          <w:sz w:val="24"/>
+          <w:szCs w:val="24"/>
+        </w:rPr>
+        <w:t>1a: If the fire engine is placed in wrong place, system will inform player to choose other places.</w:t>
+      </w:r>
+    </w:p>
+    <w:p>
+      <w:pPr>
+        <w:widowControl/>
+        <w:jc w:val="left"/>
+        <w:rPr>
+          <w:rFonts w:ascii="Calibri" w:hAnsi="Calibri" w:cs="Calibri"/>
+          <w:sz w:val="24"/>
+          <w:szCs w:val="24"/>
+        </w:rPr>
+      </w:pPr>
+      <w:r>
+        <w:rPr>
+          <w:rFonts w:ascii="Calibri" w:hAnsi="Calibri" w:cs="Calibri"/>
+          <w:sz w:val="24"/>
+          <w:szCs w:val="24"/>
+        </w:rPr>
+        <w:t>2a: Move the fire engine to one parking spot to another spot adjacent to it, otherwise more action points required.</w:t>
+      </w:r>
+    </w:p>
+    <w:p>
+      <w:pPr>
+        <w:widowControl/>
+        <w:jc w:val="left"/>
+        <w:rPr>
+          <w:rFonts w:ascii="Calibri" w:hAnsi="Calibri" w:cs="Calibri"/>
+          <w:sz w:val="24"/>
+          <w:szCs w:val="24"/>
+        </w:rPr>
+      </w:pPr>
+      <w:r>
+        <w:rPr>
+          <w:rFonts w:ascii="Calibri" w:hAnsi="Calibri" w:cs="Calibri"/>
+          <w:sz w:val="24"/>
+          <w:szCs w:val="24"/>
+        </w:rPr>
+        <w:t>3a: If the firefighter is not in the vehicle, use cases ends in failure.</w:t>
+      </w:r>
+    </w:p>
+    <w:p>
+      <w:pPr>
+        <w:widowControl/>
+        <w:jc w:val="left"/>
+        <w:rPr>
+          <w:rFonts w:ascii="Calibri" w:hAnsi="Calibri" w:cs="Calibri"/>
+          <w:sz w:val="24"/>
+          <w:szCs w:val="24"/>
+        </w:rPr>
+      </w:pPr>
+      <w:r>
+        <w:rPr>
+          <w:rFonts w:ascii="Calibri" w:hAnsi="Calibri" w:cs="Calibri"/>
+          <w:sz w:val="24"/>
+          <w:szCs w:val="24"/>
+        </w:rPr>
+        <w:t>3b: The firefighter can only fire the deck gun at the adjacent quadrant, otherwise use case ends in failure.</w:t>
+      </w:r>
+    </w:p>
+    <w:p>
+      <w:pPr>
+        <w:widowControl/>
+        <w:jc w:val="left"/>
+        <w:rPr>
+          <w:rFonts w:ascii="Calibri" w:hAnsi="Calibri" w:cs="Calibri"/>
+          <w:sz w:val="24"/>
+          <w:szCs w:val="24"/>
+        </w:rPr>
+      </w:pPr>
+      <w:r>
+        <w:rPr>
+          <w:rFonts w:ascii="Calibri" w:hAnsi="Calibri" w:cs="Calibri"/>
+          <w:sz w:val="24"/>
+          <w:szCs w:val="24"/>
+        </w:rPr>
+        <w:t>3c: If there is firefighter in the target quadrant, use case ends in failure.</w:t>
+      </w:r>
+    </w:p>
+    <w:p>
+      <w:pPr>
+        <w:widowControl/>
+        <w:jc w:val="left"/>
+        <w:rPr>
+          <w:rFonts w:ascii="Calibri" w:hAnsi="Calibri" w:cs="Calibri"/>
+          <w:sz w:val="24"/>
+          <w:szCs w:val="24"/>
+        </w:rPr>
+      </w:pPr>
+    </w:p>
+    <w:p>
+      <w:pPr>
+        <w:widowControl/>
+        <w:jc w:val="left"/>
+        <w:rPr>
+          <w:rFonts w:ascii="Calibri" w:hAnsi="Calibri" w:cs="Calibri"/>
+          <w:b/>
+          <w:color w:val="FF0000"/>
+          <w:sz w:val="28"/>
+          <w:szCs w:val="28"/>
+        </w:rPr>
+      </w:pPr>
+      <w:r>
+        <w:rPr>
+          <w:rFonts w:ascii="Calibri" w:hAnsi="Calibri" w:cs="Calibri"/>
+          <w:b/>
+          <w:color w:val="FF0000"/>
+          <w:sz w:val="28"/>
+          <w:szCs w:val="28"/>
+        </w:rPr>
+        <w:t>Use Fire Engine</w:t>
+      </w:r>
+    </w:p>
+    <w:p>
+      <w:pPr>
+        <w:widowControl/>
+        <w:jc w:val="left"/>
+        <w:rPr>
+          <w:rFonts w:ascii="Calibri" w:hAnsi="Calibri" w:cs="Calibri"/>
+          <w:sz w:val="24"/>
+          <w:szCs w:val="24"/>
+        </w:rPr>
+      </w:pPr>
+      <w:r>
+        <w:rPr>
+          <w:rFonts w:ascii="Calibri" w:hAnsi="Calibri" w:cs="Calibri"/>
+          <w:b/>
+          <w:sz w:val="24"/>
+          <w:szCs w:val="24"/>
+        </w:rPr>
+        <w:t>Use Case:</w:t>
+      </w:r>
+      <w:r>
+        <w:rPr>
+          <w:rFonts w:ascii="Calibri" w:hAnsi="Calibri" w:cs="Calibri"/>
+          <w:sz w:val="24"/>
+          <w:szCs w:val="24"/>
+        </w:rPr>
+        <w:t xml:space="preserve"> Place Starting Positions</w:t>
+      </w:r>
+    </w:p>
+    <w:p>
+      <w:pPr>
+        <w:widowControl/>
+        <w:jc w:val="left"/>
+        <w:rPr>
+          <w:rFonts w:ascii="Calibri" w:hAnsi="Calibri" w:cs="Calibri"/>
+          <w:sz w:val="24"/>
+          <w:szCs w:val="24"/>
+        </w:rPr>
+      </w:pPr>
+      <w:r>
+        <w:rPr>
+          <w:rFonts w:ascii="Calibri" w:hAnsi="Calibri" w:cs="Calibri"/>
+          <w:b/>
+          <w:sz w:val="24"/>
+          <w:szCs w:val="24"/>
+        </w:rPr>
+        <w:t>Scope:</w:t>
+      </w:r>
+      <w:r>
+        <w:rPr>
+          <w:rFonts w:ascii="Calibri" w:hAnsi="Calibri" w:cs="Calibri"/>
+          <w:sz w:val="24"/>
+          <w:szCs w:val="24"/>
+        </w:rPr>
+        <w:t xml:space="preserve"> Flash Point</w:t>
+      </w:r>
+    </w:p>
+    <w:p>
+      <w:pPr>
+        <w:widowControl/>
+        <w:jc w:val="left"/>
+        <w:rPr>
+          <w:rFonts w:ascii="Calibri" w:hAnsi="Calibri" w:cs="Calibri"/>
+          <w:sz w:val="24"/>
+          <w:szCs w:val="24"/>
+        </w:rPr>
+      </w:pPr>
+      <w:r>
+        <w:rPr>
+          <w:rFonts w:ascii="Calibri" w:hAnsi="Calibri" w:cs="Calibri"/>
+          <w:b/>
+          <w:sz w:val="24"/>
+          <w:szCs w:val="24"/>
+        </w:rPr>
+        <w:t>Level:</w:t>
+      </w:r>
+      <w:r>
+        <w:rPr>
+          <w:rFonts w:ascii="Calibri" w:hAnsi="Calibri" w:cs="Calibri"/>
+          <w:sz w:val="24"/>
+          <w:szCs w:val="24"/>
+        </w:rPr>
+        <w:t xml:space="preserve"> Subfunction</w:t>
+      </w:r>
+    </w:p>
+    <w:p>
+      <w:pPr>
+        <w:widowControl/>
+        <w:jc w:val="left"/>
+        <w:rPr>
+          <w:rFonts w:ascii="Calibri" w:hAnsi="Calibri" w:cs="Calibri"/>
+          <w:sz w:val="24"/>
+          <w:szCs w:val="24"/>
+        </w:rPr>
+      </w:pPr>
+      <w:r>
+        <w:rPr>
+          <w:rFonts w:ascii="Calibri" w:hAnsi="Calibri" w:cs="Calibri"/>
+          <w:b/>
+          <w:sz w:val="24"/>
+          <w:szCs w:val="24"/>
+        </w:rPr>
+        <w:t>Intention in Context:</w:t>
+      </w:r>
+      <w:r>
+        <w:rPr>
+          <w:rFonts w:ascii="Calibri" w:hAnsi="Calibri" w:cs="Calibri"/>
+          <w:sz w:val="24"/>
+          <w:szCs w:val="24"/>
+        </w:rPr>
+        <w:t xml:space="preserve"> Player uses engine to extinguish fire.</w:t>
+      </w:r>
+    </w:p>
+    <w:p>
+      <w:pPr>
+        <w:widowControl/>
+        <w:jc w:val="left"/>
+        <w:rPr>
+          <w:rFonts w:ascii="Calibri" w:hAnsi="Calibri" w:cs="Calibri"/>
+          <w:sz w:val="24"/>
+          <w:szCs w:val="24"/>
+        </w:rPr>
+      </w:pPr>
+      <w:r>
+        <w:rPr>
+          <w:rFonts w:ascii="Calibri" w:hAnsi="Calibri" w:cs="Calibri"/>
+          <w:b/>
+          <w:sz w:val="24"/>
+          <w:szCs w:val="24"/>
+        </w:rPr>
+        <w:t>Primary Actor:</w:t>
+      </w:r>
+      <w:r>
+        <w:rPr>
+          <w:rFonts w:ascii="Calibri" w:hAnsi="Calibri" w:cs="Calibri"/>
+          <w:sz w:val="24"/>
+          <w:szCs w:val="24"/>
+        </w:rPr>
+        <w:t xml:space="preserve"> Player</w:t>
+      </w:r>
+    </w:p>
+    <w:p>
+      <w:pPr>
+        <w:widowControl/>
+        <w:jc w:val="left"/>
+        <w:rPr>
+          <w:rFonts w:ascii="Calibri" w:hAnsi="Calibri" w:cs="Calibri"/>
+          <w:b/>
+          <w:sz w:val="24"/>
+          <w:szCs w:val="24"/>
+        </w:rPr>
+      </w:pPr>
+      <w:r>
+        <w:rPr>
+          <w:rFonts w:ascii="Calibri" w:hAnsi="Calibri" w:cs="Calibri"/>
+          <w:b/>
+          <w:sz w:val="24"/>
+          <w:szCs w:val="24"/>
+        </w:rPr>
+        <w:t>Main Success Scenario:</w:t>
+      </w:r>
+    </w:p>
+    <w:p>
+      <w:pPr>
+        <w:widowControl/>
+        <w:jc w:val="left"/>
+        <w:rPr>
+          <w:rFonts w:ascii="Calibri" w:hAnsi="Calibri" w:cs="Calibri"/>
+          <w:sz w:val="24"/>
+          <w:szCs w:val="24"/>
+        </w:rPr>
+      </w:pPr>
+      <w:r>
+        <w:rPr>
+          <w:rFonts w:ascii="Calibri" w:hAnsi="Calibri" w:cs="Calibri"/>
+          <w:sz w:val="24"/>
+          <w:szCs w:val="24"/>
+        </w:rPr>
+        <w:t>1.</w:t>
+      </w:r>
+      <w:r>
+        <w:rPr>
+          <w:rFonts w:ascii="Calibri" w:hAnsi="Calibri" w:cs="Calibri"/>
+          <w:sz w:val="24"/>
+          <w:szCs w:val="24"/>
+        </w:rPr>
+        <w:tab/>
+        <w:t>Player interacts with the fire engine.</w:t>
+      </w:r>
+    </w:p>
+    <w:p>
+      <w:pPr>
+        <w:widowControl/>
+        <w:jc w:val="left"/>
+        <w:rPr>
+          <w:rFonts w:ascii="Calibri" w:hAnsi="Calibri" w:cs="Calibri"/>
+          <w:sz w:val="24"/>
+          <w:szCs w:val="24"/>
+        </w:rPr>
+      </w:pPr>
+      <w:r>
+        <w:rPr>
+          <w:rFonts w:ascii="Calibri" w:hAnsi="Calibri" w:cs="Calibri"/>
+          <w:sz w:val="24"/>
+          <w:szCs w:val="24"/>
+        </w:rPr>
+        <w:t>2.</w:t>
+      </w:r>
+      <w:r>
+        <w:rPr>
+          <w:rFonts w:ascii="Calibri" w:hAnsi="Calibri" w:cs="Calibri"/>
+          <w:sz w:val="24"/>
+          <w:szCs w:val="24"/>
+        </w:rPr>
+        <w:tab/>
+        <w:t>System detects if Player has enough AP. If not, use case ends</w:t>
+      </w:r>
+      <w:r>
+        <w:rPr>
+          <w:rFonts w:ascii="Calibri" w:hAnsi="Calibri" w:cs="Calibri"/>
+          <w:sz w:val="24"/>
+          <w:szCs w:val="24"/>
+        </w:rPr>
+        <w:t xml:space="preserve"> in failure</w:t>
+      </w:r>
+      <w:r>
+        <w:rPr>
+          <w:rFonts w:ascii="Calibri" w:hAnsi="Calibri" w:cs="Calibri"/>
+          <w:sz w:val="24"/>
+          <w:szCs w:val="24"/>
+        </w:rPr>
+        <w:t>.</w:t>
+      </w:r>
+    </w:p>
+    <w:p>
+      <w:pPr>
+        <w:widowControl/>
+        <w:jc w:val="left"/>
+        <w:rPr>
+          <w:rFonts w:ascii="Calibri" w:hAnsi="Calibri" w:cs="Calibri"/>
+          <w:color w:val="FF0000"/>
+          <w:sz w:val="24"/>
+          <w:szCs w:val="24"/>
+        </w:rPr>
+      </w:pPr>
+      <w:r>
+        <w:rPr>
+          <w:rFonts w:ascii="Calibri" w:hAnsi="Calibri" w:cs="Calibri"/>
+          <w:color w:val="FF0000"/>
+          <w:sz w:val="24"/>
+          <w:szCs w:val="24"/>
+        </w:rPr>
+        <w:t>3.</w:t>
+      </w:r>
+      <w:r>
+        <w:rPr>
+          <w:rFonts w:ascii="Calibri" w:hAnsi="Calibri" w:cs="Calibri"/>
+          <w:color w:val="FF0000"/>
+          <w:sz w:val="24"/>
+          <w:szCs w:val="24"/>
+        </w:rPr>
+        <w:tab/>
+        <w:t>Player informs System the coordinate.</w:t>
+      </w:r>
+    </w:p>
+    <w:p>
+      <w:pPr>
+        <w:widowControl/>
+        <w:jc w:val="left"/>
+        <w:rPr>
+          <w:rFonts w:ascii="Calibri" w:hAnsi="Calibri" w:cs="Calibri"/>
+          <w:color w:val="FF0000"/>
+          <w:sz w:val="24"/>
+          <w:szCs w:val="24"/>
+        </w:rPr>
+      </w:pPr>
+      <w:r>
+        <w:rPr>
+          <w:rFonts w:ascii="Calibri" w:hAnsi="Calibri" w:cs="Calibri"/>
+          <w:color w:val="FF0000"/>
+          <w:sz w:val="24"/>
+          <w:szCs w:val="24"/>
+        </w:rPr>
+        <w:t>4.</w:t>
+      </w:r>
+      <w:r>
+        <w:rPr>
+          <w:rFonts w:ascii="Calibri" w:hAnsi="Calibri" w:cs="Calibri"/>
+          <w:color w:val="FF0000"/>
+          <w:sz w:val="24"/>
+          <w:szCs w:val="24"/>
+        </w:rPr>
+        <w:tab/>
+        <w:t>System detects if the coordinate is drivable/useable.</w:t>
+      </w:r>
+    </w:p>
+    <w:p>
+      <w:pPr>
+        <w:widowControl/>
+        <w:jc w:val="left"/>
+        <w:rPr>
+          <w:rFonts w:ascii="Calibri" w:hAnsi="Calibri" w:cs="Calibri"/>
+          <w:sz w:val="24"/>
+          <w:szCs w:val="24"/>
+        </w:rPr>
+      </w:pPr>
+      <w:r>
+        <w:rPr>
+          <w:rFonts w:ascii="Calibri" w:hAnsi="Calibri" w:cs="Calibri"/>
+          <w:sz w:val="24"/>
+          <w:szCs w:val="24"/>
+        </w:rPr>
+        <w:lastRenderedPageBreak/>
+        <w:t>5.</w:t>
+      </w:r>
+      <w:r>
+        <w:rPr>
+          <w:rFonts w:ascii="Calibri" w:hAnsi="Calibri" w:cs="Calibri"/>
+          <w:sz w:val="24"/>
+          <w:szCs w:val="24"/>
+        </w:rPr>
+        <w:tab/>
+        <w:t>System informs Player of new game states.</w:t>
+      </w:r>
+    </w:p>
+    <w:p>
+      <w:pPr>
+        <w:widowControl/>
+        <w:jc w:val="left"/>
+        <w:rPr>
+          <w:rFonts w:ascii="Calibri" w:hAnsi="Calibri" w:cs="Calibri"/>
+          <w:b/>
+          <w:sz w:val="24"/>
+          <w:szCs w:val="24"/>
+        </w:rPr>
+      </w:pPr>
+      <w:r>
+        <w:rPr>
+          <w:rFonts w:ascii="Calibri" w:hAnsi="Calibri" w:cs="Calibri"/>
+          <w:b/>
+          <w:sz w:val="24"/>
+          <w:szCs w:val="24"/>
+        </w:rPr>
+        <w:t>Extension:</w:t>
+      </w:r>
+    </w:p>
+    <w:p>
+      <w:pPr>
+        <w:widowControl/>
+        <w:jc w:val="left"/>
+        <w:rPr>
+          <w:rFonts w:ascii="Calibri" w:hAnsi="Calibri" w:cs="Calibri"/>
+          <w:color w:val="FF0000"/>
+          <w:sz w:val="24"/>
+          <w:szCs w:val="24"/>
+        </w:rPr>
+      </w:pPr>
+      <w:r>
+        <w:rPr>
+          <w:rFonts w:ascii="Calibri" w:hAnsi="Calibri" w:cs="Calibri"/>
+          <w:color w:val="FF0000"/>
+          <w:sz w:val="24"/>
+          <w:szCs w:val="24"/>
+        </w:rPr>
+        <w:t>1a.</w:t>
+      </w:r>
+      <w:r>
+        <w:rPr>
+          <w:rFonts w:ascii="Calibri" w:hAnsi="Calibri" w:cs="Calibri"/>
+          <w:color w:val="FF0000"/>
+          <w:sz w:val="24"/>
+          <w:szCs w:val="24"/>
+        </w:rPr>
+        <w:tab/>
+        <w:t>Drive the Vehicle and Use Desk Gun</w:t>
+      </w:r>
+    </w:p>
+    <w:p>
+      <w:pPr>
+        <w:widowControl/>
+        <w:jc w:val="left"/>
+        <w:rPr>
+          <w:rFonts w:ascii="Calibri" w:hAnsi="Calibri" w:cs="Calibri"/>
+          <w:color w:val="FF0000"/>
+          <w:sz w:val="24"/>
+          <w:szCs w:val="24"/>
+        </w:rPr>
+      </w:pPr>
+      <w:r>
+        <w:rPr>
+          <w:rFonts w:ascii="Calibri" w:hAnsi="Calibri" w:cs="Calibri"/>
+          <w:color w:val="FF0000"/>
+          <w:sz w:val="24"/>
+          <w:szCs w:val="24"/>
+        </w:rPr>
+        <w:t>3a.</w:t>
+      </w:r>
+      <w:r>
+        <w:rPr>
+          <w:rFonts w:ascii="Calibri" w:hAnsi="Calibri" w:cs="Calibri"/>
+          <w:color w:val="FF0000"/>
+          <w:sz w:val="24"/>
+          <w:szCs w:val="24"/>
+        </w:rPr>
+        <w:tab/>
+        <w:t>For driving the engine, Player selects the coordinate.</w:t>
+      </w:r>
+    </w:p>
+    <w:p>
+      <w:pPr>
+        <w:widowControl/>
+        <w:jc w:val="left"/>
+        <w:rPr>
+          <w:rFonts w:ascii="Calibri" w:hAnsi="Calibri" w:cs="Calibri"/>
+          <w:sz w:val="24"/>
+          <w:szCs w:val="24"/>
+        </w:rPr>
+      </w:pPr>
+      <w:r>
+        <w:rPr>
+          <w:rFonts w:ascii="Calibri" w:hAnsi="Calibri" w:cs="Calibri"/>
+          <w:sz w:val="24"/>
+          <w:szCs w:val="24"/>
+        </w:rPr>
+        <w:tab/>
+        <w:t>For using the Desk, System randomly selects the coordinate.</w:t>
+      </w:r>
+    </w:p>
+    <w:p>
+      <w:pPr>
+        <w:widowControl/>
+        <w:jc w:val="left"/>
+        <w:rPr>
+          <w:rFonts w:ascii="Calibri" w:hAnsi="Calibri" w:cs="Calibri"/>
+          <w:sz w:val="24"/>
+          <w:szCs w:val="24"/>
+        </w:rPr>
+      </w:pPr>
+      <w:r>
+        <w:rPr>
+          <w:rFonts w:ascii="Calibri" w:hAnsi="Calibri" w:cs="Calibri"/>
+          <w:sz w:val="24"/>
+          <w:szCs w:val="24"/>
+        </w:rPr>
+        <w:t>4a.</w:t>
+      </w:r>
+      <w:r>
+        <w:rPr>
+          <w:rFonts w:ascii="Calibri" w:hAnsi="Calibri" w:cs="Calibri"/>
+          <w:sz w:val="24"/>
+          <w:szCs w:val="24"/>
+        </w:rPr>
+        <w:tab/>
+        <w:t>The eligible coordinate cannot be occupied by other objects. If is ineligible, go back to Step 3.</w:t>
       </w:r>
       <w:bookmarkStart w:id="0" w:name="_GoBack"/>
       <w:bookmarkEnd w:id="0"/>
-      <w:proofErr w:type="spellEnd"/>
-    </w:p>
-    <w:p>
-      <w:pPr>
-        <w:widowControl/>
-        <w:jc w:val="left"/>
-        <w:rPr>
-          <w:rFonts w:ascii="Calibri" w:hAnsi="Calibri" w:cs="Calibri"/>
-          <w:sz w:val="24"/>
-          <w:szCs w:val="24"/>
-        </w:rPr>
-      </w:pPr>
-      <w:r>
-        <w:rPr>
-          <w:rFonts w:ascii="Calibri" w:hAnsi="Calibri" w:cs="Calibri"/>
-          <w:sz w:val="24"/>
-          <w:szCs w:val="24"/>
-        </w:rPr>
-        <w:t>Intention in context: The intention of the player is to drive the fire engine and extinguish fire.</w:t>
-      </w:r>
-    </w:p>
-    <w:p>
-      <w:pPr>
-        <w:widowControl/>
-        <w:jc w:val="left"/>
-        <w:rPr>
-          <w:rFonts w:ascii="Calibri" w:hAnsi="Calibri" w:cs="Calibri"/>
-          <w:sz w:val="24"/>
-          <w:szCs w:val="24"/>
-        </w:rPr>
-      </w:pPr>
-      <w:r>
-        <w:rPr>
-          <w:rFonts w:ascii="Calibri" w:hAnsi="Calibri" w:cs="Calibri"/>
-          <w:sz w:val="24"/>
-          <w:szCs w:val="24"/>
-        </w:rPr>
-        <w:t>Primary Actor: driver</w:t>
-      </w:r>
-    </w:p>
-    <w:p>
-      <w:pPr>
-        <w:widowControl/>
-        <w:jc w:val="left"/>
-        <w:rPr>
-          <w:rFonts w:ascii="Calibri" w:hAnsi="Calibri" w:cs="Calibri"/>
-          <w:sz w:val="24"/>
-          <w:szCs w:val="24"/>
-        </w:rPr>
-      </w:pPr>
-      <w:r>
-        <w:rPr>
-          <w:rFonts w:ascii="Calibri" w:hAnsi="Calibri" w:cs="Calibri"/>
-          <w:sz w:val="24"/>
-          <w:szCs w:val="24"/>
-        </w:rPr>
-        <w:t>Main Success Scenario:</w:t>
-      </w:r>
-    </w:p>
-    <w:p>
-      <w:pPr>
-        <w:widowControl/>
-        <w:jc w:val="left"/>
-        <w:rPr>
-          <w:rFonts w:ascii="Calibri" w:hAnsi="Calibri" w:cs="Calibri"/>
-          <w:sz w:val="24"/>
-          <w:szCs w:val="24"/>
-        </w:rPr>
-      </w:pPr>
-      <w:r>
-        <w:rPr>
-          <w:rFonts w:ascii="Calibri" w:hAnsi="Calibri" w:cs="Calibri"/>
-          <w:sz w:val="24"/>
-          <w:szCs w:val="24"/>
-        </w:rPr>
-        <w:t>1.</w:t>
-      </w:r>
-      <w:r>
-        <w:rPr>
-          <w:rFonts w:ascii="Calibri" w:hAnsi="Calibri" w:cs="Calibri"/>
-          <w:sz w:val="24"/>
-          <w:szCs w:val="24"/>
-        </w:rPr>
-        <w:tab/>
-        <w:t>Choose the initial position to place the fire engine.</w:t>
-      </w:r>
-    </w:p>
-    <w:p>
-      <w:pPr>
-        <w:widowControl/>
-        <w:jc w:val="left"/>
-        <w:rPr>
-          <w:rFonts w:ascii="Calibri" w:hAnsi="Calibri" w:cs="Calibri"/>
-          <w:sz w:val="24"/>
-          <w:szCs w:val="24"/>
-        </w:rPr>
-      </w:pPr>
-      <w:r>
-        <w:rPr>
-          <w:rFonts w:ascii="Calibri" w:hAnsi="Calibri" w:cs="Calibri"/>
-          <w:sz w:val="24"/>
-          <w:szCs w:val="24"/>
-        </w:rPr>
-        <w:t>2.</w:t>
-      </w:r>
-      <w:r>
-        <w:rPr>
-          <w:rFonts w:ascii="Calibri" w:hAnsi="Calibri" w:cs="Calibri"/>
-          <w:sz w:val="24"/>
-          <w:szCs w:val="24"/>
-        </w:rPr>
-        <w:tab/>
-        <w:t>Drive the fire engines to places where you want to go to extinguish fire.</w:t>
-      </w:r>
-    </w:p>
-    <w:p>
-      <w:pPr>
-        <w:widowControl/>
-        <w:jc w:val="left"/>
-        <w:rPr>
-          <w:rFonts w:ascii="Calibri" w:hAnsi="Calibri" w:cs="Calibri"/>
-          <w:sz w:val="24"/>
-          <w:szCs w:val="24"/>
-        </w:rPr>
-      </w:pPr>
-      <w:r>
-        <w:rPr>
-          <w:rFonts w:ascii="Calibri" w:hAnsi="Calibri" w:cs="Calibri"/>
-          <w:sz w:val="24"/>
-          <w:szCs w:val="24"/>
-        </w:rPr>
-        <w:lastRenderedPageBreak/>
-        <w:t>3.</w:t>
-      </w:r>
-      <w:r>
-        <w:rPr>
-          <w:rFonts w:ascii="Calibri" w:hAnsi="Calibri" w:cs="Calibri"/>
-          <w:sz w:val="24"/>
-          <w:szCs w:val="24"/>
-        </w:rPr>
-        <w:tab/>
-        <w:t>Firefighter fire the deck gun to extinguish fire in random way in the adjacent quadrant.</w:t>
-      </w:r>
-    </w:p>
-    <w:p>
-      <w:pPr>
-        <w:widowControl/>
-        <w:jc w:val="left"/>
-        <w:rPr>
-          <w:rFonts w:ascii="Calibri" w:hAnsi="Calibri" w:cs="Calibri"/>
-          <w:sz w:val="24"/>
-          <w:szCs w:val="24"/>
-        </w:rPr>
-      </w:pPr>
-      <w:r>
-        <w:rPr>
-          <w:rFonts w:ascii="Calibri" w:hAnsi="Calibri" w:cs="Calibri"/>
-          <w:sz w:val="24"/>
-          <w:szCs w:val="24"/>
-        </w:rPr>
-        <w:t>4.</w:t>
-      </w:r>
-      <w:r>
-        <w:rPr>
-          <w:rFonts w:ascii="Calibri" w:hAnsi="Calibri" w:cs="Calibri"/>
-          <w:sz w:val="24"/>
-          <w:szCs w:val="24"/>
-        </w:rPr>
-        <w:tab/>
-        <w:t xml:space="preserve">Fire or smoke in the target space, or adjacent four spaces </w:t>
-      </w:r>
-      <w:proofErr w:type="gramStart"/>
-      <w:r>
-        <w:rPr>
-          <w:rFonts w:ascii="Calibri" w:hAnsi="Calibri" w:cs="Calibri"/>
-          <w:sz w:val="24"/>
-          <w:szCs w:val="24"/>
-        </w:rPr>
-        <w:t>as long as</w:t>
-      </w:r>
-      <w:proofErr w:type="gramEnd"/>
-      <w:r>
-        <w:rPr>
-          <w:rFonts w:ascii="Calibri" w:hAnsi="Calibri" w:cs="Calibri"/>
-          <w:sz w:val="24"/>
-          <w:szCs w:val="24"/>
-        </w:rPr>
-        <w:t xml:space="preserve"> they are not separated by walls are extinguished. </w:t>
-      </w:r>
-    </w:p>
-    <w:p>
-      <w:pPr>
-        <w:widowControl/>
-        <w:jc w:val="left"/>
-        <w:rPr>
-          <w:rFonts w:ascii="Calibri" w:hAnsi="Calibri" w:cs="Calibri"/>
-          <w:sz w:val="24"/>
-          <w:szCs w:val="24"/>
-        </w:rPr>
-      </w:pPr>
-      <w:r>
-        <w:rPr>
-          <w:rFonts w:ascii="Calibri" w:hAnsi="Calibri" w:cs="Calibri"/>
-          <w:sz w:val="24"/>
-          <w:szCs w:val="24"/>
-        </w:rPr>
-        <w:t>5.</w:t>
-      </w:r>
-      <w:r>
-        <w:rPr>
-          <w:rFonts w:ascii="Calibri" w:hAnsi="Calibri" w:cs="Calibri"/>
-          <w:sz w:val="24"/>
-          <w:szCs w:val="24"/>
-        </w:rPr>
-        <w:tab/>
-        <w:t xml:space="preserve">Use case continues at </w:t>
-      </w:r>
-      <w:proofErr w:type="gramStart"/>
-      <w:r>
-        <w:rPr>
-          <w:rFonts w:ascii="Calibri" w:hAnsi="Calibri" w:cs="Calibri"/>
-          <w:sz w:val="24"/>
-          <w:szCs w:val="24"/>
-        </w:rPr>
-        <w:t>Take Action</w:t>
-      </w:r>
-      <w:proofErr w:type="gramEnd"/>
-      <w:r>
-        <w:rPr>
-          <w:rFonts w:ascii="Calibri" w:hAnsi="Calibri" w:cs="Calibri"/>
-          <w:sz w:val="24"/>
-          <w:szCs w:val="24"/>
-        </w:rPr>
-        <w:t>.</w:t>
-      </w:r>
-    </w:p>
-    <w:p>
-      <w:pPr>
-        <w:widowControl/>
-        <w:jc w:val="left"/>
-        <w:rPr>
-          <w:rFonts w:ascii="Calibri" w:hAnsi="Calibri" w:cs="Calibri"/>
-          <w:sz w:val="24"/>
-          <w:szCs w:val="24"/>
-        </w:rPr>
-      </w:pPr>
-    </w:p>
-    <w:p>
-      <w:pPr>
-        <w:widowControl/>
-        <w:jc w:val="left"/>
-        <w:rPr>
-          <w:rFonts w:ascii="Calibri" w:hAnsi="Calibri" w:cs="Calibri"/>
-          <w:sz w:val="24"/>
-          <w:szCs w:val="24"/>
-        </w:rPr>
-      </w:pPr>
-      <w:r>
-        <w:rPr>
-          <w:rFonts w:ascii="Calibri" w:hAnsi="Calibri" w:cs="Calibri"/>
-          <w:sz w:val="24"/>
-          <w:szCs w:val="24"/>
-        </w:rPr>
-        <w:t>1a: If the fire engine is placed in wrong place, system will inform player to choose other places.</w:t>
-      </w:r>
-    </w:p>
-    <w:p>
-      <w:pPr>
-        <w:widowControl/>
-        <w:jc w:val="left"/>
-        <w:rPr>
-          <w:rFonts w:ascii="Calibri" w:hAnsi="Calibri" w:cs="Calibri"/>
-          <w:sz w:val="24"/>
-          <w:szCs w:val="24"/>
-        </w:rPr>
-      </w:pPr>
-      <w:r>
-        <w:rPr>
-          <w:rFonts w:ascii="Calibri" w:hAnsi="Calibri" w:cs="Calibri"/>
-          <w:sz w:val="24"/>
-          <w:szCs w:val="24"/>
-        </w:rPr>
-        <w:t>2a: Move the fire engine to one parking spot to another spot adjacent to it, otherwise more action points required.</w:t>
-      </w:r>
-    </w:p>
-    <w:p>
-      <w:pPr>
-        <w:widowControl/>
-        <w:jc w:val="left"/>
-        <w:rPr>
-          <w:rFonts w:ascii="Calibri" w:hAnsi="Calibri" w:cs="Calibri"/>
-          <w:sz w:val="24"/>
-          <w:szCs w:val="24"/>
-        </w:rPr>
-      </w:pPr>
-      <w:r>
-        <w:rPr>
-          <w:rFonts w:ascii="Calibri" w:hAnsi="Calibri" w:cs="Calibri"/>
-          <w:sz w:val="24"/>
-          <w:szCs w:val="24"/>
-        </w:rPr>
-        <w:t>3a: If the firefighter is not in the vehicle, use cases ends in failure.</w:t>
-      </w:r>
-    </w:p>
-    <w:p>
-      <w:pPr>
-        <w:widowControl/>
-        <w:jc w:val="left"/>
-        <w:rPr>
-          <w:rFonts w:ascii="Calibri" w:hAnsi="Calibri" w:cs="Calibri"/>
-          <w:sz w:val="24"/>
-          <w:szCs w:val="24"/>
-        </w:rPr>
-      </w:pPr>
-      <w:r>
-        <w:rPr>
-          <w:rFonts w:ascii="Calibri" w:hAnsi="Calibri" w:cs="Calibri"/>
-          <w:sz w:val="24"/>
-          <w:szCs w:val="24"/>
-        </w:rPr>
-        <w:t>3b: The firefighter can only fire the deck gun at the adjacent quadrant, otherwise use case ends in failure.</w:t>
-      </w:r>
-    </w:p>
-    <w:p>
-      <w:pPr>
-        <w:widowControl/>
-        <w:jc w:val="left"/>
-        <w:rPr>
-          <w:rFonts w:ascii="Calibri" w:hAnsi="Calibri" w:cs="Calibri"/>
-          <w:sz w:val="24"/>
-          <w:szCs w:val="24"/>
-        </w:rPr>
-      </w:pPr>
-      <w:r>
-        <w:rPr>
-          <w:rFonts w:ascii="Calibri" w:hAnsi="Calibri" w:cs="Calibri"/>
-          <w:sz w:val="24"/>
-          <w:szCs w:val="24"/>
-        </w:rPr>
-        <w:t>3c: If there is firefighter in the target quadrant, use case ends in failure.</w:t>
-      </w:r>
     </w:p>
     <w:p>
       <w:pPr>
@@ -9647,19 +10186,8 @@
           <w:szCs w:val="24"/>
           <w:lang w:val="en-CA"/>
         </w:rPr>
-        <w:t xml:space="preserve"> </w:t>
-      </w:r>
-      <w:proofErr w:type="spellStart"/>
-      <w:r>
-        <w:rPr>
-          <w:rFonts w:ascii="Calibri" w:eastAsia="Kozuka Gothic Pr6N H" w:hAnsi="Calibri" w:cs="Calibri"/>
-          <w:sz w:val="24"/>
-          <w:szCs w:val="24"/>
-          <w:lang w:val="en-CA"/>
-        </w:rPr>
-        <w:t>Subfunction</w:t>
-      </w:r>
-      <w:proofErr w:type="spellEnd"/>
+        <w:t xml:space="preserve"> Subfunction</w:t>
+      </w:r>
     </w:p>
     <w:p>
       <w:pPr>
@@ -9972,27 +10500,7 @@
           <w:szCs w:val="24"/>
           <w:lang w:val="en-CA"/>
         </w:rPr>
-        <w:t>(1-</w:t>
-      </w:r>
-      <w:proofErr w:type="gramStart"/>
-      <w:r>
-        <w:rPr>
-          <w:rFonts w:ascii="Calibri" w:hAnsi="Calibri" w:cs="Calibri"/>
-          <w:sz w:val="24"/>
-          <w:szCs w:val="24"/>
-          <w:lang w:val="en-CA"/>
-        </w:rPr>
-        <w:t>2)a.</w:t>
-      </w:r>
-      <w:proofErr w:type="gramEnd"/>
-      <w:r>
-        <w:rPr>
-          <w:rFonts w:ascii="Calibri" w:hAnsi="Calibri" w:cs="Calibri"/>
-          <w:sz w:val="24"/>
-          <w:szCs w:val="24"/>
-          <w:lang w:val="en-CA"/>
-        </w:rPr>
-        <w:t xml:space="preserve"> The player can cancel role switching any time before informing the system which role to switch to, in this case, no AP will be consumed.</w:t>
+        <w:t>(1-2)a. The player can cancel role switching any time before informing the system which role to switch to, in this case, no AP will be consumed.</w:t>
       </w:r>
     </w:p>
     <w:p>
@@ -10068,7 +10576,7 @@
       <w:pPr>
         <w:jc w:val="left"/>
         <w:rPr>
-          <w:rFonts w:ascii="Calibri" w:hAnsi="Calibri" w:cs="Calibri" w:hint="eastAsia"/>
+          <w:rFonts w:ascii="Calibri" w:hAnsi="Calibri" w:cs="Calibri"/>
           <w:b/>
           <w:sz w:val="28"/>
           <w:szCs w:val="28"/>
@@ -10197,36 +10705,25 @@
           <w:sz w:val="24"/>
           <w:szCs w:val="24"/>
         </w:rPr>
-        <w:t xml:space="preserve"> </w:t>
-      </w:r>
-      <w:proofErr w:type="spellStart"/>
-      <w:r>
-        <w:rPr>
-          <w:rFonts w:ascii="Calibri" w:hAnsi="Calibri" w:cs="Calibri"/>
-          <w:sz w:val="24"/>
-          <w:szCs w:val="24"/>
-        </w:rPr>
-        <w:t>subfunction</w:t>
-      </w:r>
-      <w:proofErr w:type="spellEnd"/>
-    </w:p>
-    <w:p>
-      <w:pPr>
-        <w:jc w:val="left"/>
-        <w:rPr>
-          <w:rFonts w:ascii="Calibri" w:hAnsi="Calibri" w:cs="Calibri"/>
-          <w:sz w:val="24"/>
-          <w:szCs w:val="24"/>
-        </w:rPr>
-      </w:pPr>
-      <w:r>
-        <w:rPr>
-          <w:rFonts w:ascii="Calibri" w:hAnsi="Calibri" w:cs="Calibri"/>
-          <w:b/>
-          <w:sz w:val="24"/>
-          <w:szCs w:val="24"/>
-        </w:rPr>
-        <w:lastRenderedPageBreak/>
+        <w:t xml:space="preserve"> subfunction</w:t>
+      </w:r>
+    </w:p>
+    <w:p>
+      <w:pPr>
+        <w:jc w:val="left"/>
+        <w:rPr>
+          <w:rFonts w:ascii="Calibri" w:hAnsi="Calibri" w:cs="Calibri"/>
+          <w:sz w:val="24"/>
+          <w:szCs w:val="24"/>
+        </w:rPr>
+      </w:pPr>
+      <w:r>
+        <w:rPr>
+          <w:rFonts w:ascii="Calibri" w:hAnsi="Calibri" w:cs="Calibri"/>
+          <w:b/>
+          <w:sz w:val="24"/>
+          <w:szCs w:val="24"/>
+        </w:rPr>
         <w:t xml:space="preserve">Intention in context: </w:t>
       </w:r>
       <w:r>
@@ -10401,6 +10898,7 @@
           <w:sz w:val="24"/>
           <w:szCs w:val="24"/>
         </w:rPr>
+        <w:lastRenderedPageBreak/>
         <w:t>1a. If the door object is not adjacent to the player, use case ends in failure.</w:t>
       </w:r>
     </w:p>
@@ -10408,7 +10906,7 @@
       <w:pPr>
         <w:jc w:val="left"/>
         <w:rPr>
-          <w:rFonts w:ascii="Calibri" w:hAnsi="Calibri" w:cs="Calibri" w:hint="eastAsia"/>
+          <w:rFonts w:ascii="Calibri" w:hAnsi="Calibri" w:cs="Calibri"/>
           <w:sz w:val="24"/>
           <w:szCs w:val="24"/>
         </w:rPr>
@@ -10457,14 +10955,56 @@
           <w:sz w:val="28"/>
           <w:szCs w:val="28"/>
         </w:rPr>
-        <w:t xml:space="preserve">Destroy </w:t>
-      </w:r>
-      <w:r>
-        <w:rPr>
-          <w:rFonts w:ascii="Calibri" w:hAnsi="Calibri" w:cs="Calibri"/>
-          <w:b/>
-          <w:sz w:val="28"/>
-          <w:szCs w:val="28"/>
+        <w:t>Destroy Wall</w:t>
+      </w:r>
+    </w:p>
+    <w:p>
+      <w:pPr>
+        <w:jc w:val="left"/>
+        <w:rPr>
+          <w:rFonts w:ascii="Calibri" w:hAnsi="Calibri" w:cs="Calibri"/>
+          <w:sz w:val="24"/>
+          <w:szCs w:val="24"/>
+        </w:rPr>
+      </w:pPr>
+      <w:r>
+        <w:rPr>
+          <w:rFonts w:ascii="Calibri" w:hAnsi="Calibri" w:cs="Calibri"/>
+          <w:b/>
+          <w:sz w:val="24"/>
+          <w:szCs w:val="24"/>
+        </w:rPr>
+        <w:t>Use case:</w:t>
+      </w:r>
+      <w:r>
+        <w:rPr>
+          <w:rFonts w:ascii="Calibri" w:hAnsi="Calibri" w:cs="Calibri"/>
+          <w:sz w:val="24"/>
+          <w:szCs w:val="24"/>
+        </w:rPr>
+        <w:t xml:space="preserve"> </w:t>
+      </w:r>
+      <w:r>
+        <w:rPr>
+          <w:rFonts w:ascii="Calibri" w:hAnsi="Calibri" w:cs="Calibri"/>
+          <w:sz w:val="24"/>
+          <w:szCs w:val="24"/>
+        </w:rPr>
+        <w:t>Destroy</w:t>
+      </w:r>
+      <w:r>
+        <w:rPr>
+          <w:rFonts w:ascii="Calibri" w:hAnsi="Calibri" w:cs="Calibri"/>
+          <w:sz w:val="24"/>
+          <w:szCs w:val="24"/>
+        </w:rPr>
+        <w:t xml:space="preserve"> </w:t>
+      </w:r>
+      <w:r>
+        <w:rPr>
+          <w:rFonts w:ascii="Calibri" w:hAnsi="Calibri" w:cs="Calibri"/>
+          <w:sz w:val="24"/>
+          <w:szCs w:val="24"/>
         </w:rPr>
         <w:t>Wall</w:t>
       </w:r>
@@ -10485,57 +11025,6 @@
           <w:sz w:val="24"/>
           <w:szCs w:val="24"/>
         </w:rPr>
-        <w:t>Use case:</w:t>
-      </w:r>
-      <w:r>
-        <w:rPr>
-          <w:rFonts w:ascii="Calibri" w:hAnsi="Calibri" w:cs="Calibri"/>
-          <w:sz w:val="24"/>
-          <w:szCs w:val="24"/>
-        </w:rPr>
-        <w:t xml:space="preserve"> </w:t>
-      </w:r>
-      <w:r>
-        <w:rPr>
-          <w:rFonts w:ascii="Calibri" w:hAnsi="Calibri" w:cs="Calibri"/>
-          <w:sz w:val="24"/>
-          <w:szCs w:val="24"/>
-        </w:rPr>
-        <w:t>Destroy</w:t>
-      </w:r>
-      <w:r>
-        <w:rPr>
-          <w:rFonts w:ascii="Calibri" w:hAnsi="Calibri" w:cs="Calibri"/>
-          <w:sz w:val="24"/>
-          <w:szCs w:val="24"/>
-        </w:rPr>
-        <w:t xml:space="preserve"> </w:t>
-      </w:r>
-      <w:r>
-        <w:rPr>
-          <w:rFonts w:ascii="Calibri" w:hAnsi="Calibri" w:cs="Calibri"/>
-          <w:sz w:val="24"/>
-          <w:szCs w:val="24"/>
-        </w:rPr>
-        <w:t>Wall</w:t>
-      </w:r>
-    </w:p>
-    <w:p>
-      <w:pPr>
-        <w:jc w:val="left"/>
-        <w:rPr>
-          <w:rFonts w:ascii="Calibri" w:hAnsi="Calibri" w:cs="Calibri"/>
-          <w:sz w:val="24"/>
-          <w:szCs w:val="24"/>
-        </w:rPr>
-      </w:pPr>
-      <w:r>
-        <w:rPr>
-          <w:rFonts w:ascii="Calibri" w:hAnsi="Calibri" w:cs="Calibri"/>
-          <w:b/>
-          <w:sz w:val="24"/>
-          <w:szCs w:val="24"/>
-        </w:rPr>
         <w:t>Scope:</w:t>
       </w:r>
       <w:r>
@@ -10571,18 +11060,8 @@
           <w:sz w:val="24"/>
           <w:szCs w:val="24"/>
         </w:rPr>
-        <w:t xml:space="preserve"> </w:t>
-      </w:r>
-      <w:proofErr w:type="spellStart"/>
-      <w:r>
-        <w:rPr>
-          <w:rFonts w:ascii="Calibri" w:hAnsi="Calibri" w:cs="Calibri"/>
-          <w:sz w:val="24"/>
-          <w:szCs w:val="24"/>
-        </w:rPr>
-        <w:t>subfunction</w:t>
-      </w:r>
-      <w:proofErr w:type="spellEnd"/>
+        <w:t xml:space="preserve"> subfunction</w:t>
+      </w:r>
     </w:p>
     <w:p>
       <w:pPr>
@@ -10817,7 +11296,7 @@
       <w:pPr>
         <w:jc w:val="left"/>
         <w:rPr>
-          <w:rFonts w:ascii="Calibri" w:hAnsi="Calibri" w:cs="Calibri" w:hint="eastAsia"/>
+          <w:rFonts w:ascii="Calibri" w:hAnsi="Calibri" w:cs="Calibri"/>
           <w:sz w:val="24"/>
           <w:szCs w:val="24"/>
         </w:rPr>
@@ -10934,19 +11413,8 @@
           <w:szCs w:val="24"/>
           <w:lang w:val="en-CA"/>
         </w:rPr>
-        <w:t xml:space="preserve"> </w:t>
-      </w:r>
-      <w:proofErr w:type="spellStart"/>
-      <w:r>
-        <w:rPr>
-          <w:rFonts w:ascii="Calibri" w:eastAsia="Kozuka Gothic Pr6N H" w:hAnsi="Calibri" w:cs="Calibri"/>
-          <w:sz w:val="24"/>
-          <w:szCs w:val="24"/>
-          <w:lang w:val="en-CA"/>
-        </w:rPr>
-        <w:t>Subfunction</w:t>
-      </w:r>
-      <w:proofErr w:type="spellEnd"/>
+        <w:t xml:space="preserve"> Subfunction</w:t>
+      </w:r>
     </w:p>
     <w:p>
       <w:pPr>
@@ -10975,27 +11443,7 @@
           <w:szCs w:val="24"/>
           <w:lang w:val="en-CA"/>
         </w:rPr>
-        <w:t xml:space="preserve">The intention of the player is </w:t>
-      </w:r>
-      <w:proofErr w:type="gramStart"/>
-      <w:r>
-        <w:rPr>
-          <w:rFonts w:ascii="Calibri" w:eastAsia="Kozuka Gothic Pr6N H" w:hAnsi="Calibri" w:cs="Calibri"/>
-          <w:sz w:val="24"/>
-          <w:szCs w:val="24"/>
-          <w:lang w:val="en-CA"/>
-        </w:rPr>
-        <w:t>perform</w:t>
-      </w:r>
-      <w:proofErr w:type="gramEnd"/>
-      <w:r>
-        <w:rPr>
-          <w:rFonts w:ascii="Calibri" w:eastAsia="Kozuka Gothic Pr6N H" w:hAnsi="Calibri" w:cs="Calibri"/>
-          <w:sz w:val="24"/>
-          <w:szCs w:val="24"/>
-          <w:lang w:val="en-CA"/>
-        </w:rPr>
-        <w:t xml:space="preserve"> the special ability of the role the player is currently playing. (This use case only exists in experienced mode.)</w:t>
+        <w:t>The intention of the player is perform the special ability of the role the player is currently playing. (This use case only exists in experienced mode.)</w:t>
       </w:r>
     </w:p>
     <w:p>
@@ -11240,7 +11688,49 @@
           <w:szCs w:val="24"/>
           <w:lang w:val="en-CA"/>
         </w:rPr>
-        <w:t xml:space="preserve">1a. If the role’s special ability is a “passive” ability (like Generalist’s extra AP, Rescue Specialist’s extra Movement AP, less Chopping AP consumption and extra AP </w:t>
+        <w:t>1a. If the role’s special ability is a “passive” ability (like Generalist’s extra AP, Rescue Specialist’s extra Movement AP, less Chopping AP consumption and extra AP consumption to extinguish fire, etc.) that are cannot be used but act as the Role’s properties.</w:t>
+      </w:r>
+    </w:p>
+    <w:p>
+      <w:pPr>
+        <w:ind w:left="420"/>
+        <w:jc w:val="left"/>
+        <w:rPr>
+          <w:rFonts w:ascii="Calibri" w:hAnsi="Calibri" w:cs="Calibri"/>
+          <w:sz w:val="24"/>
+          <w:szCs w:val="24"/>
+          <w:lang w:val="en-CA"/>
+        </w:rPr>
+      </w:pPr>
+      <w:r>
+        <w:rPr>
+          <w:rFonts w:ascii="Calibri" w:hAnsi="Calibri" w:cs="Calibri"/>
+          <w:sz w:val="24"/>
+          <w:szCs w:val="24"/>
+          <w:lang w:val="en-CA"/>
+        </w:rPr>
+        <w:t>1a.1. When the role’s special ability involves special AP bar (i.e. Movement AP bar), AP consumption for related actions are first consumed from the special AP bar.</w:t>
+      </w:r>
+    </w:p>
+    <w:p>
+      <w:pPr>
+        <w:ind w:left="420"/>
+        <w:jc w:val="left"/>
+        <w:rPr>
+          <w:rFonts w:ascii="Calibri" w:hAnsi="Calibri" w:cs="Calibri"/>
+          <w:sz w:val="24"/>
+          <w:szCs w:val="24"/>
+          <w:lang w:val="en-CA"/>
+        </w:rPr>
+      </w:pPr>
+      <w:r>
+        <w:rPr>
+          <w:rFonts w:ascii="Calibri" w:hAnsi="Calibri" w:cs="Calibri"/>
+          <w:sz w:val="24"/>
+          <w:szCs w:val="24"/>
+          <w:lang w:val="en-CA"/>
+        </w:rPr>
+        <w:t xml:space="preserve">1a.2. When the role’s special ability will cost different AP then regular role to perform an action, the AP consumption for the specific action of the role is </w:t>
       </w:r>
       <w:r>
         <w:rPr>
@@ -11250,49 +11740,7 @@
           <w:lang w:val="en-CA"/>
         </w:rPr>
         <w:lastRenderedPageBreak/>
-        <w:t>consumption to extinguish fire, etc.) that are cannot be used but act as the Role’s properties.</w:t>
-      </w:r>
-    </w:p>
-    <w:p>
-      <w:pPr>
-        <w:ind w:left="420"/>
-        <w:jc w:val="left"/>
-        <w:rPr>
-          <w:rFonts w:ascii="Calibri" w:hAnsi="Calibri" w:cs="Calibri"/>
-          <w:sz w:val="24"/>
-          <w:szCs w:val="24"/>
-          <w:lang w:val="en-CA"/>
-        </w:rPr>
-      </w:pPr>
-      <w:r>
-        <w:rPr>
-          <w:rFonts w:ascii="Calibri" w:hAnsi="Calibri" w:cs="Calibri"/>
-          <w:sz w:val="24"/>
-          <w:szCs w:val="24"/>
-          <w:lang w:val="en-CA"/>
-        </w:rPr>
-        <w:t>1a.1. When the role’s special ability involves special AP bar (i.e. Movement AP bar), AP consumption for related actions are first consumed from the special AP bar.</w:t>
-      </w:r>
-    </w:p>
-    <w:p>
-      <w:pPr>
-        <w:ind w:left="420"/>
-        <w:jc w:val="left"/>
-        <w:rPr>
-          <w:rFonts w:ascii="Calibri" w:hAnsi="Calibri" w:cs="Calibri"/>
-          <w:sz w:val="24"/>
-          <w:szCs w:val="24"/>
-          <w:lang w:val="en-CA"/>
-        </w:rPr>
-      </w:pPr>
-      <w:r>
-        <w:rPr>
-          <w:rFonts w:ascii="Calibri" w:hAnsi="Calibri" w:cs="Calibri"/>
-          <w:sz w:val="24"/>
-          <w:szCs w:val="24"/>
-          <w:lang w:val="en-CA"/>
-        </w:rPr>
-        <w:t>1a.2. When the role’s special ability will cost different AP then regular role to perform an action, the AP consumption for the specific action of the role is changed to the desired value.</w:t>
+        <w:t>changed to the desired value.</w:t>
       </w:r>
     </w:p>
     <w:p>
@@ -11560,7 +12008,7 @@
         <w:widowControl/>
         <w:jc w:val="left"/>
         <w:rPr>
-          <w:rFonts w:ascii="Calibri" w:hAnsi="Calibri" w:cs="Calibri" w:hint="eastAsia"/>
+          <w:rFonts w:ascii="Calibri" w:hAnsi="Calibri" w:cs="Calibri"/>
           <w:sz w:val="24"/>
           <w:szCs w:val="24"/>
           <w:lang w:val="en-CA"/>
@@ -11676,19 +12124,8 @@
           <w:szCs w:val="24"/>
           <w:lang w:val="en-CA"/>
         </w:rPr>
-        <w:t xml:space="preserve"> </w:t>
-      </w:r>
-      <w:proofErr w:type="spellStart"/>
-      <w:r>
-        <w:rPr>
-          <w:rFonts w:ascii="Calibri" w:eastAsia="Kozuka Gothic Pr6N H" w:hAnsi="Calibri" w:cs="Calibri"/>
-          <w:sz w:val="24"/>
-          <w:szCs w:val="24"/>
-          <w:lang w:val="en-CA"/>
-        </w:rPr>
-        <w:t>Subfunction</w:t>
-      </w:r>
-      <w:proofErr w:type="spellEnd"/>
+        <w:t xml:space="preserve"> Subfunction</w:t>
+      </w:r>
     </w:p>
     <w:p>
       <w:pPr>
@@ -12412,7 +12849,6 @@
           <w:szCs w:val="24"/>
           <w:lang w:val="en-CA"/>
         </w:rPr>
-        <w:lastRenderedPageBreak/>
         <w:tab/>
         <w:t xml:space="preserve">1c.1. The </w:t>
       </w:r>
@@ -12659,6 +13095,7 @@
           <w:szCs w:val="24"/>
           <w:lang w:val="en-CA"/>
         </w:rPr>
+        <w:lastRenderedPageBreak/>
         <w:tab/>
         <w:t>1d.1. The wall/door is destroyed by the system.</w:t>
       </w:r>
@@ -13393,19 +13830,8 @@
           <w:szCs w:val="24"/>
           <w:lang w:val="en-CA"/>
         </w:rPr>
-        <w:t xml:space="preserve"> </w:t>
-      </w:r>
-      <w:proofErr w:type="spellStart"/>
-      <w:r>
-        <w:rPr>
-          <w:rFonts w:ascii="Calibri" w:eastAsia="Kozuka Gothic Pr6N H" w:hAnsi="Calibri" w:cs="Calibri"/>
-          <w:sz w:val="24"/>
-          <w:szCs w:val="24"/>
-          <w:lang w:val="en-CA"/>
-        </w:rPr>
-        <w:t>Subfunction</w:t>
-      </w:r>
-      <w:proofErr w:type="spellEnd"/>
+        <w:t xml:space="preserve"> Subfunction</w:t>
+      </w:r>
     </w:p>
     <w:p>
       <w:pPr>
@@ -13669,7 +14095,6 @@
           <w:szCs w:val="24"/>
           <w:lang w:val="en-CA"/>
         </w:rPr>
-        <w:lastRenderedPageBreak/>
         <w:t>Extension:</w:t>
       </w:r>
     </w:p>
@@ -13899,6 +14324,7 @@
           <w:szCs w:val="24"/>
           <w:lang w:val="en-CA"/>
         </w:rPr>
+        <w:lastRenderedPageBreak/>
         <w:tab/>
         <w:t xml:space="preserve">2a.3. </w:t>
       </w:r>
@@ -14101,7 +14527,7 @@
       <w:pPr>
         <w:jc w:val="left"/>
         <w:rPr>
-          <w:rFonts w:ascii="Calibri" w:hAnsi="Calibri" w:cs="Calibri" w:hint="eastAsia"/>
+          <w:rFonts w:ascii="Calibri" w:hAnsi="Calibri" w:cs="Calibri"/>
           <w:sz w:val="24"/>
           <w:szCs w:val="24"/>
           <w:lang w:val="en-CA"/>
@@ -14116,6 +14542,44 @@
     </w:sectPr>
   </w:body>
 </w:document>
+</file>
+
+<file path=word/endnotes.xml><?xml version="1.0" encoding="utf-8"?>
+<w:endnotes xmlns:wpc="http://schemas.microsoft.com/office/word/2010/wordprocessingCanvas" xmlns:cx="http://schemas.microsoft.com/office/drawing/2014/chartex" xmlns:cx1="http://schemas.microsoft.com/office/drawing/2015/9/8/chartex" xmlns:cx2="http://schemas.microsoft.com/office/drawing/2015/10/21/chartex" xmlns:cx3="http://schemas.microsoft.com/office/drawing/2016/5/9/chartex" xmlns:cx4="http://schemas.microsoft.com/office/drawing/2016/5/10/chartex" xmlns:cx5="http://schemas.microsoft.com/office/drawing/2016/5/11/chartex" xmlns:cx6="http://schemas.microsoft.com/office/drawing/2016/5/12/chartex" xmlns:cx7="http://schemas.microsoft.com/office/drawing/2016/5/13/chartex" xmlns:cx8="http://schemas.microsoft.com/office/drawing/2016/5/14/chartex" xmlns:mc="http://schemas.openxmlformats.org/markup-compatibility/2006" xmlns:aink="http://schemas.microsoft.com/office/drawing/2016/ink" xmlns:am3d="http://schemas.microsoft.com/office/drawing/2017/model3d" xmlns:o="urn:schemas-microsoft-com:office:office" xmlns:r="http://schemas.openxmlformats.org/officeDocument/2006/relationships" xmlns:m="http://schemas.openxmlformats.org/officeDocument/2006/math" xmlns:v="urn:schemas-microsoft-com:vml" xmlns:wp14="http://schemas.microsoft.com/office/word/2010/wordprocessingDrawing" xmlns:wp="http://schemas.openxmlformats.org/drawingml/2006/wordprocessingDrawing" xmlns:w10="urn:schemas-microsoft-com:office:word" xmlns:w="http://schemas.openxmlformats.org/wordprocessingml/2006/main" xmlns:w14="http://schemas.microsoft.com/office/word/2010/wordml" xmlns:w15="http://schemas.microsoft.com/office/word/2012/wordml" xmlns:w16cid="http://schemas.microsoft.com/office/word/2016/wordml/cid" xmlns:w16se="http://schemas.microsoft.com/office/word/2015/wordml/symex" xmlns:wpg="http://schemas.microsoft.com/office/word/2010/wordprocessingGroup" xmlns:wpi="http://schemas.microsoft.com/office/word/2010/wordprocessingInk" xmlns:wne="http://schemas.microsoft.com/office/word/2006/wordml" xmlns:wps="http://schemas.microsoft.com/office/word/2010/wordprocessingShape" mc:Ignorable="w14 w15 w16se w16cid wp14">
+  <w:endnote w:type="separator" w:id="-1">
+    <w:p>
+      <w:r>
+        <w:separator/>
+      </w:r>
+    </w:p>
+  </w:endnote>
+  <w:endnote w:type="continuationSeparator" w:id="0">
+    <w:p>
+      <w:r>
+        <w:continuationSeparator/>
+      </w:r>
+    </w:p>
+  </w:endnote>
+</w:endnotes>
+</file>
+
+<file path=word/footnotes.xml><?xml version="1.0" encoding="utf-8"?>
+<w:footnotes xmlns:wpc="http://schemas.microsoft.com/office/word/2010/wordprocessingCanvas" xmlns:cx="http://schemas.microsoft.com/office/drawing/2014/chartex" xmlns:cx1="http://schemas.microsoft.com/office/drawing/2015/9/8/chartex" xmlns:cx2="http://schemas.microsoft.com/office/drawing/2015/10/21/chartex" xmlns:cx3="http://schemas.microsoft.com/office/drawing/2016/5/9/chartex" xmlns:cx4="http://schemas.microsoft.com/office/drawing/2016/5/10/chartex" xmlns:cx5="http://schemas.microsoft.com/office/drawing/2016/5/11/chartex" xmlns:cx6="http://schemas.microsoft.com/office/drawing/2016/5/12/chartex" xmlns:cx7="http://schemas.microsoft.com/office/drawing/2016/5/13/chartex" xmlns:cx8="http://schemas.microsoft.com/office/drawing/2016/5/14/chartex" xmlns:mc="http://schemas.openxmlformats.org/markup-compatibility/2006" xmlns:aink="http://schemas.microsoft.com/office/drawing/2016/ink" xmlns:am3d="http://schemas.microsoft.com/office/drawing/2017/model3d" xmlns:o="urn:schemas-microsoft-com:office:office" xmlns:r="http://schemas.openxmlformats.org/officeDocument/2006/relationships" xmlns:m="http://schemas.openxmlformats.org/officeDocument/2006/math" xmlns:v="urn:schemas-microsoft-com:vml" xmlns:wp14="http://schemas.microsoft.com/office/word/2010/wordprocessingDrawing" xmlns:wp="http://schemas.openxmlformats.org/drawingml/2006/wordprocessingDrawing" xmlns:w10="urn:schemas-microsoft-com:office:word" xmlns:w="http://schemas.openxmlformats.org/wordprocessingml/2006/main" xmlns:w14="http://schemas.microsoft.com/office/word/2010/wordml" xmlns:w15="http://schemas.microsoft.com/office/word/2012/wordml" xmlns:w16cid="http://schemas.microsoft.com/office/word/2016/wordml/cid" xmlns:w16se="http://schemas.microsoft.com/office/word/2015/wordml/symex" xmlns:wpg="http://schemas.microsoft.com/office/word/2010/wordprocessingGroup" xmlns:wpi="http://schemas.microsoft.com/office/word/2010/wordprocessingInk" xmlns:wne="http://schemas.microsoft.com/office/word/2006/wordml" xmlns:wps="http://schemas.microsoft.com/office/word/2010/wordprocessingShape" mc:Ignorable="w14 w15 w16se w16cid wp14">
+  <w:footnote w:type="separator" w:id="-1">
+    <w:p>
+      <w:r>
+        <w:separator/>
+      </w:r>
+    </w:p>
+  </w:footnote>
+  <w:footnote w:type="continuationSeparator" w:id="0">
+    <w:p>
+      <w:r>
+        <w:continuationSeparator/>
+      </w:r>
+    </w:p>
+  </w:footnote>
+</w:footnotes>
 </file>
 
 <file path=word/numbering.xml><?xml version="1.0" encoding="utf-8"?>
@@ -15083,10 +15547,10 @@
     </w:lvl>
   </w:abstractNum>
   <w:abstractNum w:abstractNumId="10" w15:restartNumberingAfterBreak="0">
-    <w:nsid w:val="720D28AA"/>
+    <w:nsid w:val="4A9F7825"/>
     <w:multiLevelType w:val="hybridMultilevel"/>
-    <w:tmpl w:val="35F0B84A"/>
-    <w:lvl w:ilvl="0" w:tplc="35A0BB34">
+    <w:tmpl w:val="B1022728"/>
+    <w:lvl w:ilvl="0" w:tplc="2B1C1E3E">
       <w:start w:val="1"/>
       <w:numFmt w:val="decimal"/>
       <w:lvlText w:val="%1."/>
@@ -15172,10 +15636,10 @@
     </w:lvl>
   </w:abstractNum>
   <w:abstractNum w:abstractNumId="11" w15:restartNumberingAfterBreak="0">
-    <w:nsid w:val="74B401C3"/>
+    <w:nsid w:val="720D28AA"/>
     <w:multiLevelType w:val="hybridMultilevel"/>
-    <w:tmpl w:val="B3A2BEB6"/>
-    <w:lvl w:ilvl="0" w:tplc="9E3832AE">
+    <w:tmpl w:val="35F0B84A"/>
+    <w:lvl w:ilvl="0" w:tplc="35A0BB34">
       <w:start w:val="1"/>
       <w:numFmt w:val="decimal"/>
       <w:lvlText w:val="%1."/>
@@ -15260,11 +15724,100 @@
       </w:pPr>
     </w:lvl>
   </w:abstractNum>
+  <w:abstractNum w:abstractNumId="12" w15:restartNumberingAfterBreak="0">
+    <w:nsid w:val="74B401C3"/>
+    <w:multiLevelType w:val="hybridMultilevel"/>
+    <w:tmpl w:val="B3A2BEB6"/>
+    <w:lvl w:ilvl="0" w:tplc="9E3832AE">
+      <w:start w:val="1"/>
+      <w:numFmt w:val="decimal"/>
+      <w:lvlText w:val="%1."/>
+      <w:lvlJc w:val="left"/>
+      <w:pPr>
+        <w:ind w:left="360" w:hanging="360"/>
+      </w:pPr>
+      <w:rPr>
+        <w:rFonts w:hint="default"/>
+      </w:rPr>
+    </w:lvl>
+    <w:lvl w:ilvl="1" w:tplc="04090019" w:tentative="1">
+      <w:start w:val="1"/>
+      <w:numFmt w:val="lowerLetter"/>
+      <w:lvlText w:val="%2)"/>
+      <w:lvlJc w:val="left"/>
+      <w:pPr>
+        <w:ind w:left="840" w:hanging="420"/>
+      </w:pPr>
+    </w:lvl>
+    <w:lvl w:ilvl="2" w:tplc="0409001B" w:tentative="1">
+      <w:start w:val="1"/>
+      <w:numFmt w:val="lowerRoman"/>
+      <w:lvlText w:val="%3."/>
+      <w:lvlJc w:val="right"/>
+      <w:pPr>
+        <w:ind w:left="1260" w:hanging="420"/>
+      </w:pPr>
+    </w:lvl>
+    <w:lvl w:ilvl="3" w:tplc="0409000F" w:tentative="1">
+      <w:start w:val="1"/>
+      <w:numFmt w:val="decimal"/>
+      <w:lvlText w:val="%4."/>
+      <w:lvlJc w:val="left"/>
+      <w:pPr>
+        <w:ind w:left="1680" w:hanging="420"/>
+      </w:pPr>
+    </w:lvl>
+    <w:lvl w:ilvl="4" w:tplc="04090019" w:tentative="1">
+      <w:start w:val="1"/>
+      <w:numFmt w:val="lowerLetter"/>
+      <w:lvlText w:val="%5)"/>
+      <w:lvlJc w:val="left"/>
+      <w:pPr>
+        <w:ind w:left="2100" w:hanging="420"/>
+      </w:pPr>
+    </w:lvl>
+    <w:lvl w:ilvl="5" w:tplc="0409001B" w:tentative="1">
+      <w:start w:val="1"/>
+      <w:numFmt w:val="lowerRoman"/>
+      <w:lvlText w:val="%6."/>
+      <w:lvlJc w:val="right"/>
+      <w:pPr>
+        <w:ind w:left="2520" w:hanging="420"/>
+      </w:pPr>
+    </w:lvl>
+    <w:lvl w:ilvl="6" w:tplc="0409000F" w:tentative="1">
+      <w:start w:val="1"/>
+      <w:numFmt w:val="decimal"/>
+      <w:lvlText w:val="%7."/>
+      <w:lvlJc w:val="left"/>
+      <w:pPr>
+        <w:ind w:left="2940" w:hanging="420"/>
+      </w:pPr>
+    </w:lvl>
+    <w:lvl w:ilvl="7" w:tplc="04090019" w:tentative="1">
+      <w:start w:val="1"/>
+      <w:numFmt w:val="lowerLetter"/>
+      <w:lvlText w:val="%8)"/>
+      <w:lvlJc w:val="left"/>
+      <w:pPr>
+        <w:ind w:left="3360" w:hanging="420"/>
+      </w:pPr>
+    </w:lvl>
+    <w:lvl w:ilvl="8" w:tplc="0409001B" w:tentative="1">
+      <w:start w:val="1"/>
+      <w:numFmt w:val="lowerRoman"/>
+      <w:lvlText w:val="%9."/>
+      <w:lvlJc w:val="right"/>
+      <w:pPr>
+        <w:ind w:left="3780" w:hanging="420"/>
+      </w:pPr>
+    </w:lvl>
+  </w:abstractNum>
   <w:num w:numId="1">
     <w:abstractNumId w:val="2"/>
   </w:num>
   <w:num w:numId="2">
-    <w:abstractNumId w:val="11"/>
+    <w:abstractNumId w:val="12"/>
   </w:num>
   <w:num w:numId="3">
     <w:abstractNumId w:val="7"/>
@@ -15294,6 +15847,9 @@
     <w:abstractNumId w:val="8"/>
   </w:num>
   <w:num w:numId="12">
+    <w:abstractNumId w:val="11"/>
+  </w:num>
+  <w:num w:numId="13">
     <w:abstractNumId w:val="10"/>
   </w:num>
 </w:numbering>
@@ -15735,6 +16291,71 @@
       <w:ind w:firstLineChars="200" w:firstLine="420"/>
     </w:pPr>
   </w:style>
+  <w:style w:type="paragraph" w:styleId="a4">
+    <w:name w:val="header"/>
+    <w:basedOn w:val="a"/>
+    <w:link w:val="a5"/>
+    <w:uiPriority w:val="99"/>
+    <w:unhideWhenUsed/>
+    <w:rsid w:val="00B079C1"/>
+    <w:pPr>
+      <w:pBdr>
+        <w:bottom w:val="single" w:sz="6" w:space="1" w:color="auto"/>
+      </w:pBdr>
+      <w:tabs>
+        <w:tab w:val="center" w:pos="4153"/>
+        <w:tab w:val="right" w:pos="8306"/>
+      </w:tabs>
+      <w:snapToGrid w:val="0"/>
+      <w:jc w:val="center"/>
+    </w:pPr>
+    <w:rPr>
+      <w:sz w:val="18"/>
+      <w:szCs w:val="18"/>
+    </w:rPr>
+  </w:style>
+  <w:style w:type="character" w:customStyle="1" w:styleId="a5">
+    <w:name w:val="页眉 字符"/>
+    <w:basedOn w:val="a0"/>
+    <w:link w:val="a4"/>
+    <w:uiPriority w:val="99"/>
+    <w:rsid w:val="00B079C1"/>
+    <w:rPr>
+      <w:sz w:val="18"/>
+      <w:szCs w:val="18"/>
+    </w:rPr>
+  </w:style>
+  <w:style w:type="paragraph" w:styleId="a6">
+    <w:name w:val="footer"/>
+    <w:basedOn w:val="a"/>
+    <w:link w:val="a7"/>
+    <w:uiPriority w:val="99"/>
+    <w:unhideWhenUsed/>
+    <w:rsid w:val="00B079C1"/>
+    <w:pPr>
+      <w:tabs>
+        <w:tab w:val="center" w:pos="4153"/>
+        <w:tab w:val="right" w:pos="8306"/>
+      </w:tabs>
+      <w:snapToGrid w:val="0"/>
+      <w:jc w:val="left"/>
+    </w:pPr>
+    <w:rPr>
+      <w:sz w:val="18"/>
+      <w:szCs w:val="18"/>
+    </w:rPr>
+  </w:style>
+  <w:style w:type="character" w:customStyle="1" w:styleId="a7">
+    <w:name w:val="页脚 字符"/>
+    <w:basedOn w:val="a0"/>
+    <w:link w:val="a6"/>
+    <w:uiPriority w:val="99"/>
+    <w:rsid w:val="00B079C1"/>
+    <w:rPr>
+      <w:sz w:val="18"/>
+      <w:szCs w:val="18"/>
+    </w:rPr>
+  </w:style>
 </w:styles>
 </file>
 
@@ -16038,7 +16659,7 @@
 </file>
 
 <file path=customXml/itemProps1.xml><?xml version="1.0" encoding="utf-8"?>
-<ds:datastoreItem xmlns:ds="http://schemas.openxmlformats.org/officeDocument/2006/customXml" ds:itemID="{B2EF8D9B-BA4F-4AAF-A4F7-455E0188A734}">
+<ds:datastoreItem xmlns:ds="http://schemas.openxmlformats.org/officeDocument/2006/customXml" ds:itemID="{989CB975-1DE8-460C-A8CE-C703F36AFA61}">
   <ds:schemaRefs>
     <ds:schemaRef ds:uri="http://schemas.openxmlformats.org/officeDocument/2006/bibliography"/>
   </ds:schemaRefs>

</xml_diff>

<commit_message>
revisited the use cases again
Marked more problem with the use cases
</commit_message>
<xml_diff>
--- a/Use Case/Take Turn.docx
+++ b/Use Case/Take Turn.docx
@@ -4298,14 +4298,16 @@
         <w:jc w:val="left"/>
         <w:rPr>
           <w:rFonts w:ascii="Calibri" w:eastAsia="Kozuka Gothic Pr6N H" w:hAnsi="Calibri" w:cs="Calibri"/>
-          <w:sz w:val="24"/>
-          <w:szCs w:val="24"/>
-          <w:lang w:val="en-CA"/>
-        </w:rPr>
-      </w:pPr>
-      <w:r>
-        <w:rPr>
-          <w:rFonts w:ascii="Calibri" w:hAnsi="Calibri" w:cs="Calibri"/>
+          <w:color w:val="FF0000"/>
+          <w:sz w:val="24"/>
+          <w:szCs w:val="24"/>
+          <w:lang w:val="en-CA"/>
+        </w:rPr>
+      </w:pPr>
+      <w:r>
+        <w:rPr>
+          <w:rFonts w:ascii="Calibri" w:hAnsi="Calibri" w:cs="Calibri"/>
+          <w:color w:val="FF0000"/>
           <w:sz w:val="24"/>
           <w:szCs w:val="24"/>
           <w:lang w:val="en-CA"/>
@@ -4316,15 +4318,28 @@
         <w:rPr>
           <w:rFonts w:ascii="Calibri" w:hAnsi="Calibri" w:cs="Calibri"/>
           <w:i/>
-          <w:sz w:val="24"/>
-          <w:szCs w:val="24"/>
-          <w:lang w:val="en-CA"/>
-        </w:rPr>
-        <w:t xml:space="preserve">Game Manager </w:t>
-      </w:r>
-      <w:r>
-        <w:rPr>
-          <w:rFonts w:ascii="Calibri" w:hAnsi="Calibri" w:cs="Calibri"/>
+          <w:color w:val="FF0000"/>
+          <w:sz w:val="24"/>
+          <w:szCs w:val="24"/>
+          <w:lang w:val="en-CA"/>
+        </w:rPr>
+        <w:t>Fire Manager &amp; POI Manager</w:t>
+      </w:r>
+      <w:r>
+        <w:rPr>
+          <w:rFonts w:ascii="Calibri" w:hAnsi="Calibri" w:cs="Calibri"/>
+          <w:i/>
+          <w:color w:val="FF0000"/>
+          <w:sz w:val="24"/>
+          <w:szCs w:val="24"/>
+          <w:lang w:val="en-CA"/>
+        </w:rPr>
+        <w:t xml:space="preserve"> </w:t>
+      </w:r>
+      <w:r>
+        <w:rPr>
+          <w:rFonts w:ascii="Calibri" w:hAnsi="Calibri" w:cs="Calibri"/>
+          <w:color w:val="FF0000"/>
           <w:sz w:val="24"/>
           <w:szCs w:val="24"/>
           <w:lang w:val="en-CA"/>
@@ -4334,6 +4349,7 @@
       <w:r>
         <w:rPr>
           <w:rFonts w:ascii="Calibri" w:hAnsi="Calibri" w:cs="Calibri"/>
+          <w:color w:val="FF0000"/>
           <w:sz w:val="24"/>
           <w:szCs w:val="24"/>
           <w:u w:val="single"/>
@@ -4344,6 +4360,7 @@
       <w:r>
         <w:rPr>
           <w:rFonts w:ascii="Calibri" w:hAnsi="Calibri" w:cs="Calibri"/>
+          <w:color w:val="FF0000"/>
           <w:sz w:val="24"/>
           <w:szCs w:val="24"/>
           <w:lang w:val="en-CA"/>
@@ -4353,12 +4370,24 @@
       <w:r>
         <w:rPr>
           <w:rFonts w:ascii="Calibri" w:hAnsi="Calibri" w:cs="Calibri"/>
+          <w:color w:val="FF0000"/>
           <w:sz w:val="24"/>
           <w:szCs w:val="24"/>
           <w:u w:val="single"/>
           <w:lang w:val="en-CA"/>
         </w:rPr>
         <w:t>Replenish POI</w:t>
+      </w:r>
+      <w:r>
+        <w:rPr>
+          <w:rFonts w:ascii="Calibri" w:hAnsi="Calibri" w:cs="Calibri"/>
+          <w:color w:val="FF0000"/>
+          <w:sz w:val="24"/>
+          <w:szCs w:val="24"/>
+          <w:u w:val="single"/>
+          <w:lang w:val="en-CA"/>
+        </w:rPr>
+        <w:t>.</w:t>
       </w:r>
     </w:p>
     <w:p>
@@ -5059,7 +5088,7 @@
       <w:pPr>
         <w:jc w:val="left"/>
         <w:rPr>
-          <w:rFonts w:ascii="Calibri" w:hAnsi="Calibri" w:cs="Calibri" w:hint="eastAsia"/>
+          <w:rFonts w:ascii="Calibri" w:hAnsi="Calibri" w:cs="Calibri"/>
           <w:sz w:val="24"/>
           <w:szCs w:val="24"/>
           <w:lang w:val="en-CA"/>
@@ -9228,10 +9257,19 @@
       <w:r>
         <w:rPr>
           <w:rFonts w:ascii="Calibri" w:hAnsi="Calibri" w:cs="Calibri"/>
-          <w:sz w:val="24"/>
-          <w:szCs w:val="24"/>
-        </w:rPr>
-        <w:t>Use Case: Drive Fire Engine</w:t>
+          <w:b/>
+          <w:sz w:val="24"/>
+          <w:szCs w:val="24"/>
+        </w:rPr>
+        <w:t xml:space="preserve">Use Case: </w:t>
+      </w:r>
+      <w:r>
+        <w:rPr>
+          <w:rFonts w:ascii="Calibri" w:hAnsi="Calibri" w:cs="Calibri"/>
+          <w:sz w:val="24"/>
+          <w:szCs w:val="24"/>
+        </w:rPr>
+        <w:t>Drive Fire Engine</w:t>
       </w:r>
     </w:p>
     <w:p>
@@ -9247,10 +9285,19 @@
       <w:r>
         <w:rPr>
           <w:rFonts w:ascii="Calibri" w:hAnsi="Calibri" w:cs="Calibri"/>
-          <w:sz w:val="24"/>
-          <w:szCs w:val="24"/>
-        </w:rPr>
-        <w:t>Scope: Flash Point</w:t>
+          <w:b/>
+          <w:sz w:val="24"/>
+          <w:szCs w:val="24"/>
+        </w:rPr>
+        <w:t>Scope:</w:t>
+      </w:r>
+      <w:r>
+        <w:rPr>
+          <w:rFonts w:ascii="Calibri" w:hAnsi="Calibri" w:cs="Calibri"/>
+          <w:sz w:val="24"/>
+          <w:szCs w:val="24"/>
+        </w:rPr>
+        <w:t xml:space="preserve"> Flash Point</w:t>
       </w:r>
     </w:p>
     <w:p>
@@ -9266,10 +9313,19 @@
       <w:r>
         <w:rPr>
           <w:rFonts w:ascii="Calibri" w:hAnsi="Calibri" w:cs="Calibri"/>
-          <w:sz w:val="24"/>
-          <w:szCs w:val="24"/>
-        </w:rPr>
-        <w:t>Level: Subfunction</w:t>
+          <w:b/>
+          <w:sz w:val="24"/>
+          <w:szCs w:val="24"/>
+        </w:rPr>
+        <w:t>Level:</w:t>
+      </w:r>
+      <w:r>
+        <w:rPr>
+          <w:rFonts w:ascii="Calibri" w:hAnsi="Calibri" w:cs="Calibri"/>
+          <w:sz w:val="24"/>
+          <w:szCs w:val="24"/>
+        </w:rPr>
+        <w:t xml:space="preserve"> Subfunction</w:t>
       </w:r>
     </w:p>
     <w:p>
@@ -9285,10 +9341,19 @@
       <w:r>
         <w:rPr>
           <w:rFonts w:ascii="Calibri" w:hAnsi="Calibri" w:cs="Calibri"/>
-          <w:sz w:val="24"/>
-          <w:szCs w:val="24"/>
-        </w:rPr>
-        <w:t>Intention in context: The intention of the player is to drive the fire engine and extinguish fire.</w:t>
+          <w:b/>
+          <w:sz w:val="24"/>
+          <w:szCs w:val="24"/>
+        </w:rPr>
+        <w:t>Intention in context:</w:t>
+      </w:r>
+      <w:r>
+        <w:rPr>
+          <w:rFonts w:ascii="Calibri" w:hAnsi="Calibri" w:cs="Calibri"/>
+          <w:sz w:val="24"/>
+          <w:szCs w:val="24"/>
+        </w:rPr>
+        <w:t xml:space="preserve"> The intention of the player is to drive the fire engine and extinguish fire.</w:t>
       </w:r>
     </w:p>
     <w:p>
@@ -9297,17 +9362,29 @@
         <w:jc w:val="left"/>
         <w:rPr>
           <w:rFonts w:ascii="Calibri" w:hAnsi="Calibri" w:cs="Calibri"/>
-          <w:sz w:val="24"/>
-          <w:szCs w:val="24"/>
-        </w:rPr>
-      </w:pPr>
-      <w:r>
-        <w:rPr>
-          <w:rFonts w:ascii="Calibri" w:hAnsi="Calibri" w:cs="Calibri"/>
-          <w:sz w:val="24"/>
-          <w:szCs w:val="24"/>
-        </w:rPr>
-        <w:t>Primary Actor: driver</w:t>
+          <w:color w:val="FF0000"/>
+          <w:sz w:val="24"/>
+          <w:szCs w:val="24"/>
+        </w:rPr>
+      </w:pPr>
+      <w:r>
+        <w:rPr>
+          <w:rFonts w:ascii="Calibri" w:hAnsi="Calibri" w:cs="Calibri"/>
+          <w:b/>
+          <w:color w:val="FF0000"/>
+          <w:sz w:val="24"/>
+          <w:szCs w:val="24"/>
+        </w:rPr>
+        <w:t>Primary Actor:</w:t>
+      </w:r>
+      <w:r>
+        <w:rPr>
+          <w:rFonts w:ascii="Calibri" w:hAnsi="Calibri" w:cs="Calibri"/>
+          <w:color w:val="FF0000"/>
+          <w:sz w:val="24"/>
+          <w:szCs w:val="24"/>
+        </w:rPr>
+        <w:t xml:space="preserve"> driver</w:t>
       </w:r>
     </w:p>
     <w:p>
@@ -9316,13 +9393,15 @@
         <w:jc w:val="left"/>
         <w:rPr>
           <w:rFonts w:ascii="Calibri" w:hAnsi="Calibri" w:cs="Calibri"/>
-          <w:sz w:val="24"/>
-          <w:szCs w:val="24"/>
-        </w:rPr>
-      </w:pPr>
-      <w:r>
-        <w:rPr>
-          <w:rFonts w:ascii="Calibri" w:hAnsi="Calibri" w:cs="Calibri"/>
+          <w:b/>
+          <w:sz w:val="24"/>
+          <w:szCs w:val="24"/>
+        </w:rPr>
+      </w:pPr>
+      <w:r>
+        <w:rPr>
+          <w:rFonts w:ascii="Calibri" w:hAnsi="Calibri" w:cs="Calibri"/>
+          <w:b/>
           <w:sz w:val="24"/>
           <w:szCs w:val="24"/>
         </w:rPr>
@@ -10063,15 +10142,13 @@
         <w:tab/>
         <w:t>The eligible coordinate cannot be occupied by other objects. If is ineligible, go back to Step 3.</w:t>
       </w:r>
-      <w:bookmarkStart w:id="0" w:name="_GoBack"/>
-      <w:bookmarkEnd w:id="0"/>
     </w:p>
     <w:p>
       <w:pPr>
         <w:widowControl/>
         <w:jc w:val="left"/>
         <w:rPr>
-          <w:rFonts w:ascii="Calibri" w:hAnsi="Calibri" w:cs="Calibri" w:hint="eastAsia"/>
+          <w:rFonts w:ascii="Calibri" w:hAnsi="Calibri" w:cs="Calibri"/>
           <w:sz w:val="24"/>
           <w:szCs w:val="24"/>
         </w:rPr>
@@ -12460,6 +12537,8 @@
         </w:rPr>
         <w:t>.</w:t>
       </w:r>
+      <w:bookmarkStart w:id="0" w:name="_GoBack"/>
+      <w:bookmarkEnd w:id="0"/>
     </w:p>
     <w:p>
       <w:pPr>
@@ -12617,14 +12696,16 @@
         <w:jc w:val="left"/>
         <w:rPr>
           <w:rFonts w:ascii="Calibri" w:hAnsi="Calibri" w:cs="Calibri"/>
-          <w:sz w:val="24"/>
-          <w:szCs w:val="24"/>
-          <w:lang w:val="en-CA"/>
-        </w:rPr>
-      </w:pPr>
-      <w:r>
-        <w:rPr>
-          <w:rFonts w:ascii="Calibri" w:hAnsi="Calibri" w:cs="Calibri"/>
+          <w:color w:val="FF0000"/>
+          <w:sz w:val="24"/>
+          <w:szCs w:val="24"/>
+          <w:lang w:val="en-CA"/>
+        </w:rPr>
+      </w:pPr>
+      <w:r>
+        <w:rPr>
+          <w:rFonts w:ascii="Calibri" w:hAnsi="Calibri" w:cs="Calibri"/>
+          <w:color w:val="FF0000"/>
           <w:sz w:val="24"/>
           <w:szCs w:val="24"/>
           <w:lang w:val="en-CA"/>
@@ -12635,6 +12716,7 @@
         <w:rPr>
           <w:rFonts w:ascii="Calibri" w:eastAsia="Kozuka Gothic Pr6N H" w:hAnsi="Calibri" w:cs="Calibri"/>
           <w:i/>
+          <w:color w:val="FF0000"/>
           <w:sz w:val="24"/>
           <w:szCs w:val="24"/>
           <w:lang w:val="en-CA"/>
@@ -12644,6 +12726,7 @@
       <w:r>
         <w:rPr>
           <w:rFonts w:ascii="Calibri" w:hAnsi="Calibri" w:cs="Calibri"/>
+          <w:color w:val="FF0000"/>
           <w:sz w:val="24"/>
           <w:szCs w:val="24"/>
           <w:lang w:val="en-CA"/>
@@ -12653,6 +12736,7 @@
       <w:r>
         <w:rPr>
           <w:rFonts w:ascii="Calibri" w:hAnsi="Calibri" w:cs="Calibri"/>
+          <w:color w:val="FF0000"/>
           <w:sz w:val="24"/>
           <w:szCs w:val="24"/>
           <w:lang w:val="en-CA"/>
@@ -12662,6 +12746,7 @@
       <w:r>
         <w:rPr>
           <w:rFonts w:ascii="Calibri" w:hAnsi="Calibri" w:cs="Calibri"/>
+          <w:color w:val="FF0000"/>
           <w:sz w:val="24"/>
           <w:szCs w:val="24"/>
           <w:lang w:val="en-CA"/>
@@ -12671,6 +12756,7 @@
       <w:r>
         <w:rPr>
           <w:rFonts w:ascii="Calibri" w:hAnsi="Calibri" w:cs="Calibri"/>
+          <w:color w:val="FF0000"/>
           <w:sz w:val="24"/>
           <w:szCs w:val="24"/>
           <w:lang w:val="en-CA"/>
@@ -16659,7 +16745,7 @@
 </file>
 
 <file path=customXml/itemProps1.xml><?xml version="1.0" encoding="utf-8"?>
-<ds:datastoreItem xmlns:ds="http://schemas.openxmlformats.org/officeDocument/2006/customXml" ds:itemID="{989CB975-1DE8-460C-A8CE-C703F36AFA61}">
+<ds:datastoreItem xmlns:ds="http://schemas.openxmlformats.org/officeDocument/2006/customXml" ds:itemID="{5395C21F-8D8F-496D-9991-66253D52114F}">
   <ds:schemaRefs>
     <ds:schemaRef ds:uri="http://schemas.openxmlformats.org/officeDocument/2006/bibliography"/>
   </ds:schemaRefs>

</xml_diff>